<commit_message>
Added the second chapter
</commit_message>
<xml_diff>
--- a/FinalReport.docx
+++ b/FinalReport.docx
@@ -2684,31 +2684,6 @@
           <w:i w:val="false"/>
           <w:iCs w:val="false"/>
         </w:rPr>
-      </w:r>
-    </w:p>
-    <w:p>
-      <w:pPr>
-        <w:pStyle w:val="Normal"/>
-        <w:spacing w:lineRule="auto" w:line="480"/>
-        <w:jc w:val="center"/>
-        <w:rPr>
-          <w:rFonts w:ascii="Times New Roman" w:hAnsi="Times New Roman"/>
-          <w:b/>
-          <w:b/>
-          <w:bCs/>
-          <w:i w:val="false"/>
-          <w:i w:val="false"/>
-          <w:iCs w:val="false"/>
-        </w:rPr>
-      </w:pPr>
-      <w:r>
-        <w:rPr>
-          <w:rFonts w:ascii="Times New Roman" w:hAnsi="Times New Roman"/>
-          <w:b/>
-          <w:bCs/>
-          <w:i w:val="false"/>
-          <w:iCs w:val="false"/>
-        </w:rPr>
         <w:t>CHAPTER 1</w:t>
       </w:r>
     </w:p>
@@ -3982,131 +3957,6 @@
           <w:rFonts w:ascii="Times New Roman" w:hAnsi="Times New Roman"/>
           <w:b w:val="false"/>
           <w:bCs w:val="false"/>
-          <w:i w:val="false"/>
-          <w:iCs w:val="false"/>
-        </w:rPr>
-      </w:r>
-    </w:p>
-    <w:p>
-      <w:pPr>
-        <w:pStyle w:val="Normal"/>
-        <w:spacing w:lineRule="auto" w:line="480"/>
-        <w:jc w:val="center"/>
-        <w:rPr>
-          <w:rFonts w:ascii="Times New Roman" w:hAnsi="Times New Roman"/>
-          <w:b/>
-          <w:b/>
-          <w:bCs/>
-          <w:i w:val="false"/>
-          <w:i w:val="false"/>
-          <w:iCs w:val="false"/>
-        </w:rPr>
-      </w:pPr>
-      <w:r>
-        <w:rPr>
-          <w:rFonts w:ascii="Times New Roman" w:hAnsi="Times New Roman"/>
-          <w:b/>
-          <w:bCs/>
-          <w:i w:val="false"/>
-          <w:iCs w:val="false"/>
-        </w:rPr>
-      </w:r>
-    </w:p>
-    <w:p>
-      <w:pPr>
-        <w:pStyle w:val="Normal"/>
-        <w:spacing w:lineRule="auto" w:line="480"/>
-        <w:jc w:val="center"/>
-        <w:rPr>
-          <w:rFonts w:ascii="Times New Roman" w:hAnsi="Times New Roman"/>
-          <w:b/>
-          <w:b/>
-          <w:bCs/>
-          <w:i w:val="false"/>
-          <w:i w:val="false"/>
-          <w:iCs w:val="false"/>
-        </w:rPr>
-      </w:pPr>
-      <w:r>
-        <w:rPr>
-          <w:rFonts w:ascii="Times New Roman" w:hAnsi="Times New Roman"/>
-          <w:b/>
-          <w:bCs/>
-          <w:i w:val="false"/>
-          <w:iCs w:val="false"/>
-        </w:rPr>
-      </w:r>
-    </w:p>
-    <w:p>
-      <w:pPr>
-        <w:pStyle w:val="Normal"/>
-        <w:spacing w:lineRule="auto" w:line="480"/>
-        <w:jc w:val="center"/>
-        <w:rPr>
-          <w:rFonts w:ascii="Times New Roman" w:hAnsi="Times New Roman"/>
-          <w:b/>
-          <w:b/>
-          <w:bCs/>
-          <w:i w:val="false"/>
-          <w:i w:val="false"/>
-          <w:iCs w:val="false"/>
-        </w:rPr>
-      </w:pPr>
-      <w:r>
-        <w:rPr>
-          <w:rFonts w:ascii="Times New Roman" w:hAnsi="Times New Roman"/>
-          <w:b/>
-          <w:bCs/>
-          <w:i w:val="false"/>
-          <w:iCs w:val="false"/>
-        </w:rPr>
-      </w:r>
-    </w:p>
-    <w:p>
-      <w:pPr>
-        <w:pStyle w:val="Normal"/>
-        <w:spacing w:lineRule="auto" w:line="480"/>
-        <w:jc w:val="center"/>
-        <w:rPr>
-          <w:rFonts w:ascii="Times New Roman" w:hAnsi="Times New Roman"/>
-          <w:b/>
-          <w:b/>
-          <w:bCs/>
-          <w:i w:val="false"/>
-          <w:i w:val="false"/>
-          <w:iCs w:val="false"/>
-        </w:rPr>
-      </w:pPr>
-      <w:r>
-        <w:rPr>
-          <w:rFonts w:ascii="Times New Roman" w:hAnsi="Times New Roman"/>
-          <w:b/>
-          <w:bCs/>
-          <w:i w:val="false"/>
-          <w:iCs w:val="false"/>
-        </w:rPr>
-      </w:r>
-    </w:p>
-    <w:p>
-      <w:pPr>
-        <w:pStyle w:val="Normal"/>
-        <w:spacing w:lineRule="auto" w:line="480"/>
-        <w:jc w:val="center"/>
-        <w:rPr>
-          <w:rFonts w:ascii="Times New Roman" w:hAnsi="Times New Roman"/>
-          <w:b/>
-          <w:b/>
-          <w:bCs/>
-          <w:i w:val="false"/>
-          <w:i w:val="false"/>
-          <w:iCs w:val="false"/>
-        </w:rPr>
-      </w:pPr>
-      <w:r>
-        <w:rPr>
-          <w:rFonts w:ascii="Times New Roman" w:hAnsi="Times New Roman"/>
-          <w:b/>
-          <w:bCs/>
           <w:i w:val="false"/>
           <w:iCs w:val="false"/>
         </w:rPr>
@@ -6043,7 +5893,7 @@
           <w:i w:val="false"/>
           <w:iCs w:val="false"/>
         </w:rPr>
-        <w:t xml:space="preserve">: Li et al. took the core concept of Graph based networks and applied sequence based concepts such as gated cells to neural networks to prevent loss of importance of information in large, extremely dense sequences represented as graphs. The most important aspect of this model was the propagation model that took the messaging passing logic and applied recurrent gated cells at each vertex. </w:t>
+        <w:t xml:space="preserve">: Li et al. took the core concept of Graph based networks and applied sequence based concepts such as gated cells to neural networks to prevent loss of importance of information in large, extremely spread out sequences represented as graphs. The most important aspect of this model was the propagation model that took the messaging passing logic and applied recurrent gated cells at each vertex. </w:t>
       </w:r>
     </w:p>
     <w:p>
@@ -6104,233 +5954,176 @@
           <w:i w:val="false"/>
           <w:iCs w:val="false"/>
         </w:rPr>
-        <w:t xml:space="preserve">: Liao et al proposed idea of Neural Messaging Passing where information between the neighbors of vertices is shared and therefore, not only does each vertex in a graph, through training, have information about its initial state but also other vertices. I will be expounding on this a lot more in a later chapter as this concept has be explained thoroughly for full effect. </w:t>
-      </w:r>
-    </w:p>
-    <w:p>
-      <w:pPr>
-        <w:pStyle w:val="Normal"/>
-        <w:spacing w:lineRule="auto" w:line="480"/>
-        <w:jc w:val="left"/>
-        <w:rPr>
-          <w:rFonts w:ascii="Times New Roman" w:hAnsi="Times New Roman"/>
-          <w:b w:val="false"/>
-          <w:b w:val="false"/>
-          <w:bCs w:val="false"/>
-          <w:i w:val="false"/>
-          <w:i w:val="false"/>
-          <w:iCs w:val="false"/>
-        </w:rPr>
-      </w:pPr>
-      <w:r>
-        <w:rPr>
-          <w:rFonts w:ascii="Times New Roman" w:hAnsi="Times New Roman"/>
-          <w:b w:val="false"/>
-          <w:bCs w:val="false"/>
-          <w:i w:val="false"/>
-          <w:iCs w:val="false"/>
-        </w:rPr>
-      </w:r>
-    </w:p>
-    <w:p>
-      <w:pPr>
-        <w:pStyle w:val="Normal"/>
-        <w:spacing w:lineRule="auto" w:line="480"/>
-        <w:jc w:val="left"/>
-        <w:rPr>
-          <w:rFonts w:ascii="Times New Roman" w:hAnsi="Times New Roman"/>
-          <w:b w:val="false"/>
-          <w:b w:val="false"/>
-          <w:bCs w:val="false"/>
-          <w:i w:val="false"/>
-          <w:i w:val="false"/>
-          <w:iCs w:val="false"/>
-        </w:rPr>
-      </w:pPr>
-      <w:r>
-        <w:rPr>
-          <w:rFonts w:ascii="Times New Roman" w:hAnsi="Times New Roman"/>
-          <w:b w:val="false"/>
-          <w:bCs w:val="false"/>
-          <w:i w:val="false"/>
-          <w:iCs w:val="false"/>
-        </w:rPr>
-      </w:r>
-    </w:p>
-    <w:p>
-      <w:pPr>
-        <w:pStyle w:val="Normal"/>
-        <w:spacing w:lineRule="auto" w:line="480"/>
-        <w:jc w:val="left"/>
-        <w:rPr>
-          <w:rFonts w:ascii="Times New Roman" w:hAnsi="Times New Roman"/>
-          <w:b/>
-          <w:b/>
-          <w:bCs/>
-          <w:i w:val="false"/>
-          <w:i w:val="false"/>
-          <w:iCs w:val="false"/>
-        </w:rPr>
-      </w:pPr>
-      <w:r>
-        <w:rPr>
-          <w:rFonts w:ascii="Times New Roman" w:hAnsi="Times New Roman"/>
-          <w:b/>
-          <w:bCs/>
-          <w:i w:val="false"/>
-          <w:iCs w:val="false"/>
-        </w:rPr>
-      </w:r>
-    </w:p>
-    <w:p>
-      <w:pPr>
-        <w:pStyle w:val="Normal"/>
-        <w:spacing w:lineRule="auto" w:line="480"/>
-        <w:jc w:val="left"/>
-        <w:rPr>
-          <w:rFonts w:ascii="Times New Roman" w:hAnsi="Times New Roman"/>
-          <w:b/>
-          <w:b/>
-          <w:bCs/>
-          <w:i w:val="false"/>
-          <w:i w:val="false"/>
-          <w:iCs w:val="false"/>
-        </w:rPr>
-      </w:pPr>
-      <w:r>
-        <w:rPr>
-          <w:rFonts w:ascii="Times New Roman" w:hAnsi="Times New Roman"/>
-          <w:b/>
-          <w:bCs/>
-          <w:i w:val="false"/>
-          <w:iCs w:val="false"/>
-        </w:rPr>
-        <w:t>Presentations</w:t>
-      </w:r>
-    </w:p>
-    <w:p>
-      <w:pPr>
-        <w:pStyle w:val="Normal"/>
-        <w:spacing w:lineRule="auto" w:line="480"/>
-        <w:jc w:val="left"/>
-        <w:rPr>
-          <w:rFonts w:ascii="Times New Roman" w:hAnsi="Times New Roman"/>
-          <w:b w:val="false"/>
-          <w:b w:val="false"/>
-          <w:bCs w:val="false"/>
-          <w:i w:val="false"/>
-          <w:i w:val="false"/>
-          <w:iCs w:val="false"/>
-        </w:rPr>
-      </w:pPr>
-      <w:r>
-        <w:rPr>
-          <w:rFonts w:ascii="Times New Roman" w:hAnsi="Times New Roman"/>
-          <w:b w:val="false"/>
-          <w:bCs w:val="false"/>
-          <w:i w:val="false"/>
-          <w:iCs w:val="false"/>
-        </w:rPr>
-      </w:r>
-    </w:p>
-    <w:p>
-      <w:pPr>
-        <w:pStyle w:val="Normal"/>
-        <w:spacing w:lineRule="auto" w:line="480"/>
-        <w:jc w:val="left"/>
-        <w:rPr>
-          <w:rFonts w:ascii="Times New Roman" w:hAnsi="Times New Roman"/>
-          <w:b w:val="false"/>
-          <w:b w:val="false"/>
-          <w:bCs w:val="false"/>
-          <w:i w:val="false"/>
-          <w:i w:val="false"/>
-          <w:iCs w:val="false"/>
-        </w:rPr>
-      </w:pPr>
-      <w:r>
-        <w:rPr>
-          <w:rFonts w:ascii="Times New Roman" w:hAnsi="Times New Roman"/>
-          <w:b w:val="false"/>
-          <w:bCs w:val="false"/>
-          <w:i w:val="false"/>
-          <w:iCs w:val="false"/>
-        </w:rPr>
-      </w:r>
-    </w:p>
-    <w:p>
-      <w:pPr>
-        <w:pStyle w:val="Normal"/>
-        <w:spacing w:lineRule="auto" w:line="480"/>
-        <w:jc w:val="left"/>
-        <w:rPr>
-          <w:rFonts w:ascii="Times New Roman" w:hAnsi="Times New Roman"/>
-          <w:b w:val="false"/>
-          <w:b w:val="false"/>
-          <w:bCs w:val="false"/>
-          <w:i w:val="false"/>
-          <w:i w:val="false"/>
-          <w:iCs w:val="false"/>
-        </w:rPr>
-      </w:pPr>
-      <w:r>
-        <w:rPr>
-          <w:rFonts w:ascii="Times New Roman" w:hAnsi="Times New Roman"/>
-          <w:b w:val="false"/>
-          <w:bCs w:val="false"/>
-          <w:i w:val="false"/>
-          <w:iCs w:val="false"/>
-        </w:rPr>
-      </w:r>
-    </w:p>
-    <w:p>
-      <w:pPr>
-        <w:pStyle w:val="Normal"/>
-        <w:spacing w:lineRule="auto" w:line="480"/>
-        <w:jc w:val="left"/>
-        <w:rPr>
-          <w:rFonts w:ascii="Times New Roman" w:hAnsi="Times New Roman"/>
-          <w:b w:val="false"/>
-          <w:b w:val="false"/>
-          <w:bCs w:val="false"/>
-          <w:i w:val="false"/>
-          <w:i w:val="false"/>
-          <w:iCs w:val="false"/>
-        </w:rPr>
-      </w:pPr>
-      <w:r>
-        <w:rPr>
-          <w:rFonts w:ascii="Times New Roman" w:hAnsi="Times New Roman"/>
-          <w:b w:val="false"/>
-          <w:bCs w:val="false"/>
-          <w:i w:val="false"/>
-          <w:iCs w:val="false"/>
-        </w:rPr>
-      </w:r>
-    </w:p>
-    <w:p>
-      <w:pPr>
-        <w:pStyle w:val="Normal"/>
-        <w:spacing w:lineRule="auto" w:line="480"/>
-        <w:jc w:val="left"/>
-        <w:rPr>
-          <w:rFonts w:ascii="Times New Roman" w:hAnsi="Times New Roman"/>
-          <w:b w:val="false"/>
-          <w:b w:val="false"/>
-          <w:bCs w:val="false"/>
-          <w:i w:val="false"/>
-          <w:i w:val="false"/>
-          <w:iCs w:val="false"/>
-        </w:rPr>
-      </w:pPr>
-      <w:r>
-        <w:rPr>
-          <w:rFonts w:ascii="Times New Roman" w:hAnsi="Times New Roman"/>
-          <w:b w:val="false"/>
-          <w:bCs w:val="false"/>
-          <w:i w:val="false"/>
-          <w:iCs w:val="false"/>
-        </w:rPr>
+        <w:t>: Liao et al proposed idea of Neural Messaging Passing where information between the neighbors of vertices is shared and therefore, not only does each vertex in a graph, through training, have information about its initial state but also other vertices. I will be expounding on this a lot more in a later chapter as this concept has be explained thoroughly for full effect but to summarize, neural message passing allows graph neural network models to make use of their initial state but as well as the state of other vertices in an effort to increase overall representational capacity that requires fewer training data points.</w:t>
+      </w:r>
+    </w:p>
+    <w:p>
+      <w:pPr>
+        <w:pStyle w:val="Normal"/>
+        <w:spacing w:lineRule="auto" w:line="480"/>
+        <w:jc w:val="left"/>
+        <w:rPr>
+          <w:rFonts w:ascii="Times New Roman" w:hAnsi="Times New Roman"/>
+          <w:b w:val="false"/>
+          <w:b w:val="false"/>
+          <w:bCs w:val="false"/>
+          <w:i w:val="false"/>
+          <w:i w:val="false"/>
+          <w:iCs w:val="false"/>
+        </w:rPr>
+      </w:pPr>
+      <w:r>
+        <w:rPr>
+          <w:rFonts w:ascii="Times New Roman" w:hAnsi="Times New Roman"/>
+          <w:b w:val="false"/>
+          <w:bCs w:val="false"/>
+          <w:i w:val="false"/>
+          <w:iCs w:val="false"/>
+        </w:rPr>
+      </w:r>
+    </w:p>
+    <w:p>
+      <w:pPr>
+        <w:pStyle w:val="Normal"/>
+        <w:spacing w:lineRule="auto" w:line="480"/>
+        <w:jc w:val="left"/>
+        <w:rPr>
+          <w:rFonts w:ascii="Times New Roman" w:hAnsi="Times New Roman"/>
+          <w:b w:val="false"/>
+          <w:b w:val="false"/>
+          <w:bCs w:val="false"/>
+          <w:i w:val="false"/>
+          <w:i w:val="false"/>
+          <w:iCs w:val="false"/>
+        </w:rPr>
+      </w:pPr>
+      <w:r>
+        <w:rPr>
+          <w:rFonts w:ascii="Times New Roman" w:hAnsi="Times New Roman"/>
+          <w:b/>
+          <w:bCs/>
+          <w:i w:val="false"/>
+          <w:iCs w:val="false"/>
+        </w:rPr>
+        <w:t>2017</w:t>
+      </w:r>
+      <w:r>
+        <w:rPr>
+          <w:rFonts w:ascii="Times New Roman" w:hAnsi="Times New Roman"/>
+          <w:b w:val="false"/>
+          <w:bCs w:val="false"/>
+          <w:i w:val="false"/>
+          <w:iCs w:val="false"/>
+        </w:rPr>
+        <w:t xml:space="preserve">: Kipf et al. introduced the concept of Graph Convolutional Networks that took plain vanilla graph neural networks and in state update training step used convolution of the state of the neighbors as the mechanism of message passing. The premise here is that the Convolution operation that is typically used in the case of computer vision can be applied in the case of graph neural networks in the case of message passing where each vertex can gain further insight about it’s position with respect to other vertices. </w:t>
+      </w:r>
+    </w:p>
+    <w:p>
+      <w:pPr>
+        <w:pStyle w:val="Normal"/>
+        <w:spacing w:lineRule="auto" w:line="480"/>
+        <w:jc w:val="left"/>
+        <w:rPr>
+          <w:rFonts w:ascii="Times New Roman" w:hAnsi="Times New Roman"/>
+          <w:b w:val="false"/>
+          <w:b w:val="false"/>
+          <w:bCs w:val="false"/>
+          <w:i w:val="false"/>
+          <w:i w:val="false"/>
+          <w:iCs w:val="false"/>
+        </w:rPr>
+      </w:pPr>
+      <w:r>
+        <w:rPr>
+          <w:rFonts w:ascii="Times New Roman" w:hAnsi="Times New Roman"/>
+          <w:b w:val="false"/>
+          <w:bCs w:val="false"/>
+          <w:i w:val="false"/>
+          <w:iCs w:val="false"/>
+        </w:rPr>
+      </w:r>
+    </w:p>
+    <w:p>
+      <w:pPr>
+        <w:pStyle w:val="Normal"/>
+        <w:spacing w:lineRule="auto" w:line="480"/>
+        <w:jc w:val="left"/>
+        <w:rPr>
+          <w:rFonts w:ascii="Times New Roman" w:hAnsi="Times New Roman"/>
+          <w:b/>
+          <w:b/>
+          <w:bCs/>
+          <w:i w:val="false"/>
+          <w:i w:val="false"/>
+          <w:iCs w:val="false"/>
+        </w:rPr>
+      </w:pPr>
+      <w:r>
+        <w:rPr>
+          <w:rFonts w:ascii="Times New Roman" w:hAnsi="Times New Roman"/>
+          <w:b/>
+          <w:bCs/>
+          <w:i w:val="false"/>
+          <w:iCs w:val="false"/>
+        </w:rPr>
+        <w:t xml:space="preserve">2018: </w:t>
+      </w:r>
+      <w:r>
+        <w:rPr>
+          <w:rFonts w:ascii="Times New Roman" w:hAnsi="Times New Roman"/>
+          <w:b w:val="false"/>
+          <w:bCs w:val="false"/>
+          <w:i w:val="false"/>
+          <w:iCs w:val="false"/>
+        </w:rPr>
+        <w:t xml:space="preserve">Allamanis et al. applied concepts from previous research in the context of learning from programs following the simple yet powerful assertion that source code can be represented as graphs where the vertices represent the variables and it’s associated information and the edges represent the relationship between the variables. Additionally, taking advantage of the semantic and syntactic nature of source code adds more detail to the input of the graphs that can result in quicker training. The majority of this report is built on this paper and its applications. </w:t>
+      </w:r>
+    </w:p>
+    <w:p>
+      <w:pPr>
+        <w:pStyle w:val="Normal"/>
+        <w:spacing w:lineRule="auto" w:line="480"/>
+        <w:jc w:val="left"/>
+        <w:rPr>
+          <w:b w:val="false"/>
+          <w:b w:val="false"/>
+          <w:bCs w:val="false"/>
+        </w:rPr>
+      </w:pPr>
+      <w:r>
+        <w:rPr>
+          <w:rFonts w:ascii="Times New Roman" w:hAnsi="Times New Roman"/>
+          <w:b/>
+          <w:bCs/>
+          <w:i w:val="false"/>
+          <w:iCs w:val="false"/>
+        </w:rPr>
+      </w:r>
+    </w:p>
+    <w:p>
+      <w:pPr>
+        <w:pStyle w:val="Normal"/>
+        <w:spacing w:lineRule="auto" w:line="480"/>
+        <w:jc w:val="left"/>
+        <w:rPr>
+          <w:rFonts w:ascii="Times New Roman" w:hAnsi="Times New Roman"/>
+          <w:b/>
+          <w:b/>
+          <w:bCs/>
+          <w:i w:val="false"/>
+          <w:i w:val="false"/>
+          <w:iCs w:val="false"/>
+        </w:rPr>
+      </w:pPr>
+      <w:r>
+        <w:rPr>
+          <w:rFonts w:ascii="Times New Roman" w:hAnsi="Times New Roman"/>
+          <w:b w:val="false"/>
+          <w:bCs w:val="false"/>
+          <w:i w:val="false"/>
+          <w:iCs w:val="false"/>
+        </w:rPr>
+        <w:t xml:space="preserve">The aforementioned concepts at this point might seem difficult to grasp as they aren’t fully elucidated on; I plan to cover the basics of all the concepts in one of the future chapters that’ll simplify the subject matter. Needless to say, the extensive research on this topic of graph neural networks is truly inspiring and exciting as well as growing exponentially with developments in multiple dimensions. </w:t>
       </w:r>
     </w:p>
     <w:p>
@@ -6533,7 +6326,133 @@
           <w:i w:val="false"/>
           <w:iCs w:val="false"/>
         </w:rPr>
-        <w:t>General Approach / Layout:</w:t>
+      </w:r>
+    </w:p>
+    <w:p>
+      <w:pPr>
+        <w:pStyle w:val="Normal"/>
+        <w:spacing w:lineRule="auto" w:line="480"/>
+        <w:jc w:val="left"/>
+        <w:rPr>
+          <w:rFonts w:ascii="Times New Roman" w:hAnsi="Times New Roman"/>
+          <w:b/>
+          <w:b/>
+          <w:bCs/>
+          <w:i w:val="false"/>
+          <w:i w:val="false"/>
+          <w:iCs w:val="false"/>
+        </w:rPr>
+      </w:pPr>
+      <w:r>
+        <w:rPr>
+          <w:rFonts w:ascii="Times New Roman" w:hAnsi="Times New Roman"/>
+          <w:b/>
+          <w:bCs/>
+          <w:i w:val="false"/>
+          <w:iCs w:val="false"/>
+        </w:rPr>
+      </w:r>
+    </w:p>
+    <w:p>
+      <w:pPr>
+        <w:pStyle w:val="Normal"/>
+        <w:spacing w:lineRule="auto" w:line="480"/>
+        <w:jc w:val="left"/>
+        <w:rPr>
+          <w:rFonts w:ascii="Times New Roman" w:hAnsi="Times New Roman"/>
+          <w:b/>
+          <w:b/>
+          <w:bCs/>
+          <w:i w:val="false"/>
+          <w:i w:val="false"/>
+          <w:iCs w:val="false"/>
+        </w:rPr>
+      </w:pPr>
+      <w:r>
+        <w:rPr>
+          <w:rFonts w:ascii="Times New Roman" w:hAnsi="Times New Roman"/>
+          <w:b/>
+          <w:bCs/>
+          <w:i w:val="false"/>
+          <w:iCs w:val="false"/>
+        </w:rPr>
+        <w:t>General Approach / Layout</w:t>
+      </w:r>
+    </w:p>
+    <w:p>
+      <w:pPr>
+        <w:pStyle w:val="Normal"/>
+        <w:spacing w:lineRule="auto" w:line="480"/>
+        <w:jc w:val="left"/>
+        <w:rPr>
+          <w:rFonts w:ascii="Times New Roman" w:hAnsi="Times New Roman"/>
+          <w:b/>
+          <w:b/>
+          <w:bCs/>
+          <w:i w:val="false"/>
+          <w:i w:val="false"/>
+          <w:iCs w:val="false"/>
+        </w:rPr>
+      </w:pPr>
+      <w:r>
+        <w:rPr>
+          <w:rFonts w:ascii="Times New Roman" w:hAnsi="Times New Roman"/>
+          <w:b/>
+          <w:bCs/>
+          <w:i w:val="false"/>
+          <w:iCs w:val="false"/>
+        </w:rPr>
+      </w:r>
+    </w:p>
+    <w:p>
+      <w:pPr>
+        <w:pStyle w:val="Normal"/>
+        <w:spacing w:lineRule="auto" w:line="480"/>
+        <w:jc w:val="left"/>
+        <w:rPr>
+          <w:rFonts w:ascii="Times New Roman" w:hAnsi="Times New Roman"/>
+          <w:b w:val="false"/>
+          <w:b w:val="false"/>
+          <w:bCs w:val="false"/>
+          <w:i w:val="false"/>
+          <w:i w:val="false"/>
+          <w:iCs w:val="false"/>
+        </w:rPr>
+      </w:pPr>
+      <w:r>
+        <w:rPr>
+          <w:rFonts w:ascii="Times New Roman" w:hAnsi="Times New Roman"/>
+          <w:b w:val="false"/>
+          <w:bCs w:val="false"/>
+          <w:i w:val="false"/>
+          <w:iCs w:val="false"/>
+        </w:rPr>
+        <w:t>The basic steps undertaken</w:t>
+      </w:r>
+    </w:p>
+    <w:p>
+      <w:pPr>
+        <w:pStyle w:val="Normal"/>
+        <w:spacing w:lineRule="auto" w:line="480"/>
+        <w:jc w:val="left"/>
+        <w:rPr>
+          <w:rFonts w:ascii="Times New Roman" w:hAnsi="Times New Roman"/>
+          <w:b/>
+          <w:b/>
+          <w:bCs/>
+          <w:i w:val="false"/>
+          <w:i w:val="false"/>
+          <w:iCs w:val="false"/>
+        </w:rPr>
+      </w:pPr>
+      <w:r>
+        <w:rPr>
+          <w:rFonts w:ascii="Times New Roman" w:hAnsi="Times New Roman"/>
+          <w:b/>
+          <w:bCs/>
+          <w:i w:val="false"/>
+          <w:iCs w:val="false"/>
+        </w:rPr>
       </w:r>
     </w:p>
     <w:p>

</xml_diff>

<commit_message>
Most up to date Final Report
</commit_message>
<xml_diff>
--- a/FinalReport.docx
+++ b/FinalReport.docx
@@ -5771,7 +5771,17 @@
           <w:i w:val="false"/>
           <w:iCs w:val="false"/>
         </w:rPr>
-        <w:t>Scouring through a lot of the related past work in the field of Graph Neural I was able to narrow down the timeline of key developments in this field details of which are as follows:</w:t>
+        <w:t>Researching</w:t>
+      </w:r>
+      <w:r>
+        <w:rPr>
+          <w:rFonts w:ascii="Times New Roman" w:hAnsi="Times New Roman"/>
+          <w:b w:val="false"/>
+          <w:bCs w:val="false"/>
+          <w:i w:val="false"/>
+          <w:iCs w:val="false"/>
+        </w:rPr>
+        <w:t xml:space="preserve"> through a lot of the related past work in the field of Graph Neural I was able to narrow down the timeline of key developments in this field details of which are as follows:</w:t>
       </w:r>
     </w:p>
     <w:p>
@@ -6411,320 +6421,530 @@
         <w:jc w:val="left"/>
         <w:rPr>
           <w:rFonts w:ascii="Times New Roman" w:hAnsi="Times New Roman"/>
-          <w:b w:val="false"/>
-          <w:b w:val="false"/>
-          <w:bCs w:val="false"/>
-          <w:i w:val="false"/>
-          <w:i w:val="false"/>
-          <w:iCs w:val="false"/>
-        </w:rPr>
-      </w:pPr>
-      <w:r>
-        <w:rPr>
-          <w:rFonts w:ascii="Times New Roman" w:hAnsi="Times New Roman"/>
-          <w:b w:val="false"/>
-          <w:bCs w:val="false"/>
-          <w:i w:val="false"/>
-          <w:iCs w:val="false"/>
-        </w:rPr>
-        <w:t>The basic steps undertaken</w:t>
-      </w:r>
-    </w:p>
-    <w:p>
-      <w:pPr>
-        <w:pStyle w:val="Normal"/>
-        <w:spacing w:lineRule="auto" w:line="480"/>
-        <w:jc w:val="left"/>
-        <w:rPr>
-          <w:rFonts w:ascii="Times New Roman" w:hAnsi="Times New Roman"/>
-          <w:b/>
-          <w:b/>
-          <w:bCs/>
-          <w:i w:val="false"/>
-          <w:i w:val="false"/>
-          <w:iCs w:val="false"/>
-        </w:rPr>
-      </w:pPr>
-      <w:r>
-        <w:rPr>
-          <w:rFonts w:ascii="Times New Roman" w:hAnsi="Times New Roman"/>
-          <w:b/>
-          <w:bCs/>
-          <w:i w:val="false"/>
-          <w:iCs w:val="false"/>
-        </w:rPr>
-      </w:r>
-    </w:p>
-    <w:p>
-      <w:pPr>
-        <w:pStyle w:val="Normal"/>
-        <w:spacing w:lineRule="auto" w:line="480"/>
-        <w:jc w:val="left"/>
-        <w:rPr>
-          <w:rFonts w:ascii="Times New Roman" w:hAnsi="Times New Roman"/>
-          <w:b/>
-          <w:b/>
-          <w:bCs/>
-          <w:i w:val="false"/>
-          <w:i w:val="false"/>
-          <w:iCs w:val="false"/>
-        </w:rPr>
-      </w:pPr>
-      <w:r>
-        <w:rPr>
-          <w:rFonts w:ascii="Times New Roman" w:hAnsi="Times New Roman"/>
-          <w:b/>
-          <w:bCs/>
-          <w:i w:val="false"/>
-          <w:iCs w:val="false"/>
-        </w:rPr>
-      </w:r>
-    </w:p>
-    <w:p>
-      <w:pPr>
-        <w:pStyle w:val="Normal"/>
-        <w:spacing w:lineRule="auto" w:line="480"/>
-        <w:jc w:val="left"/>
-        <w:rPr>
-          <w:rFonts w:ascii="Times New Roman" w:hAnsi="Times New Roman"/>
-          <w:b/>
-          <w:b/>
-          <w:bCs/>
-          <w:i w:val="false"/>
-          <w:i w:val="false"/>
-          <w:iCs w:val="false"/>
-        </w:rPr>
-      </w:pPr>
-      <w:r>
-        <w:rPr>
-          <w:rFonts w:ascii="Times New Roman" w:hAnsi="Times New Roman"/>
-          <w:b/>
-          <w:bCs/>
-          <w:i w:val="false"/>
-          <w:iCs w:val="false"/>
-        </w:rPr>
-      </w:r>
-    </w:p>
-    <w:p>
-      <w:pPr>
-        <w:pStyle w:val="Normal"/>
-        <w:spacing w:lineRule="auto" w:line="480"/>
-        <w:jc w:val="left"/>
-        <w:rPr>
-          <w:rFonts w:ascii="Times New Roman" w:hAnsi="Times New Roman"/>
-          <w:b w:val="false"/>
-          <w:b w:val="false"/>
-          <w:bCs w:val="false"/>
-          <w:i w:val="false"/>
-          <w:i w:val="false"/>
-          <w:iCs w:val="false"/>
-        </w:rPr>
-      </w:pPr>
-      <w:r>
-        <w:rPr>
-          <w:rFonts w:ascii="Times New Roman" w:hAnsi="Times New Roman"/>
-          <w:b w:val="false"/>
-          <w:bCs w:val="false"/>
-          <w:i w:val="false"/>
-          <w:iCs w:val="false"/>
-        </w:rPr>
-      </w:r>
-    </w:p>
-    <w:p>
-      <w:pPr>
-        <w:pStyle w:val="Normal"/>
-        <w:spacing w:lineRule="auto" w:line="480"/>
-        <w:jc w:val="left"/>
-        <w:rPr>
-          <w:rFonts w:ascii="Times New Roman" w:hAnsi="Times New Roman"/>
-          <w:b w:val="false"/>
-          <w:b w:val="false"/>
-          <w:bCs w:val="false"/>
-          <w:i w:val="false"/>
-          <w:i w:val="false"/>
-          <w:iCs w:val="false"/>
-        </w:rPr>
-      </w:pPr>
-      <w:r>
-        <w:rPr>
-          <w:rFonts w:ascii="Times New Roman" w:hAnsi="Times New Roman"/>
-          <w:b w:val="false"/>
-          <w:bCs w:val="false"/>
-          <w:i w:val="false"/>
-          <w:iCs w:val="false"/>
-        </w:rPr>
-      </w:r>
-    </w:p>
-    <w:p>
-      <w:pPr>
-        <w:pStyle w:val="Normal"/>
-        <w:spacing w:lineRule="auto" w:line="480"/>
-        <w:jc w:val="left"/>
-        <w:rPr>
-          <w:rFonts w:ascii="Times New Roman" w:hAnsi="Times New Roman"/>
-          <w:b w:val="false"/>
-          <w:b w:val="false"/>
-          <w:bCs w:val="false"/>
-          <w:i w:val="false"/>
-          <w:i w:val="false"/>
-          <w:iCs w:val="false"/>
-        </w:rPr>
-      </w:pPr>
-      <w:r>
-        <w:rPr>
-          <w:rFonts w:ascii="Times New Roman" w:hAnsi="Times New Roman"/>
-          <w:b w:val="false"/>
-          <w:bCs w:val="false"/>
-          <w:i w:val="false"/>
-          <w:iCs w:val="false"/>
-        </w:rPr>
-      </w:r>
-    </w:p>
-    <w:p>
-      <w:pPr>
-        <w:pStyle w:val="Normal"/>
-        <w:spacing w:lineRule="auto" w:line="480"/>
-        <w:jc w:val="left"/>
-        <w:rPr>
-          <w:rFonts w:ascii="Times New Roman" w:hAnsi="Times New Roman"/>
-          <w:b w:val="false"/>
-          <w:b w:val="false"/>
-          <w:bCs w:val="false"/>
-          <w:i w:val="false"/>
-          <w:i w:val="false"/>
-          <w:iCs w:val="false"/>
-        </w:rPr>
-      </w:pPr>
-      <w:r>
-        <w:rPr>
-          <w:rFonts w:ascii="Times New Roman" w:hAnsi="Times New Roman"/>
-          <w:b w:val="false"/>
-          <w:bCs w:val="false"/>
-          <w:i w:val="false"/>
-          <w:iCs w:val="false"/>
-        </w:rPr>
-      </w:r>
-    </w:p>
-    <w:p>
-      <w:pPr>
-        <w:pStyle w:val="Normal"/>
-        <w:spacing w:lineRule="auto" w:line="480"/>
-        <w:jc w:val="left"/>
-        <w:rPr>
-          <w:rFonts w:ascii="Times New Roman" w:hAnsi="Times New Roman"/>
-          <w:b w:val="false"/>
-          <w:b w:val="false"/>
-          <w:bCs w:val="false"/>
-          <w:i w:val="false"/>
-          <w:i w:val="false"/>
-          <w:iCs w:val="false"/>
-        </w:rPr>
-      </w:pPr>
-      <w:r>
-        <w:rPr>
-          <w:rFonts w:ascii="Times New Roman" w:hAnsi="Times New Roman"/>
-          <w:b w:val="false"/>
-          <w:bCs w:val="false"/>
-          <w:i w:val="false"/>
-          <w:iCs w:val="false"/>
-        </w:rPr>
-      </w:r>
-    </w:p>
-    <w:p>
-      <w:pPr>
-        <w:pStyle w:val="Normal"/>
-        <w:spacing w:lineRule="auto" w:line="480"/>
-        <w:jc w:val="left"/>
-        <w:rPr>
-          <w:rFonts w:ascii="Times New Roman" w:hAnsi="Times New Roman"/>
-          <w:b w:val="false"/>
-          <w:b w:val="false"/>
-          <w:bCs w:val="false"/>
-          <w:i w:val="false"/>
-          <w:i w:val="false"/>
-          <w:iCs w:val="false"/>
-        </w:rPr>
-      </w:pPr>
-      <w:r>
-        <w:rPr>
-          <w:rFonts w:ascii="Times New Roman" w:hAnsi="Times New Roman"/>
-          <w:b w:val="false"/>
-          <w:bCs w:val="false"/>
-          <w:i w:val="false"/>
-          <w:iCs w:val="false"/>
-        </w:rPr>
-      </w:r>
-    </w:p>
-    <w:p>
-      <w:pPr>
-        <w:pStyle w:val="Normal"/>
-        <w:spacing w:lineRule="auto" w:line="480"/>
-        <w:jc w:val="left"/>
-        <w:rPr>
-          <w:rFonts w:ascii="Times New Roman" w:hAnsi="Times New Roman"/>
-          <w:b w:val="false"/>
-          <w:b w:val="false"/>
-          <w:bCs w:val="false"/>
-          <w:i w:val="false"/>
-          <w:i w:val="false"/>
-          <w:iCs w:val="false"/>
-        </w:rPr>
-      </w:pPr>
-      <w:r>
-        <w:rPr>
-          <w:rFonts w:ascii="Times New Roman" w:hAnsi="Times New Roman"/>
-          <w:b w:val="false"/>
-          <w:bCs w:val="false"/>
-          <w:i w:val="false"/>
-          <w:iCs w:val="false"/>
-        </w:rPr>
-      </w:r>
-    </w:p>
-    <w:p>
-      <w:pPr>
-        <w:pStyle w:val="Normal"/>
-        <w:spacing w:lineRule="auto" w:line="480"/>
-        <w:jc w:val="left"/>
-        <w:rPr>
-          <w:rFonts w:ascii="Times New Roman" w:hAnsi="Times New Roman"/>
-          <w:b w:val="false"/>
-          <w:b w:val="false"/>
-          <w:bCs w:val="false"/>
-          <w:i w:val="false"/>
-          <w:i w:val="false"/>
-          <w:iCs w:val="false"/>
-        </w:rPr>
-      </w:pPr>
-      <w:r>
-        <w:rPr>
-          <w:rFonts w:ascii="Times New Roman" w:hAnsi="Times New Roman"/>
-          <w:b w:val="false"/>
-          <w:bCs w:val="false"/>
-          <w:i w:val="false"/>
-          <w:iCs w:val="false"/>
-        </w:rPr>
-      </w:r>
-    </w:p>
-    <w:p>
-      <w:pPr>
-        <w:pStyle w:val="Normal"/>
-        <w:spacing w:lineRule="auto" w:line="480"/>
-        <w:jc w:val="left"/>
-        <w:rPr>
-          <w:rFonts w:ascii="Times New Roman" w:hAnsi="Times New Roman"/>
-          <w:b w:val="false"/>
-          <w:b w:val="false"/>
-          <w:bCs w:val="false"/>
-          <w:i w:val="false"/>
-          <w:i w:val="false"/>
-          <w:iCs w:val="false"/>
-        </w:rPr>
-      </w:pPr>
-      <w:r>
-        <w:rPr>
-          <w:rFonts w:ascii="Times New Roman" w:hAnsi="Times New Roman"/>
-          <w:b w:val="false"/>
-          <w:bCs w:val="false"/>
+          <w:b/>
+          <w:b/>
+          <w:bCs/>
+          <w:i w:val="false"/>
+          <w:i w:val="false"/>
+          <w:iCs w:val="false"/>
+        </w:rPr>
+      </w:pPr>
+      <w:r>
+        <w:rPr>
+          <w:rFonts w:ascii="Times New Roman" w:hAnsi="Times New Roman"/>
+          <w:b/>
+          <w:bCs/>
+          <w:i w:val="false"/>
+          <w:iCs w:val="false"/>
+        </w:rPr>
+      </w:r>
+    </w:p>
+    <w:p>
+      <w:pPr>
+        <w:pStyle w:val="Normal"/>
+        <w:numPr>
+          <w:ilvl w:val="0"/>
+          <w:numId w:val="2"/>
+        </w:numPr>
+        <w:spacing w:lineRule="auto" w:line="480"/>
+        <w:jc w:val="left"/>
+        <w:rPr>
+          <w:rFonts w:ascii="Times New Roman" w:hAnsi="Times New Roman"/>
+          <w:b w:val="false"/>
+          <w:b w:val="false"/>
+          <w:bCs w:val="false"/>
+          <w:i w:val="false"/>
+          <w:i w:val="false"/>
+          <w:iCs w:val="false"/>
+        </w:rPr>
+      </w:pPr>
+      <w:r>
+        <w:rPr>
+          <w:rFonts w:ascii="Times New Roman" w:hAnsi="Times New Roman"/>
+          <w:b w:val="false"/>
+          <w:bCs w:val="false"/>
+          <w:i w:val="false"/>
+          <w:iCs w:val="false"/>
+        </w:rPr>
+        <w:t>The basic steps undertaken to approach this project include:</w:t>
+      </w:r>
+    </w:p>
+    <w:p>
+      <w:pPr>
+        <w:pStyle w:val="Normal"/>
+        <w:numPr>
+          <w:ilvl w:val="0"/>
+          <w:numId w:val="2"/>
+        </w:numPr>
+        <w:spacing w:lineRule="auto" w:line="480"/>
+        <w:jc w:val="left"/>
+        <w:rPr>
+          <w:rFonts w:ascii="Times New Roman" w:hAnsi="Times New Roman"/>
+          <w:b w:val="false"/>
+          <w:b w:val="false"/>
+          <w:bCs w:val="false"/>
+          <w:i w:val="false"/>
+          <w:i w:val="false"/>
+          <w:iCs w:val="false"/>
+        </w:rPr>
+      </w:pPr>
+      <w:r>
+        <w:rPr>
+          <w:rFonts w:ascii="Times New Roman" w:hAnsi="Times New Roman"/>
+          <w:b w:val="false"/>
+          <w:bCs w:val="false"/>
+          <w:i w:val="false"/>
+          <w:iCs w:val="false"/>
+        </w:rPr>
+        <w:t xml:space="preserve">Defining the Experience, Task and Performance Metric </w:t>
+      </w:r>
+      <w:r>
+        <w:rPr>
+          <w:rFonts w:ascii="Times New Roman" w:hAnsi="Times New Roman"/>
+          <w:b w:val="false"/>
+          <w:bCs w:val="false"/>
+          <w:i w:val="false"/>
+          <w:iCs w:val="false"/>
+        </w:rPr>
+        <w:t xml:space="preserve">in the style of the formal machine learning </w:t>
+      </w:r>
+      <w:r>
+        <w:rPr>
+          <w:rFonts w:ascii="Times New Roman" w:hAnsi="Times New Roman"/>
+          <w:b w:val="false"/>
+          <w:bCs w:val="false"/>
+          <w:i w:val="false"/>
+          <w:iCs w:val="false"/>
+        </w:rPr>
+        <w:t xml:space="preserve">once the problem statement was identified </w:t>
+      </w:r>
+      <w:r>
+        <w:rPr>
+          <w:rFonts w:ascii="Times New Roman" w:hAnsi="Times New Roman"/>
+          <w:b w:val="false"/>
+          <w:bCs w:val="false"/>
+          <w:i w:val="false"/>
+          <w:iCs w:val="false"/>
+        </w:rPr>
+        <w:t xml:space="preserve">that we’ll base the comparison on. </w:t>
+      </w:r>
+    </w:p>
+    <w:p>
+      <w:pPr>
+        <w:pStyle w:val="Normal"/>
+        <w:numPr>
+          <w:ilvl w:val="0"/>
+          <w:numId w:val="2"/>
+        </w:numPr>
+        <w:spacing w:lineRule="auto" w:line="480"/>
+        <w:jc w:val="left"/>
+        <w:rPr>
+          <w:rFonts w:ascii="Times New Roman" w:hAnsi="Times New Roman"/>
+          <w:b w:val="false"/>
+          <w:b w:val="false"/>
+          <w:bCs w:val="false"/>
+          <w:i w:val="false"/>
+          <w:i w:val="false"/>
+          <w:iCs w:val="false"/>
+        </w:rPr>
+      </w:pPr>
+      <w:r>
+        <w:rPr>
+          <w:rFonts w:ascii="Times New Roman" w:hAnsi="Times New Roman"/>
+          <w:b w:val="false"/>
+          <w:bCs w:val="false"/>
+          <w:i w:val="false"/>
+          <w:iCs w:val="false"/>
+        </w:rPr>
+        <w:t>Acquisition and exploration of the input data source.</w:t>
+      </w:r>
+    </w:p>
+    <w:p>
+      <w:pPr>
+        <w:pStyle w:val="Normal"/>
+        <w:numPr>
+          <w:ilvl w:val="0"/>
+          <w:numId w:val="2"/>
+        </w:numPr>
+        <w:spacing w:lineRule="auto" w:line="480"/>
+        <w:jc w:val="left"/>
+        <w:rPr>
+          <w:rFonts w:ascii="Times New Roman" w:hAnsi="Times New Roman"/>
+          <w:b w:val="false"/>
+          <w:b w:val="false"/>
+          <w:bCs w:val="false"/>
+          <w:i w:val="false"/>
+          <w:i w:val="false"/>
+          <w:iCs w:val="false"/>
+        </w:rPr>
+      </w:pPr>
+      <w:r>
+        <w:rPr>
+          <w:rFonts w:ascii="Times New Roman" w:hAnsi="Times New Roman"/>
+          <w:b w:val="false"/>
+          <w:bCs w:val="false"/>
+          <w:i w:val="false"/>
+          <w:iCs w:val="false"/>
+        </w:rPr>
+        <w:t>Deep diving into the source code associated with the Learning to Represent Graphs library to gain insight about how the code is executed.</w:t>
+      </w:r>
+    </w:p>
+    <w:p>
+      <w:pPr>
+        <w:pStyle w:val="Normal"/>
+        <w:numPr>
+          <w:ilvl w:val="0"/>
+          <w:numId w:val="2"/>
+        </w:numPr>
+        <w:spacing w:lineRule="auto" w:line="480"/>
+        <w:jc w:val="left"/>
+        <w:rPr>
+          <w:rFonts w:ascii="Times New Roman" w:hAnsi="Times New Roman"/>
+          <w:b w:val="false"/>
+          <w:b w:val="false"/>
+          <w:bCs w:val="false"/>
+          <w:i w:val="false"/>
+          <w:i w:val="false"/>
+          <w:iCs w:val="false"/>
+        </w:rPr>
+      </w:pPr>
+      <w:r>
+        <w:rPr>
+          <w:rFonts w:ascii="Times New Roman" w:hAnsi="Times New Roman"/>
+          <w:b w:val="false"/>
+          <w:bCs w:val="false"/>
+          <w:i w:val="false"/>
+          <w:iCs w:val="false"/>
+        </w:rPr>
+        <w:t>Once the insight is gained to run the code, customize the code to accommodate for ease of use for my experiments by constructing a working pipeline that’s based on ease of use.</w:t>
+      </w:r>
+    </w:p>
+    <w:p>
+      <w:pPr>
+        <w:pStyle w:val="Normal"/>
+        <w:numPr>
+          <w:ilvl w:val="0"/>
+          <w:numId w:val="2"/>
+        </w:numPr>
+        <w:spacing w:lineRule="auto" w:line="480"/>
+        <w:jc w:val="left"/>
+        <w:rPr>
+          <w:rFonts w:ascii="Times New Roman" w:hAnsi="Times New Roman"/>
+          <w:b w:val="false"/>
+          <w:b w:val="false"/>
+          <w:bCs w:val="false"/>
+          <w:i w:val="false"/>
+          <w:i w:val="false"/>
+          <w:iCs w:val="false"/>
+        </w:rPr>
+      </w:pPr>
+      <w:r>
+        <w:rPr>
+          <w:rFonts w:ascii="Times New Roman" w:hAnsi="Times New Roman"/>
+          <w:b w:val="false"/>
+          <w:bCs w:val="false"/>
+          <w:i w:val="false"/>
+          <w:iCs w:val="false"/>
+        </w:rPr>
+        <w:t>Defining the 3 experiments and which data will be used for them.</w:t>
+      </w:r>
+    </w:p>
+    <w:p>
+      <w:pPr>
+        <w:pStyle w:val="Normal"/>
+        <w:numPr>
+          <w:ilvl w:val="0"/>
+          <w:numId w:val="2"/>
+        </w:numPr>
+        <w:spacing w:lineRule="auto" w:line="480"/>
+        <w:jc w:val="left"/>
+        <w:rPr>
+          <w:rFonts w:ascii="Times New Roman" w:hAnsi="Times New Roman"/>
+          <w:b w:val="false"/>
+          <w:b w:val="false"/>
+          <w:bCs w:val="false"/>
+          <w:i w:val="false"/>
+          <w:i w:val="false"/>
+          <w:iCs w:val="false"/>
+        </w:rPr>
+      </w:pPr>
+      <w:r>
+        <w:rPr>
+          <w:rFonts w:ascii="Times New Roman" w:hAnsi="Times New Roman"/>
+          <w:b w:val="false"/>
+          <w:bCs w:val="false"/>
+          <w:i w:val="false"/>
+          <w:iCs w:val="false"/>
+        </w:rPr>
+        <w:t>Training models with the training and validation input data on GGNN and RGCN models for the experiments.</w:t>
+      </w:r>
+    </w:p>
+    <w:p>
+      <w:pPr>
+        <w:pStyle w:val="Normal"/>
+        <w:numPr>
+          <w:ilvl w:val="0"/>
+          <w:numId w:val="2"/>
+        </w:numPr>
+        <w:spacing w:lineRule="auto" w:line="480"/>
+        <w:jc w:val="left"/>
+        <w:rPr>
+          <w:rFonts w:ascii="Times New Roman" w:hAnsi="Times New Roman"/>
+          <w:b w:val="false"/>
+          <w:b w:val="false"/>
+          <w:bCs w:val="false"/>
+          <w:i w:val="false"/>
+          <w:i w:val="false"/>
+          <w:iCs w:val="false"/>
+        </w:rPr>
+      </w:pPr>
+      <w:r>
+        <w:rPr>
+          <w:rFonts w:ascii="Times New Roman" w:hAnsi="Times New Roman"/>
+          <w:b w:val="false"/>
+          <w:bCs w:val="false"/>
+          <w:i w:val="false"/>
+          <w:iCs w:val="false"/>
+        </w:rPr>
+        <w:t>Training with different hyperparameters that can be used to improve the overall validation accuracy.</w:t>
+      </w:r>
+    </w:p>
+    <w:p>
+      <w:pPr>
+        <w:pStyle w:val="Normal"/>
+        <w:numPr>
+          <w:ilvl w:val="0"/>
+          <w:numId w:val="2"/>
+        </w:numPr>
+        <w:spacing w:lineRule="auto" w:line="480"/>
+        <w:jc w:val="left"/>
+        <w:rPr>
+          <w:rFonts w:ascii="Times New Roman" w:hAnsi="Times New Roman"/>
+          <w:b w:val="false"/>
+          <w:b w:val="false"/>
+          <w:bCs w:val="false"/>
+          <w:i w:val="false"/>
+          <w:i w:val="false"/>
+          <w:iCs w:val="false"/>
+        </w:rPr>
+      </w:pPr>
+      <w:r>
+        <w:rPr>
+          <w:rFonts w:ascii="Times New Roman" w:hAnsi="Times New Roman"/>
+          <w:b w:val="false"/>
+          <w:bCs w:val="false"/>
+          <w:i w:val="false"/>
+          <w:iCs w:val="false"/>
+        </w:rPr>
+        <w:t xml:space="preserve">Using the weights from the training process to compute the test accuracy for RGCN and GGNNs. </w:t>
+      </w:r>
+    </w:p>
+    <w:p>
+      <w:pPr>
+        <w:pStyle w:val="Normal"/>
+        <w:numPr>
+          <w:ilvl w:val="0"/>
+          <w:numId w:val="2"/>
+        </w:numPr>
+        <w:spacing w:lineRule="auto" w:line="480"/>
+        <w:jc w:val="left"/>
+        <w:rPr>
+          <w:rFonts w:ascii="Times New Roman" w:hAnsi="Times New Roman"/>
+          <w:b w:val="false"/>
+          <w:b w:val="false"/>
+          <w:bCs w:val="false"/>
+          <w:i w:val="false"/>
+          <w:i w:val="false"/>
+          <w:iCs w:val="false"/>
+        </w:rPr>
+      </w:pPr>
+      <w:r>
+        <w:rPr>
+          <w:rFonts w:ascii="Times New Roman" w:hAnsi="Times New Roman"/>
+          <w:b w:val="false"/>
+          <w:bCs w:val="false"/>
+          <w:i w:val="false"/>
+          <w:iCs w:val="false"/>
+        </w:rPr>
+        <w:t>Aggregate results to discern which model was the more performant one.</w:t>
+      </w:r>
+    </w:p>
+    <w:p>
+      <w:pPr>
+        <w:pStyle w:val="Normal"/>
+        <w:numPr>
+          <w:ilvl w:val="0"/>
+          <w:numId w:val="2"/>
+        </w:numPr>
+        <w:spacing w:lineRule="auto" w:line="480"/>
+        <w:jc w:val="left"/>
+        <w:rPr>
+          <w:rFonts w:ascii="Times New Roman" w:hAnsi="Times New Roman"/>
+          <w:b w:val="false"/>
+          <w:b w:val="false"/>
+          <w:bCs w:val="false"/>
+          <w:i w:val="false"/>
+          <w:i w:val="false"/>
+          <w:iCs w:val="false"/>
+        </w:rPr>
+      </w:pPr>
+      <w:r>
+        <w:rPr>
+          <w:rFonts w:ascii="Times New Roman" w:hAnsi="Times New Roman"/>
+          <w:b w:val="false"/>
+          <w:bCs w:val="false"/>
+          <w:i w:val="false"/>
+          <w:iCs w:val="false"/>
+        </w:rPr>
+        <w:t>Conclude with possible next steps.</w:t>
+      </w:r>
+    </w:p>
+    <w:p>
+      <w:pPr>
+        <w:pStyle w:val="Normal"/>
+        <w:spacing w:lineRule="auto" w:line="480"/>
+        <w:jc w:val="left"/>
+        <w:rPr>
+          <w:rFonts w:ascii="Times New Roman" w:hAnsi="Times New Roman"/>
+          <w:b w:val="false"/>
+          <w:b w:val="false"/>
+          <w:bCs w:val="false"/>
+          <w:i w:val="false"/>
+          <w:i w:val="false"/>
+          <w:iCs w:val="false"/>
+        </w:rPr>
+      </w:pPr>
+      <w:r>
+        <w:rPr>
+          <w:rFonts w:ascii="Times New Roman" w:hAnsi="Times New Roman"/>
+          <w:b w:val="false"/>
+          <w:bCs w:val="false"/>
+          <w:i w:val="false"/>
+          <w:iCs w:val="false"/>
+        </w:rPr>
+      </w:r>
+    </w:p>
+    <w:p>
+      <w:pPr>
+        <w:pStyle w:val="Normal"/>
+        <w:spacing w:lineRule="auto" w:line="480"/>
+        <w:jc w:val="left"/>
+        <w:rPr>
+          <w:rFonts w:ascii="Times New Roman" w:hAnsi="Times New Roman"/>
+          <w:b w:val="false"/>
+          <w:b w:val="false"/>
+          <w:bCs w:val="false"/>
+          <w:i w:val="false"/>
+          <w:i w:val="false"/>
+          <w:iCs w:val="false"/>
+        </w:rPr>
+      </w:pPr>
+      <w:r>
+        <w:rPr>
+          <w:rFonts w:ascii="Times New Roman" w:hAnsi="Times New Roman"/>
+          <w:b w:val="false"/>
+          <w:bCs w:val="false"/>
+          <w:i w:val="false"/>
+          <w:iCs w:val="false"/>
+        </w:rPr>
+        <w:t xml:space="preserve">Now that the goals and outline are set, I want to shed light on what’s actually happening under the hood during the training and evaluation of these models and define the task at hand with more detail. </w:t>
+      </w:r>
+    </w:p>
+    <w:p>
+      <w:pPr>
+        <w:pStyle w:val="Normal"/>
+        <w:spacing w:lineRule="auto" w:line="480"/>
+        <w:jc w:val="left"/>
+        <w:rPr>
+          <w:rFonts w:ascii="Times New Roman" w:hAnsi="Times New Roman"/>
+          <w:b w:val="false"/>
+          <w:b w:val="false"/>
+          <w:bCs w:val="false"/>
+          <w:i w:val="false"/>
+          <w:i w:val="false"/>
+          <w:iCs w:val="false"/>
+        </w:rPr>
+      </w:pPr>
+      <w:r>
+        <w:rPr>
+          <w:rFonts w:ascii="Times New Roman" w:hAnsi="Times New Roman"/>
+          <w:b w:val="false"/>
+          <w:bCs w:val="false"/>
+          <w:i w:val="false"/>
+          <w:iCs w:val="false"/>
+        </w:rPr>
+      </w:r>
+    </w:p>
+    <w:p>
+      <w:pPr>
+        <w:pStyle w:val="Normal"/>
+        <w:spacing w:lineRule="auto" w:line="480"/>
+        <w:jc w:val="left"/>
+        <w:rPr>
+          <w:rFonts w:ascii="Times New Roman" w:hAnsi="Times New Roman"/>
+          <w:b/>
+          <w:b/>
+          <w:bCs/>
+          <w:i w:val="false"/>
+          <w:i w:val="false"/>
+          <w:iCs w:val="false"/>
+        </w:rPr>
+      </w:pPr>
+      <w:r>
+        <w:rPr>
+          <w:rFonts w:ascii="Times New Roman" w:hAnsi="Times New Roman"/>
+          <w:b/>
+          <w:bCs/>
+          <w:i w:val="false"/>
+          <w:iCs w:val="false"/>
+        </w:rPr>
+      </w:r>
+    </w:p>
+    <w:p>
+      <w:pPr>
+        <w:pStyle w:val="Normal"/>
+        <w:spacing w:lineRule="auto" w:line="480"/>
+        <w:jc w:val="left"/>
+        <w:rPr>
+          <w:rFonts w:ascii="Times New Roman" w:hAnsi="Times New Roman"/>
+          <w:b/>
+          <w:b/>
+          <w:bCs/>
+          <w:i w:val="false"/>
+          <w:i w:val="false"/>
+          <w:iCs w:val="false"/>
+        </w:rPr>
+      </w:pPr>
+      <w:r>
+        <w:rPr>
+          <w:rFonts w:ascii="Times New Roman" w:hAnsi="Times New Roman"/>
+          <w:b/>
+          <w:bCs/>
+          <w:i w:val="false"/>
+          <w:iCs w:val="false"/>
+        </w:rPr>
+      </w:r>
+    </w:p>
+    <w:p>
+      <w:pPr>
+        <w:pStyle w:val="Normal"/>
+        <w:spacing w:lineRule="auto" w:line="480"/>
+        <w:jc w:val="left"/>
+        <w:rPr>
+          <w:rFonts w:ascii="Times New Roman" w:hAnsi="Times New Roman"/>
+          <w:b/>
+          <w:b/>
+          <w:bCs/>
+          <w:i w:val="false"/>
+          <w:i w:val="false"/>
+          <w:iCs w:val="false"/>
+        </w:rPr>
+      </w:pPr>
+      <w:r>
+        <w:rPr>
+          <w:rFonts w:ascii="Times New Roman" w:hAnsi="Times New Roman"/>
+          <w:b/>
+          <w:bCs/>
           <w:i w:val="false"/>
           <w:iCs w:val="false"/>
         </w:rPr>
@@ -6953,7 +7173,7 @@
           <w:i w:val="false"/>
           <w:iCs w:val="false"/>
         </w:rPr>
-        <w:t>CHAPTER 4</w:t>
+        <w:t>CHAPTER 5</w:t>
       </w:r>
     </w:p>
     <w:p>
@@ -6979,7 +7199,1150 @@
           <w:i w:val="false"/>
           <w:iCs w:val="false"/>
         </w:rPr>
-        <w:t>PROJECT OVERVIEW</w:t>
+        <w:t>GRAPH NEURAL NETWORKS 101</w:t>
+      </w:r>
+    </w:p>
+    <w:p>
+      <w:pPr>
+        <w:pStyle w:val="Normal"/>
+        <w:spacing w:lineRule="auto" w:line="480"/>
+        <w:jc w:val="left"/>
+        <w:rPr>
+          <w:rFonts w:ascii="Times New Roman" w:hAnsi="Times New Roman"/>
+          <w:b w:val="false"/>
+          <w:b w:val="false"/>
+          <w:bCs w:val="false"/>
+          <w:i w:val="false"/>
+          <w:i w:val="false"/>
+          <w:iCs w:val="false"/>
+        </w:rPr>
+      </w:pPr>
+      <w:r>
+        <w:rPr>
+          <w:rFonts w:ascii="Times New Roman" w:hAnsi="Times New Roman"/>
+          <w:b w:val="false"/>
+          <w:bCs w:val="false"/>
+          <w:i w:val="false"/>
+          <w:iCs w:val="false"/>
+        </w:rPr>
+      </w:r>
+    </w:p>
+    <w:p>
+      <w:pPr>
+        <w:pStyle w:val="Normal"/>
+        <w:spacing w:lineRule="auto" w:line="480"/>
+        <w:jc w:val="left"/>
+        <w:rPr>
+          <w:rFonts w:ascii="Times New Roman" w:hAnsi="Times New Roman"/>
+          <w:b w:val="false"/>
+          <w:b w:val="false"/>
+          <w:bCs w:val="false"/>
+          <w:i w:val="false"/>
+          <w:i w:val="false"/>
+          <w:iCs w:val="false"/>
+        </w:rPr>
+      </w:pPr>
+      <w:r>
+        <w:rPr>
+          <w:rFonts w:ascii="Times New Roman" w:hAnsi="Times New Roman"/>
+          <w:b w:val="false"/>
+          <w:bCs w:val="false"/>
+          <w:i w:val="false"/>
+          <w:iCs w:val="false"/>
+        </w:rPr>
+      </w:r>
+    </w:p>
+    <w:p>
+      <w:pPr>
+        <w:pStyle w:val="Normal"/>
+        <w:spacing w:lineRule="auto" w:line="480"/>
+        <w:jc w:val="left"/>
+        <w:rPr>
+          <w:rFonts w:ascii="Times New Roman" w:hAnsi="Times New Roman"/>
+          <w:b w:val="false"/>
+          <w:b w:val="false"/>
+          <w:bCs w:val="false"/>
+          <w:i w:val="false"/>
+          <w:i w:val="false"/>
+          <w:iCs w:val="false"/>
+        </w:rPr>
+      </w:pPr>
+      <w:r>
+        <w:rPr>
+          <w:rFonts w:ascii="Times New Roman" w:hAnsi="Times New Roman"/>
+          <w:b w:val="false"/>
+          <w:bCs w:val="false"/>
+          <w:i w:val="false"/>
+          <w:iCs w:val="false"/>
+        </w:rPr>
+      </w:r>
+    </w:p>
+    <w:p>
+      <w:pPr>
+        <w:pStyle w:val="Normal"/>
+        <w:spacing w:lineRule="auto" w:line="480"/>
+        <w:jc w:val="left"/>
+        <w:rPr>
+          <w:rFonts w:ascii="Times New Roman" w:hAnsi="Times New Roman"/>
+          <w:b/>
+          <w:b/>
+          <w:bCs/>
+          <w:i w:val="false"/>
+          <w:i w:val="false"/>
+          <w:iCs w:val="false"/>
+        </w:rPr>
+      </w:pPr>
+      <w:r>
+        <w:rPr>
+          <w:rFonts w:ascii="Times New Roman" w:hAnsi="Times New Roman"/>
+          <w:b/>
+          <w:bCs/>
+          <w:i w:val="false"/>
+          <w:iCs w:val="false"/>
+        </w:rPr>
+        <w:t>Goals</w:t>
+      </w:r>
+    </w:p>
+    <w:p>
+      <w:pPr>
+        <w:pStyle w:val="Normal"/>
+        <w:spacing w:lineRule="auto" w:line="480"/>
+        <w:jc w:val="left"/>
+        <w:rPr>
+          <w:rFonts w:ascii="Times New Roman" w:hAnsi="Times New Roman"/>
+          <w:b/>
+          <w:b/>
+          <w:bCs/>
+          <w:i w:val="false"/>
+          <w:i w:val="false"/>
+          <w:iCs w:val="false"/>
+        </w:rPr>
+      </w:pPr>
+      <w:r>
+        <w:rPr>
+          <w:rFonts w:ascii="Times New Roman" w:hAnsi="Times New Roman"/>
+          <w:b/>
+          <w:bCs/>
+          <w:i w:val="false"/>
+          <w:iCs w:val="false"/>
+        </w:rPr>
+      </w:r>
+    </w:p>
+    <w:p>
+      <w:pPr>
+        <w:pStyle w:val="Normal"/>
+        <w:spacing w:lineRule="auto" w:line="480"/>
+        <w:jc w:val="left"/>
+        <w:rPr/>
+      </w:pPr>
+      <w:r>
+        <w:rPr>
+          <w:rFonts w:ascii="Times New Roman" w:hAnsi="Times New Roman"/>
+          <w:b w:val="false"/>
+          <w:bCs w:val="false"/>
+          <w:i w:val="false"/>
+          <w:iCs w:val="false"/>
+        </w:rPr>
+        <w:t>In this section I plan to achieve the following goals:</w:t>
+      </w:r>
+    </w:p>
+    <w:p>
+      <w:pPr>
+        <w:pStyle w:val="Normal"/>
+        <w:spacing w:lineRule="auto" w:line="480"/>
+        <w:jc w:val="left"/>
+        <w:rPr>
+          <w:rFonts w:ascii="Times New Roman" w:hAnsi="Times New Roman"/>
+          <w:b w:val="false"/>
+          <w:b w:val="false"/>
+          <w:bCs w:val="false"/>
+          <w:i w:val="false"/>
+          <w:i w:val="false"/>
+          <w:iCs w:val="false"/>
+        </w:rPr>
+      </w:pPr>
+      <w:r>
+        <w:rPr/>
+      </w:r>
+    </w:p>
+    <w:p>
+      <w:pPr>
+        <w:pStyle w:val="Normal"/>
+        <w:numPr>
+          <w:ilvl w:val="0"/>
+          <w:numId w:val="3"/>
+        </w:numPr>
+        <w:spacing w:lineRule="auto" w:line="480"/>
+        <w:jc w:val="left"/>
+        <w:rPr/>
+      </w:pPr>
+      <w:r>
+        <w:rPr>
+          <w:rFonts w:ascii="Times New Roman" w:hAnsi="Times New Roman"/>
+          <w:b w:val="false"/>
+          <w:bCs w:val="false"/>
+          <w:i w:val="false"/>
+          <w:iCs w:val="false"/>
+        </w:rPr>
+        <w:t>D</w:t>
+      </w:r>
+      <w:r>
+        <w:rPr>
+          <w:rFonts w:ascii="Times New Roman" w:hAnsi="Times New Roman"/>
+          <w:b w:val="false"/>
+          <w:bCs w:val="false"/>
+          <w:i w:val="false"/>
+          <w:iCs w:val="false"/>
+        </w:rPr>
+        <w:t>escribe the Variable Misuse Task in detail.</w:t>
+      </w:r>
+    </w:p>
+    <w:p>
+      <w:pPr>
+        <w:pStyle w:val="Normal"/>
+        <w:numPr>
+          <w:ilvl w:val="0"/>
+          <w:numId w:val="3"/>
+        </w:numPr>
+        <w:spacing w:lineRule="auto" w:line="480"/>
+        <w:jc w:val="left"/>
+        <w:rPr/>
+      </w:pPr>
+      <w:r>
+        <w:rPr>
+          <w:rFonts w:ascii="Times New Roman" w:hAnsi="Times New Roman"/>
+          <w:b w:val="false"/>
+          <w:bCs w:val="false"/>
+          <w:i w:val="false"/>
+          <w:iCs w:val="false"/>
+        </w:rPr>
+        <w:t>Explain how Graph Neural Networks work.</w:t>
+      </w:r>
+    </w:p>
+    <w:p>
+      <w:pPr>
+        <w:pStyle w:val="Normal"/>
+        <w:numPr>
+          <w:ilvl w:val="0"/>
+          <w:numId w:val="3"/>
+        </w:numPr>
+        <w:spacing w:lineRule="auto" w:line="480"/>
+        <w:jc w:val="left"/>
+        <w:rPr/>
+      </w:pPr>
+      <w:r>
+        <w:rPr>
+          <w:rFonts w:ascii="Times New Roman" w:hAnsi="Times New Roman"/>
+          <w:b w:val="false"/>
+          <w:bCs w:val="false"/>
+          <w:i w:val="false"/>
+          <w:iCs w:val="false"/>
+        </w:rPr>
+        <w:t>Deep Dive into Gated Graph Neural Networks.</w:t>
+      </w:r>
+    </w:p>
+    <w:p>
+      <w:pPr>
+        <w:pStyle w:val="Normal"/>
+        <w:numPr>
+          <w:ilvl w:val="0"/>
+          <w:numId w:val="3"/>
+        </w:numPr>
+        <w:spacing w:lineRule="auto" w:line="480"/>
+        <w:jc w:val="left"/>
+        <w:rPr/>
+      </w:pPr>
+      <w:r>
+        <w:rPr>
+          <w:rFonts w:ascii="Times New Roman" w:hAnsi="Times New Roman"/>
+          <w:b w:val="false"/>
+          <w:bCs w:val="false"/>
+          <w:i w:val="false"/>
+          <w:iCs w:val="false"/>
+        </w:rPr>
+        <w:t>Deep Dive into Relational Convolutional Neural Networks.</w:t>
+      </w:r>
+    </w:p>
+    <w:p>
+      <w:pPr>
+        <w:pStyle w:val="Normal"/>
+        <w:numPr>
+          <w:ilvl w:val="0"/>
+          <w:numId w:val="3"/>
+        </w:numPr>
+        <w:spacing w:lineRule="auto" w:line="480"/>
+        <w:jc w:val="left"/>
+        <w:rPr/>
+      </w:pPr>
+      <w:r>
+        <w:rPr>
+          <w:rFonts w:ascii="Times New Roman" w:hAnsi="Times New Roman"/>
+          <w:b w:val="false"/>
+          <w:bCs w:val="false"/>
+          <w:i w:val="false"/>
+          <w:iCs w:val="false"/>
+        </w:rPr>
+        <w:t>Define the Experience, Performance and Task for the problem.</w:t>
+      </w:r>
+    </w:p>
+    <w:p>
+      <w:pPr>
+        <w:pStyle w:val="Normal"/>
+        <w:numPr>
+          <w:ilvl w:val="0"/>
+          <w:numId w:val="0"/>
+        </w:numPr>
+        <w:spacing w:lineRule="auto" w:line="480"/>
+        <w:ind w:left="720" w:hanging="0"/>
+        <w:jc w:val="left"/>
+        <w:rPr>
+          <w:rFonts w:ascii="Times New Roman" w:hAnsi="Times New Roman"/>
+          <w:b w:val="false"/>
+          <w:b w:val="false"/>
+          <w:bCs w:val="false"/>
+          <w:i w:val="false"/>
+          <w:i w:val="false"/>
+          <w:iCs w:val="false"/>
+        </w:rPr>
+      </w:pPr>
+      <w:r>
+        <w:rPr/>
+      </w:r>
+    </w:p>
+    <w:p>
+      <w:pPr>
+        <w:pStyle w:val="Normal"/>
+        <w:spacing w:lineRule="auto" w:line="480"/>
+        <w:jc w:val="left"/>
+        <w:rPr>
+          <w:rFonts w:ascii="Times New Roman" w:hAnsi="Times New Roman"/>
+          <w:b w:val="false"/>
+          <w:b w:val="false"/>
+          <w:bCs w:val="false"/>
+          <w:i w:val="false"/>
+          <w:i w:val="false"/>
+          <w:iCs w:val="false"/>
+        </w:rPr>
+      </w:pPr>
+      <w:r>
+        <w:rPr>
+          <w:rFonts w:ascii="Times New Roman" w:hAnsi="Times New Roman"/>
+          <w:b w:val="false"/>
+          <w:bCs w:val="false"/>
+          <w:i w:val="false"/>
+          <w:iCs w:val="false"/>
+        </w:rPr>
+        <w:t xml:space="preserve">By the end of this chapter, the reader should have gained some knowledge about graph neural networks and their nuances with relation to the comparative study between GGNNs and RGCNs. </w:t>
+      </w:r>
+    </w:p>
+    <w:p>
+      <w:pPr>
+        <w:pStyle w:val="Normal"/>
+        <w:spacing w:lineRule="auto" w:line="480"/>
+        <w:jc w:val="left"/>
+        <w:rPr>
+          <w:rFonts w:ascii="Times New Roman" w:hAnsi="Times New Roman"/>
+          <w:b w:val="false"/>
+          <w:b w:val="false"/>
+          <w:bCs w:val="false"/>
+          <w:i w:val="false"/>
+          <w:i w:val="false"/>
+          <w:iCs w:val="false"/>
+        </w:rPr>
+      </w:pPr>
+      <w:r>
+        <w:rPr>
+          <w:rFonts w:ascii="Times New Roman" w:hAnsi="Times New Roman"/>
+          <w:b w:val="false"/>
+          <w:bCs w:val="false"/>
+          <w:i w:val="false"/>
+          <w:iCs w:val="false"/>
+        </w:rPr>
+      </w:r>
+    </w:p>
+    <w:p>
+      <w:pPr>
+        <w:pStyle w:val="Normal"/>
+        <w:spacing w:lineRule="auto" w:line="480"/>
+        <w:jc w:val="left"/>
+        <w:rPr>
+          <w:rFonts w:ascii="Times New Roman" w:hAnsi="Times New Roman"/>
+          <w:b/>
+          <w:b/>
+          <w:bCs/>
+          <w:i w:val="false"/>
+          <w:i w:val="false"/>
+          <w:iCs w:val="false"/>
+        </w:rPr>
+      </w:pPr>
+      <w:r>
+        <w:rPr>
+          <w:rFonts w:ascii="Times New Roman" w:hAnsi="Times New Roman"/>
+          <w:b/>
+          <w:bCs/>
+          <w:i w:val="false"/>
+          <w:iCs w:val="false"/>
+        </w:rPr>
+      </w:r>
+    </w:p>
+    <w:p>
+      <w:pPr>
+        <w:pStyle w:val="Normal"/>
+        <w:spacing w:lineRule="auto" w:line="480"/>
+        <w:jc w:val="left"/>
+        <w:rPr>
+          <w:rFonts w:ascii="Times New Roman" w:hAnsi="Times New Roman"/>
+          <w:b/>
+          <w:b/>
+          <w:bCs/>
+          <w:i w:val="false"/>
+          <w:i w:val="false"/>
+          <w:iCs w:val="false"/>
+        </w:rPr>
+      </w:pPr>
+      <w:r>
+        <w:rPr>
+          <w:rFonts w:ascii="Times New Roman" w:hAnsi="Times New Roman"/>
+          <w:b/>
+          <w:bCs/>
+          <w:i w:val="false"/>
+          <w:iCs w:val="false"/>
+        </w:rPr>
+        <w:t xml:space="preserve">The Variable Misuse Task </w:t>
+      </w:r>
+    </w:p>
+    <w:p>
+      <w:pPr>
+        <w:pStyle w:val="Normal"/>
+        <w:spacing w:lineRule="auto" w:line="480"/>
+        <w:jc w:val="left"/>
+        <w:rPr>
+          <w:rFonts w:ascii="Times New Roman" w:hAnsi="Times New Roman"/>
+          <w:b/>
+          <w:b/>
+          <w:bCs/>
+          <w:i w:val="false"/>
+          <w:i w:val="false"/>
+          <w:iCs w:val="false"/>
+        </w:rPr>
+      </w:pPr>
+      <w:r>
+        <w:rPr>
+          <w:rFonts w:ascii="Times New Roman" w:hAnsi="Times New Roman"/>
+          <w:b/>
+          <w:bCs/>
+          <w:i w:val="false"/>
+          <w:iCs w:val="false"/>
+        </w:rPr>
+      </w:r>
+    </w:p>
+    <w:p>
+      <w:pPr>
+        <w:pStyle w:val="Normal"/>
+        <w:spacing w:lineRule="auto" w:line="480"/>
+        <w:jc w:val="left"/>
+        <w:rPr>
+          <w:rFonts w:ascii="Times New Roman" w:hAnsi="Times New Roman"/>
+          <w:b w:val="false"/>
+          <w:b w:val="false"/>
+          <w:bCs w:val="false"/>
+          <w:i w:val="false"/>
+          <w:i w:val="false"/>
+          <w:iCs w:val="false"/>
+        </w:rPr>
+      </w:pPr>
+      <w:r>
+        <w:rPr>
+          <w:rFonts w:ascii="Times New Roman" w:hAnsi="Times New Roman"/>
+          <w:b w:val="false"/>
+          <w:bCs w:val="false"/>
+          <w:i w:val="false"/>
+          <w:iCs w:val="false"/>
+        </w:rPr>
+        <w:t xml:space="preserve">Understanding the task </w:t>
+        <w:tab/>
+      </w:r>
+    </w:p>
+    <w:p>
+      <w:pPr>
+        <w:pStyle w:val="Normal"/>
+        <w:spacing w:lineRule="auto" w:line="480"/>
+        <w:jc w:val="left"/>
+        <w:rPr>
+          <w:rFonts w:ascii="Times New Roman" w:hAnsi="Times New Roman"/>
+          <w:b/>
+          <w:b/>
+          <w:bCs/>
+          <w:i w:val="false"/>
+          <w:i w:val="false"/>
+          <w:iCs w:val="false"/>
+        </w:rPr>
+      </w:pPr>
+      <w:r>
+        <w:rPr>
+          <w:rFonts w:ascii="Times New Roman" w:hAnsi="Times New Roman"/>
+          <w:b/>
+          <w:bCs/>
+          <w:i w:val="false"/>
+          <w:iCs w:val="false"/>
+        </w:rPr>
+      </w:r>
+    </w:p>
+    <w:p>
+      <w:pPr>
+        <w:pStyle w:val="Normal"/>
+        <w:spacing w:lineRule="auto" w:line="480"/>
+        <w:jc w:val="left"/>
+        <w:rPr>
+          <w:rFonts w:ascii="Times New Roman" w:hAnsi="Times New Roman"/>
+          <w:b/>
+          <w:b/>
+          <w:bCs/>
+          <w:i w:val="false"/>
+          <w:i w:val="false"/>
+          <w:iCs w:val="false"/>
+        </w:rPr>
+      </w:pPr>
+      <w:r>
+        <w:rPr>
+          <w:rFonts w:ascii="Times New Roman" w:hAnsi="Times New Roman"/>
+          <w:b/>
+          <w:bCs/>
+          <w:i w:val="false"/>
+          <w:iCs w:val="false"/>
+        </w:rPr>
+        <w:t>Graph Neural Networks</w:t>
+      </w:r>
+    </w:p>
+    <w:p>
+      <w:pPr>
+        <w:pStyle w:val="Normal"/>
+        <w:spacing w:lineRule="auto" w:line="480"/>
+        <w:jc w:val="left"/>
+        <w:rPr>
+          <w:rFonts w:ascii="Times New Roman" w:hAnsi="Times New Roman"/>
+          <w:b/>
+          <w:b/>
+          <w:bCs/>
+          <w:i w:val="false"/>
+          <w:i w:val="false"/>
+          <w:iCs w:val="false"/>
+        </w:rPr>
+      </w:pPr>
+      <w:r>
+        <w:rPr>
+          <w:rFonts w:ascii="Times New Roman" w:hAnsi="Times New Roman"/>
+          <w:b/>
+          <w:bCs/>
+          <w:i w:val="false"/>
+          <w:iCs w:val="false"/>
+        </w:rPr>
+      </w:r>
+    </w:p>
+    <w:p>
+      <w:pPr>
+        <w:pStyle w:val="Normal"/>
+        <w:spacing w:lineRule="auto" w:line="480"/>
+        <w:jc w:val="left"/>
+        <w:rPr>
+          <w:rFonts w:ascii="Times New Roman" w:hAnsi="Times New Roman"/>
+          <w:b/>
+          <w:b/>
+          <w:bCs/>
+          <w:i w:val="false"/>
+          <w:i w:val="false"/>
+          <w:iCs w:val="false"/>
+        </w:rPr>
+      </w:pPr>
+      <w:r>
+        <w:rPr>
+          <w:rFonts w:ascii="Times New Roman" w:hAnsi="Times New Roman"/>
+          <w:b/>
+          <w:bCs/>
+          <w:i w:val="false"/>
+          <w:iCs w:val="false"/>
+        </w:rPr>
+        <w:t>Gated Graph Neural Networks</w:t>
+      </w:r>
+    </w:p>
+    <w:p>
+      <w:pPr>
+        <w:pStyle w:val="Normal"/>
+        <w:spacing w:lineRule="auto" w:line="480"/>
+        <w:jc w:val="left"/>
+        <w:rPr>
+          <w:rFonts w:ascii="Times New Roman" w:hAnsi="Times New Roman"/>
+          <w:b/>
+          <w:b/>
+          <w:bCs/>
+          <w:i w:val="false"/>
+          <w:i w:val="false"/>
+          <w:iCs w:val="false"/>
+        </w:rPr>
+      </w:pPr>
+      <w:r>
+        <w:rPr>
+          <w:rFonts w:ascii="Times New Roman" w:hAnsi="Times New Roman"/>
+          <w:b/>
+          <w:bCs/>
+          <w:i w:val="false"/>
+          <w:iCs w:val="false"/>
+        </w:rPr>
+      </w:r>
+    </w:p>
+    <w:p>
+      <w:pPr>
+        <w:pStyle w:val="Normal"/>
+        <w:spacing w:lineRule="auto" w:line="480"/>
+        <w:jc w:val="left"/>
+        <w:rPr>
+          <w:rFonts w:ascii="Times New Roman" w:hAnsi="Times New Roman"/>
+          <w:b/>
+          <w:b/>
+          <w:bCs/>
+          <w:i w:val="false"/>
+          <w:i w:val="false"/>
+          <w:iCs w:val="false"/>
+        </w:rPr>
+      </w:pPr>
+      <w:r>
+        <w:rPr>
+          <w:rFonts w:ascii="Times New Roman" w:hAnsi="Times New Roman"/>
+          <w:b/>
+          <w:bCs/>
+          <w:i w:val="false"/>
+          <w:iCs w:val="false"/>
+        </w:rPr>
+        <w:t>Relational Graph Neural Networks</w:t>
+      </w:r>
+    </w:p>
+    <w:p>
+      <w:pPr>
+        <w:pStyle w:val="Normal"/>
+        <w:spacing w:lineRule="auto" w:line="480"/>
+        <w:jc w:val="left"/>
+        <w:rPr>
+          <w:rFonts w:ascii="Times New Roman" w:hAnsi="Times New Roman"/>
+          <w:b w:val="false"/>
+          <w:b w:val="false"/>
+          <w:bCs w:val="false"/>
+          <w:i w:val="false"/>
+          <w:i w:val="false"/>
+          <w:iCs w:val="false"/>
+        </w:rPr>
+      </w:pPr>
+      <w:r>
+        <w:rPr>
+          <w:rFonts w:ascii="Times New Roman" w:hAnsi="Times New Roman"/>
+          <w:b w:val="false"/>
+          <w:bCs w:val="false"/>
+          <w:i w:val="false"/>
+          <w:iCs w:val="false"/>
+        </w:rPr>
+      </w:r>
+    </w:p>
+    <w:p>
+      <w:pPr>
+        <w:pStyle w:val="Normal"/>
+        <w:spacing w:lineRule="auto" w:line="480"/>
+        <w:jc w:val="left"/>
+        <w:rPr>
+          <w:rFonts w:ascii="Times New Roman" w:hAnsi="Times New Roman"/>
+          <w:b/>
+          <w:b/>
+          <w:bCs/>
+          <w:i w:val="false"/>
+          <w:i w:val="false"/>
+          <w:iCs w:val="false"/>
+        </w:rPr>
+      </w:pPr>
+      <w:r>
+        <w:rPr>
+          <w:rFonts w:ascii="Times New Roman" w:hAnsi="Times New Roman"/>
+          <w:b/>
+          <w:bCs/>
+          <w:i w:val="false"/>
+          <w:iCs w:val="false"/>
+        </w:rPr>
+      </w:r>
+    </w:p>
+    <w:p>
+      <w:pPr>
+        <w:pStyle w:val="Normal"/>
+        <w:spacing w:lineRule="auto" w:line="480"/>
+        <w:jc w:val="left"/>
+        <w:rPr>
+          <w:rFonts w:ascii="Times New Roman" w:hAnsi="Times New Roman"/>
+          <w:b/>
+          <w:b/>
+          <w:bCs/>
+          <w:i w:val="false"/>
+          <w:i w:val="false"/>
+          <w:iCs w:val="false"/>
+        </w:rPr>
+      </w:pPr>
+      <w:r>
+        <w:rPr>
+          <w:rFonts w:ascii="Times New Roman" w:hAnsi="Times New Roman"/>
+          <w:b/>
+          <w:bCs/>
+          <w:i w:val="false"/>
+          <w:iCs w:val="false"/>
+        </w:rPr>
+      </w:r>
+    </w:p>
+    <w:p>
+      <w:pPr>
+        <w:pStyle w:val="Normal"/>
+        <w:spacing w:lineRule="auto" w:line="480"/>
+        <w:jc w:val="left"/>
+        <w:rPr>
+          <w:rFonts w:ascii="Times New Roman" w:hAnsi="Times New Roman"/>
+          <w:b/>
+          <w:b/>
+          <w:bCs/>
+          <w:i w:val="false"/>
+          <w:i w:val="false"/>
+          <w:iCs w:val="false"/>
+        </w:rPr>
+      </w:pPr>
+      <w:r>
+        <w:rPr>
+          <w:rFonts w:ascii="Times New Roman" w:hAnsi="Times New Roman"/>
+          <w:b/>
+          <w:bCs/>
+          <w:i w:val="false"/>
+          <w:iCs w:val="false"/>
+        </w:rPr>
+        <w:t>Defining the Experience, Performance and Task</w:t>
+      </w:r>
+    </w:p>
+    <w:p>
+      <w:pPr>
+        <w:pStyle w:val="Normal"/>
+        <w:spacing w:lineRule="auto" w:line="480"/>
+        <w:jc w:val="left"/>
+        <w:rPr>
+          <w:rFonts w:ascii="Times New Roman" w:hAnsi="Times New Roman"/>
+          <w:b w:val="false"/>
+          <w:b w:val="false"/>
+          <w:bCs w:val="false"/>
+          <w:i w:val="false"/>
+          <w:i w:val="false"/>
+          <w:iCs w:val="false"/>
+        </w:rPr>
+      </w:pPr>
+      <w:r>
+        <w:rPr>
+          <w:rFonts w:ascii="Times New Roman" w:hAnsi="Times New Roman"/>
+          <w:b w:val="false"/>
+          <w:bCs w:val="false"/>
+          <w:i w:val="false"/>
+          <w:iCs w:val="false"/>
+        </w:rPr>
+      </w:r>
+    </w:p>
+    <w:p>
+      <w:pPr>
+        <w:pStyle w:val="Normal"/>
+        <w:spacing w:lineRule="auto" w:line="480"/>
+        <w:jc w:val="left"/>
+        <w:rPr>
+          <w:rFonts w:ascii="Times New Roman" w:hAnsi="Times New Roman"/>
+          <w:b w:val="false"/>
+          <w:b w:val="false"/>
+          <w:bCs w:val="false"/>
+          <w:i w:val="false"/>
+          <w:i w:val="false"/>
+          <w:iCs w:val="false"/>
+        </w:rPr>
+      </w:pPr>
+      <w:r>
+        <w:rPr>
+          <w:rFonts w:ascii="Times New Roman" w:hAnsi="Times New Roman"/>
+          <w:b w:val="false"/>
+          <w:bCs w:val="false"/>
+          <w:i w:val="false"/>
+          <w:iCs w:val="false"/>
+        </w:rPr>
+        <w:t xml:space="preserve">Based on the task at hand </w:t>
+      </w:r>
+    </w:p>
+    <w:p>
+      <w:pPr>
+        <w:pStyle w:val="Normal"/>
+        <w:spacing w:lineRule="auto" w:line="480"/>
+        <w:jc w:val="left"/>
+        <w:rPr>
+          <w:rFonts w:ascii="Times New Roman" w:hAnsi="Times New Roman"/>
+          <w:b/>
+          <w:b/>
+          <w:bCs/>
+          <w:i w:val="false"/>
+          <w:i w:val="false"/>
+          <w:iCs w:val="false"/>
+        </w:rPr>
+      </w:pPr>
+      <w:r>
+        <w:rPr>
+          <w:rFonts w:ascii="Times New Roman" w:hAnsi="Times New Roman"/>
+          <w:b/>
+          <w:bCs/>
+          <w:i w:val="false"/>
+          <w:iCs w:val="false"/>
+        </w:rPr>
+      </w:r>
+    </w:p>
+    <w:p>
+      <w:pPr>
+        <w:pStyle w:val="Normal"/>
+        <w:spacing w:lineRule="auto" w:line="480"/>
+        <w:jc w:val="left"/>
+        <w:rPr>
+          <w:rFonts w:ascii="Times New Roman" w:hAnsi="Times New Roman"/>
+          <w:b/>
+          <w:b/>
+          <w:bCs/>
+          <w:i w:val="false"/>
+          <w:i w:val="false"/>
+          <w:iCs w:val="false"/>
+        </w:rPr>
+      </w:pPr>
+      <w:r>
+        <w:rPr>
+          <w:rFonts w:ascii="Times New Roman" w:hAnsi="Times New Roman"/>
+          <w:b/>
+          <w:bCs/>
+          <w:i w:val="false"/>
+          <w:iCs w:val="false"/>
+        </w:rPr>
+      </w:r>
+    </w:p>
+    <w:p>
+      <w:pPr>
+        <w:pStyle w:val="Normal"/>
+        <w:spacing w:lineRule="auto" w:line="480"/>
+        <w:jc w:val="left"/>
+        <w:rPr>
+          <w:rFonts w:ascii="Times New Roman" w:hAnsi="Times New Roman"/>
+          <w:b w:val="false"/>
+          <w:b w:val="false"/>
+          <w:bCs w:val="false"/>
+          <w:i w:val="false"/>
+          <w:i w:val="false"/>
+          <w:iCs w:val="false"/>
+        </w:rPr>
+      </w:pPr>
+      <w:r>
+        <w:rPr>
+          <w:rFonts w:ascii="Times New Roman" w:hAnsi="Times New Roman"/>
+          <w:b w:val="false"/>
+          <w:bCs w:val="false"/>
+          <w:i w:val="false"/>
+          <w:iCs w:val="false"/>
+        </w:rPr>
+      </w:r>
+    </w:p>
+    <w:p>
+      <w:pPr>
+        <w:pStyle w:val="Normal"/>
+        <w:spacing w:lineRule="auto" w:line="480"/>
+        <w:jc w:val="left"/>
+        <w:rPr>
+          <w:rFonts w:ascii="Times New Roman" w:hAnsi="Times New Roman"/>
+          <w:b w:val="false"/>
+          <w:b w:val="false"/>
+          <w:bCs w:val="false"/>
+          <w:i w:val="false"/>
+          <w:i w:val="false"/>
+          <w:iCs w:val="false"/>
+        </w:rPr>
+      </w:pPr>
+      <w:r>
+        <w:rPr>
+          <w:rFonts w:ascii="Times New Roman" w:hAnsi="Times New Roman"/>
+          <w:b w:val="false"/>
+          <w:bCs w:val="false"/>
+          <w:i w:val="false"/>
+          <w:iCs w:val="false"/>
+        </w:rPr>
+      </w:r>
+    </w:p>
+    <w:p>
+      <w:pPr>
+        <w:pStyle w:val="Normal"/>
+        <w:spacing w:lineRule="auto" w:line="480"/>
+        <w:jc w:val="left"/>
+        <w:rPr>
+          <w:rFonts w:ascii="Times New Roman" w:hAnsi="Times New Roman"/>
+          <w:b w:val="false"/>
+          <w:b w:val="false"/>
+          <w:bCs w:val="false"/>
+          <w:i w:val="false"/>
+          <w:i w:val="false"/>
+          <w:iCs w:val="false"/>
+        </w:rPr>
+      </w:pPr>
+      <w:r>
+        <w:rPr>
+          <w:rFonts w:ascii="Times New Roman" w:hAnsi="Times New Roman"/>
+          <w:b w:val="false"/>
+          <w:bCs w:val="false"/>
+          <w:i w:val="false"/>
+          <w:iCs w:val="false"/>
+        </w:rPr>
+      </w:r>
+    </w:p>
+    <w:p>
+      <w:pPr>
+        <w:pStyle w:val="Normal"/>
+        <w:spacing w:lineRule="auto" w:line="480"/>
+        <w:jc w:val="left"/>
+        <w:rPr>
+          <w:rFonts w:ascii="Times New Roman" w:hAnsi="Times New Roman"/>
+          <w:b w:val="false"/>
+          <w:b w:val="false"/>
+          <w:bCs w:val="false"/>
+          <w:i w:val="false"/>
+          <w:i w:val="false"/>
+          <w:iCs w:val="false"/>
+        </w:rPr>
+      </w:pPr>
+      <w:r>
+        <w:rPr>
+          <w:rFonts w:ascii="Times New Roman" w:hAnsi="Times New Roman"/>
+          <w:b w:val="false"/>
+          <w:bCs w:val="false"/>
+          <w:i w:val="false"/>
+          <w:iCs w:val="false"/>
+        </w:rPr>
+      </w:r>
+    </w:p>
+    <w:p>
+      <w:pPr>
+        <w:pStyle w:val="Normal"/>
+        <w:spacing w:lineRule="auto" w:line="480"/>
+        <w:jc w:val="left"/>
+        <w:rPr>
+          <w:rFonts w:ascii="Times New Roman" w:hAnsi="Times New Roman"/>
+          <w:b w:val="false"/>
+          <w:b w:val="false"/>
+          <w:bCs w:val="false"/>
+          <w:i w:val="false"/>
+          <w:i w:val="false"/>
+          <w:iCs w:val="false"/>
+        </w:rPr>
+      </w:pPr>
+      <w:r>
+        <w:rPr>
+          <w:rFonts w:ascii="Times New Roman" w:hAnsi="Times New Roman"/>
+          <w:b w:val="false"/>
+          <w:bCs w:val="false"/>
+          <w:i w:val="false"/>
+          <w:iCs w:val="false"/>
+        </w:rPr>
+      </w:r>
+    </w:p>
+    <w:p>
+      <w:pPr>
+        <w:pStyle w:val="Normal"/>
+        <w:spacing w:lineRule="auto" w:line="480"/>
+        <w:jc w:val="left"/>
+        <w:rPr>
+          <w:rFonts w:ascii="Times New Roman" w:hAnsi="Times New Roman"/>
+          <w:b w:val="false"/>
+          <w:b w:val="false"/>
+          <w:bCs w:val="false"/>
+          <w:i w:val="false"/>
+          <w:i w:val="false"/>
+          <w:iCs w:val="false"/>
+        </w:rPr>
+      </w:pPr>
+      <w:r>
+        <w:rPr>
+          <w:rFonts w:ascii="Times New Roman" w:hAnsi="Times New Roman"/>
+          <w:b w:val="false"/>
+          <w:bCs w:val="false"/>
+          <w:i w:val="false"/>
+          <w:iCs w:val="false"/>
+        </w:rPr>
+      </w:r>
+    </w:p>
+    <w:p>
+      <w:pPr>
+        <w:pStyle w:val="Normal"/>
+        <w:spacing w:lineRule="auto" w:line="480"/>
+        <w:jc w:val="left"/>
+        <w:rPr>
+          <w:rFonts w:ascii="Times New Roman" w:hAnsi="Times New Roman"/>
+          <w:b w:val="false"/>
+          <w:b w:val="false"/>
+          <w:bCs w:val="false"/>
+          <w:i w:val="false"/>
+          <w:i w:val="false"/>
+          <w:iCs w:val="false"/>
+        </w:rPr>
+      </w:pPr>
+      <w:r>
+        <w:rPr>
+          <w:rFonts w:ascii="Times New Roman" w:hAnsi="Times New Roman"/>
+          <w:b w:val="false"/>
+          <w:bCs w:val="false"/>
+          <w:i w:val="false"/>
+          <w:iCs w:val="false"/>
+        </w:rPr>
+      </w:r>
+    </w:p>
+    <w:p>
+      <w:pPr>
+        <w:pStyle w:val="Normal"/>
+        <w:spacing w:lineRule="auto" w:line="480"/>
+        <w:jc w:val="left"/>
+        <w:rPr>
+          <w:rFonts w:ascii="Times New Roman" w:hAnsi="Times New Roman"/>
+          <w:b w:val="false"/>
+          <w:b w:val="false"/>
+          <w:bCs w:val="false"/>
+          <w:i w:val="false"/>
+          <w:i w:val="false"/>
+          <w:iCs w:val="false"/>
+        </w:rPr>
+      </w:pPr>
+      <w:r>
+        <w:rPr>
+          <w:rFonts w:ascii="Times New Roman" w:hAnsi="Times New Roman"/>
+          <w:b w:val="false"/>
+          <w:bCs w:val="false"/>
+          <w:i w:val="false"/>
+          <w:iCs w:val="false"/>
+        </w:rPr>
+      </w:r>
+    </w:p>
+    <w:p>
+      <w:pPr>
+        <w:pStyle w:val="Normal"/>
+        <w:spacing w:lineRule="auto" w:line="480"/>
+        <w:jc w:val="left"/>
+        <w:rPr>
+          <w:rFonts w:ascii="Times New Roman" w:hAnsi="Times New Roman"/>
+          <w:b w:val="false"/>
+          <w:b w:val="false"/>
+          <w:bCs w:val="false"/>
+          <w:i w:val="false"/>
+          <w:i w:val="false"/>
+          <w:iCs w:val="false"/>
+        </w:rPr>
+      </w:pPr>
+      <w:r>
+        <w:rPr>
+          <w:rFonts w:ascii="Times New Roman" w:hAnsi="Times New Roman"/>
+          <w:b w:val="false"/>
+          <w:bCs w:val="false"/>
+          <w:i w:val="false"/>
+          <w:iCs w:val="false"/>
+        </w:rPr>
+      </w:r>
+    </w:p>
+    <w:p>
+      <w:pPr>
+        <w:pStyle w:val="Normal"/>
+        <w:spacing w:lineRule="auto" w:line="480"/>
+        <w:jc w:val="center"/>
+        <w:rPr>
+          <w:rFonts w:ascii="Times New Roman" w:hAnsi="Times New Roman"/>
+          <w:b/>
+          <w:b/>
+          <w:bCs/>
+          <w:i w:val="false"/>
+          <w:i w:val="false"/>
+          <w:iCs w:val="false"/>
+        </w:rPr>
+      </w:pPr>
+      <w:r>
+        <w:rPr>
+          <w:rFonts w:ascii="Times New Roman" w:hAnsi="Times New Roman"/>
+          <w:b/>
+          <w:bCs/>
+          <w:i w:val="false"/>
+          <w:iCs w:val="false"/>
+        </w:rPr>
+        <w:t>CHAPTER 6</w:t>
+      </w:r>
+    </w:p>
+    <w:p>
+      <w:pPr>
+        <w:pStyle w:val="Normal"/>
+        <w:spacing w:lineRule="auto" w:line="480"/>
+        <w:jc w:val="center"/>
+        <w:rPr>
+          <w:rFonts w:ascii="Times New Roman" w:hAnsi="Times New Roman"/>
+          <w:b/>
+          <w:b/>
+          <w:bCs/>
+          <w:i w:val="false"/>
+          <w:i w:val="false"/>
+          <w:iCs w:val="false"/>
+        </w:rPr>
+      </w:pPr>
+      <w:r>
+        <w:rPr>
+          <w:rFonts w:ascii="Times New Roman" w:hAnsi="Times New Roman"/>
+          <w:b/>
+          <w:bCs/>
+          <w:i w:val="false"/>
+          <w:iCs w:val="false"/>
+        </w:rPr>
+        <w:t>PRELIMINARY STEPS IN CASE STUDY</w:t>
+      </w:r>
+    </w:p>
+    <w:p>
+      <w:pPr>
+        <w:pStyle w:val="Normal"/>
+        <w:spacing w:lineRule="auto" w:line="480"/>
+        <w:jc w:val="left"/>
+        <w:rPr>
+          <w:rFonts w:ascii="Times New Roman" w:hAnsi="Times New Roman"/>
+          <w:b w:val="false"/>
+          <w:b w:val="false"/>
+          <w:bCs w:val="false"/>
+          <w:i w:val="false"/>
+          <w:i w:val="false"/>
+          <w:iCs w:val="false"/>
+        </w:rPr>
+      </w:pPr>
+      <w:r>
+        <w:rPr>
+          <w:rFonts w:ascii="Times New Roman" w:hAnsi="Times New Roman"/>
+          <w:b w:val="false"/>
+          <w:bCs w:val="false"/>
+          <w:i w:val="false"/>
+          <w:iCs w:val="false"/>
+        </w:rPr>
+      </w:r>
+    </w:p>
+    <w:p>
+      <w:pPr>
+        <w:pStyle w:val="Normal"/>
+        <w:spacing w:lineRule="auto" w:line="480"/>
+        <w:jc w:val="left"/>
+        <w:rPr>
+          <w:rFonts w:ascii="Times New Roman" w:hAnsi="Times New Roman"/>
+          <w:b w:val="false"/>
+          <w:b w:val="false"/>
+          <w:bCs w:val="false"/>
+          <w:i w:val="false"/>
+          <w:i w:val="false"/>
+          <w:iCs w:val="false"/>
+        </w:rPr>
+      </w:pPr>
+      <w:r>
+        <w:rPr>
+          <w:rFonts w:ascii="Times New Roman" w:hAnsi="Times New Roman"/>
+          <w:b w:val="false"/>
+          <w:bCs w:val="false"/>
+          <w:i w:val="false"/>
+          <w:iCs w:val="false"/>
+        </w:rPr>
       </w:r>
     </w:p>
     <w:p>
@@ -7750,6 +9113,244 @@
   <w:abstractNum w:abstractNumId="2">
     <w:lvl w:ilvl="0">
       <w:start w:val="1"/>
+      <w:numFmt w:val="decimal"/>
+      <w:lvlText w:val="%1."/>
+      <w:lvlJc w:val="left"/>
+      <w:pPr>
+        <w:tabs>
+          <w:tab w:val="num" w:pos="720"/>
+        </w:tabs>
+        <w:ind w:left="720" w:hanging="360"/>
+      </w:pPr>
+      <w:rPr/>
+    </w:lvl>
+    <w:lvl w:ilvl="1">
+      <w:start w:val="1"/>
+      <w:numFmt w:val="decimal"/>
+      <w:lvlText w:val="%2."/>
+      <w:lvlJc w:val="left"/>
+      <w:pPr>
+        <w:tabs>
+          <w:tab w:val="num" w:pos="1080"/>
+        </w:tabs>
+        <w:ind w:left="1080" w:hanging="360"/>
+      </w:pPr>
+      <w:rPr/>
+    </w:lvl>
+    <w:lvl w:ilvl="2">
+      <w:start w:val="1"/>
+      <w:numFmt w:val="decimal"/>
+      <w:lvlText w:val="%3."/>
+      <w:lvlJc w:val="left"/>
+      <w:pPr>
+        <w:tabs>
+          <w:tab w:val="num" w:pos="1440"/>
+        </w:tabs>
+        <w:ind w:left="1440" w:hanging="360"/>
+      </w:pPr>
+      <w:rPr/>
+    </w:lvl>
+    <w:lvl w:ilvl="3">
+      <w:start w:val="1"/>
+      <w:numFmt w:val="decimal"/>
+      <w:lvlText w:val="%4."/>
+      <w:lvlJc w:val="left"/>
+      <w:pPr>
+        <w:tabs>
+          <w:tab w:val="num" w:pos="1800"/>
+        </w:tabs>
+        <w:ind w:left="1800" w:hanging="360"/>
+      </w:pPr>
+      <w:rPr/>
+    </w:lvl>
+    <w:lvl w:ilvl="4">
+      <w:start w:val="1"/>
+      <w:numFmt w:val="decimal"/>
+      <w:lvlText w:val="%5."/>
+      <w:lvlJc w:val="left"/>
+      <w:pPr>
+        <w:tabs>
+          <w:tab w:val="num" w:pos="2160"/>
+        </w:tabs>
+        <w:ind w:left="2160" w:hanging="360"/>
+      </w:pPr>
+      <w:rPr/>
+    </w:lvl>
+    <w:lvl w:ilvl="5">
+      <w:start w:val="1"/>
+      <w:numFmt w:val="decimal"/>
+      <w:lvlText w:val="%6."/>
+      <w:lvlJc w:val="left"/>
+      <w:pPr>
+        <w:tabs>
+          <w:tab w:val="num" w:pos="2520"/>
+        </w:tabs>
+        <w:ind w:left="2520" w:hanging="360"/>
+      </w:pPr>
+      <w:rPr/>
+    </w:lvl>
+    <w:lvl w:ilvl="6">
+      <w:start w:val="1"/>
+      <w:numFmt w:val="decimal"/>
+      <w:lvlText w:val="%7."/>
+      <w:lvlJc w:val="left"/>
+      <w:pPr>
+        <w:tabs>
+          <w:tab w:val="num" w:pos="2880"/>
+        </w:tabs>
+        <w:ind w:left="2880" w:hanging="360"/>
+      </w:pPr>
+      <w:rPr/>
+    </w:lvl>
+    <w:lvl w:ilvl="7">
+      <w:start w:val="1"/>
+      <w:numFmt w:val="decimal"/>
+      <w:lvlText w:val="%8."/>
+      <w:lvlJc w:val="left"/>
+      <w:pPr>
+        <w:tabs>
+          <w:tab w:val="num" w:pos="3240"/>
+        </w:tabs>
+        <w:ind w:left="3240" w:hanging="360"/>
+      </w:pPr>
+      <w:rPr/>
+    </w:lvl>
+    <w:lvl w:ilvl="8">
+      <w:start w:val="1"/>
+      <w:numFmt w:val="decimal"/>
+      <w:lvlText w:val="%9."/>
+      <w:lvlJc w:val="left"/>
+      <w:pPr>
+        <w:tabs>
+          <w:tab w:val="num" w:pos="3600"/>
+        </w:tabs>
+        <w:ind w:left="3600" w:hanging="360"/>
+      </w:pPr>
+      <w:rPr/>
+    </w:lvl>
+  </w:abstractNum>
+  <w:abstractNum w:abstractNumId="3">
+    <w:lvl w:ilvl="0">
+      <w:start w:val="1"/>
+      <w:numFmt w:val="decimal"/>
+      <w:lvlText w:val="%1."/>
+      <w:lvlJc w:val="left"/>
+      <w:pPr>
+        <w:tabs>
+          <w:tab w:val="num" w:pos="720"/>
+        </w:tabs>
+        <w:ind w:left="720" w:hanging="360"/>
+      </w:pPr>
+      <w:rPr/>
+    </w:lvl>
+    <w:lvl w:ilvl="1">
+      <w:start w:val="1"/>
+      <w:numFmt w:val="decimal"/>
+      <w:lvlText w:val="%2."/>
+      <w:lvlJc w:val="left"/>
+      <w:pPr>
+        <w:tabs>
+          <w:tab w:val="num" w:pos="1080"/>
+        </w:tabs>
+        <w:ind w:left="1080" w:hanging="360"/>
+      </w:pPr>
+      <w:rPr/>
+    </w:lvl>
+    <w:lvl w:ilvl="2">
+      <w:start w:val="1"/>
+      <w:numFmt w:val="decimal"/>
+      <w:lvlText w:val="%3."/>
+      <w:lvlJc w:val="left"/>
+      <w:pPr>
+        <w:tabs>
+          <w:tab w:val="num" w:pos="1440"/>
+        </w:tabs>
+        <w:ind w:left="1440" w:hanging="360"/>
+      </w:pPr>
+      <w:rPr/>
+    </w:lvl>
+    <w:lvl w:ilvl="3">
+      <w:start w:val="1"/>
+      <w:numFmt w:val="decimal"/>
+      <w:lvlText w:val="%4."/>
+      <w:lvlJc w:val="left"/>
+      <w:pPr>
+        <w:tabs>
+          <w:tab w:val="num" w:pos="1800"/>
+        </w:tabs>
+        <w:ind w:left="1800" w:hanging="360"/>
+      </w:pPr>
+      <w:rPr/>
+    </w:lvl>
+    <w:lvl w:ilvl="4">
+      <w:start w:val="1"/>
+      <w:numFmt w:val="decimal"/>
+      <w:lvlText w:val="%5."/>
+      <w:lvlJc w:val="left"/>
+      <w:pPr>
+        <w:tabs>
+          <w:tab w:val="num" w:pos="2160"/>
+        </w:tabs>
+        <w:ind w:left="2160" w:hanging="360"/>
+      </w:pPr>
+      <w:rPr/>
+    </w:lvl>
+    <w:lvl w:ilvl="5">
+      <w:start w:val="1"/>
+      <w:numFmt w:val="decimal"/>
+      <w:lvlText w:val="%6."/>
+      <w:lvlJc w:val="left"/>
+      <w:pPr>
+        <w:tabs>
+          <w:tab w:val="num" w:pos="2520"/>
+        </w:tabs>
+        <w:ind w:left="2520" w:hanging="360"/>
+      </w:pPr>
+      <w:rPr/>
+    </w:lvl>
+    <w:lvl w:ilvl="6">
+      <w:start w:val="1"/>
+      <w:numFmt w:val="decimal"/>
+      <w:lvlText w:val="%7."/>
+      <w:lvlJc w:val="left"/>
+      <w:pPr>
+        <w:tabs>
+          <w:tab w:val="num" w:pos="2880"/>
+        </w:tabs>
+        <w:ind w:left="2880" w:hanging="360"/>
+      </w:pPr>
+      <w:rPr/>
+    </w:lvl>
+    <w:lvl w:ilvl="7">
+      <w:start w:val="1"/>
+      <w:numFmt w:val="decimal"/>
+      <w:lvlText w:val="%8."/>
+      <w:lvlJc w:val="left"/>
+      <w:pPr>
+        <w:tabs>
+          <w:tab w:val="num" w:pos="3240"/>
+        </w:tabs>
+        <w:ind w:left="3240" w:hanging="360"/>
+      </w:pPr>
+      <w:rPr/>
+    </w:lvl>
+    <w:lvl w:ilvl="8">
+      <w:start w:val="1"/>
+      <w:numFmt w:val="decimal"/>
+      <w:lvlText w:val="%9."/>
+      <w:lvlJc w:val="left"/>
+      <w:pPr>
+        <w:tabs>
+          <w:tab w:val="num" w:pos="3600"/>
+        </w:tabs>
+        <w:ind w:left="3600" w:hanging="360"/>
+      </w:pPr>
+      <w:rPr/>
+    </w:lvl>
+  </w:abstractNum>
+  <w:abstractNum w:abstractNumId="4">
+    <w:lvl w:ilvl="0">
+      <w:start w:val="1"/>
       <w:numFmt w:val="none"/>
       <w:suff w:val="nothing"/>
       <w:lvlText w:val=""/>
@@ -7844,6 +9445,12 @@
   </w:num>
   <w:num w:numId="2">
     <w:abstractNumId w:val="2"/>
+  </w:num>
+  <w:num w:numId="3">
+    <w:abstractNumId w:val="3"/>
+  </w:num>
+  <w:num w:numId="4">
+    <w:abstractNumId w:val="4"/>
   </w:num>
 </w:numbering>
 </file>

</xml_diff>

<commit_message>
Added first few assets
</commit_message>
<xml_diff>
--- a/FinalReport.docx
+++ b/FinalReport.docx
@@ -590,23 +590,7 @@
           <w:b/>
           <w:bCs/>
         </w:rPr>
-        <w:t>RELATIONAL GRAPH CONVOLUTION</w:t>
-      </w:r>
-      <w:r>
-        <w:rPr>
-          <w:rFonts w:ascii="Times New Roman" w:hAnsi="Times New Roman"/>
-          <w:b/>
-          <w:bCs/>
-        </w:rPr>
-        <w:t>AL</w:t>
-      </w:r>
-      <w:r>
-        <w:rPr>
-          <w:rFonts w:ascii="Times New Roman" w:hAnsi="Times New Roman"/>
-          <w:b/>
-          <w:bCs/>
-        </w:rPr>
-        <w:t xml:space="preserve"> NETWORKS FOR THE VARIABLE MISUSE TASK</w:t>
+        <w:t>RELATIONAL GRAPH CONVOLUTIONAL NETWORKS FOR THE VARIABLE MISUSE TASK</w:t>
       </w:r>
     </w:p>
     <w:p>
@@ -1054,23 +1038,7 @@
           <w:b/>
           <w:bCs/>
         </w:rPr>
-        <w:t xml:space="preserve">To my grandparents </w:t>
-      </w:r>
-      <w:r>
-        <w:rPr>
-          <w:rFonts w:ascii="Times New Roman" w:hAnsi="Times New Roman"/>
-          <w:b/>
-          <w:bCs/>
-        </w:rPr>
-        <w:t>a</w:t>
-      </w:r>
-      <w:r>
-        <w:rPr>
-          <w:rFonts w:ascii="Times New Roman" w:hAnsi="Times New Roman"/>
-          <w:b/>
-          <w:bCs/>
-        </w:rPr>
-        <w:t>nd my favorite planet, Saturn.</w:t>
+        <w:t>To my grandparents and my favorite planet, Saturn.</w:t>
       </w:r>
     </w:p>
     <w:p>
@@ -1412,23 +1380,7 @@
           <w:b/>
           <w:bCs/>
         </w:rPr>
-        <w:t>GATED GRAPH NEURAL NETWORKS VS RELATIONAL GRAPH CONVOLUTION</w:t>
-      </w:r>
-      <w:r>
-        <w:rPr>
-          <w:rFonts w:ascii="Times New Roman" w:hAnsi="Times New Roman"/>
-          <w:b/>
-          <w:bCs/>
-        </w:rPr>
-        <w:t>AL</w:t>
-      </w:r>
-      <w:r>
-        <w:rPr>
-          <w:rFonts w:ascii="Times New Roman" w:hAnsi="Times New Roman"/>
-          <w:b/>
-          <w:bCs/>
-        </w:rPr>
-        <w:t xml:space="preserve"> NETWORKS FOR THE VARIABLE MISUSE TASK</w:t>
+        <w:t>GATED GRAPH NEURAL NETWORKS VS RELATIONAL GRAPH CONVOLUTIONAL NETWORKS FOR THE VARIABLE MISUSE TASK</w:t>
       </w:r>
     </w:p>
     <w:p>
@@ -1460,167 +1412,63 @@
           <w:b w:val="false"/>
           <w:bCs w:val="false"/>
         </w:rPr>
-        <w:t xml:space="preserve">Identifying bugs in source code has been an extremely important part of software development since the inception of the industry. The majority of static analysis, the analysis of software without actually executing programs, is rule based without much </w:t>
-      </w:r>
-      <w:r>
-        <w:rPr>
-          <w:rFonts w:ascii="Times New Roman" w:hAnsi="Times New Roman"/>
-          <w:b w:val="false"/>
-          <w:bCs w:val="false"/>
-        </w:rPr>
-        <w:t>involvement of</w:t>
-      </w:r>
-      <w:r>
-        <w:rPr>
-          <w:rFonts w:ascii="Times New Roman" w:hAnsi="Times New Roman"/>
-          <w:b w:val="false"/>
-          <w:bCs w:val="false"/>
-        </w:rPr>
-        <w:t xml:space="preserve"> deep learning until fairly recently. This paper engages in a comparative study of </w:t>
-      </w:r>
-      <w:r>
-        <w:rPr>
-          <w:rFonts w:ascii="Times New Roman" w:hAnsi="Times New Roman"/>
-          <w:b w:val="false"/>
-          <w:bCs w:val="false"/>
-        </w:rPr>
-        <w:t xml:space="preserve">determining the more </w:t>
-      </w:r>
-      <w:r>
-        <w:rPr>
-          <w:rFonts w:ascii="Times New Roman" w:hAnsi="Times New Roman"/>
-          <w:b w:val="false"/>
-          <w:bCs w:val="false"/>
-        </w:rPr>
-        <w:t>performant</w:t>
-      </w:r>
-      <w:r>
-        <w:rPr>
-          <w:rFonts w:ascii="Times New Roman" w:hAnsi="Times New Roman"/>
-          <w:b w:val="false"/>
-          <w:bCs w:val="false"/>
-        </w:rPr>
-        <w:t xml:space="preserve"> </w:t>
-      </w:r>
-      <w:r>
-        <w:rPr>
-          <w:rFonts w:ascii="Times New Roman" w:hAnsi="Times New Roman"/>
-          <w:b w:val="false"/>
-          <w:bCs w:val="false"/>
-        </w:rPr>
-        <w:t xml:space="preserve">graph </w:t>
-      </w:r>
-      <w:r>
-        <w:rPr>
-          <w:rFonts w:ascii="Times New Roman" w:hAnsi="Times New Roman"/>
-          <w:b w:val="false"/>
-          <w:bCs w:val="false"/>
-        </w:rPr>
-        <w:t xml:space="preserve">neural network </w:t>
-      </w:r>
-      <w:r>
-        <w:rPr>
-          <w:rFonts w:ascii="Times New Roman" w:hAnsi="Times New Roman"/>
-          <w:b w:val="false"/>
-          <w:bCs w:val="false"/>
-        </w:rPr>
-        <w:t xml:space="preserve">model on the basis of test accuracy between Gated Graph Neural Network (GGNN) </w:t>
-      </w:r>
-      <w:r>
-        <w:rPr>
-          <w:rFonts w:ascii="Times New Roman" w:hAnsi="Times New Roman"/>
-          <w:b w:val="false"/>
-          <w:bCs w:val="false"/>
-        </w:rPr>
-        <w:t xml:space="preserve">models </w:t>
-      </w:r>
-      <w:r>
-        <w:rPr>
-          <w:rFonts w:ascii="Times New Roman" w:hAnsi="Times New Roman"/>
-          <w:b w:val="false"/>
-          <w:bCs w:val="false"/>
-        </w:rPr>
-        <w:t>and Relational Graph Convolution</w:t>
-      </w:r>
-      <w:r>
-        <w:rPr>
-          <w:rFonts w:ascii="Times New Roman" w:hAnsi="Times New Roman"/>
-          <w:b w:val="false"/>
-          <w:bCs w:val="false"/>
-        </w:rPr>
-        <w:t>al</w:t>
-      </w:r>
-      <w:r>
-        <w:rPr>
-          <w:rFonts w:ascii="Times New Roman" w:hAnsi="Times New Roman"/>
-          <w:b w:val="false"/>
-          <w:bCs w:val="false"/>
-        </w:rPr>
-        <w:t xml:space="preserve"> Network (RGCN)</w:t>
-      </w:r>
-      <w:r>
-        <w:rPr>
-          <w:rFonts w:ascii="Times New Roman" w:hAnsi="Times New Roman"/>
-          <w:b w:val="false"/>
-          <w:bCs w:val="false"/>
-        </w:rPr>
-        <w:t xml:space="preserve"> </w:t>
-      </w:r>
-      <w:r>
-        <w:rPr>
-          <w:rFonts w:ascii="Times New Roman" w:hAnsi="Times New Roman"/>
-          <w:b w:val="false"/>
-          <w:bCs w:val="false"/>
-        </w:rPr>
-        <w:t xml:space="preserve">models </w:t>
-      </w:r>
-      <w:r>
-        <w:rPr>
-          <w:rFonts w:ascii="Times New Roman" w:hAnsi="Times New Roman"/>
-          <w:b w:val="false"/>
-          <w:bCs w:val="false"/>
-        </w:rPr>
-        <w:t xml:space="preserve">on the Variable Misuse Task, </w:t>
-      </w:r>
-      <w:r>
-        <w:rPr>
-          <w:rFonts w:ascii="Times New Roman" w:hAnsi="Times New Roman"/>
-          <w:b w:val="false"/>
-          <w:bCs w:val="false"/>
-        </w:rPr>
-        <w:t xml:space="preserve">a </w:t>
-      </w:r>
-      <w:r>
-        <w:rPr>
-          <w:rFonts w:ascii="Times New Roman" w:hAnsi="Times New Roman"/>
-          <w:b w:val="false"/>
-          <w:bCs w:val="false"/>
-        </w:rPr>
-        <w:t xml:space="preserve">prediction </w:t>
-      </w:r>
-      <w:r>
-        <w:rPr>
-          <w:rFonts w:ascii="Times New Roman" w:hAnsi="Times New Roman"/>
-          <w:b w:val="false"/>
-          <w:bCs w:val="false"/>
-        </w:rPr>
-        <w:t xml:space="preserve">task involving choosing the correct variable based on all the variables of the same type in a particular scope. </w:t>
-      </w:r>
-    </w:p>
-    <w:p>
-      <w:pPr>
-        <w:pStyle w:val="Normal"/>
-        <w:spacing w:lineRule="auto" w:line="480"/>
-        <w:jc w:val="left"/>
-        <w:rPr>
-          <w:rFonts w:ascii="Times New Roman" w:hAnsi="Times New Roman"/>
-          <w:b w:val="false"/>
-          <w:b w:val="false"/>
-          <w:bCs w:val="false"/>
-        </w:rPr>
-      </w:pPr>
-      <w:r>
+        <w:t xml:space="preserve">Identifying bugs in source code has been an extremely important part of software development since the inception of the industry. The majority of static analysis, the analysis of software without actually executing programs, is rule based without much involvement of deep learning until fairly recently. This paper engages in a comparative study of determining the more performant graph neural network model on the basis of test accuracy between Gated Graph Neural Network (GGNN) models and Relational Graph Convolutional Network (RGCN) models on the Variable Misuse Task, a prediction task involving choosing the correct variable based on all the variables of the same type in a particular scope. </w:t>
+      </w:r>
+    </w:p>
+    <w:p>
+      <w:pPr>
+        <w:pStyle w:val="Normal"/>
+        <w:spacing w:lineRule="auto" w:line="480"/>
+        <w:jc w:val="left"/>
+        <w:rPr>
+          <w:rFonts w:ascii="Times New Roman" w:hAnsi="Times New Roman"/>
+          <w:b w:val="false"/>
+          <w:b w:val="false"/>
+          <w:bCs w:val="false"/>
+        </w:rPr>
+      </w:pPr>
+      <w:r>
+        <w:rPr>
+          <w:rFonts w:ascii="Times New Roman" w:hAnsi="Times New Roman"/>
+          <w:b w:val="false"/>
+          <w:bCs w:val="false"/>
+        </w:rPr>
+      </w:r>
+    </w:p>
+    <w:p>
+      <w:pPr>
+        <w:pStyle w:val="Normal"/>
+        <w:spacing w:lineRule="auto" w:line="480"/>
+        <w:jc w:val="left"/>
         <w:rPr/>
+      </w:pPr>
+      <w:r>
+        <w:rPr>
+          <w:rFonts w:ascii="Times New Roman" w:hAnsi="Times New Roman"/>
+          <w:b w:val="false"/>
+          <w:bCs w:val="false"/>
+        </w:rPr>
+        <w:t xml:space="preserve">The data is of source code from the files of 24 trending C# repositories that are converted into a modified Abstract Syntax Tree to represent a directed graph whose vertices that represent the tokens and relationships between the tokens are represented by edges. Each of these vertices are associated with one of the aforementioned type of networks for the training phase after a particular embedding is computed for each token. </w:t>
+      </w:r>
+    </w:p>
+    <w:p>
+      <w:pPr>
+        <w:pStyle w:val="Normal"/>
+        <w:spacing w:lineRule="auto" w:line="480"/>
+        <w:jc w:val="left"/>
+        <w:rPr>
+          <w:rFonts w:ascii="Times New Roman" w:hAnsi="Times New Roman"/>
+          <w:b w:val="false"/>
+          <w:b w:val="false"/>
+          <w:bCs w:val="false"/>
+        </w:rPr>
+      </w:pPr>
+      <w:r>
+        <w:rPr>
+          <w:rFonts w:ascii="Times New Roman" w:hAnsi="Times New Roman"/>
+          <w:b w:val="false"/>
+          <w:bCs w:val="false"/>
+        </w:rPr>
       </w:r>
     </w:p>
     <w:p>
@@ -1636,78 +1484,6 @@
           <w:b w:val="false"/>
           <w:bCs w:val="false"/>
         </w:rPr>
-        <w:t>T</w:t>
-      </w:r>
-      <w:r>
-        <w:rPr>
-          <w:rFonts w:ascii="Times New Roman" w:hAnsi="Times New Roman"/>
-          <w:b w:val="false"/>
-          <w:bCs w:val="false"/>
-        </w:rPr>
-        <w:t>he data</w:t>
-      </w:r>
-      <w:r>
-        <w:rPr>
-          <w:rFonts w:ascii="Times New Roman" w:hAnsi="Times New Roman"/>
-          <w:b w:val="false"/>
-          <w:bCs w:val="false"/>
-        </w:rPr>
-        <w:t xml:space="preserve"> </w:t>
-      </w:r>
-      <w:r>
-        <w:rPr>
-          <w:rFonts w:ascii="Times New Roman" w:hAnsi="Times New Roman"/>
-          <w:b w:val="false"/>
-          <w:bCs w:val="false"/>
-        </w:rPr>
-        <w:t xml:space="preserve">is of source code from the files of 24 </w:t>
-      </w:r>
-      <w:r>
-        <w:rPr>
-          <w:rFonts w:ascii="Times New Roman" w:hAnsi="Times New Roman"/>
-          <w:b w:val="false"/>
-          <w:bCs w:val="false"/>
-        </w:rPr>
-        <w:t xml:space="preserve">trending C# repositories </w:t>
-      </w:r>
-      <w:r>
-        <w:rPr>
-          <w:rFonts w:ascii="Times New Roman" w:hAnsi="Times New Roman"/>
-          <w:b w:val="false"/>
-          <w:bCs w:val="false"/>
-        </w:rPr>
-        <w:t xml:space="preserve">that are converted into a modified Abstract Syntax Tree to represent a directed graph whose vertices that represent the tokens and relationships between the tokens are represented by edges. Each of these vertices are associated with one of the aforementioned type of networks for the training phase after a particular embedding is computed for each token. </w:t>
-      </w:r>
-    </w:p>
-    <w:p>
-      <w:pPr>
-        <w:pStyle w:val="Normal"/>
-        <w:spacing w:lineRule="auto" w:line="480"/>
-        <w:jc w:val="left"/>
-        <w:rPr>
-          <w:rFonts w:ascii="Times New Roman" w:hAnsi="Times New Roman"/>
-          <w:b w:val="false"/>
-          <w:b w:val="false"/>
-          <w:bCs w:val="false"/>
-        </w:rPr>
-      </w:pPr>
-      <w:r>
-        <w:rPr/>
-      </w:r>
-    </w:p>
-    <w:p>
-      <w:pPr>
-        <w:pStyle w:val="Normal"/>
-        <w:spacing w:lineRule="auto" w:line="480"/>
-        <w:jc w:val="left"/>
-        <w:rPr/>
-      </w:pPr>
-      <w:r>
-        <w:rPr>
-          <w:rFonts w:ascii="Times New Roman" w:hAnsi="Times New Roman"/>
-          <w:b w:val="false"/>
-          <w:bCs w:val="false"/>
-        </w:rPr>
         <w:t xml:space="preserve">The comparison to decide the more efficient model is based on the test accuracy of all the repositories, an esoteric repository and an extremely popular repository to cover the spectrum of different types of repositories. The results show that the RGCN based models outperformed the GGNN models for all cases, albeit, within a &lt; 5% range. </w:t>
       </w:r>
     </w:p>
@@ -1724,7 +1500,11 @@
         </w:rPr>
       </w:pPr>
       <w:r>
-        <w:rPr/>
+        <w:rPr>
+          <w:rFonts w:ascii="Times New Roman" w:hAnsi="Times New Roman"/>
+          <w:b w:val="false"/>
+          <w:bCs w:val="false"/>
+        </w:rPr>
       </w:r>
     </w:p>
     <w:p>
@@ -1742,37 +1522,7 @@
           <w:i/>
           <w:iCs/>
         </w:rPr>
-        <w:t xml:space="preserve">Keywords: </w:t>
-      </w:r>
-      <w:r>
-        <w:rPr>
-          <w:rFonts w:ascii="Times New Roman" w:hAnsi="Times New Roman"/>
-          <w:b w:val="false"/>
-          <w:bCs w:val="false"/>
-          <w:i/>
-          <w:iCs/>
-        </w:rPr>
-        <w:t xml:space="preserve">Deep Learning, Graph Neural Networks, Tensorflow, Sequence Models, </w:t>
-      </w:r>
-      <w:r>
-        <w:rPr>
-          <w:rFonts w:ascii="Times New Roman" w:hAnsi="Times New Roman"/>
-          <w:b w:val="false"/>
-          <w:bCs w:val="false"/>
-          <w:i/>
-          <w:iCs/>
-        </w:rPr>
-        <w:t xml:space="preserve">Convolutional Models, Learning from Code, </w:t>
-      </w:r>
-      <w:r>
-        <w:rPr>
-          <w:rFonts w:ascii="Times New Roman" w:hAnsi="Times New Roman"/>
-          <w:b w:val="false"/>
-          <w:bCs w:val="false"/>
-          <w:i/>
-          <w:iCs/>
-        </w:rPr>
-        <w:t>Static Analysis.</w:t>
+        <w:t>Keywords: Deep Learning, Graph Neural Networks, Tensorflow, Sequence Models, Convolutional Models, Learning from Code, Static Analysis.</w:t>
       </w:r>
     </w:p>
     <w:p>
@@ -2887,198 +2637,58 @@
           <w:i w:val="false"/>
           <w:iCs w:val="false"/>
         </w:rPr>
-        <w:t xml:space="preserve">Since the inception of the computing industry more than 70 years ago, the need for correct and efficient verification tools has been extremely desirous in the software engineering world. </w:t>
-      </w:r>
-      <w:r>
-        <w:rPr>
-          <w:rFonts w:ascii="Times New Roman" w:hAnsi="Times New Roman"/>
-          <w:b w:val="false"/>
-          <w:bCs w:val="false"/>
-          <w:i w:val="false"/>
-          <w:iCs w:val="false"/>
-        </w:rPr>
-        <w:t xml:space="preserve">Static Analysis tools or tools that analyze the code without executing the program boost the productivity of the developer by highlighting some bugs at development time rather than during when the code is running in production. </w:t>
-      </w:r>
-    </w:p>
-    <w:p>
-      <w:pPr>
-        <w:pStyle w:val="Normal"/>
-        <w:spacing w:lineRule="auto" w:line="480"/>
-        <w:jc w:val="left"/>
-        <w:rPr>
-          <w:rFonts w:ascii="Times New Roman" w:hAnsi="Times New Roman"/>
-          <w:b w:val="false"/>
-          <w:b w:val="false"/>
-          <w:bCs w:val="false"/>
-          <w:i w:val="false"/>
-          <w:i w:val="false"/>
-          <w:iCs w:val="false"/>
-        </w:rPr>
-      </w:pPr>
-      <w:r>
-        <w:rPr>
-          <w:rFonts w:ascii="Times New Roman" w:hAnsi="Times New Roman"/>
-          <w:b w:val="false"/>
-          <w:bCs w:val="false"/>
-          <w:i w:val="false"/>
-          <w:iCs w:val="false"/>
-        </w:rPr>
-      </w:r>
-    </w:p>
-    <w:p>
-      <w:pPr>
-        <w:pStyle w:val="Normal"/>
-        <w:spacing w:lineRule="auto" w:line="480"/>
-        <w:jc w:val="left"/>
-        <w:rPr>
-          <w:rFonts w:ascii="Times New Roman" w:hAnsi="Times New Roman"/>
-          <w:b w:val="false"/>
-          <w:b w:val="false"/>
-          <w:bCs w:val="false"/>
-          <w:i w:val="false"/>
-          <w:i w:val="false"/>
-          <w:iCs w:val="false"/>
-        </w:rPr>
-      </w:pPr>
-      <w:r>
-        <w:rPr>
-          <w:rFonts w:ascii="Times New Roman" w:hAnsi="Times New Roman"/>
-          <w:b w:val="false"/>
-          <w:bCs w:val="false"/>
-          <w:i w:val="false"/>
-          <w:iCs w:val="false"/>
-        </w:rPr>
-        <w:t xml:space="preserve">Deep </w:t>
-      </w:r>
-      <w:r>
-        <w:rPr>
-          <w:rFonts w:ascii="Times New Roman" w:hAnsi="Times New Roman"/>
-          <w:b w:val="false"/>
-          <w:bCs w:val="false"/>
-          <w:i w:val="false"/>
-          <w:iCs w:val="false"/>
-        </w:rPr>
-        <w:t>l</w:t>
-      </w:r>
-      <w:r>
-        <w:rPr>
-          <w:rFonts w:ascii="Times New Roman" w:hAnsi="Times New Roman"/>
-          <w:b w:val="false"/>
-          <w:bCs w:val="false"/>
-          <w:i w:val="false"/>
-          <w:iCs w:val="false"/>
-        </w:rPr>
-        <w:t xml:space="preserve">earning application in the field of </w:t>
-      </w:r>
-      <w:r>
-        <w:rPr>
-          <w:rFonts w:ascii="Times New Roman" w:hAnsi="Times New Roman"/>
-          <w:b w:val="false"/>
-          <w:bCs w:val="false"/>
-          <w:i w:val="false"/>
-          <w:iCs w:val="false"/>
-        </w:rPr>
-        <w:t xml:space="preserve">learning from source code and static analysis </w:t>
-      </w:r>
-      <w:r>
-        <w:rPr>
-          <w:rFonts w:ascii="Times New Roman" w:hAnsi="Times New Roman"/>
-          <w:b w:val="false"/>
-          <w:bCs w:val="false"/>
-          <w:i w:val="false"/>
-          <w:iCs w:val="false"/>
-        </w:rPr>
-        <w:t xml:space="preserve">is still in its nascent phase and </w:t>
-      </w:r>
-      <w:r>
-        <w:rPr>
-          <w:rFonts w:ascii="Times New Roman" w:hAnsi="Times New Roman"/>
-          <w:b w:val="false"/>
-          <w:bCs w:val="false"/>
-          <w:i w:val="false"/>
-          <w:iCs w:val="false"/>
-        </w:rPr>
-        <w:t xml:space="preserve">a large part of the </w:t>
-      </w:r>
-      <w:r>
-        <w:rPr>
-          <w:rFonts w:ascii="Times New Roman" w:hAnsi="Times New Roman"/>
-          <w:b w:val="false"/>
-          <w:bCs w:val="false"/>
-          <w:i w:val="false"/>
-          <w:iCs w:val="false"/>
-        </w:rPr>
-        <w:t xml:space="preserve">current </w:t>
-      </w:r>
-      <w:r>
-        <w:rPr>
-          <w:rFonts w:ascii="Times New Roman" w:hAnsi="Times New Roman"/>
-          <w:b w:val="false"/>
-          <w:bCs w:val="false"/>
-          <w:i w:val="false"/>
-          <w:iCs w:val="false"/>
-        </w:rPr>
-        <w:t>work doesn’t take advantage of the representational power of both the syntactic and semantic nature of the code</w:t>
-      </w:r>
-      <w:r>
-        <w:rPr>
-          <w:rFonts w:ascii="Times New Roman" w:hAnsi="Times New Roman"/>
-          <w:b w:val="false"/>
-          <w:bCs w:val="false"/>
-          <w:i w:val="false"/>
-          <w:iCs w:val="false"/>
-        </w:rPr>
-        <w:t xml:space="preserve">. </w:t>
-      </w:r>
-      <w:r>
-        <w:rPr>
-          <w:rFonts w:ascii="Times New Roman" w:hAnsi="Times New Roman"/>
-          <w:b w:val="false"/>
-          <w:bCs w:val="false"/>
-          <w:i w:val="false"/>
-          <w:iCs w:val="false"/>
-        </w:rPr>
-        <w:t xml:space="preserve">For example, shallow representations of source code is prevalent in recent research such </w:t>
-      </w:r>
-      <w:r>
-        <w:rPr>
-          <w:rFonts w:ascii="Times New Roman" w:hAnsi="Times New Roman"/>
-          <w:b w:val="false"/>
-          <w:bCs w:val="false"/>
-          <w:i w:val="false"/>
-          <w:iCs w:val="false"/>
-        </w:rPr>
-        <w:t xml:space="preserve">a </w:t>
-      </w:r>
-      <w:r>
-        <w:rPr>
-          <w:rFonts w:ascii="Times New Roman" w:hAnsi="Times New Roman"/>
-          <w:b w:val="false"/>
-          <w:bCs w:val="false"/>
-          <w:i w:val="false"/>
-          <w:iCs w:val="false"/>
-        </w:rPr>
-        <w:t xml:space="preserve">simple </w:t>
-      </w:r>
-      <w:r>
-        <w:rPr>
-          <w:rFonts w:ascii="Times New Roman" w:hAnsi="Times New Roman"/>
-          <w:b w:val="false"/>
-          <w:bCs w:val="false"/>
-          <w:i w:val="false"/>
-          <w:iCs w:val="false"/>
-        </w:rPr>
-        <w:t xml:space="preserve">sequence of tokens such as by work done by Hindle et al. (2012) </w:t>
-      </w:r>
-      <w:r>
-        <w:rPr>
-          <w:rFonts w:ascii="Times New Roman" w:hAnsi="Times New Roman"/>
-          <w:b w:val="false"/>
-          <w:bCs w:val="false"/>
-          <w:i w:val="false"/>
-          <w:iCs w:val="false"/>
-        </w:rPr>
-        <w:t xml:space="preserve">[1] or flat dependency networks of variables by Raychev et al. (2015) [2]. </w:t>
+        <w:t xml:space="preserve">Since the inception of the computing industry more than 70 years ago, the need for correct and efficient verification tools has been extremely desirous in the software engineering world. Static Analysis tools or tools that analyze the code without executing the program boost the productivity of the developer by highlighting some bugs at development time rather than during when the code is running in production. </w:t>
+      </w:r>
+    </w:p>
+    <w:p>
+      <w:pPr>
+        <w:pStyle w:val="Normal"/>
+        <w:spacing w:lineRule="auto" w:line="480"/>
+        <w:jc w:val="left"/>
+        <w:rPr>
+          <w:rFonts w:ascii="Times New Roman" w:hAnsi="Times New Roman"/>
+          <w:b w:val="false"/>
+          <w:b w:val="false"/>
+          <w:bCs w:val="false"/>
+          <w:i w:val="false"/>
+          <w:i w:val="false"/>
+          <w:iCs w:val="false"/>
+        </w:rPr>
+      </w:pPr>
+      <w:r>
+        <w:rPr>
+          <w:rFonts w:ascii="Times New Roman" w:hAnsi="Times New Roman"/>
+          <w:b w:val="false"/>
+          <w:bCs w:val="false"/>
+          <w:i w:val="false"/>
+          <w:iCs w:val="false"/>
+        </w:rPr>
+      </w:r>
+    </w:p>
+    <w:p>
+      <w:pPr>
+        <w:pStyle w:val="Normal"/>
+        <w:spacing w:lineRule="auto" w:line="480"/>
+        <w:jc w:val="left"/>
+        <w:rPr>
+          <w:rFonts w:ascii="Times New Roman" w:hAnsi="Times New Roman"/>
+          <w:b w:val="false"/>
+          <w:b w:val="false"/>
+          <w:bCs w:val="false"/>
+          <w:i w:val="false"/>
+          <w:i w:val="false"/>
+          <w:iCs w:val="false"/>
+        </w:rPr>
+      </w:pPr>
+      <w:r>
+        <w:rPr>
+          <w:rFonts w:ascii="Times New Roman" w:hAnsi="Times New Roman"/>
+          <w:b w:val="false"/>
+          <w:bCs w:val="false"/>
+          <w:i w:val="false"/>
+          <w:iCs w:val="false"/>
+        </w:rPr>
+        <w:t xml:space="preserve">Deep learning application in the field of learning from source code and static analysis is still in its nascent phase and a large part of the current work doesn’t take advantage of the representational power of both the syntactic and semantic nature of the code. For example, shallow representations of source code is prevalent in recent research such a simple sequence of tokens such as by work done by Hindle et al. (2012) [1] or flat dependency networks of variables by Raychev et al. (2015) [2]. </w:t>
       </w:r>
     </w:p>
     <w:p>
@@ -3180,17 +2790,7 @@
           <w:i w:val="false"/>
           <w:iCs w:val="false"/>
         </w:rPr>
-        <w:t xml:space="preserve">In this paper, I </w:t>
-      </w:r>
-      <w:r>
-        <w:rPr>
-          <w:rFonts w:ascii="Times New Roman" w:hAnsi="Times New Roman"/>
-          <w:b w:val="false"/>
-          <w:bCs w:val="false"/>
-          <w:i w:val="false"/>
-          <w:iCs w:val="false"/>
-        </w:rPr>
-        <w:t xml:space="preserve">use the work by Microsoft Research in the field of Graph Neural Networks to conduct a comparative study between two different graph neural networks namely, Gated Graph Neural Networks (GGNN) and Relational Graph Convolutional Networks (RGCN), on the Variable Misuse Task to discern the better performing model on the basis of test accuracy. The Variable Misuse Task is a prediction based task on source code involving predicting the variable that most accuracy fits the current context from all the variables of the same type in a particular scope. </w:t>
+        <w:t xml:space="preserve">In this paper, I use the work by Microsoft Research in the field of Graph Neural Networks to conduct a comparative study between two different graph neural networks namely, Gated Graph Neural Networks (GGNN) and Relational Graph Convolutional Networks (RGCN), on the Variable Misuse Task to discern the better performing model on the basis of test accuracy. The Variable Misuse Task is a prediction based task on source code involving predicting the variable that most accuracy fits the current context from all the variables of the same type in a particular scope. </w:t>
       </w:r>
     </w:p>
     <w:p>
@@ -3597,96 +3197,68 @@
         </w:numPr>
         <w:spacing w:lineRule="auto" w:line="480"/>
         <w:jc w:val="left"/>
-        <w:rPr>
-          <w:rFonts w:ascii="Times New Roman" w:hAnsi="Times New Roman"/>
-          <w:b w:val="false"/>
-          <w:b w:val="false"/>
-          <w:bCs w:val="false"/>
-          <w:i w:val="false"/>
-          <w:i w:val="false"/>
-          <w:iCs w:val="false"/>
-        </w:rPr>
-      </w:pPr>
-      <w:r>
-        <w:rPr>
-          <w:rFonts w:ascii="Times New Roman" w:hAnsi="Times New Roman"/>
-          <w:b w:val="false"/>
-          <w:bCs w:val="false"/>
-          <w:i w:val="false"/>
-          <w:iCs w:val="false"/>
-        </w:rPr>
-        <w:t>Interpreting results i.e. test accuracies of the experiments to land on a conclusion.</w:t>
-      </w:r>
-    </w:p>
-    <w:p>
-      <w:pPr>
-        <w:pStyle w:val="Normal"/>
-        <w:spacing w:lineRule="auto" w:line="480"/>
-        <w:jc w:val="left"/>
-        <w:rPr>
-          <w:rFonts w:ascii="Times New Roman" w:hAnsi="Times New Roman"/>
-          <w:b w:val="false"/>
-          <w:b w:val="false"/>
-          <w:bCs w:val="false"/>
-          <w:i w:val="false"/>
-          <w:i w:val="false"/>
-          <w:iCs w:val="false"/>
-        </w:rPr>
-      </w:pPr>
-      <w:r>
-        <w:rPr>
-          <w:rFonts w:ascii="Times New Roman" w:hAnsi="Times New Roman"/>
-          <w:b w:val="false"/>
-          <w:bCs w:val="false"/>
-          <w:i w:val="false"/>
-          <w:iCs w:val="false"/>
-        </w:rPr>
-      </w:r>
-    </w:p>
-    <w:p>
-      <w:pPr>
-        <w:pStyle w:val="Normal"/>
-        <w:spacing w:lineRule="auto" w:line="480"/>
-        <w:jc w:val="left"/>
-        <w:rPr>
-          <w:rFonts w:ascii="Times New Roman" w:hAnsi="Times New Roman"/>
-          <w:b/>
-          <w:b/>
-          <w:bCs/>
-          <w:i w:val="false"/>
-          <w:i w:val="false"/>
-          <w:iCs w:val="false"/>
-        </w:rPr>
-      </w:pPr>
-      <w:r>
-        <w:rPr>
-          <w:rFonts w:ascii="Times New Roman" w:hAnsi="Times New Roman"/>
-          <w:b/>
-          <w:bCs/>
-          <w:i w:val="false"/>
-          <w:iCs w:val="false"/>
-        </w:rPr>
-        <w:t xml:space="preserve">Rationale </w:t>
-      </w:r>
-      <w:r>
-        <w:rPr>
-          <w:rFonts w:ascii="Times New Roman" w:hAnsi="Times New Roman"/>
-          <w:b/>
-          <w:bCs/>
-          <w:i w:val="false"/>
-          <w:iCs w:val="false"/>
-        </w:rPr>
-        <w:t xml:space="preserve">and Inspiration </w:t>
-      </w:r>
-      <w:r>
-        <w:rPr>
-          <w:rFonts w:ascii="Times New Roman" w:hAnsi="Times New Roman"/>
-          <w:b/>
-          <w:bCs/>
-          <w:i w:val="false"/>
-          <w:iCs w:val="false"/>
-        </w:rPr>
-        <w:t xml:space="preserve">for undertaking the project </w:t>
+        <w:rPr/>
+      </w:pPr>
+      <w:r>
+        <w:rPr>
+          <w:rFonts w:ascii="Times New Roman" w:hAnsi="Times New Roman"/>
+          <w:b w:val="false"/>
+          <w:bCs w:val="false"/>
+          <w:i w:val="false"/>
+          <w:iCs w:val="false"/>
+        </w:rPr>
+        <w:t>Interpreting results i.e. test accuracy of the experiments to land on a conclusion.</w:t>
+      </w:r>
+    </w:p>
+    <w:p>
+      <w:pPr>
+        <w:pStyle w:val="Normal"/>
+        <w:spacing w:lineRule="auto" w:line="480"/>
+        <w:jc w:val="left"/>
+        <w:rPr>
+          <w:rFonts w:ascii="Times New Roman" w:hAnsi="Times New Roman"/>
+          <w:b w:val="false"/>
+          <w:b w:val="false"/>
+          <w:bCs w:val="false"/>
+          <w:i w:val="false"/>
+          <w:i w:val="false"/>
+          <w:iCs w:val="false"/>
+        </w:rPr>
+      </w:pPr>
+      <w:r>
+        <w:rPr>
+          <w:rFonts w:ascii="Times New Roman" w:hAnsi="Times New Roman"/>
+          <w:b w:val="false"/>
+          <w:bCs w:val="false"/>
+          <w:i w:val="false"/>
+          <w:iCs w:val="false"/>
+        </w:rPr>
+      </w:r>
+    </w:p>
+    <w:p>
+      <w:pPr>
+        <w:pStyle w:val="Normal"/>
+        <w:spacing w:lineRule="auto" w:line="480"/>
+        <w:jc w:val="left"/>
+        <w:rPr>
+          <w:rFonts w:ascii="Times New Roman" w:hAnsi="Times New Roman"/>
+          <w:b/>
+          <w:b/>
+          <w:bCs/>
+          <w:i w:val="false"/>
+          <w:i w:val="false"/>
+          <w:iCs w:val="false"/>
+        </w:rPr>
+      </w:pPr>
+      <w:r>
+        <w:rPr>
+          <w:rFonts w:ascii="Times New Roman" w:hAnsi="Times New Roman"/>
+          <w:b/>
+          <w:bCs/>
+          <w:i w:val="false"/>
+          <w:iCs w:val="false"/>
+        </w:rPr>
+        <w:t xml:space="preserve">Rationale and Inspiration for undertaking the project </w:t>
       </w:r>
     </w:p>
     <w:p>
@@ -3813,78 +3385,58 @@
           <w:i w:val="false"/>
           <w:iCs w:val="false"/>
         </w:rPr>
-        <w:t xml:space="preserve">After discovering Microsoft Research’s ground breaking work, I was convinced I needed to know the ins and outs of the details of how they improved state-of-the-art research models. And as a result to add more specificity to my topic, I decided to choose between a sequence based model (GGNN) and one convolutional based model (RGCN) on a the Variable Misuse Task. Also, I was lucky enough to have all my questions answered within a couple of hours by the good people at Microsoft Research </w:t>
-      </w:r>
-      <w:r>
-        <w:rPr>
-          <w:rFonts w:ascii="Times New Roman" w:hAnsi="Times New Roman"/>
-          <w:b w:val="false"/>
-          <w:bCs w:val="false"/>
-          <w:i w:val="false"/>
-          <w:iCs w:val="false"/>
-        </w:rPr>
-        <w:t>and this was another inspiration booster i.e. to work on ground breaking work with individuals who were extremely eager to help out in improving the understanding of their work.</w:t>
-      </w:r>
-    </w:p>
-    <w:p>
-      <w:pPr>
-        <w:pStyle w:val="Normal"/>
-        <w:spacing w:lineRule="auto" w:line="480"/>
-        <w:jc w:val="left"/>
-        <w:rPr>
-          <w:rFonts w:ascii="Times New Roman" w:hAnsi="Times New Roman"/>
-          <w:b w:val="false"/>
-          <w:b w:val="false"/>
-          <w:bCs w:val="false"/>
-          <w:i w:val="false"/>
-          <w:i w:val="false"/>
-          <w:iCs w:val="false"/>
-        </w:rPr>
-      </w:pPr>
-      <w:r>
-        <w:rPr>
-          <w:rFonts w:ascii="Times New Roman" w:hAnsi="Times New Roman"/>
-          <w:b w:val="false"/>
-          <w:bCs w:val="false"/>
-          <w:i w:val="false"/>
-          <w:iCs w:val="false"/>
-        </w:rPr>
-      </w:r>
-    </w:p>
-    <w:p>
-      <w:pPr>
-        <w:pStyle w:val="Normal"/>
-        <w:spacing w:lineRule="auto" w:line="480"/>
-        <w:jc w:val="left"/>
-        <w:rPr>
-          <w:rFonts w:ascii="Times New Roman" w:hAnsi="Times New Roman"/>
-          <w:b w:val="false"/>
-          <w:b w:val="false"/>
-          <w:bCs w:val="false"/>
-          <w:i w:val="false"/>
-          <w:i w:val="false"/>
-          <w:iCs w:val="false"/>
-        </w:rPr>
-      </w:pPr>
-      <w:r>
-        <w:rPr>
-          <w:rFonts w:ascii="Times New Roman" w:hAnsi="Times New Roman"/>
-          <w:b w:val="false"/>
-          <w:bCs w:val="false"/>
-          <w:i w:val="false"/>
-          <w:iCs w:val="false"/>
-        </w:rPr>
-        <w:t xml:space="preserve">The choice of repositories were amongst the top trending C# repositories that I have used professionally which made pursuing the data exploration all the more exciting as it provided me with a reason to dive deep into the code, as well. </w:t>
-      </w:r>
-      <w:r>
-        <w:rPr>
-          <w:rFonts w:ascii="Times New Roman" w:hAnsi="Times New Roman"/>
-          <w:b w:val="false"/>
-          <w:bCs w:val="false"/>
-          <w:i w:val="false"/>
-          <w:iCs w:val="false"/>
-        </w:rPr>
-        <w:t>Conducting the comparison on repositories like Newtonsoft.Json was enticing as these are libraries I use on a daily basis and have used all my career being a .NET developer.</w:t>
+        <w:t>After discovering Microsoft Research’s ground breaking work, I was convinced I needed to know the ins and outs of the details of how they improved state-of-the-art research models. And as a result to add more specificity to my topic, I decided to choose between a sequence based model (GGNN) and one convolutional based model (RGCN) on a the Variable Misuse Task. Also, I was lucky enough to have all my questions answered within a couple of hours by the good people at Microsoft Research and this was another inspiration booster i.e. to work on ground breaking work with individuals who were extremely eager to help out in improving the understanding of their work.</w:t>
+      </w:r>
+    </w:p>
+    <w:p>
+      <w:pPr>
+        <w:pStyle w:val="Normal"/>
+        <w:spacing w:lineRule="auto" w:line="480"/>
+        <w:jc w:val="left"/>
+        <w:rPr>
+          <w:rFonts w:ascii="Times New Roman" w:hAnsi="Times New Roman"/>
+          <w:b w:val="false"/>
+          <w:b w:val="false"/>
+          <w:bCs w:val="false"/>
+          <w:i w:val="false"/>
+          <w:i w:val="false"/>
+          <w:iCs w:val="false"/>
+        </w:rPr>
+      </w:pPr>
+      <w:r>
+        <w:rPr>
+          <w:rFonts w:ascii="Times New Roman" w:hAnsi="Times New Roman"/>
+          <w:b w:val="false"/>
+          <w:bCs w:val="false"/>
+          <w:i w:val="false"/>
+          <w:iCs w:val="false"/>
+        </w:rPr>
+      </w:r>
+    </w:p>
+    <w:p>
+      <w:pPr>
+        <w:pStyle w:val="Normal"/>
+        <w:spacing w:lineRule="auto" w:line="480"/>
+        <w:jc w:val="left"/>
+        <w:rPr>
+          <w:rFonts w:ascii="Times New Roman" w:hAnsi="Times New Roman"/>
+          <w:b w:val="false"/>
+          <w:b w:val="false"/>
+          <w:bCs w:val="false"/>
+          <w:i w:val="false"/>
+          <w:i w:val="false"/>
+          <w:iCs w:val="false"/>
+        </w:rPr>
+      </w:pPr>
+      <w:r>
+        <w:rPr>
+          <w:rFonts w:ascii="Times New Roman" w:hAnsi="Times New Roman"/>
+          <w:b w:val="false"/>
+          <w:bCs w:val="false"/>
+          <w:i w:val="false"/>
+          <w:iCs w:val="false"/>
+        </w:rPr>
+        <w:t>The choice of repositories were amongst the top trending C# repositories that I have used professionally which made pursuing the data exploration all the more exciting as it provided me with a reason to dive deep into the code, as well. Conducting the comparison on repositories like Newtonsoft.Json was enticing as these are libraries I use on a daily basis and have used all my career being a .NET developer.</w:t>
       </w:r>
     </w:p>
     <w:p>
@@ -4319,12 +3871,12 @@
               <wp:anchor behindDoc="0" distT="0" distB="0" distL="0" distR="0" simplePos="0" locked="0" layoutInCell="1" allowOverlap="1" relativeHeight="2">
                 <wp:simplePos x="0" y="0"/>
                 <wp:positionH relativeFrom="column">
-                  <wp:posOffset>-695960</wp:posOffset>
+                  <wp:posOffset>-694690</wp:posOffset>
                 </wp:positionH>
                 <wp:positionV relativeFrom="paragraph">
                   <wp:posOffset>63500</wp:posOffset>
                 </wp:positionV>
-                <wp:extent cx="7096125" cy="1911985"/>
+                <wp:extent cx="7097395" cy="1913255"/>
                 <wp:effectExtent l="0" t="0" r="0" b="0"/>
                 <wp:wrapNone/>
                 <wp:docPr id="1" name="Shape1"/>
@@ -4335,15 +3887,15 @@
                       <wpg:grpSpPr>
                         <a:xfrm>
                           <a:off x="0" y="0"/>
-                          <a:ext cx="7095600" cy="1911240"/>
+                          <a:ext cx="7096680" cy="1912680"/>
                         </a:xfrm>
                       </wpg:grpSpPr>
                       <wps:wsp>
                         <wps:cNvSpPr/>
                         <wps:spPr>
                           <a:xfrm>
-                            <a:off x="0" y="1459080"/>
-                            <a:ext cx="6868800" cy="0"/>
+                            <a:off x="0" y="1461600"/>
+                            <a:ext cx="6872040" cy="0"/>
                           </a:xfrm>
                           <a:prstGeom prst="line">
                             <a:avLst/>
@@ -4367,8 +3919,8 @@
                         <wps:cNvSpPr/>
                         <wps:spPr>
                           <a:xfrm flipV="1">
-                            <a:off x="603720" y="972720"/>
-                            <a:ext cx="0" cy="486360"/>
+                            <a:off x="603720" y="974160"/>
+                            <a:ext cx="720" cy="487800"/>
                           </a:xfrm>
                           <a:prstGeom prst="line">
                             <a:avLst/>
@@ -4391,278 +3943,8 @@
                         <wps:cNvSpPr/>
                         <wps:spPr>
                           <a:xfrm>
-                            <a:off x="75600" y="567720"/>
-                            <a:ext cx="1056600" cy="405000"/>
-                          </a:xfrm>
-                          <a:prstGeom prst="rect">
-                            <a:avLst/>
-                          </a:prstGeom>
-                          <a:noFill/>
-                          <a:ln>
-                            <a:solidFill>
-                              <a:srgbClr val="000000"/>
-                            </a:solidFill>
-                          </a:ln>
-                        </wps:spPr>
-                        <wps:style>
-                          <a:lnRef idx="0"/>
-                          <a:fillRef idx="0"/>
-                          <a:effectRef idx="0"/>
-                          <a:fontRef idx="minor"/>
-                        </wps:style>
-                        <wps:bodyPr/>
-                      </wps:wsp>
-                      <wps:wsp>
-                        <wps:cNvSpPr txBox="1"/>
-                        <wps:spPr>
-                          <a:xfrm>
-                            <a:off x="151200" y="567720"/>
-                            <a:ext cx="1433880" cy="405000"/>
-                          </a:xfrm>
-                          <a:prstGeom prst="rect">
-                            <a:avLst/>
-                          </a:prstGeom>
-                          <a:noFill/>
-                          <a:ln>
-                            <a:noFill/>
-                          </a:ln>
-                        </wps:spPr>
-                        <wps:txbx>
-                          <w:txbxContent>
-                            <w:p>
-                              <w:pPr>
-                                <w:overflowPunct w:val="false"/>
-                                <w:spacing w:before="0" w:after="0" w:lineRule="auto" w:line="240"/>
-                                <w:ind w:left="0" w:right="0" w:hanging="0"/>
-                                <w:jc w:val="left"/>
-                                <w:rPr/>
-                              </w:pPr>
-                              <w:r>
-                                <w:rPr>
-                                  <w:b w:val="false"/>
-                                  <w:u w:val="none"/>
-                                  <w:dstrike w:val="false"/>
-                                  <w:strike w:val="false"/>
-                                  <w:i w:val="false"/>
-                                  <w:outline w:val="false"/>
-                                  <w:shadow w:val="false"/>
-                                  <w:kern w:val="2"/>
-                                  <w:bCs w:val="false"/>
-                                  <w:iCs w:val="false"/>
-                                  <w:em w:val="none"/>
-                                  <w:emboss w:val="false"/>
-                                  <w:imprint w:val="false"/>
-                                  <w:smallCaps w:val="false"/>
-                                  <w:caps w:val="false"/>
-                                  <w:sz w:val="20"/>
-                                  <w:szCs w:val="20"/>
-                                  <w:rFonts w:ascii="Liberation Sans" w:hAnsi="Liberation Sans" w:eastAsia="PingFang SC" w:cs="Arial Unicode MS"/>
-                                  <w:color w:val="auto"/>
-                                </w:rPr>
-                                <w:t>Graph Neural Networks</w:t>
-                              </w:r>
-                            </w:p>
-                          </w:txbxContent>
-                        </wps:txbx>
-                        <wps:bodyPr wrap="square" lIns="90000" rIns="90000" tIns="45000" bIns="45000">
-                          <a:spAutoFit/>
-                        </wps:bodyPr>
-                      </wps:wsp>
-                      <wps:wsp>
-                        <wps:cNvSpPr txBox="1"/>
-                        <wps:spPr>
-                          <a:xfrm>
-                            <a:off x="302400" y="1540440"/>
-                            <a:ext cx="754560" cy="353520"/>
-                          </a:xfrm>
-                          <a:prstGeom prst="rect">
-                            <a:avLst/>
-                          </a:prstGeom>
-                          <a:noFill/>
-                          <a:ln>
-                            <a:noFill/>
-                          </a:ln>
-                        </wps:spPr>
-                        <wps:txbx>
-                          <w:txbxContent>
-                            <w:p>
-                              <w:pPr>
-                                <w:overflowPunct w:val="false"/>
-                                <w:spacing w:before="0" w:after="0" w:lineRule="auto" w:line="240"/>
-                                <w:ind w:left="0" w:right="0" w:hanging="0"/>
-                                <w:rPr/>
-                              </w:pPr>
-                              <w:r>
-                                <w:rPr>
-                                  <w:sz w:val="36"/>
-                                  <w:b w:val="false"/>
-                                  <w:u w:val="none"/>
-                                  <w:dstrike w:val="false"/>
-                                  <w:strike w:val="false"/>
-                                  <w:i w:val="false"/>
-                                  <w:outline w:val="false"/>
-                                  <w:shadow w:val="false"/>
-                                  <w:kern w:val="2"/>
-                                  <w:szCs w:val="36"/>
-                                  <w:bCs w:val="false"/>
-                                  <w:iCs w:val="false"/>
-                                  <w:em w:val="none"/>
-                                  <w:emboss w:val="false"/>
-                                  <w:imprint w:val="false"/>
-                                  <w:smallCaps w:val="false"/>
-                                  <w:caps w:val="false"/>
-                                  <w:rFonts w:ascii="Liberation Sans" w:hAnsi="Liberation Sans" w:eastAsia="PingFang SC" w:cs="Arial Unicode MS"/>
-                                  <w:color w:val="auto"/>
-                                </w:rPr>
-                                <w:t>2005</w:t>
-                              </w:r>
-                            </w:p>
-                          </w:txbxContent>
-                        </wps:txbx>
-                        <wps:bodyPr wrap="square" lIns="90000" rIns="90000" tIns="45000" bIns="45000">
-                          <a:spAutoFit/>
-                        </wps:bodyPr>
-                      </wps:wsp>
-                      <wps:wsp>
-                        <wps:cNvSpPr txBox="1"/>
-                        <wps:spPr>
-                          <a:xfrm>
-                            <a:off x="2415600" y="1557720"/>
-                            <a:ext cx="754560" cy="353520"/>
-                          </a:xfrm>
-                          <a:prstGeom prst="rect">
-                            <a:avLst/>
-                          </a:prstGeom>
-                          <a:noFill/>
-                          <a:ln>
-                            <a:noFill/>
-                          </a:ln>
-                        </wps:spPr>
-                        <wps:txbx>
-                          <w:txbxContent>
-                            <w:p>
-                              <w:pPr>
-                                <w:overflowPunct w:val="false"/>
-                                <w:spacing w:before="0" w:after="0" w:lineRule="auto" w:line="240"/>
-                                <w:ind w:left="0" w:right="0" w:hanging="0"/>
-                                <w:rPr/>
-                              </w:pPr>
-                              <w:r>
-                                <w:rPr>
-                                  <w:sz w:val="36"/>
-                                  <w:b w:val="false"/>
-                                  <w:u w:val="none"/>
-                                  <w:dstrike w:val="false"/>
-                                  <w:strike w:val="false"/>
-                                  <w:i w:val="false"/>
-                                  <w:outline w:val="false"/>
-                                  <w:shadow w:val="false"/>
-                                  <w:kern w:val="2"/>
-                                  <w:szCs w:val="36"/>
-                                  <w:bCs w:val="false"/>
-                                  <w:iCs w:val="false"/>
-                                  <w:em w:val="none"/>
-                                  <w:emboss w:val="false"/>
-                                  <w:imprint w:val="false"/>
-                                  <w:smallCaps w:val="false"/>
-                                  <w:caps w:val="false"/>
-                                  <w:rFonts w:ascii="Liberation Sans" w:hAnsi="Liberation Sans" w:eastAsia="PingFang SC" w:cs="Arial Unicode MS"/>
-                                  <w:color w:val="auto"/>
-                                </w:rPr>
-                                <w:t>2016</w:t>
-                              </w:r>
-                            </w:p>
-                          </w:txbxContent>
-                        </wps:txbx>
-                        <wps:bodyPr wrap="square" lIns="90000" rIns="90000" tIns="45000" bIns="45000">
-                          <a:spAutoFit/>
-                        </wps:bodyPr>
-                      </wps:wsp>
-                      <wps:wsp>
-                        <wps:cNvSpPr/>
-                        <wps:spPr>
-                          <a:xfrm flipV="1">
-                            <a:off x="2717280" y="972720"/>
-                            <a:ext cx="0" cy="486360"/>
-                          </a:xfrm>
-                          <a:prstGeom prst="line">
-                            <a:avLst/>
-                          </a:prstGeom>
-                          <a:ln>
-                            <a:solidFill>
-                              <a:srgbClr val="000000"/>
-                            </a:solidFill>
-                          </a:ln>
-                        </wps:spPr>
-                        <wps:style>
-                          <a:lnRef idx="0"/>
-                          <a:fillRef idx="0"/>
-                          <a:effectRef idx="0"/>
-                          <a:fontRef idx="minor"/>
-                        </wps:style>
-                        <wps:bodyPr/>
-                      </wps:wsp>
-                      <wps:wsp>
-                        <wps:cNvSpPr txBox="1"/>
-                        <wps:spPr>
-                          <a:xfrm>
-                            <a:off x="2189520" y="567720"/>
-                            <a:ext cx="1433880" cy="405000"/>
-                          </a:xfrm>
-                          <a:prstGeom prst="rect">
-                            <a:avLst/>
-                          </a:prstGeom>
-                          <a:noFill/>
-                          <a:ln>
-                            <a:noFill/>
-                          </a:ln>
-                        </wps:spPr>
-                        <wps:txbx>
-                          <w:txbxContent>
-                            <w:p>
-                              <w:pPr>
-                                <w:overflowPunct w:val="false"/>
-                                <w:spacing w:before="0" w:after="0" w:lineRule="auto" w:line="240"/>
-                                <w:ind w:left="0" w:right="0" w:hanging="0"/>
-                                <w:rPr/>
-                              </w:pPr>
-                              <w:r>
-                                <w:rPr>
-                                  <w:b w:val="false"/>
-                                  <w:u w:val="none"/>
-                                  <w:dstrike w:val="false"/>
-                                  <w:strike w:val="false"/>
-                                  <w:i w:val="false"/>
-                                  <w:outline w:val="false"/>
-                                  <w:shadow w:val="false"/>
-                                  <w:kern w:val="2"/>
-                                  <w:bCs w:val="false"/>
-                                  <w:iCs w:val="false"/>
-                                  <w:em w:val="none"/>
-                                  <w:emboss w:val="false"/>
-                                  <w:imprint w:val="false"/>
-                                  <w:smallCaps w:val="false"/>
-                                  <w:caps w:val="false"/>
-                                  <w:sz w:val="20"/>
-                                  <w:szCs w:val="20"/>
-                                  <w:rFonts w:ascii="Liberation Sans" w:hAnsi="Liberation Sans" w:eastAsia="PingFang SC" w:cs="Arial Unicode MS"/>
-                                  <w:color w:val="auto"/>
-                                </w:rPr>
-                                <w:t>Gated Graph Neural Networks</w:t>
-                              </w:r>
-                            </w:p>
-                          </w:txbxContent>
-                        </wps:txbx>
-                        <wps:bodyPr wrap="square" lIns="90000" rIns="90000" tIns="45000" bIns="45000">
-                          <a:spAutoFit/>
-                        </wps:bodyPr>
-                      </wps:wsp>
-                      <wps:wsp>
-                        <wps:cNvSpPr/>
-                        <wps:spPr>
-                          <a:xfrm>
-                            <a:off x="75600" y="567720"/>
-                            <a:ext cx="1056600" cy="405000"/>
+                            <a:off x="75600" y="568800"/>
+                            <a:ext cx="1055520" cy="403920"/>
                           </a:xfrm>
                           <a:prstGeom prst="rect">
                             <a:avLst/>
@@ -4686,8 +3968,293 @@
                         <wps:cNvSpPr/>
                         <wps:spPr>
                           <a:xfrm>
-                            <a:off x="2189520" y="567720"/>
-                            <a:ext cx="1282680" cy="405000"/>
+                            <a:off x="151200" y="568800"/>
+                            <a:ext cx="1432440" cy="382320"/>
+                          </a:xfrm>
+                          <a:prstGeom prst="rect">
+                            <a:avLst/>
+                          </a:prstGeom>
+                          <a:noFill/>
+                          <a:ln>
+                            <a:noFill/>
+                          </a:ln>
+                        </wps:spPr>
+                        <wps:style>
+                          <a:lnRef idx="0"/>
+                          <a:fillRef idx="0"/>
+                          <a:effectRef idx="0"/>
+                          <a:fontRef idx="minor"/>
+                        </wps:style>
+                        <wps:txbx>
+                          <w:txbxContent>
+                            <w:p>
+                              <w:pPr>
+                                <w:overflowPunct w:val="false"/>
+                                <w:spacing w:before="0" w:after="0" w:lineRule="auto" w:line="240"/>
+                                <w:jc w:val="left"/>
+                                <w:rPr/>
+                              </w:pPr>
+                              <w:r>
+                                <w:rPr>
+                                  <w:smallCaps w:val="false"/>
+                                  <w:caps w:val="false"/>
+                                  <w:iCs w:val="false"/>
+                                  <w:bCs w:val="false"/>
+                                  <w:szCs w:val="20"/>
+                                  <w:spacing w:val="0"/>
+                                  <w:vertAlign w:val="baseline"/>
+                                  <w:position w:val="0"/>
+                                  <w:sz w:val="20"/>
+                                  <w:i w:val="false"/>
+                                  <w:dstrike w:val="false"/>
+                                  <w:strike w:val="false"/>
+                                  <w:u w:val="none"/>
+                                  <w:b w:val="false"/>
+                                  <w:sz w:val="20"/>
+                                  <w:rFonts w:eastAsia="PingFang SC" w:cs="Arial Unicode MS" w:ascii="Liberation Sans" w:hAnsi="Liberation Sans"/>
+                                  <w:color w:val="00000A"/>
+                                </w:rPr>
+                                <w:t>Graph Neural Networks</w:t>
+                              </w:r>
+                            </w:p>
+                          </w:txbxContent>
+                        </wps:txbx>
+                        <wps:bodyPr lIns="90000" rIns="90000" tIns="45000" bIns="45000">
+                          <a:spAutoFit/>
+                        </wps:bodyPr>
+                      </wps:wsp>
+                      <wps:wsp>
+                        <wps:cNvSpPr/>
+                        <wps:spPr>
+                          <a:xfrm>
+                            <a:off x="302400" y="1542960"/>
+                            <a:ext cx="753120" cy="352440"/>
+                          </a:xfrm>
+                          <a:prstGeom prst="rect">
+                            <a:avLst/>
+                          </a:prstGeom>
+                          <a:noFill/>
+                          <a:ln>
+                            <a:noFill/>
+                          </a:ln>
+                        </wps:spPr>
+                        <wps:style>
+                          <a:lnRef idx="0"/>
+                          <a:fillRef idx="0"/>
+                          <a:effectRef idx="0"/>
+                          <a:fontRef idx="minor"/>
+                        </wps:style>
+                        <wps:txbx>
+                          <w:txbxContent>
+                            <w:p>
+                              <w:pPr>
+                                <w:overflowPunct w:val="false"/>
+                                <w:spacing w:before="0" w:after="0" w:lineRule="auto" w:line="240"/>
+                                <w:jc w:val="left"/>
+                                <w:rPr/>
+                              </w:pPr>
+                              <w:r>
+                                <w:rPr>
+                                  <w:smallCaps w:val="false"/>
+                                  <w:caps w:val="false"/>
+                                  <w:iCs w:val="false"/>
+                                  <w:bCs w:val="false"/>
+                                  <w:szCs w:val="36"/>
+                                  <w:spacing w:val="0"/>
+                                  <w:vertAlign w:val="baseline"/>
+                                  <w:position w:val="0"/>
+                                  <w:sz w:val="36"/>
+                                  <w:i w:val="false"/>
+                                  <w:dstrike w:val="false"/>
+                                  <w:strike w:val="false"/>
+                                  <w:u w:val="none"/>
+                                  <w:b w:val="false"/>
+                                  <w:sz w:val="36"/>
+                                  <w:rFonts w:eastAsia="PingFang SC" w:cs="Arial Unicode MS" w:ascii="Liberation Sans" w:hAnsi="Liberation Sans"/>
+                                  <w:color w:val="00000A"/>
+                                </w:rPr>
+                                <w:t>2005</w:t>
+                              </w:r>
+                            </w:p>
+                          </w:txbxContent>
+                        </wps:txbx>
+                        <wps:bodyPr lIns="90000" rIns="90000" tIns="45000" bIns="45000">
+                          <a:spAutoFit/>
+                        </wps:bodyPr>
+                      </wps:wsp>
+                      <wps:wsp>
+                        <wps:cNvSpPr/>
+                        <wps:spPr>
+                          <a:xfrm>
+                            <a:off x="2416680" y="1560240"/>
+                            <a:ext cx="753120" cy="352440"/>
+                          </a:xfrm>
+                          <a:prstGeom prst="rect">
+                            <a:avLst/>
+                          </a:prstGeom>
+                          <a:noFill/>
+                          <a:ln>
+                            <a:noFill/>
+                          </a:ln>
+                        </wps:spPr>
+                        <wps:style>
+                          <a:lnRef idx="0"/>
+                          <a:fillRef idx="0"/>
+                          <a:effectRef idx="0"/>
+                          <a:fontRef idx="minor"/>
+                        </wps:style>
+                        <wps:txbx>
+                          <w:txbxContent>
+                            <w:p>
+                              <w:pPr>
+                                <w:overflowPunct w:val="false"/>
+                                <w:spacing w:before="0" w:after="0" w:lineRule="auto" w:line="240"/>
+                                <w:jc w:val="left"/>
+                                <w:rPr/>
+                              </w:pPr>
+                              <w:r>
+                                <w:rPr>
+                                  <w:smallCaps w:val="false"/>
+                                  <w:caps w:val="false"/>
+                                  <w:iCs w:val="false"/>
+                                  <w:bCs w:val="false"/>
+                                  <w:szCs w:val="36"/>
+                                  <w:spacing w:val="0"/>
+                                  <w:vertAlign w:val="baseline"/>
+                                  <w:position w:val="0"/>
+                                  <w:sz w:val="36"/>
+                                  <w:i w:val="false"/>
+                                  <w:dstrike w:val="false"/>
+                                  <w:strike w:val="false"/>
+                                  <w:u w:val="none"/>
+                                  <w:b w:val="false"/>
+                                  <w:sz w:val="36"/>
+                                  <w:rFonts w:eastAsia="PingFang SC" w:cs="Arial Unicode MS" w:ascii="Liberation Sans" w:hAnsi="Liberation Sans"/>
+                                  <w:color w:val="00000A"/>
+                                </w:rPr>
+                                <w:t>2016</w:t>
+                              </w:r>
+                            </w:p>
+                          </w:txbxContent>
+                        </wps:txbx>
+                        <wps:bodyPr lIns="90000" rIns="90000" tIns="45000" bIns="45000">
+                          <a:spAutoFit/>
+                        </wps:bodyPr>
+                      </wps:wsp>
+                      <wps:wsp>
+                        <wps:cNvSpPr/>
+                        <wps:spPr>
+                          <a:xfrm flipV="1">
+                            <a:off x="2718360" y="974160"/>
+                            <a:ext cx="720" cy="487800"/>
+                          </a:xfrm>
+                          <a:prstGeom prst="line">
+                            <a:avLst/>
+                          </a:prstGeom>
+                          <a:ln>
+                            <a:solidFill>
+                              <a:srgbClr val="000000"/>
+                            </a:solidFill>
+                          </a:ln>
+                        </wps:spPr>
+                        <wps:style>
+                          <a:lnRef idx="0"/>
+                          <a:fillRef idx="0"/>
+                          <a:effectRef idx="0"/>
+                          <a:fontRef idx="minor"/>
+                        </wps:style>
+                        <wps:bodyPr/>
+                      </wps:wsp>
+                      <wps:wsp>
+                        <wps:cNvSpPr/>
+                        <wps:spPr>
+                          <a:xfrm>
+                            <a:off x="2190600" y="568800"/>
+                            <a:ext cx="1432440" cy="382320"/>
+                          </a:xfrm>
+                          <a:prstGeom prst="rect">
+                            <a:avLst/>
+                          </a:prstGeom>
+                          <a:noFill/>
+                          <a:ln>
+                            <a:noFill/>
+                          </a:ln>
+                        </wps:spPr>
+                        <wps:style>
+                          <a:lnRef idx="0"/>
+                          <a:fillRef idx="0"/>
+                          <a:effectRef idx="0"/>
+                          <a:fontRef idx="minor"/>
+                        </wps:style>
+                        <wps:txbx>
+                          <w:txbxContent>
+                            <w:p>
+                              <w:pPr>
+                                <w:overflowPunct w:val="false"/>
+                                <w:spacing w:before="0" w:after="0" w:lineRule="auto" w:line="240"/>
+                                <w:jc w:val="left"/>
+                                <w:rPr/>
+                              </w:pPr>
+                              <w:r>
+                                <w:rPr>
+                                  <w:smallCaps w:val="false"/>
+                                  <w:caps w:val="false"/>
+                                  <w:iCs w:val="false"/>
+                                  <w:bCs w:val="false"/>
+                                  <w:szCs w:val="20"/>
+                                  <w:spacing w:val="0"/>
+                                  <w:vertAlign w:val="baseline"/>
+                                  <w:position w:val="0"/>
+                                  <w:sz w:val="20"/>
+                                  <w:i w:val="false"/>
+                                  <w:dstrike w:val="false"/>
+                                  <w:strike w:val="false"/>
+                                  <w:u w:val="none"/>
+                                  <w:b w:val="false"/>
+                                  <w:sz w:val="20"/>
+                                  <w:rFonts w:eastAsia="PingFang SC" w:cs="Arial Unicode MS" w:ascii="Liberation Sans" w:hAnsi="Liberation Sans"/>
+                                  <w:color w:val="00000A"/>
+                                </w:rPr>
+                                <w:t>Gated Graph Neural Networks</w:t>
+                              </w:r>
+                            </w:p>
+                          </w:txbxContent>
+                        </wps:txbx>
+                        <wps:bodyPr lIns="90000" rIns="90000" tIns="45000" bIns="45000">
+                          <a:spAutoFit/>
+                        </wps:bodyPr>
+                      </wps:wsp>
+                      <wps:wsp>
+                        <wps:cNvSpPr/>
+                        <wps:spPr>
+                          <a:xfrm>
+                            <a:off x="75600" y="568800"/>
+                            <a:ext cx="1055520" cy="403920"/>
+                          </a:xfrm>
+                          <a:prstGeom prst="rect">
+                            <a:avLst/>
+                          </a:prstGeom>
+                          <a:noFill/>
+                          <a:ln>
+                            <a:solidFill>
+                              <a:srgbClr val="000000"/>
+                            </a:solidFill>
+                          </a:ln>
+                        </wps:spPr>
+                        <wps:style>
+                          <a:lnRef idx="0"/>
+                          <a:fillRef idx="0"/>
+                          <a:effectRef idx="0"/>
+                          <a:fontRef idx="minor"/>
+                        </wps:style>
+                        <wps:bodyPr/>
+                      </wps:wsp>
+                      <wps:wsp>
+                        <wps:cNvSpPr/>
+                        <wps:spPr>
+                          <a:xfrm>
+                            <a:off x="2190600" y="568800"/>
+                            <a:ext cx="1281600" cy="403920"/>
                           </a:xfrm>
                           <a:prstGeom prst="rect">
                             <a:avLst/>
@@ -4711,8 +4278,8 @@
                         <wps:cNvSpPr/>
                         <wps:spPr>
                           <a:xfrm flipV="1">
-                            <a:off x="4453200" y="972720"/>
-                            <a:ext cx="0" cy="486360"/>
+                            <a:off x="4454640" y="974160"/>
+                            <a:ext cx="720" cy="487800"/>
                           </a:xfrm>
                           <a:prstGeom prst="line">
                             <a:avLst/>
@@ -4732,11 +4299,11 @@
                         <wps:bodyPr/>
                       </wps:wsp>
                       <wps:wsp>
-                        <wps:cNvSpPr txBox="1"/>
+                        <wps:cNvSpPr/>
                         <wps:spPr>
                           <a:xfrm>
-                            <a:off x="3925440" y="567720"/>
-                            <a:ext cx="1433880" cy="405000"/>
+                            <a:off x="3926880" y="568800"/>
+                            <a:ext cx="1433880" cy="382320"/>
                           </a:xfrm>
                           <a:prstGeom prst="rect">
                             <a:avLst/>
@@ -4746,43 +4313,47 @@
                             <a:noFill/>
                           </a:ln>
                         </wps:spPr>
+                        <wps:style>
+                          <a:lnRef idx="0"/>
+                          <a:fillRef idx="0"/>
+                          <a:effectRef idx="0"/>
+                          <a:fontRef idx="minor"/>
+                        </wps:style>
                         <wps:txbx>
                           <w:txbxContent>
                             <w:p>
                               <w:pPr>
                                 <w:overflowPunct w:val="false"/>
                                 <w:spacing w:before="0" w:after="0" w:lineRule="auto" w:line="240"/>
-                                <w:ind w:left="0" w:right="0" w:hanging="0"/>
+                                <w:jc w:val="left"/>
                                 <w:rPr/>
                               </w:pPr>
                               <w:r>
                                 <w:rPr>
-                                  <w:b w:val="false"/>
-                                  <w:u w:val="none"/>
+                                  <w:smallCaps w:val="false"/>
+                                  <w:caps w:val="false"/>
+                                  <w:iCs w:val="false"/>
+                                  <w:bCs w:val="false"/>
+                                  <w:szCs w:val="20"/>
+                                  <w:spacing w:val="0"/>
+                                  <w:vertAlign w:val="baseline"/>
+                                  <w:position w:val="0"/>
+                                  <w:sz w:val="20"/>
+                                  <w:i w:val="false"/>
                                   <w:dstrike w:val="false"/>
                                   <w:strike w:val="false"/>
-                                  <w:i w:val="false"/>
-                                  <w:outline w:val="false"/>
-                                  <w:shadow w:val="false"/>
-                                  <w:kern w:val="2"/>
-                                  <w:bCs w:val="false"/>
-                                  <w:iCs w:val="false"/>
-                                  <w:em w:val="none"/>
-                                  <w:emboss w:val="false"/>
-                                  <w:imprint w:val="false"/>
-                                  <w:smallCaps w:val="false"/>
-                                  <w:caps w:val="false"/>
+                                  <w:u w:val="none"/>
+                                  <w:b w:val="false"/>
                                   <w:sz w:val="20"/>
-                                  <w:szCs w:val="20"/>
-                                  <w:rFonts w:ascii="Liberation Sans" w:hAnsi="Liberation Sans" w:eastAsia="PingFang SC" w:cs="Arial Unicode MS"/>
-                                  <w:color w:val="auto"/>
+                                  <w:rFonts w:eastAsia="PingFang SC" w:cs="Arial Unicode MS" w:ascii="Liberation Sans" w:hAnsi="Liberation Sans"/>
+                                  <w:color w:val="00000A"/>
                                 </w:rPr>
                                 <w:t>Graph Convolutional Networks</w:t>
                               </w:r>
                             </w:p>
                           </w:txbxContent>
                         </wps:txbx>
-                        <wps:bodyPr wrap="square" lIns="90000" rIns="90000" tIns="45000" bIns="45000">
+                        <wps:bodyPr lIns="90000" rIns="90000" tIns="45000" bIns="45000">
                           <a:spAutoFit/>
                         </wps:bodyPr>
                       </wps:wsp>
@@ -4790,8 +4361,8 @@
                         <wps:cNvSpPr/>
                         <wps:spPr>
                           <a:xfrm>
-                            <a:off x="3925440" y="567720"/>
-                            <a:ext cx="1282680" cy="405000"/>
+                            <a:off x="3926880" y="568800"/>
+                            <a:ext cx="1281600" cy="403920"/>
                           </a:xfrm>
                           <a:prstGeom prst="rect">
                             <a:avLst/>
@@ -4812,11 +4383,11 @@
                         <wps:bodyPr/>
                       </wps:wsp>
                       <wps:wsp>
-                        <wps:cNvSpPr txBox="1"/>
+                        <wps:cNvSpPr/>
                         <wps:spPr>
                           <a:xfrm>
-                            <a:off x="4075920" y="1557720"/>
-                            <a:ext cx="754920" cy="353520"/>
+                            <a:off x="4077360" y="1560240"/>
+                            <a:ext cx="753840" cy="352440"/>
                           </a:xfrm>
                           <a:prstGeom prst="rect">
                             <a:avLst/>
@@ -4826,43 +4397,47 @@
                             <a:noFill/>
                           </a:ln>
                         </wps:spPr>
+                        <wps:style>
+                          <a:lnRef idx="0"/>
+                          <a:fillRef idx="0"/>
+                          <a:effectRef idx="0"/>
+                          <a:fontRef idx="minor"/>
+                        </wps:style>
                         <wps:txbx>
                           <w:txbxContent>
                             <w:p>
                               <w:pPr>
                                 <w:overflowPunct w:val="false"/>
                                 <w:spacing w:before="0" w:after="0" w:lineRule="auto" w:line="240"/>
-                                <w:ind w:left="0" w:right="0" w:hanging="0"/>
+                                <w:jc w:val="left"/>
                                 <w:rPr/>
                               </w:pPr>
                               <w:r>
                                 <w:rPr>
+                                  <w:smallCaps w:val="false"/>
+                                  <w:caps w:val="false"/>
+                                  <w:iCs w:val="false"/>
+                                  <w:bCs w:val="false"/>
+                                  <w:szCs w:val="36"/>
+                                  <w:spacing w:val="0"/>
+                                  <w:vertAlign w:val="baseline"/>
+                                  <w:position w:val="0"/>
                                   <w:sz w:val="36"/>
-                                  <w:b w:val="false"/>
-                                  <w:u w:val="none"/>
+                                  <w:i w:val="false"/>
                                   <w:dstrike w:val="false"/>
                                   <w:strike w:val="false"/>
-                                  <w:i w:val="false"/>
-                                  <w:outline w:val="false"/>
-                                  <w:shadow w:val="false"/>
-                                  <w:kern w:val="2"/>
-                                  <w:szCs w:val="36"/>
-                                  <w:bCs w:val="false"/>
-                                  <w:iCs w:val="false"/>
-                                  <w:em w:val="none"/>
-                                  <w:emboss w:val="false"/>
-                                  <w:imprint w:val="false"/>
-                                  <w:smallCaps w:val="false"/>
-                                  <w:caps w:val="false"/>
-                                  <w:rFonts w:ascii="Liberation Sans" w:hAnsi="Liberation Sans" w:eastAsia="PingFang SC" w:cs="Arial Unicode MS"/>
-                                  <w:color w:val="auto"/>
+                                  <w:u w:val="none"/>
+                                  <w:b w:val="false"/>
+                                  <w:sz w:val="36"/>
+                                  <w:rFonts w:eastAsia="PingFang SC" w:cs="Arial Unicode MS" w:ascii="Liberation Sans" w:hAnsi="Liberation Sans"/>
+                                  <w:color w:val="00000A"/>
                                 </w:rPr>
                                 <w:t>2017</w:t>
                               </w:r>
                             </w:p>
                           </w:txbxContent>
                         </wps:txbx>
-                        <wps:bodyPr wrap="square" lIns="90000" rIns="90000" tIns="45000" bIns="45000">
+                        <wps:bodyPr lIns="90000" rIns="90000" tIns="45000" bIns="45000">
                           <a:spAutoFit/>
                         </wps:bodyPr>
                       </wps:wsp>
@@ -4870,8 +4445,8 @@
                         <wps:cNvSpPr/>
                         <wps:spPr>
                           <a:xfrm>
-                            <a:off x="3925440" y="0"/>
-                            <a:ext cx="1282680" cy="405720"/>
+                            <a:off x="3926880" y="0"/>
+                            <a:ext cx="1281600" cy="404640"/>
                           </a:xfrm>
                           <a:prstGeom prst="rect">
                             <a:avLst/>
@@ -4892,11 +4467,11 @@
                         <wps:bodyPr/>
                       </wps:wsp>
                       <wps:wsp>
-                        <wps:cNvSpPr txBox="1"/>
+                        <wps:cNvSpPr/>
                         <wps:spPr>
                           <a:xfrm>
-                            <a:off x="3925440" y="0"/>
-                            <a:ext cx="1433880" cy="405720"/>
+                            <a:off x="3926880" y="0"/>
+                            <a:ext cx="1433880" cy="382320"/>
                           </a:xfrm>
                           <a:prstGeom prst="rect">
                             <a:avLst/>
@@ -4906,43 +4481,47 @@
                             <a:noFill/>
                           </a:ln>
                         </wps:spPr>
+                        <wps:style>
+                          <a:lnRef idx="0"/>
+                          <a:fillRef idx="0"/>
+                          <a:effectRef idx="0"/>
+                          <a:fontRef idx="minor"/>
+                        </wps:style>
                         <wps:txbx>
                           <w:txbxContent>
                             <w:p>
                               <w:pPr>
                                 <w:overflowPunct w:val="false"/>
                                 <w:spacing w:before="0" w:after="0" w:lineRule="auto" w:line="240"/>
-                                <w:ind w:left="0" w:right="0" w:hanging="0"/>
+                                <w:jc w:val="left"/>
                                 <w:rPr/>
                               </w:pPr>
                               <w:r>
                                 <w:rPr>
-                                  <w:b w:val="false"/>
-                                  <w:u w:val="none"/>
+                                  <w:smallCaps w:val="false"/>
+                                  <w:caps w:val="false"/>
+                                  <w:iCs w:val="false"/>
+                                  <w:bCs w:val="false"/>
+                                  <w:szCs w:val="20"/>
+                                  <w:spacing w:val="0"/>
+                                  <w:vertAlign w:val="baseline"/>
+                                  <w:position w:val="0"/>
+                                  <w:sz w:val="20"/>
+                                  <w:i w:val="false"/>
                                   <w:dstrike w:val="false"/>
                                   <w:strike w:val="false"/>
-                                  <w:i w:val="false"/>
-                                  <w:outline w:val="false"/>
-                                  <w:shadow w:val="false"/>
-                                  <w:kern w:val="2"/>
-                                  <w:bCs w:val="false"/>
-                                  <w:iCs w:val="false"/>
-                                  <w:em w:val="none"/>
-                                  <w:emboss w:val="false"/>
-                                  <w:imprint w:val="false"/>
-                                  <w:smallCaps w:val="false"/>
-                                  <w:caps w:val="false"/>
+                                  <w:u w:val="none"/>
+                                  <w:b w:val="false"/>
                                   <w:sz w:val="20"/>
-                                  <w:szCs w:val="20"/>
-                                  <w:rFonts w:ascii="Liberation Sans" w:hAnsi="Liberation Sans" w:eastAsia="PingFang SC" w:cs="Arial Unicode MS"/>
-                                  <w:color w:val="auto"/>
+                                  <w:rFonts w:eastAsia="PingFang SC" w:cs="Arial Unicode MS" w:ascii="Liberation Sans" w:hAnsi="Liberation Sans"/>
+                                  <w:color w:val="00000A"/>
                                 </w:rPr>
                                 <w:t>Neural Message Passing</w:t>
                               </w:r>
                             </w:p>
                           </w:txbxContent>
                         </wps:txbx>
-                        <wps:bodyPr wrap="square" lIns="90000" rIns="90000" tIns="45000" bIns="45000">
+                        <wps:bodyPr lIns="90000" rIns="90000" tIns="45000" bIns="45000">
                           <a:spAutoFit/>
                         </wps:bodyPr>
                       </wps:wsp>
@@ -4950,8 +4529,8 @@
                         <wps:cNvSpPr/>
                         <wps:spPr>
                           <a:xfrm>
-                            <a:off x="4453200" y="405000"/>
-                            <a:ext cx="0" cy="162720"/>
+                            <a:off x="4454640" y="405000"/>
+                            <a:ext cx="720" cy="163080"/>
                           </a:xfrm>
                           <a:prstGeom prst="line">
                             <a:avLst/>
@@ -4974,8 +4553,8 @@
                         <wps:cNvSpPr/>
                         <wps:spPr>
                           <a:xfrm flipV="1">
-                            <a:off x="6265080" y="972720"/>
-                            <a:ext cx="0" cy="486360"/>
+                            <a:off x="6267600" y="974160"/>
+                            <a:ext cx="720" cy="487800"/>
                           </a:xfrm>
                           <a:prstGeom prst="line">
                             <a:avLst/>
@@ -4998,8 +4577,8 @@
                         <wps:cNvSpPr/>
                         <wps:spPr>
                           <a:xfrm>
-                            <a:off x="5661720" y="567720"/>
-                            <a:ext cx="1282680" cy="405000"/>
+                            <a:off x="5664240" y="568800"/>
+                            <a:ext cx="1281600" cy="403920"/>
                           </a:xfrm>
                           <a:prstGeom prst="rect">
                             <a:avLst/>
@@ -5020,11 +4599,11 @@
                         <wps:bodyPr/>
                       </wps:wsp>
                       <wps:wsp>
-                        <wps:cNvSpPr txBox="1"/>
+                        <wps:cNvSpPr/>
                         <wps:spPr>
                           <a:xfrm>
-                            <a:off x="5661720" y="567720"/>
-                            <a:ext cx="1433880" cy="405000"/>
+                            <a:off x="5664240" y="568800"/>
+                            <a:ext cx="1432440" cy="236160"/>
                           </a:xfrm>
                           <a:prstGeom prst="rect">
                             <a:avLst/>
@@ -5034,52 +4613,56 @@
                             <a:noFill/>
                           </a:ln>
                         </wps:spPr>
+                        <wps:style>
+                          <a:lnRef idx="0"/>
+                          <a:fillRef idx="0"/>
+                          <a:effectRef idx="0"/>
+                          <a:fontRef idx="minor"/>
+                        </wps:style>
                         <wps:txbx>
                           <w:txbxContent>
                             <w:p>
                               <w:pPr>
                                 <w:overflowPunct w:val="false"/>
                                 <w:spacing w:before="0" w:after="0" w:lineRule="auto" w:line="240"/>
-                                <w:ind w:left="0" w:right="0" w:hanging="0"/>
+                                <w:jc w:val="left"/>
                                 <w:rPr/>
                               </w:pPr>
                               <w:r>
                                 <w:rPr>
-                                  <w:b w:val="false"/>
-                                  <w:u w:val="none"/>
+                                  <w:smallCaps w:val="false"/>
+                                  <w:caps w:val="false"/>
+                                  <w:iCs w:val="false"/>
+                                  <w:bCs w:val="false"/>
+                                  <w:szCs w:val="20"/>
+                                  <w:spacing w:val="0"/>
+                                  <w:vertAlign w:val="baseline"/>
+                                  <w:position w:val="0"/>
+                                  <w:sz w:val="20"/>
+                                  <w:i w:val="false"/>
                                   <w:dstrike w:val="false"/>
                                   <w:strike w:val="false"/>
-                                  <w:i w:val="false"/>
-                                  <w:outline w:val="false"/>
-                                  <w:shadow w:val="false"/>
-                                  <w:kern w:val="2"/>
-                                  <w:bCs w:val="false"/>
-                                  <w:iCs w:val="false"/>
-                                  <w:em w:val="none"/>
-                                  <w:emboss w:val="false"/>
-                                  <w:imprint w:val="false"/>
-                                  <w:smallCaps w:val="false"/>
-                                  <w:caps w:val="false"/>
+                                  <w:u w:val="none"/>
+                                  <w:b w:val="false"/>
                                   <w:sz w:val="20"/>
-                                  <w:szCs w:val="20"/>
-                                  <w:rFonts w:ascii="Liberation Sans" w:hAnsi="Liberation Sans" w:eastAsia="PingFang SC" w:cs="Arial Unicode MS"/>
-                                  <w:color w:val="auto"/>
+                                  <w:rFonts w:eastAsia="PingFang SC" w:cs="Arial Unicode MS" w:ascii="Liberation Sans" w:hAnsi="Liberation Sans"/>
+                                  <w:color w:val="00000A"/>
                                 </w:rPr>
                                 <w:t>Programs As Graphs</w:t>
                               </w:r>
                             </w:p>
                           </w:txbxContent>
                         </wps:txbx>
-                        <wps:bodyPr wrap="square" lIns="90000" rIns="90000" tIns="45000" bIns="45000">
+                        <wps:bodyPr lIns="90000" rIns="90000" tIns="45000" bIns="45000">
                           <a:spAutoFit/>
                         </wps:bodyPr>
                       </wps:wsp>
                       <wps:wsp>
-                        <wps:cNvSpPr txBox="1"/>
+                        <wps:cNvSpPr/>
                         <wps:spPr>
                           <a:xfrm>
-                            <a:off x="5963400" y="1557720"/>
-                            <a:ext cx="754560" cy="353520"/>
+                            <a:off x="5965920" y="1560240"/>
+                            <a:ext cx="753120" cy="352440"/>
                           </a:xfrm>
                           <a:prstGeom prst="rect">
                             <a:avLst/>
@@ -5089,43 +4672,47 @@
                             <a:noFill/>
                           </a:ln>
                         </wps:spPr>
+                        <wps:style>
+                          <a:lnRef idx="0"/>
+                          <a:fillRef idx="0"/>
+                          <a:effectRef idx="0"/>
+                          <a:fontRef idx="minor"/>
+                        </wps:style>
                         <wps:txbx>
                           <w:txbxContent>
                             <w:p>
                               <w:pPr>
                                 <w:overflowPunct w:val="false"/>
                                 <w:spacing w:before="0" w:after="0" w:lineRule="auto" w:line="240"/>
-                                <w:ind w:left="0" w:right="0" w:hanging="0"/>
+                                <w:jc w:val="left"/>
                                 <w:rPr/>
                               </w:pPr>
                               <w:r>
                                 <w:rPr>
+                                  <w:smallCaps w:val="false"/>
+                                  <w:caps w:val="false"/>
+                                  <w:iCs w:val="false"/>
+                                  <w:bCs w:val="false"/>
+                                  <w:szCs w:val="36"/>
+                                  <w:spacing w:val="0"/>
+                                  <w:vertAlign w:val="baseline"/>
+                                  <w:position w:val="0"/>
                                   <w:sz w:val="36"/>
-                                  <w:b w:val="false"/>
-                                  <w:u w:val="none"/>
+                                  <w:i w:val="false"/>
                                   <w:dstrike w:val="false"/>
                                   <w:strike w:val="false"/>
-                                  <w:i w:val="false"/>
-                                  <w:outline w:val="false"/>
-                                  <w:shadow w:val="false"/>
-                                  <w:kern w:val="2"/>
-                                  <w:szCs w:val="36"/>
-                                  <w:bCs w:val="false"/>
-                                  <w:iCs w:val="false"/>
-                                  <w:em w:val="none"/>
-                                  <w:emboss w:val="false"/>
-                                  <w:imprint w:val="false"/>
-                                  <w:smallCaps w:val="false"/>
-                                  <w:caps w:val="false"/>
-                                  <w:rFonts w:ascii="Liberation Sans" w:hAnsi="Liberation Sans" w:eastAsia="PingFang SC" w:cs="Arial Unicode MS"/>
-                                  <w:color w:val="auto"/>
+                                  <w:u w:val="none"/>
+                                  <w:b w:val="false"/>
+                                  <w:sz w:val="36"/>
+                                  <w:rFonts w:eastAsia="PingFang SC" w:cs="Arial Unicode MS" w:ascii="Liberation Sans" w:hAnsi="Liberation Sans"/>
+                                  <w:color w:val="00000A"/>
                                 </w:rPr>
                                 <w:t>2018</w:t>
                               </w:r>
                             </w:p>
                           </w:txbxContent>
                         </wps:txbx>
-                        <wps:bodyPr wrap="square" lIns="90000" rIns="90000" tIns="45000" bIns="45000">
+                        <wps:bodyPr lIns="90000" rIns="90000" tIns="45000" bIns="45000">
                           <a:spAutoFit/>
                         </wps:bodyPr>
                       </wps:wsp>
@@ -5137,56 +4724,49 @@
           </mc:Choice>
           <mc:Fallback>
             <w:pict>
-              <v:group id="shape_0" alt="Shape1" style="position:absolute;margin-left:-54.8pt;margin-top:5pt;width:558.7pt;height:150.5pt" coordorigin="-1096,100" coordsize="11174,3010">
-                <v:line id="shape_0" from="-1096,2398" to="9720,2398" stroked="t" style="position:absolute">
+              <v:group id="shape_0" alt="Shape1" style="position:absolute;margin-left:-54.7pt;margin-top:5pt;width:558.8pt;height:150.6pt" coordorigin="-1094,100" coordsize="11176,3012">
+                <v:line id="shape_0" from="-1094,2402" to="9727,2402" stroked="t" style="position:absolute">
                   <v:stroke color="black" endarrow="block" endarrowwidth="medium" endarrowlength="medium" joinstyle="round" endcap="flat"/>
                   <v:fill o:detectmouseclick="t" on="false"/>
                 </v:line>
-                <v:line id="shape_0" from="-145,1632" to="-145,2397" stroked="t" style="position:absolute;flip:y">
+                <v:line id="shape_0" from="-143,1634" to="-143,2401" stroked="t" style="position:absolute;flip:y">
                   <v:stroke color="black" joinstyle="round" endcap="flat"/>
                   <v:fill o:detectmouseclick="t" on="false"/>
                 </v:line>
-                <v:rect id="shape_0" stroked="t" style="position:absolute;left:-977;top:994;width:1663;height:637">
+                <v:rect id="shape_0" stroked="t" style="position:absolute;left:-975;top:996;width:1661;height:635">
                   <w10:wrap type="none"/>
                   <v:fill o:detectmouseclick="t" on="false"/>
                   <v:stroke color="black" joinstyle="round" endcap="flat"/>
                 </v:rect>
-                <v:shapetype id="_x005F_x0000_t202" coordsize="21600,21600" o:spt="202" path="m,l,21600l21600,21600l21600,xe">
-                  <v:stroke joinstyle="miter"/>
-                  <v:path gradientshapeok="t" o:connecttype="rect"/>
-                </v:shapetype>
-                <v:shape id="shape_0" stroked="f" style="position:absolute;left:-858;top:994;width:2257;height:637" type="shapetype_202">
+                <v:rect id="shape_0" stroked="f" style="position:absolute;left:-856;top:996;width:2255;height:601">
                   <v:textbox>
                     <w:txbxContent>
                       <w:p>
                         <w:pPr>
                           <w:overflowPunct w:val="false"/>
                           <w:spacing w:before="0" w:after="0" w:lineRule="auto" w:line="240"/>
-                          <w:ind w:left="0" w:right="0" w:hanging="0"/>
                           <w:jc w:val="left"/>
                           <w:rPr/>
                         </w:pPr>
                         <w:r>
                           <w:rPr>
-                            <w:b w:val="false"/>
-                            <w:u w:val="none"/>
+                            <w:smallCaps w:val="false"/>
+                            <w:caps w:val="false"/>
+                            <w:iCs w:val="false"/>
+                            <w:bCs w:val="false"/>
+                            <w:szCs w:val="20"/>
+                            <w:spacing w:val="0"/>
+                            <w:vertAlign w:val="baseline"/>
+                            <w:position w:val="0"/>
+                            <w:sz w:val="20"/>
+                            <w:i w:val="false"/>
                             <w:dstrike w:val="false"/>
                             <w:strike w:val="false"/>
-                            <w:i w:val="false"/>
-                            <w:outline w:val="false"/>
-                            <w:shadow w:val="false"/>
-                            <w:kern w:val="2"/>
-                            <w:bCs w:val="false"/>
-                            <w:iCs w:val="false"/>
-                            <w:em w:val="none"/>
-                            <w:emboss w:val="false"/>
-                            <w:imprint w:val="false"/>
-                            <w:smallCaps w:val="false"/>
-                            <w:caps w:val="false"/>
+                            <w:u w:val="none"/>
+                            <w:b w:val="false"/>
                             <w:sz w:val="20"/>
-                            <w:szCs w:val="20"/>
-                            <w:rFonts w:ascii="Liberation Sans" w:hAnsi="Liberation Sans" w:eastAsia="PingFang SC" w:cs="Arial Unicode MS"/>
-                            <w:color w:val="auto"/>
+                            <w:rFonts w:eastAsia="PingFang SC" w:cs="Arial Unicode MS" w:ascii="Liberation Sans" w:hAnsi="Liberation Sans"/>
+                            <w:color w:val="00000A"/>
                           </w:rPr>
                           <w:t>Graph Neural Networks</w:t>
                         </w:r>
@@ -5195,39 +4775,37 @@
                   </v:textbox>
                   <w10:wrap type="square"/>
                   <v:fill o:detectmouseclick="t" on="false"/>
-                  <v:stroke color="black" joinstyle="round" endcap="flat"/>
-                </v:shape>
-                <v:shape id="shape_0" stroked="f" style="position:absolute;left:-620;top:2526;width:1187;height:556" type="shapetype_202">
+                  <v:stroke color="#3465a4" joinstyle="round" endcap="flat"/>
+                </v:rect>
+                <v:rect id="shape_0" stroked="f" style="position:absolute;left:-618;top:2530;width:1185;height:554">
                   <v:textbox>
                     <w:txbxContent>
                       <w:p>
                         <w:pPr>
                           <w:overflowPunct w:val="false"/>
                           <w:spacing w:before="0" w:after="0" w:lineRule="auto" w:line="240"/>
-                          <w:ind w:left="0" w:right="0" w:hanging="0"/>
+                          <w:jc w:val="left"/>
                           <w:rPr/>
                         </w:pPr>
                         <w:r>
                           <w:rPr>
+                            <w:smallCaps w:val="false"/>
+                            <w:caps w:val="false"/>
+                            <w:iCs w:val="false"/>
+                            <w:bCs w:val="false"/>
+                            <w:szCs w:val="36"/>
+                            <w:spacing w:val="0"/>
+                            <w:vertAlign w:val="baseline"/>
+                            <w:position w:val="0"/>
                             <w:sz w:val="36"/>
-                            <w:b w:val="false"/>
-                            <w:u w:val="none"/>
+                            <w:i w:val="false"/>
                             <w:dstrike w:val="false"/>
                             <w:strike w:val="false"/>
-                            <w:i w:val="false"/>
-                            <w:outline w:val="false"/>
-                            <w:shadow w:val="false"/>
-                            <w:kern w:val="2"/>
-                            <w:szCs w:val="36"/>
-                            <w:bCs w:val="false"/>
-                            <w:iCs w:val="false"/>
-                            <w:em w:val="none"/>
-                            <w:emboss w:val="false"/>
-                            <w:imprint w:val="false"/>
-                            <w:smallCaps w:val="false"/>
-                            <w:caps w:val="false"/>
-                            <w:rFonts w:ascii="Liberation Sans" w:hAnsi="Liberation Sans" w:eastAsia="PingFang SC" w:cs="Arial Unicode MS"/>
-                            <w:color w:val="auto"/>
+                            <w:u w:val="none"/>
+                            <w:b w:val="false"/>
+                            <w:sz w:val="36"/>
+                            <w:rFonts w:eastAsia="PingFang SC" w:cs="Arial Unicode MS" w:ascii="Liberation Sans" w:hAnsi="Liberation Sans"/>
+                            <w:color w:val="00000A"/>
                           </w:rPr>
                           <w:t>2005</w:t>
                         </w:r>
@@ -5236,39 +4814,37 @@
                   </v:textbox>
                   <w10:wrap type="square"/>
                   <v:fill o:detectmouseclick="t" on="false"/>
-                  <v:stroke color="black" joinstyle="round" endcap="flat"/>
-                </v:shape>
-                <v:shape id="shape_0" stroked="f" style="position:absolute;left:2708;top:2553;width:1187;height:556" type="shapetype_202">
+                  <v:stroke color="#3465a4" joinstyle="round" endcap="flat"/>
+                </v:rect>
+                <v:rect id="shape_0" stroked="f" style="position:absolute;left:2712;top:2557;width:1185;height:554">
                   <v:textbox>
                     <w:txbxContent>
                       <w:p>
                         <w:pPr>
                           <w:overflowPunct w:val="false"/>
                           <w:spacing w:before="0" w:after="0" w:lineRule="auto" w:line="240"/>
-                          <w:ind w:left="0" w:right="0" w:hanging="0"/>
+                          <w:jc w:val="left"/>
                           <w:rPr/>
                         </w:pPr>
                         <w:r>
                           <w:rPr>
+                            <w:smallCaps w:val="false"/>
+                            <w:caps w:val="false"/>
+                            <w:iCs w:val="false"/>
+                            <w:bCs w:val="false"/>
+                            <w:szCs w:val="36"/>
+                            <w:spacing w:val="0"/>
+                            <w:vertAlign w:val="baseline"/>
+                            <w:position w:val="0"/>
                             <w:sz w:val="36"/>
-                            <w:b w:val="false"/>
-                            <w:u w:val="none"/>
+                            <w:i w:val="false"/>
                             <w:dstrike w:val="false"/>
                             <w:strike w:val="false"/>
-                            <w:i w:val="false"/>
-                            <w:outline w:val="false"/>
-                            <w:shadow w:val="false"/>
-                            <w:kern w:val="2"/>
-                            <w:szCs w:val="36"/>
-                            <w:bCs w:val="false"/>
-                            <w:iCs w:val="false"/>
-                            <w:em w:val="none"/>
-                            <w:emboss w:val="false"/>
-                            <w:imprint w:val="false"/>
-                            <w:smallCaps w:val="false"/>
-                            <w:caps w:val="false"/>
-                            <w:rFonts w:ascii="Liberation Sans" w:hAnsi="Liberation Sans" w:eastAsia="PingFang SC" w:cs="Arial Unicode MS"/>
-                            <w:color w:val="auto"/>
+                            <w:u w:val="none"/>
+                            <w:b w:val="false"/>
+                            <w:sz w:val="36"/>
+                            <w:rFonts w:eastAsia="PingFang SC" w:cs="Arial Unicode MS" w:ascii="Liberation Sans" w:hAnsi="Liberation Sans"/>
+                            <w:color w:val="00000A"/>
                           </w:rPr>
                           <w:t>2016</w:t>
                         </w:r>
@@ -5277,43 +4853,41 @@
                   </v:textbox>
                   <w10:wrap type="square"/>
                   <v:fill o:detectmouseclick="t" on="false"/>
-                  <v:stroke color="black" joinstyle="round" endcap="flat"/>
-                </v:shape>
-                <v:line id="shape_0" from="3183,1632" to="3183,2397" stroked="t" style="position:absolute;flip:y">
+                  <v:stroke color="#3465a4" joinstyle="round" endcap="flat"/>
+                </v:rect>
+                <v:line id="shape_0" from="3187,1634" to="3187,2401" stroked="t" style="position:absolute;flip:y">
                   <v:stroke color="black" joinstyle="round" endcap="flat"/>
                   <v:fill o:detectmouseclick="t" on="false"/>
                 </v:line>
-                <v:shape id="shape_0" stroked="f" style="position:absolute;left:2352;top:994;width:2257;height:637" type="shapetype_202">
+                <v:rect id="shape_0" stroked="f" style="position:absolute;left:2356;top:996;width:2255;height:601">
                   <v:textbox>
                     <w:txbxContent>
                       <w:p>
                         <w:pPr>
                           <w:overflowPunct w:val="false"/>
                           <w:spacing w:before="0" w:after="0" w:lineRule="auto" w:line="240"/>
-                          <w:ind w:left="0" w:right="0" w:hanging="0"/>
+                          <w:jc w:val="left"/>
                           <w:rPr/>
                         </w:pPr>
                         <w:r>
                           <w:rPr>
-                            <w:b w:val="false"/>
-                            <w:u w:val="none"/>
+                            <w:smallCaps w:val="false"/>
+                            <w:caps w:val="false"/>
+                            <w:iCs w:val="false"/>
+                            <w:bCs w:val="false"/>
+                            <w:szCs w:val="20"/>
+                            <w:spacing w:val="0"/>
+                            <w:vertAlign w:val="baseline"/>
+                            <w:position w:val="0"/>
+                            <w:sz w:val="20"/>
+                            <w:i w:val="false"/>
                             <w:dstrike w:val="false"/>
                             <w:strike w:val="false"/>
-                            <w:i w:val="false"/>
-                            <w:outline w:val="false"/>
-                            <w:shadow w:val="false"/>
-                            <w:kern w:val="2"/>
-                            <w:bCs w:val="false"/>
-                            <w:iCs w:val="false"/>
-                            <w:em w:val="none"/>
-                            <w:emboss w:val="false"/>
-                            <w:imprint w:val="false"/>
-                            <w:smallCaps w:val="false"/>
-                            <w:caps w:val="false"/>
+                            <w:u w:val="none"/>
+                            <w:b w:val="false"/>
                             <w:sz w:val="20"/>
-                            <w:szCs w:val="20"/>
-                            <w:rFonts w:ascii="Liberation Sans" w:hAnsi="Liberation Sans" w:eastAsia="PingFang SC" w:cs="Arial Unicode MS"/>
-                            <w:color w:val="auto"/>
+                            <w:rFonts w:eastAsia="PingFang SC" w:cs="Arial Unicode MS" w:ascii="Liberation Sans" w:hAnsi="Liberation Sans"/>
+                            <w:color w:val="00000A"/>
                           </w:rPr>
                           <w:t>Gated Graph Neural Networks</w:t>
                         </w:r>
@@ -5322,53 +4896,51 @@
                   </v:textbox>
                   <w10:wrap type="square"/>
                   <v:fill o:detectmouseclick="t" on="false"/>
-                  <v:stroke color="black" joinstyle="round" endcap="flat"/>
-                </v:shape>
-                <v:rect id="shape_0" stroked="t" style="position:absolute;left:-977;top:994;width:1663;height:637">
+                  <v:stroke color="#3465a4" joinstyle="round" endcap="flat"/>
+                </v:rect>
+                <v:rect id="shape_0" stroked="t" style="position:absolute;left:-975;top:996;width:1661;height:635">
                   <w10:wrap type="none"/>
                   <v:fill o:detectmouseclick="t" on="false"/>
                   <v:stroke color="black" joinstyle="round" endcap="flat"/>
                 </v:rect>
-                <v:rect id="shape_0" stroked="t" style="position:absolute;left:2352;top:994;width:2019;height:637">
+                <v:rect id="shape_0" stroked="t" style="position:absolute;left:2356;top:996;width:2017;height:635">
                   <w10:wrap type="none"/>
                   <v:fill o:detectmouseclick="t" on="false"/>
                   <v:stroke color="black" joinstyle="round" endcap="flat"/>
                 </v:rect>
-                <v:line id="shape_0" from="5917,1632" to="5917,2397" stroked="t" style="position:absolute;flip:y">
+                <v:line id="shape_0" from="5921,1634" to="5921,2401" stroked="t" style="position:absolute;flip:y">
                   <v:stroke color="black" joinstyle="round" endcap="flat"/>
                   <v:fill o:detectmouseclick="t" on="false"/>
                 </v:line>
-                <v:shape id="shape_0" stroked="f" style="position:absolute;left:5086;top:994;width:2257;height:637" type="shapetype_202">
+                <v:rect id="shape_0" stroked="f" style="position:absolute;left:5090;top:996;width:2257;height:601">
                   <v:textbox>
                     <w:txbxContent>
                       <w:p>
                         <w:pPr>
                           <w:overflowPunct w:val="false"/>
                           <w:spacing w:before="0" w:after="0" w:lineRule="auto" w:line="240"/>
-                          <w:ind w:left="0" w:right="0" w:hanging="0"/>
+                          <w:jc w:val="left"/>
                           <w:rPr/>
                         </w:pPr>
                         <w:r>
                           <w:rPr>
-                            <w:b w:val="false"/>
-                            <w:u w:val="none"/>
+                            <w:smallCaps w:val="false"/>
+                            <w:caps w:val="false"/>
+                            <w:iCs w:val="false"/>
+                            <w:bCs w:val="false"/>
+                            <w:szCs w:val="20"/>
+                            <w:spacing w:val="0"/>
+                            <w:vertAlign w:val="baseline"/>
+                            <w:position w:val="0"/>
+                            <w:sz w:val="20"/>
+                            <w:i w:val="false"/>
                             <w:dstrike w:val="false"/>
                             <w:strike w:val="false"/>
-                            <w:i w:val="false"/>
-                            <w:outline w:val="false"/>
-                            <w:shadow w:val="false"/>
-                            <w:kern w:val="2"/>
-                            <w:bCs w:val="false"/>
-                            <w:iCs w:val="false"/>
-                            <w:em w:val="none"/>
-                            <w:emboss w:val="false"/>
-                            <w:imprint w:val="false"/>
-                            <w:smallCaps w:val="false"/>
-                            <w:caps w:val="false"/>
+                            <w:u w:val="none"/>
+                            <w:b w:val="false"/>
                             <w:sz w:val="20"/>
-                            <w:szCs w:val="20"/>
-                            <w:rFonts w:ascii="Liberation Sans" w:hAnsi="Liberation Sans" w:eastAsia="PingFang SC" w:cs="Arial Unicode MS"/>
-                            <w:color w:val="auto"/>
+                            <w:rFonts w:eastAsia="PingFang SC" w:cs="Arial Unicode MS" w:ascii="Liberation Sans" w:hAnsi="Liberation Sans"/>
+                            <w:color w:val="00000A"/>
                           </w:rPr>
                           <w:t>Graph Convolutional Networks</w:t>
                         </w:r>
@@ -5377,44 +4949,42 @@
                   </v:textbox>
                   <w10:wrap type="square"/>
                   <v:fill o:detectmouseclick="t" on="false"/>
-                  <v:stroke color="black" joinstyle="round" endcap="flat"/>
-                </v:shape>
-                <v:rect id="shape_0" stroked="t" style="position:absolute;left:5086;top:994;width:2019;height:637">
+                  <v:stroke color="#3465a4" joinstyle="round" endcap="flat"/>
+                </v:rect>
+                <v:rect id="shape_0" stroked="t" style="position:absolute;left:5090;top:996;width:2017;height:635">
                   <w10:wrap type="none"/>
                   <v:fill o:detectmouseclick="t" on="false"/>
                   <v:stroke color="black" joinstyle="round" endcap="flat"/>
                 </v:rect>
-                <v:shape id="shape_0" stroked="f" style="position:absolute;left:5323;top:2553;width:1188;height:556" type="shapetype_202">
+                <v:rect id="shape_0" stroked="f" style="position:absolute;left:5327;top:2557;width:1186;height:554">
                   <v:textbox>
                     <w:txbxContent>
                       <w:p>
                         <w:pPr>
                           <w:overflowPunct w:val="false"/>
                           <w:spacing w:before="0" w:after="0" w:lineRule="auto" w:line="240"/>
-                          <w:ind w:left="0" w:right="0" w:hanging="0"/>
+                          <w:jc w:val="left"/>
                           <w:rPr/>
                         </w:pPr>
                         <w:r>
                           <w:rPr>
+                            <w:smallCaps w:val="false"/>
+                            <w:caps w:val="false"/>
+                            <w:iCs w:val="false"/>
+                            <w:bCs w:val="false"/>
+                            <w:szCs w:val="36"/>
+                            <w:spacing w:val="0"/>
+                            <w:vertAlign w:val="baseline"/>
+                            <w:position w:val="0"/>
                             <w:sz w:val="36"/>
-                            <w:b w:val="false"/>
-                            <w:u w:val="none"/>
+                            <w:i w:val="false"/>
                             <w:dstrike w:val="false"/>
                             <w:strike w:val="false"/>
-                            <w:i w:val="false"/>
-                            <w:outline w:val="false"/>
-                            <w:shadow w:val="false"/>
-                            <w:kern w:val="2"/>
-                            <w:szCs w:val="36"/>
-                            <w:bCs w:val="false"/>
-                            <w:iCs w:val="false"/>
-                            <w:em w:val="none"/>
-                            <w:emboss w:val="false"/>
-                            <w:imprint w:val="false"/>
-                            <w:smallCaps w:val="false"/>
-                            <w:caps w:val="false"/>
-                            <w:rFonts w:ascii="Liberation Sans" w:hAnsi="Liberation Sans" w:eastAsia="PingFang SC" w:cs="Arial Unicode MS"/>
-                            <w:color w:val="auto"/>
+                            <w:u w:val="none"/>
+                            <w:b w:val="false"/>
+                            <w:sz w:val="36"/>
+                            <w:rFonts w:eastAsia="PingFang SC" w:cs="Arial Unicode MS" w:ascii="Liberation Sans" w:hAnsi="Liberation Sans"/>
+                            <w:color w:val="00000A"/>
                           </w:rPr>
                           <w:t>2017</w:t>
                         </w:r>
@@ -5423,44 +4993,42 @@
                   </v:textbox>
                   <w10:wrap type="square"/>
                   <v:fill o:detectmouseclick="t" on="false"/>
-                  <v:stroke color="black" joinstyle="round" endcap="flat"/>
-                </v:shape>
-                <v:rect id="shape_0" stroked="t" style="position:absolute;left:5086;top:100;width:2019;height:638">
+                  <v:stroke color="#3465a4" joinstyle="round" endcap="flat"/>
+                </v:rect>
+                <v:rect id="shape_0" stroked="t" style="position:absolute;left:5090;top:100;width:2017;height:636">
                   <w10:wrap type="none"/>
                   <v:fill o:detectmouseclick="t" on="false"/>
                   <v:stroke color="black" joinstyle="round" endcap="flat"/>
                 </v:rect>
-                <v:shape id="shape_0" stroked="f" style="position:absolute;left:5086;top:100;width:2257;height:638" type="shapetype_202">
+                <v:rect id="shape_0" stroked="f" style="position:absolute;left:5090;top:100;width:2257;height:601">
                   <v:textbox>
                     <w:txbxContent>
                       <w:p>
                         <w:pPr>
                           <w:overflowPunct w:val="false"/>
                           <w:spacing w:before="0" w:after="0" w:lineRule="auto" w:line="240"/>
-                          <w:ind w:left="0" w:right="0" w:hanging="0"/>
+                          <w:jc w:val="left"/>
                           <w:rPr/>
                         </w:pPr>
                         <w:r>
                           <w:rPr>
-                            <w:b w:val="false"/>
-                            <w:u w:val="none"/>
+                            <w:smallCaps w:val="false"/>
+                            <w:caps w:val="false"/>
+                            <w:iCs w:val="false"/>
+                            <w:bCs w:val="false"/>
+                            <w:szCs w:val="20"/>
+                            <w:spacing w:val="0"/>
+                            <w:vertAlign w:val="baseline"/>
+                            <w:position w:val="0"/>
+                            <w:sz w:val="20"/>
+                            <w:i w:val="false"/>
                             <w:dstrike w:val="false"/>
                             <w:strike w:val="false"/>
-                            <w:i w:val="false"/>
-                            <w:outline w:val="false"/>
-                            <w:shadow w:val="false"/>
-                            <w:kern w:val="2"/>
-                            <w:bCs w:val="false"/>
-                            <w:iCs w:val="false"/>
-                            <w:em w:val="none"/>
-                            <w:emboss w:val="false"/>
-                            <w:imprint w:val="false"/>
-                            <w:smallCaps w:val="false"/>
-                            <w:caps w:val="false"/>
+                            <w:u w:val="none"/>
+                            <w:b w:val="false"/>
                             <w:sz w:val="20"/>
-                            <w:szCs w:val="20"/>
-                            <w:rFonts w:ascii="Liberation Sans" w:hAnsi="Liberation Sans" w:eastAsia="PingFang SC" w:cs="Arial Unicode MS"/>
-                            <w:color w:val="auto"/>
+                            <w:rFonts w:eastAsia="PingFang SC" w:cs="Arial Unicode MS" w:ascii="Liberation Sans" w:hAnsi="Liberation Sans"/>
+                            <w:color w:val="00000A"/>
                           </w:rPr>
                           <w:t>Neural Message Passing</w:t>
                         </w:r>
@@ -5469,52 +5037,50 @@
                   </v:textbox>
                   <w10:wrap type="square"/>
                   <v:fill o:detectmouseclick="t" on="false"/>
-                  <v:stroke color="black" joinstyle="round" endcap="flat"/>
-                </v:shape>
-                <v:line id="shape_0" from="5917,738" to="5917,993" stroked="t" style="position:absolute">
+                  <v:stroke color="#3465a4" joinstyle="round" endcap="flat"/>
+                </v:rect>
+                <v:line id="shape_0" from="5921,738" to="5921,994" stroked="t" style="position:absolute">
                   <v:stroke color="black" joinstyle="round" endcap="flat"/>
                   <v:fill o:detectmouseclick="t" on="false"/>
                 </v:line>
-                <v:line id="shape_0" from="8770,1632" to="8770,2397" stroked="t" style="position:absolute;flip:y">
+                <v:line id="shape_0" from="8776,1634" to="8776,2401" stroked="t" style="position:absolute;flip:y">
                   <v:stroke color="black" joinstyle="round" endcap="flat"/>
                   <v:fill o:detectmouseclick="t" on="false"/>
                 </v:line>
-                <v:rect id="shape_0" stroked="t" style="position:absolute;left:7820;top:994;width:2019;height:637">
+                <v:rect id="shape_0" stroked="t" style="position:absolute;left:7826;top:996;width:2017;height:635">
                   <w10:wrap type="none"/>
                   <v:fill o:detectmouseclick="t" on="false"/>
                   <v:stroke color="black" joinstyle="round" endcap="flat"/>
                 </v:rect>
-                <v:shape id="shape_0" stroked="f" style="position:absolute;left:7820;top:994;width:2257;height:637" type="shapetype_202">
+                <v:rect id="shape_0" stroked="f" style="position:absolute;left:7826;top:996;width:2255;height:371">
                   <v:textbox>
                     <w:txbxContent>
                       <w:p>
                         <w:pPr>
                           <w:overflowPunct w:val="false"/>
                           <w:spacing w:before="0" w:after="0" w:lineRule="auto" w:line="240"/>
-                          <w:ind w:left="0" w:right="0" w:hanging="0"/>
+                          <w:jc w:val="left"/>
                           <w:rPr/>
                         </w:pPr>
                         <w:r>
                           <w:rPr>
-                            <w:b w:val="false"/>
-                            <w:u w:val="none"/>
+                            <w:smallCaps w:val="false"/>
+                            <w:caps w:val="false"/>
+                            <w:iCs w:val="false"/>
+                            <w:bCs w:val="false"/>
+                            <w:szCs w:val="20"/>
+                            <w:spacing w:val="0"/>
+                            <w:vertAlign w:val="baseline"/>
+                            <w:position w:val="0"/>
+                            <w:sz w:val="20"/>
+                            <w:i w:val="false"/>
                             <w:dstrike w:val="false"/>
                             <w:strike w:val="false"/>
-                            <w:i w:val="false"/>
-                            <w:outline w:val="false"/>
-                            <w:shadow w:val="false"/>
-                            <w:kern w:val="2"/>
-                            <w:bCs w:val="false"/>
-                            <w:iCs w:val="false"/>
-                            <w:em w:val="none"/>
-                            <w:emboss w:val="false"/>
-                            <w:imprint w:val="false"/>
-                            <w:smallCaps w:val="false"/>
-                            <w:caps w:val="false"/>
+                            <w:u w:val="none"/>
+                            <w:b w:val="false"/>
                             <w:sz w:val="20"/>
-                            <w:szCs w:val="20"/>
-                            <w:rFonts w:ascii="Liberation Sans" w:hAnsi="Liberation Sans" w:eastAsia="PingFang SC" w:cs="Arial Unicode MS"/>
-                            <w:color w:val="auto"/>
+                            <w:rFonts w:eastAsia="PingFang SC" w:cs="Arial Unicode MS" w:ascii="Liberation Sans" w:hAnsi="Liberation Sans"/>
+                            <w:color w:val="00000A"/>
                           </w:rPr>
                           <w:t>Programs As Graphs</w:t>
                         </w:r>
@@ -5523,39 +5089,37 @@
                   </v:textbox>
                   <w10:wrap type="square"/>
                   <v:fill o:detectmouseclick="t" on="false"/>
-                  <v:stroke color="black" joinstyle="round" endcap="flat"/>
-                </v:shape>
-                <v:shape id="shape_0" stroked="f" style="position:absolute;left:8295;top:2553;width:1187;height:556" type="shapetype_202">
+                  <v:stroke color="#3465a4" joinstyle="round" endcap="flat"/>
+                </v:rect>
+                <v:rect id="shape_0" stroked="f" style="position:absolute;left:8301;top:2557;width:1185;height:554">
                   <v:textbox>
                     <w:txbxContent>
                       <w:p>
                         <w:pPr>
                           <w:overflowPunct w:val="false"/>
                           <w:spacing w:before="0" w:after="0" w:lineRule="auto" w:line="240"/>
-                          <w:ind w:left="0" w:right="0" w:hanging="0"/>
+                          <w:jc w:val="left"/>
                           <w:rPr/>
                         </w:pPr>
                         <w:r>
                           <w:rPr>
+                            <w:smallCaps w:val="false"/>
+                            <w:caps w:val="false"/>
+                            <w:iCs w:val="false"/>
+                            <w:bCs w:val="false"/>
+                            <w:szCs w:val="36"/>
+                            <w:spacing w:val="0"/>
+                            <w:vertAlign w:val="baseline"/>
+                            <w:position w:val="0"/>
                             <w:sz w:val="36"/>
-                            <w:b w:val="false"/>
-                            <w:u w:val="none"/>
+                            <w:i w:val="false"/>
                             <w:dstrike w:val="false"/>
                             <w:strike w:val="false"/>
-                            <w:i w:val="false"/>
-                            <w:outline w:val="false"/>
-                            <w:shadow w:val="false"/>
-                            <w:kern w:val="2"/>
-                            <w:szCs w:val="36"/>
-                            <w:bCs w:val="false"/>
-                            <w:iCs w:val="false"/>
-                            <w:em w:val="none"/>
-                            <w:emboss w:val="false"/>
-                            <w:imprint w:val="false"/>
-                            <w:smallCaps w:val="false"/>
-                            <w:caps w:val="false"/>
-                            <w:rFonts w:ascii="Liberation Sans" w:hAnsi="Liberation Sans" w:eastAsia="PingFang SC" w:cs="Arial Unicode MS"/>
-                            <w:color w:val="auto"/>
+                            <w:u w:val="none"/>
+                            <w:b w:val="false"/>
+                            <w:sz w:val="36"/>
+                            <w:rFonts w:eastAsia="PingFang SC" w:cs="Arial Unicode MS" w:ascii="Liberation Sans" w:hAnsi="Liberation Sans"/>
+                            <w:color w:val="00000A"/>
                           </w:rPr>
                           <w:t>2018</w:t>
                         </w:r>
@@ -5564,8 +5128,8 @@
                   </v:textbox>
                   <w10:wrap type="square"/>
                   <v:fill o:detectmouseclick="t" on="false"/>
-                  <v:stroke color="black" joinstyle="round" endcap="flat"/>
-                </v:shape>
+                  <v:stroke color="#3465a4" joinstyle="round" endcap="flat"/>
+                </v:rect>
               </v:group>
             </w:pict>
           </mc:Fallback>
@@ -5771,17 +5335,7 @@
           <w:i w:val="false"/>
           <w:iCs w:val="false"/>
         </w:rPr>
-        <w:t>Researching</w:t>
-      </w:r>
-      <w:r>
-        <w:rPr>
-          <w:rFonts w:ascii="Times New Roman" w:hAnsi="Times New Roman"/>
-          <w:b w:val="false"/>
-          <w:bCs w:val="false"/>
-          <w:i w:val="false"/>
-          <w:iCs w:val="false"/>
-        </w:rPr>
-        <w:t xml:space="preserve"> through a lot of the related past work in the field of Graph Neural I was able to narrow down the timeline of key developments in this field details of which are as follows:</w:t>
+        <w:t>Researching through a lot of the related past work in the field of Graph Neural I was able to narrow down the timeline of key developments in this field details of which are as follows:</w:t>
       </w:r>
     </w:p>
     <w:p>
@@ -6058,15 +5612,7 @@
         <w:pStyle w:val="Normal"/>
         <w:spacing w:lineRule="auto" w:line="480"/>
         <w:jc w:val="left"/>
-        <w:rPr>
-          <w:rFonts w:ascii="Times New Roman" w:hAnsi="Times New Roman"/>
-          <w:b/>
-          <w:b/>
-          <w:bCs/>
-          <w:i w:val="false"/>
-          <w:i w:val="false"/>
-          <w:iCs w:val="false"/>
-        </w:rPr>
+        <w:rPr/>
       </w:pPr>
       <w:r>
         <w:rPr>
@@ -6086,27 +5632,24 @@
           <w:i w:val="false"/>
           <w:iCs w:val="false"/>
         </w:rPr>
-        <w:t xml:space="preserve">Allamanis et al. applied concepts from previous research in the context of learning from programs following the simple yet powerful assertion that source code can be represented as graphs where the vertices represent the variables and it’s associated information and the edges represent the relationship between the variables. Additionally, taking advantage of the semantic and syntactic nature of source code adds more detail to the input of the graphs that can result in quicker training. The majority of this report is built on this paper and its applications. </w:t>
-      </w:r>
-    </w:p>
-    <w:p>
-      <w:pPr>
-        <w:pStyle w:val="Normal"/>
-        <w:spacing w:lineRule="auto" w:line="480"/>
-        <w:jc w:val="left"/>
-        <w:rPr>
-          <w:b w:val="false"/>
-          <w:b w:val="false"/>
-          <w:bCs w:val="false"/>
-        </w:rPr>
-      </w:pPr>
-      <w:r>
-        <w:rPr>
-          <w:rFonts w:ascii="Times New Roman" w:hAnsi="Times New Roman"/>
-          <w:b/>
-          <w:bCs/>
-          <w:i w:val="false"/>
-          <w:iCs w:val="false"/>
+        <w:t>Allamanis et al. applied concepts from previous research in the context of learning from programs following the simple yet powerful assertion that source code can be represented as graphs where the vertices represent the variables and it’s associated information and the edges represent the relationship between the variables. Additionally, taking advantage of the semantic and syntactic nature of source code adds more detail to the input of the graphs that can result in quicker training. The majority of this report is built on this paper and its applications and further details will be elucidated upon in future chapters.</w:t>
+      </w:r>
+    </w:p>
+    <w:p>
+      <w:pPr>
+        <w:pStyle w:val="Normal"/>
+        <w:spacing w:lineRule="auto" w:line="480"/>
+        <w:jc w:val="left"/>
+        <w:rPr>
+          <w:b w:val="false"/>
+          <w:b w:val="false"/>
+          <w:bCs w:val="false"/>
+        </w:rPr>
+      </w:pPr>
+      <w:r>
+        <w:rPr>
+          <w:b w:val="false"/>
+          <w:bCs w:val="false"/>
         </w:rPr>
       </w:r>
     </w:p>
@@ -6496,37 +6039,7 @@
           <w:i w:val="false"/>
           <w:iCs w:val="false"/>
         </w:rPr>
-        <w:t xml:space="preserve">Defining the Experience, Task and Performance Metric </w:t>
-      </w:r>
-      <w:r>
-        <w:rPr>
-          <w:rFonts w:ascii="Times New Roman" w:hAnsi="Times New Roman"/>
-          <w:b w:val="false"/>
-          <w:bCs w:val="false"/>
-          <w:i w:val="false"/>
-          <w:iCs w:val="false"/>
-        </w:rPr>
-        <w:t xml:space="preserve">in the style of the formal machine learning </w:t>
-      </w:r>
-      <w:r>
-        <w:rPr>
-          <w:rFonts w:ascii="Times New Roman" w:hAnsi="Times New Roman"/>
-          <w:b w:val="false"/>
-          <w:bCs w:val="false"/>
-          <w:i w:val="false"/>
-          <w:iCs w:val="false"/>
-        </w:rPr>
-        <w:t xml:space="preserve">once the problem statement was identified </w:t>
-      </w:r>
-      <w:r>
-        <w:rPr>
-          <w:rFonts w:ascii="Times New Roman" w:hAnsi="Times New Roman"/>
-          <w:b w:val="false"/>
-          <w:bCs w:val="false"/>
-          <w:i w:val="false"/>
-          <w:iCs w:val="false"/>
-        </w:rPr>
-        <w:t xml:space="preserve">that we’ll base the comparison on. </w:t>
+        <w:t xml:space="preserve">Defining the Experience, Task and Performance Metric in the style of the formal machine learning once the problem statement was identified that we’ll base the comparison on. </w:t>
       </w:r>
     </w:p>
     <w:p>
@@ -7362,7 +6875,13 @@
         </w:rPr>
       </w:pPr>
       <w:r>
-        <w:rPr/>
+        <w:rPr>
+          <w:rFonts w:ascii="Times New Roman" w:hAnsi="Times New Roman"/>
+          <w:b w:val="false"/>
+          <w:bCs w:val="false"/>
+          <w:i w:val="false"/>
+          <w:iCs w:val="false"/>
+        </w:rPr>
       </w:r>
     </w:p>
     <w:p>
@@ -7384,17 +6903,7 @@
           <w:i w:val="false"/>
           <w:iCs w:val="false"/>
         </w:rPr>
-        <w:t>D</w:t>
-      </w:r>
-      <w:r>
-        <w:rPr>
-          <w:rFonts w:ascii="Times New Roman" w:hAnsi="Times New Roman"/>
-          <w:b w:val="false"/>
-          <w:bCs w:val="false"/>
-          <w:i w:val="false"/>
-          <w:iCs w:val="false"/>
-        </w:rPr>
-        <w:t>escribe the Variable Misuse Task in detail.</w:t>
+        <w:t>Define and Describe the Variable Misuse Task in detail.</w:t>
       </w:r>
     </w:p>
     <w:p>
@@ -7506,33 +7015,31 @@
         </w:rPr>
       </w:pPr>
       <w:r>
+        <w:rPr>
+          <w:rFonts w:ascii="Times New Roman" w:hAnsi="Times New Roman"/>
+          <w:b w:val="false"/>
+          <w:bCs w:val="false"/>
+          <w:i w:val="false"/>
+          <w:iCs w:val="false"/>
+        </w:rPr>
+      </w:r>
+    </w:p>
+    <w:p>
+      <w:pPr>
+        <w:pStyle w:val="Normal"/>
+        <w:spacing w:lineRule="auto" w:line="480"/>
+        <w:jc w:val="left"/>
         <w:rPr/>
-      </w:r>
-    </w:p>
-    <w:p>
-      <w:pPr>
-        <w:pStyle w:val="Normal"/>
-        <w:spacing w:lineRule="auto" w:line="480"/>
-        <w:jc w:val="left"/>
-        <w:rPr>
-          <w:rFonts w:ascii="Times New Roman" w:hAnsi="Times New Roman"/>
-          <w:b w:val="false"/>
-          <w:b w:val="false"/>
-          <w:bCs w:val="false"/>
-          <w:i w:val="false"/>
-          <w:i w:val="false"/>
-          <w:iCs w:val="false"/>
-        </w:rPr>
-      </w:pPr>
-      <w:r>
-        <w:rPr>
-          <w:rFonts w:ascii="Times New Roman" w:hAnsi="Times New Roman"/>
-          <w:b w:val="false"/>
-          <w:bCs w:val="false"/>
-          <w:i w:val="false"/>
-          <w:iCs w:val="false"/>
-        </w:rPr>
-        <w:t xml:space="preserve">By the end of this chapter, the reader should have gained some knowledge about graph neural networks and their nuances with relation to the comparative study between GGNNs and RGCNs. </w:t>
+      </w:pPr>
+      <w:r>
+        <w:rPr>
+          <w:rFonts w:ascii="Times New Roman" w:hAnsi="Times New Roman"/>
+          <w:b w:val="false"/>
+          <w:bCs w:val="false"/>
+          <w:i w:val="false"/>
+          <w:iCs w:val="false"/>
+        </w:rPr>
+        <w:t xml:space="preserve">By the end of this chapter, the reader should have gained some knowledge about graph neural networks and their details with relation to the comparative study between GGNNs and RGCNs. </w:t>
       </w:r>
     </w:p>
     <w:p>
@@ -7641,26 +7148,92 @@
         <w:pStyle w:val="Normal"/>
         <w:spacing w:lineRule="auto" w:line="480"/>
         <w:jc w:val="left"/>
-        <w:rPr>
-          <w:rFonts w:ascii="Times New Roman" w:hAnsi="Times New Roman"/>
-          <w:b w:val="false"/>
-          <w:b w:val="false"/>
-          <w:bCs w:val="false"/>
-          <w:i w:val="false"/>
-          <w:i w:val="false"/>
-          <w:iCs w:val="false"/>
-        </w:rPr>
-      </w:pPr>
-      <w:r>
-        <w:rPr>
-          <w:rFonts w:ascii="Times New Roman" w:hAnsi="Times New Roman"/>
-          <w:b w:val="false"/>
-          <w:bCs w:val="false"/>
-          <w:i w:val="false"/>
-          <w:iCs w:val="false"/>
-        </w:rPr>
-        <w:t xml:space="preserve">Understanding the task </w:t>
-        <w:tab/>
+        <w:rPr/>
+      </w:pPr>
+      <w:r>
+        <w:rPr>
+          <w:rFonts w:ascii="Times New Roman" w:hAnsi="Times New Roman"/>
+          <w:b w:val="false"/>
+          <w:bCs w:val="false"/>
+          <w:i w:val="false"/>
+          <w:iCs w:val="false"/>
+        </w:rPr>
+        <w:t xml:space="preserve">Properly defining and understand the task associated with our statistical learning algorithm is of paramount importance. The Variable Misuse Task, in a nutshell, is a task that requires the algorithm to predict the most fitting variable in a particular scope among all the variables that are of the same type. As an example, consider the following piece of code: </w:t>
+      </w:r>
+    </w:p>
+    <w:p>
+      <w:pPr>
+        <w:pStyle w:val="Normal"/>
+        <w:spacing w:lineRule="auto" w:line="480"/>
+        <w:jc w:val="left"/>
+        <w:rPr>
+          <w:rFonts w:ascii="Times New Roman" w:hAnsi="Times New Roman"/>
+          <w:b w:val="false"/>
+          <w:b w:val="false"/>
+          <w:bCs w:val="false"/>
+          <w:i w:val="false"/>
+          <w:i w:val="false"/>
+          <w:iCs w:val="false"/>
+        </w:rPr>
+      </w:pPr>
+      <w:r>
+        <w:rPr>
+          <w:rFonts w:ascii="Times New Roman" w:hAnsi="Times New Roman"/>
+          <w:b w:val="false"/>
+          <w:bCs w:val="false"/>
+          <w:i w:val="false"/>
+          <w:iCs w:val="false"/>
+        </w:rPr>
+      </w:r>
+    </w:p>
+    <w:p>
+      <w:pPr>
+        <w:pStyle w:val="Normal"/>
+        <w:spacing w:lineRule="auto" w:line="480"/>
+        <w:jc w:val="left"/>
+        <w:rPr>
+          <w:rFonts w:ascii="Times New Roman" w:hAnsi="Times New Roman"/>
+          <w:b w:val="false"/>
+          <w:b w:val="false"/>
+          <w:bCs w:val="false"/>
+          <w:i w:val="false"/>
+          <w:i w:val="false"/>
+          <w:iCs w:val="false"/>
+        </w:rPr>
+      </w:pPr>
+      <w:r>
+        <w:rPr>
+          <w:rFonts w:ascii="Times New Roman" w:hAnsi="Times New Roman"/>
+          <w:b w:val="false"/>
+          <w:bCs w:val="false"/>
+          <w:i w:val="false"/>
+          <w:iCs w:val="false"/>
+        </w:rPr>
+      </w:r>
+    </w:p>
+    <w:p>
+      <w:pPr>
+        <w:pStyle w:val="Normal"/>
+        <w:spacing w:lineRule="auto" w:line="480"/>
+        <w:jc w:val="left"/>
+        <w:rPr>
+          <w:rFonts w:ascii="Times New Roman" w:hAnsi="Times New Roman"/>
+          <w:b w:val="false"/>
+          <w:b w:val="false"/>
+          <w:bCs w:val="false"/>
+          <w:i w:val="false"/>
+          <w:i w:val="false"/>
+          <w:iCs w:val="false"/>
+        </w:rPr>
+      </w:pPr>
+      <w:r>
+        <w:rPr>
+          <w:rFonts w:ascii="Times New Roman" w:hAnsi="Times New Roman"/>
+          <w:b w:val="false"/>
+          <w:bCs w:val="false"/>
+          <w:i w:val="false"/>
+          <w:iCs w:val="false"/>
+        </w:rPr>
       </w:r>
     </w:p>
     <w:p>
@@ -8434,8 +8007,9 @@
       </w:pPr>
       <w:r>
         <w:rPr>
-          <w:b/>
-          <w:bCs/>
+          <w:rFonts w:ascii="Times New Roman" w:hAnsi="Times New Roman"/>
+          <w:i w:val="false"/>
+          <w:iCs w:val="false"/>
         </w:rPr>
       </w:r>
     </w:p>
@@ -8475,8 +8049,9 @@
       </w:pPr>
       <w:r>
         <w:rPr>
-          <w:b/>
-          <w:bCs/>
+          <w:rFonts w:ascii="Times New Roman" w:hAnsi="Times New Roman"/>
+          <w:i w:val="false"/>
+          <w:iCs w:val="false"/>
         </w:rPr>
       </w:r>
     </w:p>
@@ -8516,8 +8091,9 @@
       </w:pPr>
       <w:r>
         <w:rPr>
-          <w:b w:val="false"/>
-          <w:bCs w:val="false"/>
+          <w:rFonts w:ascii="Times New Roman" w:hAnsi="Times New Roman"/>
+          <w:i w:val="false"/>
+          <w:iCs w:val="false"/>
         </w:rPr>
       </w:r>
     </w:p>
@@ -8642,20 +8218,10 @@
         </w:rPr>
       </w:pPr>
       <w:r>
-        <w:rPr/>
-      </w:r>
-    </w:p>
-    <w:p>
-      <w:pPr>
-        <w:pStyle w:val="Normal"/>
-        <w:spacing w:lineRule="auto" w:line="480"/>
-        <w:jc w:val="left"/>
-        <w:rPr>
-          <w:rFonts w:ascii="Times New Roman" w:hAnsi="Times New Roman"/>
-          <w:b w:val="false"/>
-          <w:b w:val="false"/>
-          <w:bCs w:val="false"/>
-          <w:i w:val="false"/>
+        <w:rPr>
+          <w:rFonts w:ascii="Times New Roman" w:hAnsi="Times New Roman"/>
+          <w:b w:val="false"/>
+          <w:bCs w:val="false"/>
           <w:i w:val="false"/>
           <w:iCs w:val="false"/>
           <w:caps w:val="false"/>
@@ -8665,9 +8231,6 @@
           <w:sz w:val="24"/>
           <w:szCs w:val="24"/>
         </w:rPr>
-      </w:pPr>
-      <w:r>
-        <w:rPr/>
       </w:r>
     </w:p>
     <w:p>
@@ -8692,20 +8255,10 @@
         </w:rPr>
       </w:pPr>
       <w:r>
-        <w:rPr/>
-      </w:r>
-    </w:p>
-    <w:p>
-      <w:pPr>
-        <w:pStyle w:val="Normal"/>
-        <w:spacing w:lineRule="auto" w:line="480"/>
-        <w:jc w:val="left"/>
-        <w:rPr>
-          <w:rFonts w:ascii="Times New Roman" w:hAnsi="Times New Roman"/>
-          <w:b w:val="false"/>
-          <w:b w:val="false"/>
-          <w:bCs w:val="false"/>
-          <w:i w:val="false"/>
+        <w:rPr>
+          <w:rFonts w:ascii="Times New Roman" w:hAnsi="Times New Roman"/>
+          <w:b w:val="false"/>
+          <w:bCs w:val="false"/>
           <w:i w:val="false"/>
           <w:iCs w:val="false"/>
           <w:caps w:val="false"/>
@@ -8715,9 +8268,6 @@
           <w:sz w:val="24"/>
           <w:szCs w:val="24"/>
         </w:rPr>
-      </w:pPr>
-      <w:r>
-        <w:rPr/>
       </w:r>
     </w:p>
     <w:p>
@@ -8742,20 +8292,10 @@
         </w:rPr>
       </w:pPr>
       <w:r>
-        <w:rPr/>
-      </w:r>
-    </w:p>
-    <w:p>
-      <w:pPr>
-        <w:pStyle w:val="Normal"/>
-        <w:spacing w:lineRule="auto" w:line="480"/>
-        <w:jc w:val="left"/>
-        <w:rPr>
-          <w:rFonts w:ascii="Times New Roman" w:hAnsi="Times New Roman"/>
-          <w:b w:val="false"/>
-          <w:b w:val="false"/>
-          <w:bCs w:val="false"/>
-          <w:i w:val="false"/>
+        <w:rPr>
+          <w:rFonts w:ascii="Times New Roman" w:hAnsi="Times New Roman"/>
+          <w:b w:val="false"/>
+          <w:bCs w:val="false"/>
           <w:i w:val="false"/>
           <w:iCs w:val="false"/>
           <w:caps w:val="false"/>
@@ -8765,9 +8305,6 @@
           <w:sz w:val="24"/>
           <w:szCs w:val="24"/>
         </w:rPr>
-      </w:pPr>
-      <w:r>
-        <w:rPr/>
       </w:r>
     </w:p>
     <w:p>
@@ -8792,20 +8329,10 @@
         </w:rPr>
       </w:pPr>
       <w:r>
-        <w:rPr/>
-      </w:r>
-    </w:p>
-    <w:p>
-      <w:pPr>
-        <w:pStyle w:val="Normal"/>
-        <w:spacing w:lineRule="auto" w:line="480"/>
-        <w:jc w:val="left"/>
-        <w:rPr>
-          <w:rFonts w:ascii="Times New Roman" w:hAnsi="Times New Roman"/>
-          <w:b w:val="false"/>
-          <w:b w:val="false"/>
-          <w:bCs w:val="false"/>
-          <w:i w:val="false"/>
+        <w:rPr>
+          <w:rFonts w:ascii="Times New Roman" w:hAnsi="Times New Roman"/>
+          <w:b w:val="false"/>
+          <w:bCs w:val="false"/>
           <w:i w:val="false"/>
           <w:iCs w:val="false"/>
           <w:caps w:val="false"/>
@@ -8815,9 +8342,6 @@
           <w:sz w:val="24"/>
           <w:szCs w:val="24"/>
         </w:rPr>
-      </w:pPr>
-      <w:r>
-        <w:rPr/>
       </w:r>
     </w:p>
     <w:p>
@@ -8842,20 +8366,10 @@
         </w:rPr>
       </w:pPr>
       <w:r>
-        <w:rPr/>
-      </w:r>
-    </w:p>
-    <w:p>
-      <w:pPr>
-        <w:pStyle w:val="Normal"/>
-        <w:spacing w:lineRule="auto" w:line="480"/>
-        <w:jc w:val="left"/>
-        <w:rPr>
-          <w:rFonts w:ascii="Times New Roman" w:hAnsi="Times New Roman"/>
-          <w:b w:val="false"/>
-          <w:b w:val="false"/>
-          <w:bCs w:val="false"/>
-          <w:i w:val="false"/>
+        <w:rPr>
+          <w:rFonts w:ascii="Times New Roman" w:hAnsi="Times New Roman"/>
+          <w:b w:val="false"/>
+          <w:bCs w:val="false"/>
           <w:i w:val="false"/>
           <w:iCs w:val="false"/>
           <w:caps w:val="false"/>
@@ -8865,9 +8379,6 @@
           <w:sz w:val="24"/>
           <w:szCs w:val="24"/>
         </w:rPr>
-      </w:pPr>
-      <w:r>
-        <w:rPr/>
       </w:r>
     </w:p>
     <w:p>
@@ -8892,20 +8403,10 @@
         </w:rPr>
       </w:pPr>
       <w:r>
-        <w:rPr/>
-      </w:r>
-    </w:p>
-    <w:p>
-      <w:pPr>
-        <w:pStyle w:val="Normal"/>
-        <w:spacing w:lineRule="auto" w:line="480"/>
-        <w:jc w:val="left"/>
-        <w:rPr>
-          <w:rFonts w:ascii="Times New Roman" w:hAnsi="Times New Roman"/>
-          <w:b w:val="false"/>
-          <w:b w:val="false"/>
-          <w:bCs w:val="false"/>
-          <w:i w:val="false"/>
+        <w:rPr>
+          <w:rFonts w:ascii="Times New Roman" w:hAnsi="Times New Roman"/>
+          <w:b w:val="false"/>
+          <w:bCs w:val="false"/>
           <w:i w:val="false"/>
           <w:iCs w:val="false"/>
           <w:caps w:val="false"/>
@@ -8915,9 +8416,6 @@
           <w:sz w:val="24"/>
           <w:szCs w:val="24"/>
         </w:rPr>
-      </w:pPr>
-      <w:r>
-        <w:rPr/>
       </w:r>
     </w:p>
     <w:p>
@@ -8940,6 +8438,214 @@
           <w:sz w:val="24"/>
           <w:szCs w:val="24"/>
         </w:rPr>
+      </w:pPr>
+      <w:r>
+        <w:rPr>
+          <w:rFonts w:ascii="Times New Roman" w:hAnsi="Times New Roman"/>
+          <w:b w:val="false"/>
+          <w:bCs w:val="false"/>
+          <w:i w:val="false"/>
+          <w:iCs w:val="false"/>
+          <w:caps w:val="false"/>
+          <w:smallCaps w:val="false"/>
+          <w:color w:val="000000"/>
+          <w:spacing w:val="0"/>
+          <w:sz w:val="24"/>
+          <w:szCs w:val="24"/>
+        </w:rPr>
+      </w:r>
+    </w:p>
+    <w:p>
+      <w:pPr>
+        <w:pStyle w:val="Normal"/>
+        <w:spacing w:lineRule="auto" w:line="480"/>
+        <w:jc w:val="left"/>
+        <w:rPr>
+          <w:rFonts w:ascii="Times New Roman" w:hAnsi="Times New Roman"/>
+          <w:b w:val="false"/>
+          <w:b w:val="false"/>
+          <w:bCs w:val="false"/>
+          <w:i w:val="false"/>
+          <w:i w:val="false"/>
+          <w:iCs w:val="false"/>
+          <w:caps w:val="false"/>
+          <w:smallCaps w:val="false"/>
+          <w:color w:val="000000"/>
+          <w:spacing w:val="0"/>
+          <w:sz w:val="24"/>
+          <w:szCs w:val="24"/>
+        </w:rPr>
+      </w:pPr>
+      <w:r>
+        <w:rPr>
+          <w:rFonts w:ascii="Times New Roman" w:hAnsi="Times New Roman"/>
+          <w:b w:val="false"/>
+          <w:bCs w:val="false"/>
+          <w:i w:val="false"/>
+          <w:iCs w:val="false"/>
+          <w:caps w:val="false"/>
+          <w:smallCaps w:val="false"/>
+          <w:color w:val="000000"/>
+          <w:spacing w:val="0"/>
+          <w:sz w:val="24"/>
+          <w:szCs w:val="24"/>
+        </w:rPr>
+      </w:r>
+    </w:p>
+    <w:p>
+      <w:pPr>
+        <w:pStyle w:val="Normal"/>
+        <w:spacing w:lineRule="auto" w:line="480"/>
+        <w:jc w:val="left"/>
+        <w:rPr>
+          <w:rFonts w:ascii="Times New Roman" w:hAnsi="Times New Roman"/>
+          <w:b w:val="false"/>
+          <w:b w:val="false"/>
+          <w:bCs w:val="false"/>
+          <w:i w:val="false"/>
+          <w:i w:val="false"/>
+          <w:iCs w:val="false"/>
+          <w:caps w:val="false"/>
+          <w:smallCaps w:val="false"/>
+          <w:color w:val="000000"/>
+          <w:spacing w:val="0"/>
+          <w:sz w:val="24"/>
+          <w:szCs w:val="24"/>
+        </w:rPr>
+      </w:pPr>
+      <w:r>
+        <w:rPr>
+          <w:rFonts w:ascii="Times New Roman" w:hAnsi="Times New Roman"/>
+          <w:b w:val="false"/>
+          <w:bCs w:val="false"/>
+          <w:i w:val="false"/>
+          <w:iCs w:val="false"/>
+          <w:caps w:val="false"/>
+          <w:smallCaps w:val="false"/>
+          <w:color w:val="000000"/>
+          <w:spacing w:val="0"/>
+          <w:sz w:val="24"/>
+          <w:szCs w:val="24"/>
+        </w:rPr>
+      </w:r>
+    </w:p>
+    <w:p>
+      <w:pPr>
+        <w:pStyle w:val="Normal"/>
+        <w:spacing w:lineRule="auto" w:line="480"/>
+        <w:jc w:val="left"/>
+        <w:rPr>
+          <w:rFonts w:ascii="Times New Roman" w:hAnsi="Times New Roman"/>
+          <w:b w:val="false"/>
+          <w:b w:val="false"/>
+          <w:bCs w:val="false"/>
+          <w:i w:val="false"/>
+          <w:i w:val="false"/>
+          <w:iCs w:val="false"/>
+          <w:caps w:val="false"/>
+          <w:smallCaps w:val="false"/>
+          <w:color w:val="000000"/>
+          <w:spacing w:val="0"/>
+          <w:sz w:val="24"/>
+          <w:szCs w:val="24"/>
+        </w:rPr>
+      </w:pPr>
+      <w:r>
+        <w:rPr>
+          <w:rFonts w:ascii="Times New Roman" w:hAnsi="Times New Roman"/>
+          <w:b w:val="false"/>
+          <w:bCs w:val="false"/>
+          <w:i w:val="false"/>
+          <w:iCs w:val="false"/>
+          <w:caps w:val="false"/>
+          <w:smallCaps w:val="false"/>
+          <w:color w:val="000000"/>
+          <w:spacing w:val="0"/>
+          <w:sz w:val="24"/>
+          <w:szCs w:val="24"/>
+        </w:rPr>
+      </w:r>
+    </w:p>
+    <w:p>
+      <w:pPr>
+        <w:pStyle w:val="Normal"/>
+        <w:spacing w:lineRule="auto" w:line="480"/>
+        <w:jc w:val="left"/>
+        <w:rPr>
+          <w:rFonts w:ascii="Times New Roman" w:hAnsi="Times New Roman"/>
+          <w:b w:val="false"/>
+          <w:b w:val="false"/>
+          <w:bCs w:val="false"/>
+          <w:i w:val="false"/>
+          <w:i w:val="false"/>
+          <w:iCs w:val="false"/>
+          <w:caps w:val="false"/>
+          <w:smallCaps w:val="false"/>
+          <w:color w:val="000000"/>
+          <w:spacing w:val="0"/>
+          <w:sz w:val="24"/>
+          <w:szCs w:val="24"/>
+        </w:rPr>
+      </w:pPr>
+      <w:r>
+        <w:rPr>
+          <w:rFonts w:ascii="Times New Roman" w:hAnsi="Times New Roman"/>
+          <w:b w:val="false"/>
+          <w:bCs w:val="false"/>
+          <w:i w:val="false"/>
+          <w:iCs w:val="false"/>
+          <w:caps w:val="false"/>
+          <w:smallCaps w:val="false"/>
+          <w:color w:val="000000"/>
+          <w:spacing w:val="0"/>
+          <w:sz w:val="24"/>
+          <w:szCs w:val="24"/>
+        </w:rPr>
+      </w:r>
+    </w:p>
+    <w:p>
+      <w:pPr>
+        <w:pStyle w:val="Normal"/>
+        <w:spacing w:lineRule="auto" w:line="480"/>
+        <w:jc w:val="left"/>
+        <w:rPr>
+          <w:rFonts w:ascii="Times New Roman" w:hAnsi="Times New Roman"/>
+          <w:b w:val="false"/>
+          <w:b w:val="false"/>
+          <w:bCs w:val="false"/>
+          <w:i w:val="false"/>
+          <w:i w:val="false"/>
+          <w:iCs w:val="false"/>
+          <w:caps w:val="false"/>
+          <w:smallCaps w:val="false"/>
+          <w:color w:val="000000"/>
+          <w:spacing w:val="0"/>
+          <w:sz w:val="24"/>
+          <w:szCs w:val="24"/>
+        </w:rPr>
+      </w:pPr>
+      <w:r>
+        <w:rPr>
+          <w:rFonts w:ascii="Times New Roman" w:hAnsi="Times New Roman"/>
+          <w:b w:val="false"/>
+          <w:bCs w:val="false"/>
+          <w:i w:val="false"/>
+          <w:iCs w:val="false"/>
+          <w:caps w:val="false"/>
+          <w:smallCaps w:val="false"/>
+          <w:color w:val="000000"/>
+          <w:spacing w:val="0"/>
+          <w:sz w:val="24"/>
+          <w:szCs w:val="24"/>
+        </w:rPr>
+      </w:r>
+    </w:p>
+    <w:p>
+      <w:pPr>
+        <w:pStyle w:val="Normal"/>
+        <w:spacing w:lineRule="auto" w:line="480"/>
+        <w:jc w:val="left"/>
+        <w:rPr/>
       </w:pPr>
       <w:r>
         <w:rPr/>
@@ -9003,7 +8709,6 @@
         </w:tabs>
         <w:ind w:left="720" w:hanging="360"/>
       </w:pPr>
-      <w:rPr/>
     </w:lvl>
     <w:lvl w:ilvl="1">
       <w:start w:val="1"/>
@@ -9016,7 +8721,6 @@
         </w:tabs>
         <w:ind w:left="1080" w:hanging="360"/>
       </w:pPr>
-      <w:rPr/>
     </w:lvl>
     <w:lvl w:ilvl="2">
       <w:start w:val="1"/>
@@ -9029,7 +8733,6 @@
         </w:tabs>
         <w:ind w:left="1440" w:hanging="360"/>
       </w:pPr>
-      <w:rPr/>
     </w:lvl>
     <w:lvl w:ilvl="3">
       <w:start w:val="1"/>
@@ -9042,7 +8745,6 @@
         </w:tabs>
         <w:ind w:left="1800" w:hanging="360"/>
       </w:pPr>
-      <w:rPr/>
     </w:lvl>
     <w:lvl w:ilvl="4">
       <w:start w:val="1"/>
@@ -9055,7 +8757,6 @@
         </w:tabs>
         <w:ind w:left="2160" w:hanging="360"/>
       </w:pPr>
-      <w:rPr/>
     </w:lvl>
     <w:lvl w:ilvl="5">
       <w:start w:val="1"/>
@@ -9068,7 +8769,6 @@
         </w:tabs>
         <w:ind w:left="2520" w:hanging="360"/>
       </w:pPr>
-      <w:rPr/>
     </w:lvl>
     <w:lvl w:ilvl="6">
       <w:start w:val="1"/>
@@ -9081,7 +8781,6 @@
         </w:tabs>
         <w:ind w:left="2880" w:hanging="360"/>
       </w:pPr>
-      <w:rPr/>
     </w:lvl>
     <w:lvl w:ilvl="7">
       <w:start w:val="1"/>
@@ -9094,7 +8793,6 @@
         </w:tabs>
         <w:ind w:left="3240" w:hanging="360"/>
       </w:pPr>
-      <w:rPr/>
     </w:lvl>
     <w:lvl w:ilvl="8">
       <w:start w:val="1"/>
@@ -9107,7 +8805,6 @@
         </w:tabs>
         <w:ind w:left="3600" w:hanging="360"/>
       </w:pPr>
-      <w:rPr/>
     </w:lvl>
   </w:abstractNum>
   <w:abstractNum w:abstractNumId="2">
@@ -9122,7 +8819,6 @@
         </w:tabs>
         <w:ind w:left="720" w:hanging="360"/>
       </w:pPr>
-      <w:rPr/>
     </w:lvl>
     <w:lvl w:ilvl="1">
       <w:start w:val="1"/>
@@ -9135,7 +8831,6 @@
         </w:tabs>
         <w:ind w:left="1080" w:hanging="360"/>
       </w:pPr>
-      <w:rPr/>
     </w:lvl>
     <w:lvl w:ilvl="2">
       <w:start w:val="1"/>
@@ -9148,7 +8843,6 @@
         </w:tabs>
         <w:ind w:left="1440" w:hanging="360"/>
       </w:pPr>
-      <w:rPr/>
     </w:lvl>
     <w:lvl w:ilvl="3">
       <w:start w:val="1"/>
@@ -9161,7 +8855,6 @@
         </w:tabs>
         <w:ind w:left="1800" w:hanging="360"/>
       </w:pPr>
-      <w:rPr/>
     </w:lvl>
     <w:lvl w:ilvl="4">
       <w:start w:val="1"/>
@@ -9174,7 +8867,6 @@
         </w:tabs>
         <w:ind w:left="2160" w:hanging="360"/>
       </w:pPr>
-      <w:rPr/>
     </w:lvl>
     <w:lvl w:ilvl="5">
       <w:start w:val="1"/>
@@ -9187,7 +8879,6 @@
         </w:tabs>
         <w:ind w:left="2520" w:hanging="360"/>
       </w:pPr>
-      <w:rPr/>
     </w:lvl>
     <w:lvl w:ilvl="6">
       <w:start w:val="1"/>
@@ -9200,7 +8891,6 @@
         </w:tabs>
         <w:ind w:left="2880" w:hanging="360"/>
       </w:pPr>
-      <w:rPr/>
     </w:lvl>
     <w:lvl w:ilvl="7">
       <w:start w:val="1"/>
@@ -9213,7 +8903,6 @@
         </w:tabs>
         <w:ind w:left="3240" w:hanging="360"/>
       </w:pPr>
-      <w:rPr/>
     </w:lvl>
     <w:lvl w:ilvl="8">
       <w:start w:val="1"/>
@@ -9226,7 +8915,6 @@
         </w:tabs>
         <w:ind w:left="3600" w:hanging="360"/>
       </w:pPr>
-      <w:rPr/>
     </w:lvl>
   </w:abstractNum>
   <w:abstractNum w:abstractNumId="3">
@@ -9241,7 +8929,6 @@
         </w:tabs>
         <w:ind w:left="720" w:hanging="360"/>
       </w:pPr>
-      <w:rPr/>
     </w:lvl>
     <w:lvl w:ilvl="1">
       <w:start w:val="1"/>
@@ -9254,7 +8941,6 @@
         </w:tabs>
         <w:ind w:left="1080" w:hanging="360"/>
       </w:pPr>
-      <w:rPr/>
     </w:lvl>
     <w:lvl w:ilvl="2">
       <w:start w:val="1"/>
@@ -9267,7 +8953,6 @@
         </w:tabs>
         <w:ind w:left="1440" w:hanging="360"/>
       </w:pPr>
-      <w:rPr/>
     </w:lvl>
     <w:lvl w:ilvl="3">
       <w:start w:val="1"/>
@@ -9280,7 +8965,6 @@
         </w:tabs>
         <w:ind w:left="1800" w:hanging="360"/>
       </w:pPr>
-      <w:rPr/>
     </w:lvl>
     <w:lvl w:ilvl="4">
       <w:start w:val="1"/>
@@ -9293,7 +8977,6 @@
         </w:tabs>
         <w:ind w:left="2160" w:hanging="360"/>
       </w:pPr>
-      <w:rPr/>
     </w:lvl>
     <w:lvl w:ilvl="5">
       <w:start w:val="1"/>
@@ -9306,7 +8989,6 @@
         </w:tabs>
         <w:ind w:left="2520" w:hanging="360"/>
       </w:pPr>
-      <w:rPr/>
     </w:lvl>
     <w:lvl w:ilvl="6">
       <w:start w:val="1"/>
@@ -9319,7 +9001,6 @@
         </w:tabs>
         <w:ind w:left="2880" w:hanging="360"/>
       </w:pPr>
-      <w:rPr/>
     </w:lvl>
     <w:lvl w:ilvl="7">
       <w:start w:val="1"/>
@@ -9332,7 +9013,6 @@
         </w:tabs>
         <w:ind w:left="3240" w:hanging="360"/>
       </w:pPr>
-      <w:rPr/>
     </w:lvl>
     <w:lvl w:ilvl="8">
       <w:start w:val="1"/>
@@ -9345,7 +9025,6 @@
         </w:tabs>
         <w:ind w:left="3600" w:hanging="360"/>
       </w:pPr>
-      <w:rPr/>
     </w:lvl>
   </w:abstractNum>
   <w:abstractNum w:abstractNumId="4">
@@ -9462,6 +9141,7 @@
       <w:rPr>
         <w:rFonts w:ascii="Liberation Serif" w:hAnsi="Liberation Serif" w:eastAsia="Songti SC" w:cs="Arial Unicode MS"/>
         <w:kern w:val="2"/>
+        <w:sz w:val="20"/>
         <w:szCs w:val="24"/>
         <w:lang w:val="en-US" w:eastAsia="zh-CN" w:bidi="hi-IN"/>
       </w:rPr>
@@ -9586,7 +9266,6 @@
     <w:pPr>
       <w:suppressLineNumbers/>
       <w:tabs>
-        <w:tab w:val="clear" w:pos="709"/>
         <w:tab w:val="center" w:pos="4986" w:leader="none"/>
         <w:tab w:val="right" w:pos="9972" w:leader="none"/>
       </w:tabs>
@@ -9599,7 +9278,6 @@
     <w:pPr>
       <w:suppressLineNumbers/>
       <w:tabs>
-        <w:tab w:val="clear" w:pos="709"/>
         <w:tab w:val="center" w:pos="4986" w:leader="none"/>
         <w:tab w:val="right" w:pos="9972" w:leader="none"/>
       </w:tabs>

</xml_diff>

<commit_message>
Updated till Chapter 8
</commit_message>
<xml_diff>
--- a/FinalReport.docx
+++ b/FinalReport.docx
@@ -1404,7 +1404,7 @@
           <w:b w:val="false"/>
           <w:bCs w:val="false"/>
         </w:rPr>
-        <w:t xml:space="preserve">The comparison to decide the more efficient model is based on the test accuracy of all the repositories, an esoteric repository and an extremely popular repository to cover the spectrum of different types of repositories. The results show that the RGCN based models outperformed the GGNN models for all cases, albeit, within a &lt; 5% range. </w:t>
+        <w:t xml:space="preserve">The comparison to decide the more efficient model is based on the test accuracy of all the repositories, an esoteric repository and an extremely popular repository to cover the spectrum of different types of repositories. The results show that the RGCN based models outperformed the GGNN models for all cases, albeit, within &lt; 5% range. </w:t>
       </w:r>
     </w:p>
     <w:p>
@@ -1836,6 +1836,24 @@
           <w:iCs w:val="false"/>
         </w:rPr>
         <w:t>TABLE OF CONTENTS</w:t>
+      </w:r>
+    </w:p>
+    <w:p>
+      <w:pPr>
+        <w:pStyle w:val="Normal"/>
+        <w:spacing w:lineRule="auto" w:line="480"/>
+        <w:jc w:val="center"/>
+        <w:rPr/>
+      </w:pPr>
+      <w:r>
+        <w:rPr>
+          <w:rFonts w:ascii="Times New Roman" w:hAnsi="Times New Roman"/>
+          <w:b/>
+          <w:bCs/>
+          <w:i w:val="false"/>
+          <w:iCs w:val="false"/>
+        </w:rPr>
+        <w:t>[TODO: FIX]</w:t>
       </w:r>
     </w:p>
     <w:p>
@@ -7287,7 +7305,7 @@
           <w:i w:val="false"/>
           <w:iCs w:val="false"/>
         </w:rPr>
-        <w:t xml:space="preserve"> index of the results array wouldn’t be highlighted as a compilation error and therefore, would require other less rule based methods to detect this at develop or compile time. The results from a well trained hypothetical model would illuminate the at the low confidence of the actual variable used in the source code and complain to the user that there could potentially be a bug with the code while suggesting the variable i.e. idx in this case, with the highest confidence. </w:t>
+        <w:t xml:space="preserve"> index of the results array wouldn’t be highlighted as a compilation error and therefore, would require other less rule based methods to detect this at develop or compile time. The results from a well trained hypothetical model would illuminate the at the low confidence of the actual variable used in the source code and complain to the user that there could potentially be a bug with the code while suggesting the variable i.e. idx in this case, with the highest confidence.</w:t>
       </w:r>
     </w:p>
     <w:p>
@@ -8490,17 +8508,12 @@
         <w:spacing w:lineRule="auto" w:line="480"/>
         <w:jc w:val="left"/>
         <w:rPr>
-          <w:rFonts w:ascii="Times New Roman" w:hAnsi="Times New Roman"/>
-          <w:i w:val="false"/>
-          <w:i w:val="false"/>
-          <w:iCs w:val="false"/>
-        </w:rPr>
-      </w:pPr>
-      <w:r>
-        <w:rPr>
-          <w:b w:val="false"/>
-          <w:bCs w:val="false"/>
-        </w:rPr>
+          <w:b w:val="false"/>
+          <w:b w:val="false"/>
+          <w:bCs w:val="false"/>
+        </w:rPr>
+      </w:pPr>
+      <w:r>
         <w:drawing>
           <wp:anchor behindDoc="0" distT="0" distB="0" distL="0" distR="0" simplePos="0" locked="0" layoutInCell="1" allowOverlap="1" relativeHeight="7">
             <wp:simplePos x="0" y="0"/>
@@ -8547,6 +8560,35 @@
           </wp:anchor>
         </w:drawing>
       </w:r>
+      <w:r>
+        <w:rPr>
+          <w:rFonts w:ascii="Times New Roman" w:hAnsi="Times New Roman"/>
+          <w:b w:val="false"/>
+          <w:bCs w:val="false"/>
+          <w:i w:val="false"/>
+          <w:iCs w:val="false"/>
+        </w:rPr>
+        <w:t>[TODO]: Fix the image</w:t>
+      </w:r>
+    </w:p>
+    <w:p>
+      <w:pPr>
+        <w:pStyle w:val="Normal"/>
+        <w:spacing w:lineRule="auto" w:line="480"/>
+        <w:jc w:val="left"/>
+        <w:rPr>
+          <w:rFonts w:ascii="Times New Roman" w:hAnsi="Times New Roman"/>
+          <w:i w:val="false"/>
+          <w:i w:val="false"/>
+          <w:iCs w:val="false"/>
+        </w:rPr>
+      </w:pPr>
+      <w:r>
+        <w:rPr>
+          <w:b w:val="false"/>
+          <w:bCs w:val="false"/>
+        </w:rPr>
+      </w:r>
     </w:p>
     <w:p>
       <w:pPr>
@@ -9176,7 +9218,13 @@
         <w:rPr>
           <w:rFonts w:ascii="Times New Roman" w:hAnsi="Times New Roman"/>
         </w:rPr>
-        <w:t xml:space="preserve">The unrolling stage is when, after some number of time steps that can be a hyperparameter, the individual nodes are “aware” of not only the features of its neighbors but also other nodes in further locations on the graph. This unrolled graph neural network is how each node knows not only about it’s own features but it’s place in the overall program graph. </w:t>
+        <w:t xml:space="preserve">The unrolling stage is when, after some number of time steps that can be a hyperparameter, the individual nodes are “aware” of not only the features of its neighbors but also other nodes in further locations on the graph </w:t>
+      </w:r>
+      <w:r>
+        <w:rPr>
+          <w:rFonts w:ascii="Times New Roman" w:hAnsi="Times New Roman"/>
+        </w:rPr>
+        <w:t>and these are indicated by the large dotted circles in the figure below. By the end of a certain number of time steps, all nodes should be acquainted with their own position as well as all other positions on the graph.</w:t>
       </w:r>
     </w:p>
     <w:p>
@@ -9286,17 +9334,20 @@
         <w:spacing w:lineRule="auto" w:line="480"/>
         <w:jc w:val="left"/>
         <w:rPr>
-          <w:rFonts w:ascii="Times New Roman" w:hAnsi="Times New Roman"/>
-          <w:i w:val="false"/>
-          <w:i w:val="false"/>
-          <w:iCs w:val="false"/>
-        </w:rPr>
-      </w:pPr>
-      <w:r>
-        <w:rPr>
-          <w:b w:val="false"/>
-          <w:bCs w:val="false"/>
-        </w:rPr>
+          <w:b w:val="false"/>
+          <w:b w:val="false"/>
+          <w:bCs w:val="false"/>
+        </w:rPr>
+      </w:pPr>
+      <w:r>
+        <w:rPr>
+          <w:rFonts w:ascii="Times New Roman" w:hAnsi="Times New Roman"/>
+          <w:b w:val="false"/>
+          <w:bCs w:val="false"/>
+          <w:i w:val="false"/>
+          <w:iCs w:val="false"/>
+        </w:rPr>
+        <w:t xml:space="preserve">The objective function used for the training is that of a max-margin objective on the concatenation of the state of a slot variable i.e. the state of an empty spot we are trying to predict and the state of all possible same typed variables in the same scope. In other words, using the state representations, we are trying to maximize the similarity of the state of the nodes representing a variable of the same type in the scope matches the ones that would be characteristic of the slot. </w:t>
       </w:r>
     </w:p>
     <w:p>
@@ -9919,33 +9970,88 @@
           <w:i w:val="false"/>
           <w:iCs w:val="false"/>
         </w:rPr>
-        <w:t>Like before, the next state of the node ‘v’ is computed by passing the normalized convolved aggregated states of all neighbors of ‘v’ through a non-linear unit such as a Rectified Linear Unit (ReLu).</w:t>
-      </w:r>
-    </w:p>
-    <w:p>
-      <w:pPr>
-        <w:pStyle w:val="Normal"/>
-        <w:spacing w:lineRule="auto" w:line="480"/>
-        <w:jc w:val="left"/>
-        <w:rPr>
-          <w:rFonts w:ascii="Times New Roman" w:hAnsi="Times New Roman"/>
-          <w:b w:val="false"/>
-          <w:b w:val="false"/>
-          <w:bCs w:val="false"/>
-          <w:i w:val="false"/>
-          <w:i w:val="false"/>
-          <w:iCs w:val="false"/>
-        </w:rPr>
-      </w:pPr>
-      <w:r>
-        <w:rPr>
-          <w:rFonts w:ascii="Times New Roman" w:hAnsi="Times New Roman"/>
-          <w:b w:val="false"/>
-          <w:bCs w:val="false"/>
-          <w:i w:val="false"/>
-          <w:iCs w:val="false"/>
-        </w:rPr>
-        <w:t>The intuition here is that accumulation of the transformed feature vectors of neighboring nodes through the normalized sum provide us with apt representations. Additionally, the Relational aspect of the RGCN is closely associated with the different edge types that have been covered before.</w:t>
+        <w:t xml:space="preserve">Like before, the next state of the node ‘v’ is computed by passing the normalized convolved aggregated states of all neighbors of ‘v’ through a non-linear unit such as a Rectified Linear Unit (ReLu) </w:t>
+      </w:r>
+      <w:r>
+        <w:rPr>
+          <w:rFonts w:ascii="Times New Roman" w:hAnsi="Times New Roman"/>
+          <w:b w:val="false"/>
+          <w:bCs w:val="false"/>
+          <w:i w:val="false"/>
+          <w:iCs w:val="false"/>
+        </w:rPr>
+        <w:t>for all graph edge types ‘l’</w:t>
+      </w:r>
+      <w:r>
+        <w:rPr>
+          <w:rFonts w:ascii="Times New Roman" w:hAnsi="Times New Roman"/>
+          <w:b w:val="false"/>
+          <w:bCs w:val="false"/>
+          <w:i w:val="false"/>
+          <w:iCs w:val="false"/>
+        </w:rPr>
+        <w:t>.</w:t>
+      </w:r>
+    </w:p>
+    <w:p>
+      <w:pPr>
+        <w:pStyle w:val="Normal"/>
+        <w:spacing w:lineRule="auto" w:line="480"/>
+        <w:jc w:val="left"/>
+        <w:rPr>
+          <w:rFonts w:ascii="Times New Roman" w:hAnsi="Times New Roman"/>
+          <w:b w:val="false"/>
+          <w:b w:val="false"/>
+          <w:bCs w:val="false"/>
+          <w:i w:val="false"/>
+          <w:i w:val="false"/>
+          <w:iCs w:val="false"/>
+        </w:rPr>
+      </w:pPr>
+      <w:r>
+        <w:rPr>
+          <w:rFonts w:ascii="Times New Roman" w:hAnsi="Times New Roman"/>
+          <w:b w:val="false"/>
+          <w:bCs w:val="false"/>
+          <w:i w:val="false"/>
+          <w:iCs w:val="false"/>
+        </w:rPr>
+      </w:r>
+    </w:p>
+    <w:p>
+      <w:pPr>
+        <w:pStyle w:val="Normal"/>
+        <w:spacing w:lineRule="auto" w:line="480"/>
+        <w:jc w:val="left"/>
+        <w:rPr>
+          <w:rFonts w:ascii="Times New Roman" w:hAnsi="Times New Roman"/>
+          <w:b w:val="false"/>
+          <w:b w:val="false"/>
+          <w:bCs w:val="false"/>
+          <w:i w:val="false"/>
+          <w:i w:val="false"/>
+          <w:iCs w:val="false"/>
+        </w:rPr>
+      </w:pPr>
+      <w:r>
+        <w:rPr>
+          <w:rFonts w:ascii="Times New Roman" w:hAnsi="Times New Roman"/>
+          <w:b w:val="false"/>
+          <w:bCs w:val="false"/>
+          <w:i w:val="false"/>
+          <w:iCs w:val="false"/>
+        </w:rPr>
+        <w:t xml:space="preserve">The intuition here is that accumulation of the transformed feature vectors of neighboring nodes through the normalized sum provide us with apt representations. Additionally, the Relational aspect of the RGCN is closely associated with the different edge types that have been covered before </w:t>
+      </w:r>
+      <w:r>
+        <w:rPr>
+          <w:rFonts w:ascii="Times New Roman" w:hAnsi="Times New Roman"/>
+          <w:b w:val="false"/>
+          <w:bCs w:val="false"/>
+          <w:i w:val="false"/>
+          <w:iCs w:val="false"/>
+        </w:rPr>
+        <w:t>as per the research paper [TODO]</w:t>
       </w:r>
     </w:p>
     <w:p>
@@ -9997,238 +10103,6 @@
           <w:iCs w:val="false"/>
         </w:rPr>
         <w:t>Now that we have expounded on the basics of the models we’ll be comparing and providing a bird eyes view of what’s happening under the hood, we proceed with getting into details about the comparative case study.</w:t>
-      </w:r>
-    </w:p>
-    <w:p>
-      <w:pPr>
-        <w:pStyle w:val="Normal"/>
-        <w:spacing w:lineRule="auto" w:line="480"/>
-        <w:jc w:val="left"/>
-        <w:rPr>
-          <w:rFonts w:ascii="Times New Roman" w:hAnsi="Times New Roman"/>
-          <w:b w:val="false"/>
-          <w:b w:val="false"/>
-          <w:bCs w:val="false"/>
-          <w:i w:val="false"/>
-          <w:i w:val="false"/>
-          <w:iCs w:val="false"/>
-        </w:rPr>
-      </w:pPr>
-      <w:r>
-        <w:rPr/>
-      </w:r>
-    </w:p>
-    <w:p>
-      <w:pPr>
-        <w:pStyle w:val="Normal"/>
-        <w:spacing w:lineRule="auto" w:line="480"/>
-        <w:jc w:val="left"/>
-        <w:rPr>
-          <w:rFonts w:ascii="Times New Roman" w:hAnsi="Times New Roman"/>
-          <w:b w:val="false"/>
-          <w:b w:val="false"/>
-          <w:bCs w:val="false"/>
-          <w:i w:val="false"/>
-          <w:i w:val="false"/>
-          <w:iCs w:val="false"/>
-        </w:rPr>
-      </w:pPr>
-      <w:r>
-        <w:rPr/>
-      </w:r>
-    </w:p>
-    <w:p>
-      <w:pPr>
-        <w:pStyle w:val="Normal"/>
-        <w:spacing w:lineRule="auto" w:line="480"/>
-        <w:jc w:val="left"/>
-        <w:rPr>
-          <w:rFonts w:ascii="Times New Roman" w:hAnsi="Times New Roman"/>
-          <w:b w:val="false"/>
-          <w:b w:val="false"/>
-          <w:bCs w:val="false"/>
-          <w:i w:val="false"/>
-          <w:i w:val="false"/>
-          <w:iCs w:val="false"/>
-        </w:rPr>
-      </w:pPr>
-      <w:r>
-        <w:rPr/>
-      </w:r>
-    </w:p>
-    <w:p>
-      <w:pPr>
-        <w:pStyle w:val="Normal"/>
-        <w:spacing w:lineRule="auto" w:line="480"/>
-        <w:jc w:val="left"/>
-        <w:rPr>
-          <w:rFonts w:ascii="Times New Roman" w:hAnsi="Times New Roman"/>
-          <w:b/>
-          <w:b/>
-          <w:bCs/>
-          <w:i w:val="false"/>
-          <w:i w:val="false"/>
-          <w:iCs w:val="false"/>
-        </w:rPr>
-      </w:pPr>
-      <w:r>
-        <w:rPr>
-          <w:rFonts w:ascii="Times New Roman" w:hAnsi="Times New Roman"/>
-          <w:b/>
-          <w:bCs/>
-          <w:i w:val="false"/>
-          <w:iCs w:val="false"/>
-        </w:rPr>
-      </w:r>
-    </w:p>
-    <w:p>
-      <w:pPr>
-        <w:pStyle w:val="Normal"/>
-        <w:spacing w:lineRule="auto" w:line="480"/>
-        <w:jc w:val="left"/>
-        <w:rPr>
-          <w:rFonts w:ascii="Times New Roman" w:hAnsi="Times New Roman"/>
-          <w:b/>
-          <w:b/>
-          <w:bCs/>
-          <w:i w:val="false"/>
-          <w:i w:val="false"/>
-          <w:iCs w:val="false"/>
-        </w:rPr>
-      </w:pPr>
-      <w:r>
-        <w:rPr>
-          <w:rFonts w:ascii="Times New Roman" w:hAnsi="Times New Roman"/>
-          <w:b/>
-          <w:bCs/>
-          <w:i w:val="false"/>
-          <w:iCs w:val="false"/>
-        </w:rPr>
-      </w:r>
-    </w:p>
-    <w:p>
-      <w:pPr>
-        <w:pStyle w:val="Normal"/>
-        <w:spacing w:lineRule="auto" w:line="480"/>
-        <w:jc w:val="left"/>
-        <w:rPr>
-          <w:rFonts w:ascii="Times New Roman" w:hAnsi="Times New Roman"/>
-          <w:b w:val="false"/>
-          <w:b w:val="false"/>
-          <w:bCs w:val="false"/>
-          <w:i w:val="false"/>
-          <w:i w:val="false"/>
-          <w:iCs w:val="false"/>
-        </w:rPr>
-      </w:pPr>
-      <w:r>
-        <w:rPr>
-          <w:rFonts w:ascii="Times New Roman" w:hAnsi="Times New Roman"/>
-          <w:b w:val="false"/>
-          <w:bCs w:val="false"/>
-          <w:i w:val="false"/>
-          <w:iCs w:val="false"/>
-        </w:rPr>
-      </w:r>
-    </w:p>
-    <w:p>
-      <w:pPr>
-        <w:pStyle w:val="Normal"/>
-        <w:spacing w:lineRule="auto" w:line="480"/>
-        <w:jc w:val="left"/>
-        <w:rPr>
-          <w:rFonts w:ascii="Times New Roman" w:hAnsi="Times New Roman"/>
-          <w:b w:val="false"/>
-          <w:b w:val="false"/>
-          <w:bCs w:val="false"/>
-          <w:i w:val="false"/>
-          <w:i w:val="false"/>
-          <w:iCs w:val="false"/>
-        </w:rPr>
-      </w:pPr>
-      <w:r>
-        <w:rPr>
-          <w:rFonts w:ascii="Times New Roman" w:hAnsi="Times New Roman"/>
-          <w:b w:val="false"/>
-          <w:bCs w:val="false"/>
-          <w:i w:val="false"/>
-          <w:iCs w:val="false"/>
-        </w:rPr>
-      </w:r>
-    </w:p>
-    <w:p>
-      <w:pPr>
-        <w:pStyle w:val="Normal"/>
-        <w:spacing w:lineRule="auto" w:line="480"/>
-        <w:jc w:val="left"/>
-        <w:rPr>
-          <w:rFonts w:ascii="Times New Roman" w:hAnsi="Times New Roman"/>
-          <w:b w:val="false"/>
-          <w:b w:val="false"/>
-          <w:bCs w:val="false"/>
-          <w:i w:val="false"/>
-          <w:i w:val="false"/>
-          <w:iCs w:val="false"/>
-        </w:rPr>
-      </w:pPr>
-      <w:r>
-        <w:rPr>
-          <w:rFonts w:ascii="Times New Roman" w:hAnsi="Times New Roman"/>
-          <w:b w:val="false"/>
-          <w:bCs w:val="false"/>
-          <w:i w:val="false"/>
-          <w:iCs w:val="false"/>
-        </w:rPr>
-      </w:r>
-    </w:p>
-    <w:p>
-      <w:pPr>
-        <w:pStyle w:val="Normal"/>
-        <w:spacing w:lineRule="auto" w:line="480"/>
-        <w:jc w:val="left"/>
-        <w:rPr>
-          <w:rFonts w:ascii="Times New Roman" w:hAnsi="Times New Roman"/>
-          <w:b w:val="false"/>
-          <w:b w:val="false"/>
-          <w:bCs w:val="false"/>
-          <w:i w:val="false"/>
-          <w:i w:val="false"/>
-          <w:iCs w:val="false"/>
-        </w:rPr>
-      </w:pPr>
-      <w:r>
-        <w:rPr>
-          <w:rFonts w:ascii="Times New Roman" w:hAnsi="Times New Roman"/>
-          <w:b w:val="false"/>
-          <w:bCs w:val="false"/>
-          <w:i w:val="false"/>
-          <w:iCs w:val="false"/>
-        </w:rPr>
-      </w:r>
-    </w:p>
-    <w:p>
-      <w:pPr>
-        <w:pStyle w:val="Normal"/>
-        <w:spacing w:lineRule="auto" w:line="480"/>
-        <w:jc w:val="left"/>
-        <w:rPr>
-          <w:rFonts w:ascii="Times New Roman" w:hAnsi="Times New Roman"/>
-          <w:b w:val="false"/>
-          <w:b w:val="false"/>
-          <w:bCs w:val="false"/>
-          <w:i w:val="false"/>
-          <w:i w:val="false"/>
-          <w:iCs w:val="false"/>
-        </w:rPr>
-      </w:pPr>
-      <w:r>
-        <w:rPr>
-          <w:rFonts w:ascii="Times New Roman" w:hAnsi="Times New Roman"/>
-          <w:b w:val="false"/>
-          <w:bCs w:val="false"/>
-          <w:i w:val="false"/>
-          <w:iCs w:val="false"/>
-        </w:rPr>
       </w:r>
     </w:p>
     <w:p>
@@ -10886,7 +10760,7 @@
           <w:i w:val="false"/>
           <w:iCs w:val="false"/>
         </w:rPr>
-        <w:t>process for this project, I was lucky enough to exchange emails with one of the authors of the paper my comparative study is based off of, Marc Brockschmidt who extremely graciously answered all my very specific questions about the paper and methodology. Additionally, I spoke to Anmol Joshi, a data scientist at Boeing to get a more general perspective about deploying models in production. The main takeaways from the conversations were:</w:t>
+        <w:t>process for this project, I was lucky enough to exchange emails with one of the authors of the paper my comparative study is based off of, Marc Brockschmidt who extremely graciously answered all my very specific questions about the paper and methodology. Additionally, I spoke to Anmol Joshi, a data scientist from C-1 at Boeing to get a more general perspective about deploying models in production. The main takeaways from the conversations were:</w:t>
       </w:r>
     </w:p>
     <w:p>
@@ -11075,7 +10949,7 @@
           <w:sz w:val="24"/>
           <w:szCs w:val="24"/>
         </w:rPr>
-        <w:t>Experiment as much as you can! You will never get the right answer right away as there is no right answer. It's only improvement of representation.</w:t>
+        <w:t>Experiment as much as you can. You will never get the right answer right away as there is no right answer. It's only improvement of representation.</w:t>
       </w:r>
     </w:p>
     <w:p>
@@ -11263,25 +11137,19 @@
       <w:pPr>
         <w:pStyle w:val="Normal"/>
         <w:spacing w:lineRule="auto" w:line="480"/>
-        <w:jc w:val="left"/>
-        <w:rPr>
-          <w:rFonts w:ascii="Times New Roman" w:hAnsi="Times New Roman"/>
-          <w:b w:val="false"/>
-          <w:b w:val="false"/>
-          <w:bCs w:val="false"/>
-          <w:i w:val="false"/>
-          <w:i w:val="false"/>
-          <w:iCs w:val="false"/>
-        </w:rPr>
-      </w:pPr>
-      <w:r>
-        <w:rPr>
-          <w:rFonts w:ascii="Times New Roman" w:hAnsi="Times New Roman"/>
-          <w:b w:val="false"/>
-          <w:bCs w:val="false"/>
-          <w:i w:val="false"/>
-          <w:iCs w:val="false"/>
-        </w:rPr>
+        <w:jc w:val="center"/>
+        <w:rPr>
+          <w:rFonts w:ascii="Times New Roman" w:hAnsi="Times New Roman"/>
+          <w:b/>
+          <w:b/>
+          <w:bCs/>
+          <w:i w:val="false"/>
+          <w:i w:val="false"/>
+          <w:iCs w:val="false"/>
+        </w:rPr>
+      </w:pPr>
+      <w:r>
+        <w:rPr/>
       </w:r>
     </w:p>
     <w:p>
@@ -12923,6 +12791,68 @@
         </w:rPr>
         <w:t xml:space="preserve">The structure of each of the directories is very similar where we have 2 zipped JSON files consisting of the token and type hierarchy information for the entire repository. </w:t>
       </w:r>
+      <w:r>
+        <w:rPr>
+          <w:rFonts w:ascii="Times New Roman" w:hAnsi="Times New Roman"/>
+          <w:b w:val="false"/>
+          <w:bCs w:val="false"/>
+          <w:i w:val="false"/>
+          <w:iCs w:val="false"/>
+        </w:rPr>
+        <w:t xml:space="preserve">Additionally, the data is split into testing, training and validation sets. The training and validation sets are used primarily for the training and hyperparameter validation and as suggested by the name, the testing files will be used to compute the test accuracy. This split is based on a percentage that’s typically set to 60-20-20 for the training, validation and testing respectively. </w:t>
+      </w:r>
+    </w:p>
+    <w:p>
+      <w:pPr>
+        <w:pStyle w:val="Normal"/>
+        <w:spacing w:lineRule="auto" w:line="480"/>
+        <w:jc w:val="left"/>
+        <w:rPr>
+          <w:rFonts w:ascii="Times New Roman" w:hAnsi="Times New Roman"/>
+        </w:rPr>
+      </w:pPr>
+      <w:r>
+        <w:rPr>
+          <w:rFonts w:ascii="Times New Roman" w:hAnsi="Times New Roman"/>
+        </w:rPr>
+      </w:r>
+    </w:p>
+    <w:p>
+      <w:pPr>
+        <w:pStyle w:val="Normal"/>
+        <w:spacing w:lineRule="auto" w:line="480"/>
+        <w:jc w:val="left"/>
+        <w:rPr>
+          <w:rFonts w:ascii="Times New Roman" w:hAnsi="Times New Roman"/>
+          <w:b/>
+          <w:b/>
+          <w:bCs/>
+          <w:i w:val="false"/>
+          <w:i w:val="false"/>
+          <w:iCs w:val="false"/>
+        </w:rPr>
+      </w:pPr>
+      <w:r>
+        <w:rPr/>
+      </w:r>
+    </w:p>
+    <w:p>
+      <w:pPr>
+        <w:pStyle w:val="Normal"/>
+        <w:spacing w:lineRule="auto" w:line="480"/>
+        <w:jc w:val="center"/>
+        <w:rPr/>
+      </w:pPr>
+      <w:r>
+        <w:rPr>
+          <w:rFonts w:ascii="Times New Roman" w:hAnsi="Times New Roman"/>
+          <w:b/>
+          <w:bCs/>
+          <w:i w:val="false"/>
+          <w:iCs w:val="false"/>
+        </w:rPr>
+        <w:t>Fig 14: Typical Directory Structure of Data From A Repository</w:t>
+      </w:r>
     </w:p>
     <w:p>
       <w:pPr>
@@ -12945,10 +12875,10 @@
           <wp:anchor behindDoc="0" distT="0" distB="0" distL="0" distR="0" simplePos="0" locked="0" layoutInCell="1" allowOverlap="1" relativeHeight="14">
             <wp:simplePos x="0" y="0"/>
             <wp:positionH relativeFrom="column">
-              <wp:align>center</wp:align>
+              <wp:posOffset>1048385</wp:posOffset>
             </wp:positionH>
             <wp:positionV relativeFrom="paragraph">
-              <wp:posOffset>635</wp:posOffset>
+              <wp:posOffset>41910</wp:posOffset>
             </wp:positionV>
             <wp:extent cx="3291205" cy="3234055"/>
             <wp:effectExtent l="0" t="0" r="0" b="0"/>
@@ -13106,28 +13036,6 @@
       <w:pPr>
         <w:pStyle w:val="Normal"/>
         <w:spacing w:lineRule="auto" w:line="480"/>
-        <w:jc w:val="left"/>
-        <w:rPr>
-          <w:b w:val="false"/>
-          <w:b w:val="false"/>
-          <w:bCs w:val="false"/>
-        </w:rPr>
-      </w:pPr>
-      <w:r>
-        <w:rPr>
-          <w:rFonts w:ascii="Times New Roman" w:hAnsi="Times New Roman"/>
-          <w:b w:val="false"/>
-          <w:bCs w:val="false"/>
-          <w:i w:val="false"/>
-          <w:iCs w:val="false"/>
-        </w:rPr>
-        <w:t xml:space="preserve">Additionally, the data is split into testing, training and validation sets. The training and validation sets are used primarily for the case of </w:t>
-      </w:r>
-    </w:p>
-    <w:p>
-      <w:pPr>
-        <w:pStyle w:val="Normal"/>
-        <w:spacing w:lineRule="auto" w:line="480"/>
         <w:jc w:val="center"/>
         <w:rPr>
           <w:rFonts w:ascii="Times New Roman" w:hAnsi="Times New Roman"/>
@@ -13147,6 +13055,474 @@
       <w:pPr>
         <w:pStyle w:val="Normal"/>
         <w:spacing w:lineRule="auto" w:line="480"/>
+        <w:jc w:val="left"/>
+        <w:rPr>
+          <w:rFonts w:ascii="Times New Roman" w:hAnsi="Times New Roman"/>
+          <w:i w:val="false"/>
+          <w:i w:val="false"/>
+          <w:iCs w:val="false"/>
+        </w:rPr>
+      </w:pPr>
+      <w:r>
+        <w:rPr>
+          <w:b w:val="false"/>
+          <w:bCs w:val="false"/>
+        </w:rPr>
+      </w:r>
+    </w:p>
+    <w:p>
+      <w:pPr>
+        <w:pStyle w:val="Normal"/>
+        <w:spacing w:lineRule="auto" w:line="480"/>
+        <w:jc w:val="left"/>
+        <w:rPr>
+          <w:rFonts w:ascii="Times New Roman" w:hAnsi="Times New Roman"/>
+          <w:i w:val="false"/>
+          <w:i w:val="false"/>
+          <w:iCs w:val="false"/>
+        </w:rPr>
+      </w:pPr>
+      <w:r>
+        <w:rPr>
+          <w:b w:val="false"/>
+          <w:bCs w:val="false"/>
+        </w:rPr>
+      </w:r>
+    </w:p>
+    <w:p>
+      <w:pPr>
+        <w:pStyle w:val="Normal"/>
+        <w:spacing w:lineRule="auto" w:line="480"/>
+        <w:jc w:val="left"/>
+        <w:rPr>
+          <w:rFonts w:ascii="Times New Roman" w:hAnsi="Times New Roman"/>
+          <w:b w:val="false"/>
+          <w:b w:val="false"/>
+          <w:bCs w:val="false"/>
+          <w:i w:val="false"/>
+          <w:i w:val="false"/>
+          <w:iCs w:val="false"/>
+        </w:rPr>
+      </w:pPr>
+      <w:r>
+        <w:rPr>
+          <w:b/>
+          <w:bCs/>
+        </w:rPr>
+      </w:r>
+    </w:p>
+    <w:p>
+      <w:pPr>
+        <w:pStyle w:val="Normal"/>
+        <w:spacing w:lineRule="auto" w:line="480"/>
+        <w:jc w:val="left"/>
+        <w:rPr>
+          <w:b/>
+          <w:b/>
+          <w:bCs/>
+        </w:rPr>
+      </w:pPr>
+      <w:r>
+        <w:rPr>
+          <w:rFonts w:ascii="Times New Roman" w:hAnsi="Times New Roman"/>
+          <w:b w:val="false"/>
+          <w:bCs w:val="false"/>
+          <w:i w:val="false"/>
+          <w:iCs w:val="false"/>
+        </w:rPr>
+        <w:t>Next, I’ll be going over the contents and structure of the zipped JSON files above. The three types of files that can be found in the data folder are the tokens file, type hierarchy and the actual graph.</w:t>
+      </w:r>
+    </w:p>
+    <w:p>
+      <w:pPr>
+        <w:pStyle w:val="Normal"/>
+        <w:spacing w:lineRule="auto" w:line="480"/>
+        <w:jc w:val="left"/>
+        <w:rPr>
+          <w:rFonts w:ascii="Times New Roman" w:hAnsi="Times New Roman"/>
+          <w:b w:val="false"/>
+          <w:b w:val="false"/>
+          <w:bCs w:val="false"/>
+          <w:i w:val="false"/>
+          <w:i w:val="false"/>
+          <w:iCs w:val="false"/>
+        </w:rPr>
+      </w:pPr>
+      <w:r>
+        <w:rPr>
+          <w:b/>
+          <w:bCs/>
+        </w:rPr>
+      </w:r>
+    </w:p>
+    <w:p>
+      <w:pPr>
+        <w:pStyle w:val="Normal"/>
+        <w:spacing w:lineRule="auto" w:line="480"/>
+        <w:jc w:val="left"/>
+        <w:rPr>
+          <w:b/>
+          <w:b/>
+          <w:bCs/>
+        </w:rPr>
+      </w:pPr>
+      <w:r>
+        <w:rPr>
+          <w:rFonts w:ascii="Times New Roman" w:hAnsi="Times New Roman"/>
+          <w:b/>
+          <w:bCs/>
+          <w:i w:val="false"/>
+          <w:iCs w:val="false"/>
+        </w:rPr>
+        <w:t xml:space="preserve">The </w:t>
+      </w:r>
+      <w:r>
+        <w:rPr>
+          <w:rFonts w:ascii="Times New Roman" w:hAnsi="Times New Roman"/>
+          <w:b/>
+          <w:bCs/>
+          <w:i w:val="false"/>
+          <w:iCs w:val="false"/>
+        </w:rPr>
+        <w:t xml:space="preserve">Token </w:t>
+      </w:r>
+      <w:r>
+        <w:rPr>
+          <w:rFonts w:ascii="Times New Roman" w:hAnsi="Times New Roman"/>
+          <w:b/>
+          <w:bCs/>
+          <w:i w:val="false"/>
+          <w:iCs w:val="false"/>
+        </w:rPr>
+        <w:t>JSON</w:t>
+      </w:r>
+    </w:p>
+    <w:p>
+      <w:pPr>
+        <w:pStyle w:val="Normal"/>
+        <w:spacing w:lineRule="auto" w:line="480"/>
+        <w:jc w:val="left"/>
+        <w:rPr>
+          <w:b/>
+          <w:b/>
+          <w:bCs/>
+        </w:rPr>
+      </w:pPr>
+      <w:r>
+        <w:rPr>
+          <w:b/>
+          <w:bCs/>
+        </w:rPr>
+      </w:r>
+    </w:p>
+    <w:p>
+      <w:pPr>
+        <w:pStyle w:val="Normal"/>
+        <w:spacing w:lineRule="auto" w:line="480"/>
+        <w:jc w:val="left"/>
+        <w:rPr>
+          <w:rFonts w:ascii="Times New Roman" w:hAnsi="Times New Roman"/>
+          <w:b w:val="false"/>
+          <w:b w:val="false"/>
+          <w:bCs w:val="false"/>
+        </w:rPr>
+      </w:pPr>
+      <w:r>
+        <w:rPr>
+          <w:rFonts w:ascii="Times New Roman" w:hAnsi="Times New Roman"/>
+          <w:b w:val="false"/>
+          <w:bCs w:val="false"/>
+        </w:rPr>
+        <w:t xml:space="preserve">The tokens files consist of metadata associated with all the tokens as well as the data edges associated with the customized directed graph. This metadata along with the type hierarchy gives enough background information to the program to construct the graph in memory to conduct the training and testing. Examples of the type of properties are included in the token files include the types of the tokens, locations in terms of row and columns where the tokens were used, other variables of the same type in scope with a particular token and so on. </w:t>
+      </w:r>
+    </w:p>
+    <w:p>
+      <w:pPr>
+        <w:pStyle w:val="Normal"/>
+        <w:spacing w:lineRule="auto" w:line="480"/>
+        <w:jc w:val="left"/>
+        <w:rPr>
+          <w:rFonts w:ascii="Times New Roman" w:hAnsi="Times New Roman"/>
+          <w:b w:val="false"/>
+          <w:b w:val="false"/>
+          <w:bCs w:val="false"/>
+        </w:rPr>
+      </w:pPr>
+      <w:r>
+        <w:rPr>
+          <w:rFonts w:ascii="Times New Roman" w:hAnsi="Times New Roman"/>
+          <w:b w:val="false"/>
+          <w:bCs w:val="false"/>
+        </w:rPr>
+      </w:r>
+    </w:p>
+    <w:p>
+      <w:pPr>
+        <w:pStyle w:val="Normal"/>
+        <w:spacing w:lineRule="auto" w:line="480"/>
+        <w:jc w:val="left"/>
+        <w:rPr>
+          <w:b/>
+          <w:b/>
+          <w:bCs/>
+        </w:rPr>
+      </w:pPr>
+      <w:r>
+        <w:rPr>
+          <w:rFonts w:ascii="Times New Roman" w:hAnsi="Times New Roman"/>
+          <w:b/>
+          <w:bCs/>
+          <w:i w:val="false"/>
+          <w:iCs w:val="false"/>
+        </w:rPr>
+        <w:t>Type Hierarchy</w:t>
+      </w:r>
+    </w:p>
+    <w:p>
+      <w:pPr>
+        <w:pStyle w:val="Normal"/>
+        <w:spacing w:lineRule="auto" w:line="480"/>
+        <w:jc w:val="left"/>
+        <w:rPr>
+          <w:rFonts w:ascii="Times New Roman" w:hAnsi="Times New Roman"/>
+          <w:i w:val="false"/>
+          <w:i w:val="false"/>
+          <w:iCs w:val="false"/>
+        </w:rPr>
+      </w:pPr>
+      <w:r>
+        <w:rPr>
+          <w:b/>
+          <w:bCs/>
+        </w:rPr>
+      </w:r>
+    </w:p>
+    <w:p>
+      <w:pPr>
+        <w:pStyle w:val="Normal"/>
+        <w:spacing w:lineRule="auto" w:line="480"/>
+        <w:jc w:val="left"/>
+        <w:rPr>
+          <w:rFonts w:ascii="Times New Roman" w:hAnsi="Times New Roman"/>
+          <w:i w:val="false"/>
+          <w:i w:val="false"/>
+          <w:iCs w:val="false"/>
+        </w:rPr>
+      </w:pPr>
+      <w:r>
+        <w:rPr>
+          <w:b/>
+          <w:bCs/>
+        </w:rPr>
+      </w:r>
+    </w:p>
+    <w:p>
+      <w:pPr>
+        <w:pStyle w:val="Normal"/>
+        <w:spacing w:lineRule="auto" w:line="480"/>
+        <w:jc w:val="left"/>
+        <w:rPr>
+          <w:b w:val="false"/>
+          <w:b w:val="false"/>
+          <w:bCs w:val="false"/>
+        </w:rPr>
+      </w:pPr>
+      <w:r>
+        <w:rPr>
+          <w:rFonts w:ascii="Times New Roman" w:hAnsi="Times New Roman"/>
+          <w:b w:val="false"/>
+          <w:bCs w:val="false"/>
+          <w:i w:val="false"/>
+          <w:iCs w:val="false"/>
+        </w:rPr>
+        <w:t xml:space="preserve">The type hierarchy file consists of the type hierarchy associated with types i.e. the literal type used in the source code as well as the base classes, if any, that they were derived from. </w:t>
+      </w:r>
+      <w:r>
+        <w:rPr>
+          <w:rFonts w:ascii="Times New Roman" w:hAnsi="Times New Roman"/>
+          <w:b w:val="false"/>
+          <w:bCs w:val="false"/>
+          <w:i w:val="false"/>
+          <w:iCs w:val="false"/>
+        </w:rPr>
+        <w:t xml:space="preserve">Additionally, an array of the </w:t>
+      </w:r>
+      <w:r>
+        <w:rPr>
+          <w:rFonts w:ascii="Times New Roman" w:hAnsi="Times New Roman"/>
+          <w:b w:val="false"/>
+          <w:bCs w:val="false"/>
+          <w:i w:val="false"/>
+          <w:iCs w:val="false"/>
+        </w:rPr>
+        <w:t xml:space="preserve">type hierarchy where the indices correspond to the types used in the source code were added. </w:t>
+      </w:r>
+    </w:p>
+    <w:p>
+      <w:pPr>
+        <w:pStyle w:val="Normal"/>
+        <w:spacing w:lineRule="auto" w:line="480"/>
+        <w:jc w:val="left"/>
+        <w:rPr>
+          <w:rFonts w:ascii="Times New Roman" w:hAnsi="Times New Roman"/>
+          <w:i w:val="false"/>
+          <w:i w:val="false"/>
+          <w:iCs w:val="false"/>
+        </w:rPr>
+      </w:pPr>
+      <w:r>
+        <w:rPr>
+          <w:b w:val="false"/>
+          <w:bCs w:val="false"/>
+        </w:rPr>
+      </w:r>
+    </w:p>
+    <w:p>
+      <w:pPr>
+        <w:pStyle w:val="Normal"/>
+        <w:spacing w:lineRule="auto" w:line="480"/>
+        <w:jc w:val="left"/>
+        <w:rPr>
+          <w:b/>
+          <w:b/>
+          <w:bCs/>
+        </w:rPr>
+      </w:pPr>
+      <w:r>
+        <w:rPr>
+          <w:rFonts w:ascii="Times New Roman" w:hAnsi="Times New Roman"/>
+          <w:b/>
+          <w:bCs/>
+          <w:i w:val="false"/>
+          <w:iCs w:val="false"/>
+        </w:rPr>
+        <w:t>Structure of Typical Graph File</w:t>
+      </w:r>
+    </w:p>
+    <w:p>
+      <w:pPr>
+        <w:pStyle w:val="Normal"/>
+        <w:spacing w:lineRule="auto" w:line="480"/>
+        <w:jc w:val="left"/>
+        <w:rPr>
+          <w:rFonts w:ascii="Times New Roman" w:hAnsi="Times New Roman"/>
+          <w:i w:val="false"/>
+          <w:i w:val="false"/>
+          <w:iCs w:val="false"/>
+        </w:rPr>
+      </w:pPr>
+      <w:r>
+        <w:rPr>
+          <w:b w:val="false"/>
+          <w:bCs w:val="false"/>
+        </w:rPr>
+      </w:r>
+    </w:p>
+    <w:p>
+      <w:pPr>
+        <w:pStyle w:val="Normal"/>
+        <w:spacing w:lineRule="auto" w:line="480"/>
+        <w:jc w:val="left"/>
+        <w:rPr>
+          <w:rFonts w:ascii="Times New Roman" w:hAnsi="Times New Roman"/>
+          <w:i w:val="false"/>
+          <w:i w:val="false"/>
+          <w:iCs w:val="false"/>
+        </w:rPr>
+      </w:pPr>
+      <w:r>
+        <w:rPr>
+          <w:b w:val="false"/>
+          <w:bCs w:val="false"/>
+        </w:rPr>
+      </w:r>
+    </w:p>
+    <w:p>
+      <w:pPr>
+        <w:pStyle w:val="Normal"/>
+        <w:spacing w:lineRule="auto" w:line="480"/>
+        <w:jc w:val="left"/>
+        <w:rPr>
+          <w:b w:val="false"/>
+          <w:b w:val="false"/>
+          <w:bCs w:val="false"/>
+        </w:rPr>
+      </w:pPr>
+      <w:r>
+        <w:rPr>
+          <w:rFonts w:ascii="Times New Roman" w:hAnsi="Times New Roman"/>
+          <w:b w:val="false"/>
+          <w:bCs w:val="false"/>
+          <w:i w:val="false"/>
+          <w:iCs w:val="false"/>
+        </w:rPr>
+        <w:t>The graph file consists of the context directed graph that contains all the information needed for both the training and testing. The main part of the file consists of a representation of the graph as a dictionary of the different edges, nodes and combinations of the cases where each variable we are trying to predict is replaced by a “slot” or empty spot for which we will maximizing the match on with all the other variables of the same type and in the same scope.</w:t>
+      </w:r>
+    </w:p>
+    <w:p>
+      <w:pPr>
+        <w:pStyle w:val="Normal"/>
+        <w:spacing w:lineRule="auto" w:line="480"/>
+        <w:jc w:val="left"/>
+        <w:rPr>
+          <w:rFonts w:ascii="Times New Roman" w:hAnsi="Times New Roman"/>
+          <w:i w:val="false"/>
+          <w:i w:val="false"/>
+          <w:iCs w:val="false"/>
+        </w:rPr>
+      </w:pPr>
+      <w:r>
+        <w:rPr>
+          <w:b w:val="false"/>
+          <w:bCs w:val="false"/>
+        </w:rPr>
+      </w:r>
+    </w:p>
+    <w:p>
+      <w:pPr>
+        <w:pStyle w:val="Normal"/>
+        <w:spacing w:lineRule="auto" w:line="480"/>
+        <w:jc w:val="left"/>
+        <w:rPr>
+          <w:b w:val="false"/>
+          <w:b w:val="false"/>
+          <w:bCs w:val="false"/>
+        </w:rPr>
+      </w:pPr>
+      <w:r>
+        <w:rPr>
+          <w:rFonts w:ascii="Times New Roman" w:hAnsi="Times New Roman"/>
+          <w:b w:val="false"/>
+          <w:bCs w:val="false"/>
+          <w:i w:val="false"/>
+          <w:iCs w:val="false"/>
+        </w:rPr>
+        <w:t xml:space="preserve">Studying these files in depth gave me a considerable insight as to how meticulously the input data is structured. Verbosity in the data seems to be the prevailing trend here where there is considerable amount of emphasis on is made on over specification of the details so that there is minimal transformation during training and testing. The data itself made me considerably aware of . It is a bit difficult to specify all the properties in each of these classes and for that reason </w:t>
+      </w:r>
+    </w:p>
+    <w:p>
+      <w:pPr>
+        <w:pStyle w:val="Normal"/>
+        <w:spacing w:lineRule="auto" w:line="480"/>
+        <w:jc w:val="left"/>
+        <w:rPr>
+          <w:rFonts w:ascii="Times New Roman" w:hAnsi="Times New Roman"/>
+          <w:i w:val="false"/>
+          <w:i w:val="false"/>
+          <w:iCs w:val="false"/>
+        </w:rPr>
+      </w:pPr>
+      <w:r>
+        <w:rPr>
+          <w:b w:val="false"/>
+          <w:bCs w:val="false"/>
+        </w:rPr>
+      </w:r>
+    </w:p>
+    <w:p>
+      <w:pPr>
+        <w:pStyle w:val="Normal"/>
+        <w:spacing w:lineRule="auto" w:line="480"/>
         <w:jc w:val="center"/>
         <w:rPr>
           <w:rFonts w:ascii="Times New Roman" w:hAnsi="Times New Roman"/>
@@ -13376,18 +13752,17 @@
         <w:pStyle w:val="Normal"/>
         <w:spacing w:lineRule="auto" w:line="480"/>
         <w:jc w:val="center"/>
-        <w:rPr>
-          <w:rFonts w:ascii="Times New Roman" w:hAnsi="Times New Roman"/>
-          <w:b/>
-          <w:b/>
-          <w:bCs/>
-          <w:i w:val="false"/>
-          <w:i w:val="false"/>
-          <w:iCs w:val="false"/>
-        </w:rPr>
-      </w:pPr>
-      <w:r>
-        <w:rPr/>
+        <w:rPr/>
+      </w:pPr>
+      <w:r>
+        <w:rPr>
+          <w:rFonts w:ascii="Times New Roman" w:hAnsi="Times New Roman"/>
+          <w:b/>
+          <w:bCs/>
+          <w:i w:val="false"/>
+          <w:iCs w:val="false"/>
+        </w:rPr>
+        <w:t>CHAPTER 8</w:t>
       </w:r>
     </w:p>
     <w:p>
@@ -13395,18 +13770,17 @@
         <w:pStyle w:val="Normal"/>
         <w:spacing w:lineRule="auto" w:line="480"/>
         <w:jc w:val="center"/>
-        <w:rPr>
-          <w:rFonts w:ascii="Times New Roman" w:hAnsi="Times New Roman"/>
-          <w:b/>
-          <w:b/>
-          <w:bCs/>
-          <w:i w:val="false"/>
-          <w:i w:val="false"/>
-          <w:iCs w:val="false"/>
-        </w:rPr>
-      </w:pPr>
-      <w:r>
-        <w:rPr/>
+        <w:rPr/>
+      </w:pPr>
+      <w:r>
+        <w:rPr>
+          <w:rFonts w:ascii="Times New Roman" w:hAnsi="Times New Roman"/>
+          <w:b/>
+          <w:bCs/>
+          <w:i w:val="false"/>
+          <w:iCs w:val="false"/>
+        </w:rPr>
+        <w:t>METHODOLOGY AND OUTCOMES</w:t>
       </w:r>
     </w:p>
     <w:p>
@@ -13432,157 +13806,304 @@
       <w:pPr>
         <w:pStyle w:val="Normal"/>
         <w:spacing w:lineRule="auto" w:line="480"/>
-        <w:jc w:val="center"/>
-        <w:rPr>
-          <w:rFonts w:ascii="Times New Roman" w:hAnsi="Times New Roman"/>
-          <w:b/>
-          <w:b/>
-          <w:bCs/>
-          <w:i w:val="false"/>
-          <w:i w:val="false"/>
-          <w:iCs w:val="false"/>
-        </w:rPr>
-      </w:pPr>
-      <w:r>
-        <w:rPr/>
-      </w:r>
-    </w:p>
-    <w:p>
-      <w:pPr>
-        <w:pStyle w:val="Normal"/>
-        <w:spacing w:lineRule="auto" w:line="480"/>
-        <w:jc w:val="center"/>
-        <w:rPr>
-          <w:rFonts w:ascii="Times New Roman" w:hAnsi="Times New Roman"/>
-          <w:b/>
-          <w:b/>
-          <w:bCs/>
-          <w:i w:val="false"/>
-          <w:i w:val="false"/>
-          <w:iCs w:val="false"/>
-        </w:rPr>
-      </w:pPr>
-      <w:r>
-        <w:rPr/>
-      </w:r>
-    </w:p>
-    <w:p>
-      <w:pPr>
-        <w:pStyle w:val="Normal"/>
-        <w:spacing w:lineRule="auto" w:line="480"/>
-        <w:jc w:val="center"/>
-        <w:rPr>
-          <w:rFonts w:ascii="Times New Roman" w:hAnsi="Times New Roman"/>
-          <w:b/>
-          <w:b/>
-          <w:bCs/>
-          <w:i w:val="false"/>
-          <w:i w:val="false"/>
-          <w:iCs w:val="false"/>
-        </w:rPr>
-      </w:pPr>
-      <w:r>
-        <w:rPr/>
-      </w:r>
-    </w:p>
-    <w:p>
-      <w:pPr>
-        <w:pStyle w:val="Normal"/>
-        <w:spacing w:lineRule="auto" w:line="480"/>
-        <w:jc w:val="center"/>
-        <w:rPr>
-          <w:rFonts w:ascii="Times New Roman" w:hAnsi="Times New Roman"/>
-          <w:b/>
-          <w:b/>
-          <w:bCs/>
-          <w:i w:val="false"/>
-          <w:i w:val="false"/>
-          <w:iCs w:val="false"/>
-        </w:rPr>
-      </w:pPr>
-      <w:r>
-        <w:rPr/>
-      </w:r>
-    </w:p>
-    <w:p>
-      <w:pPr>
-        <w:pStyle w:val="Normal"/>
-        <w:spacing w:lineRule="auto" w:line="480"/>
-        <w:jc w:val="center"/>
-        <w:rPr/>
-      </w:pPr>
-      <w:r>
-        <w:rPr>
-          <w:rFonts w:ascii="Times New Roman" w:hAnsi="Times New Roman"/>
-          <w:b/>
-          <w:bCs/>
-          <w:i w:val="false"/>
-          <w:iCs w:val="false"/>
-        </w:rPr>
-        <w:t>CHAPTER 8</w:t>
-      </w:r>
-    </w:p>
-    <w:p>
-      <w:pPr>
-        <w:pStyle w:val="Normal"/>
-        <w:spacing w:lineRule="auto" w:line="480"/>
-        <w:jc w:val="center"/>
-        <w:rPr/>
-      </w:pPr>
-      <w:r>
-        <w:rPr>
-          <w:rFonts w:ascii="Times New Roman" w:hAnsi="Times New Roman"/>
-          <w:b/>
-          <w:bCs/>
-          <w:i w:val="false"/>
-          <w:iCs w:val="false"/>
-        </w:rPr>
-        <w:t>METHODOLOGY AND OUTCOMES</w:t>
-      </w:r>
-    </w:p>
-    <w:p>
-      <w:pPr>
-        <w:pStyle w:val="Normal"/>
-        <w:spacing w:lineRule="auto" w:line="480"/>
-        <w:jc w:val="center"/>
-        <w:rPr>
-          <w:rFonts w:ascii="Times New Roman" w:hAnsi="Times New Roman"/>
-          <w:b/>
-          <w:b/>
-          <w:bCs/>
-          <w:i w:val="false"/>
-          <w:i w:val="false"/>
-          <w:iCs w:val="false"/>
-        </w:rPr>
-      </w:pPr>
-      <w:r>
-        <w:rPr/>
-      </w:r>
-    </w:p>
-    <w:p>
-      <w:pPr>
-        <w:pStyle w:val="Normal"/>
-        <w:spacing w:lineRule="auto" w:line="480"/>
-        <w:jc w:val="left"/>
-        <w:rPr>
-          <w:rFonts w:ascii="Times New Roman" w:hAnsi="Times New Roman"/>
-          <w:b w:val="false"/>
-          <w:b w:val="false"/>
-          <w:bCs w:val="false"/>
-          <w:i w:val="false"/>
-          <w:i w:val="false"/>
-          <w:iCs w:val="false"/>
-        </w:rPr>
-      </w:pPr>
-      <w:r>
-        <w:rPr>
-          <w:rFonts w:ascii="Times New Roman" w:hAnsi="Times New Roman"/>
-          <w:b w:val="false"/>
-          <w:bCs w:val="false"/>
-          <w:i w:val="false"/>
-          <w:iCs w:val="false"/>
-        </w:rPr>
-        <w:t>Details About The Repository</w:t>
+        <w:jc w:val="left"/>
+        <w:rPr>
+          <w:rFonts w:ascii="Times New Roman" w:hAnsi="Times New Roman"/>
+          <w:b w:val="false"/>
+          <w:b w:val="false"/>
+          <w:bCs w:val="false"/>
+          <w:i w:val="false"/>
+          <w:i w:val="false"/>
+          <w:iCs w:val="false"/>
+        </w:rPr>
+      </w:pPr>
+      <w:r>
+        <w:rPr>
+          <w:rFonts w:ascii="Times New Roman" w:hAnsi="Times New Roman"/>
+          <w:b w:val="false"/>
+          <w:bCs w:val="false"/>
+          <w:i w:val="false"/>
+          <w:iCs w:val="false"/>
+        </w:rPr>
+        <w:t>Choice Of Experiments</w:t>
+      </w:r>
+    </w:p>
+    <w:p>
+      <w:pPr>
+        <w:pStyle w:val="Normal"/>
+        <w:spacing w:lineRule="auto" w:line="480"/>
+        <w:jc w:val="left"/>
+        <w:rPr>
+          <w:rFonts w:ascii="Times New Roman" w:hAnsi="Times New Roman"/>
+          <w:b w:val="false"/>
+          <w:b w:val="false"/>
+          <w:bCs w:val="false"/>
+          <w:i w:val="false"/>
+          <w:i w:val="false"/>
+          <w:iCs w:val="false"/>
+        </w:rPr>
+      </w:pPr>
+      <w:r>
+        <w:rPr>
+          <w:rFonts w:ascii="Times New Roman" w:hAnsi="Times New Roman"/>
+          <w:b w:val="false"/>
+          <w:bCs w:val="false"/>
+          <w:i w:val="false"/>
+          <w:iCs w:val="false"/>
+        </w:rPr>
+      </w:r>
+    </w:p>
+    <w:p>
+      <w:pPr>
+        <w:pStyle w:val="Normal"/>
+        <w:spacing w:lineRule="auto" w:line="480"/>
+        <w:jc w:val="left"/>
+        <w:rPr>
+          <w:rFonts w:ascii="Times New Roman" w:hAnsi="Times New Roman"/>
+          <w:b w:val="false"/>
+          <w:b w:val="false"/>
+          <w:bCs w:val="false"/>
+          <w:i w:val="false"/>
+          <w:i w:val="false"/>
+          <w:iCs w:val="false"/>
+        </w:rPr>
+      </w:pPr>
+      <w:r>
+        <w:rPr>
+          <w:rFonts w:ascii="Times New Roman" w:hAnsi="Times New Roman"/>
+          <w:b w:val="false"/>
+          <w:bCs w:val="false"/>
+          <w:i w:val="false"/>
+          <w:iCs w:val="false"/>
+        </w:rPr>
+      </w:r>
+    </w:p>
+    <w:p>
+      <w:pPr>
+        <w:pStyle w:val="Normal"/>
+        <w:spacing w:lineRule="auto" w:line="480"/>
+        <w:jc w:val="left"/>
+        <w:rPr>
+          <w:rFonts w:ascii="Times New Roman" w:hAnsi="Times New Roman"/>
+          <w:b w:val="false"/>
+          <w:b w:val="false"/>
+          <w:bCs w:val="false"/>
+          <w:i w:val="false"/>
+          <w:i w:val="false"/>
+          <w:iCs w:val="false"/>
+        </w:rPr>
+      </w:pPr>
+      <w:r>
+        <w:rPr>
+          <w:rFonts w:ascii="Times New Roman" w:hAnsi="Times New Roman"/>
+          <w:b w:val="false"/>
+          <w:bCs w:val="false"/>
+          <w:i w:val="false"/>
+          <w:iCs w:val="false"/>
+        </w:rPr>
+        <w:t>Details About The Repositories</w:t>
+      </w:r>
+    </w:p>
+    <w:p>
+      <w:pPr>
+        <w:pStyle w:val="Normal"/>
+        <w:spacing w:lineRule="auto" w:line="480"/>
+        <w:jc w:val="left"/>
+        <w:rPr>
+          <w:rFonts w:ascii="Times New Roman" w:hAnsi="Times New Roman"/>
+          <w:b w:val="false"/>
+          <w:b w:val="false"/>
+          <w:bCs w:val="false"/>
+          <w:i w:val="false"/>
+          <w:i w:val="false"/>
+          <w:iCs w:val="false"/>
+        </w:rPr>
+      </w:pPr>
+      <w:r>
+        <w:rPr>
+          <w:rFonts w:ascii="Times New Roman" w:hAnsi="Times New Roman"/>
+          <w:b w:val="false"/>
+          <w:bCs w:val="false"/>
+          <w:i w:val="false"/>
+          <w:iCs w:val="false"/>
+        </w:rPr>
+      </w:r>
+    </w:p>
+    <w:p>
+      <w:pPr>
+        <w:pStyle w:val="Normal"/>
+        <w:spacing w:lineRule="auto" w:line="480"/>
+        <w:jc w:val="left"/>
+        <w:rPr>
+          <w:rFonts w:ascii="Times New Roman" w:hAnsi="Times New Roman"/>
+          <w:b w:val="false"/>
+          <w:b w:val="false"/>
+          <w:bCs w:val="false"/>
+          <w:i w:val="false"/>
+          <w:i w:val="false"/>
+          <w:iCs w:val="false"/>
+        </w:rPr>
+      </w:pPr>
+      <w:r>
+        <w:rPr>
+          <w:rFonts w:ascii="Times New Roman" w:hAnsi="Times New Roman"/>
+          <w:b w:val="false"/>
+          <w:bCs w:val="false"/>
+          <w:i w:val="false"/>
+          <w:iCs w:val="false"/>
+        </w:rPr>
+      </w:r>
+    </w:p>
+    <w:p>
+      <w:pPr>
+        <w:pStyle w:val="Normal"/>
+        <w:spacing w:lineRule="auto" w:line="480"/>
+        <w:jc w:val="left"/>
+        <w:rPr>
+          <w:rFonts w:ascii="Times New Roman" w:hAnsi="Times New Roman"/>
+          <w:b w:val="false"/>
+          <w:b w:val="false"/>
+          <w:bCs w:val="false"/>
+          <w:i w:val="false"/>
+          <w:i w:val="false"/>
+          <w:iCs w:val="false"/>
+        </w:rPr>
+      </w:pPr>
+      <w:r>
+        <w:rPr>
+          <w:rFonts w:ascii="Times New Roman" w:hAnsi="Times New Roman"/>
+          <w:b w:val="false"/>
+          <w:bCs w:val="false"/>
+          <w:i w:val="false"/>
+          <w:iCs w:val="false"/>
+        </w:rPr>
+      </w:r>
+    </w:p>
+    <w:p>
+      <w:pPr>
+        <w:pStyle w:val="Normal"/>
+        <w:spacing w:lineRule="auto" w:line="480"/>
+        <w:jc w:val="left"/>
+        <w:rPr>
+          <w:rFonts w:ascii="Times New Roman" w:hAnsi="Times New Roman"/>
+          <w:b w:val="false"/>
+          <w:b w:val="false"/>
+          <w:bCs w:val="false"/>
+          <w:i w:val="false"/>
+          <w:i w:val="false"/>
+          <w:iCs w:val="false"/>
+        </w:rPr>
+      </w:pPr>
+      <w:r>
+        <w:rPr>
+          <w:rFonts w:ascii="Times New Roman" w:hAnsi="Times New Roman"/>
+          <w:b w:val="false"/>
+          <w:bCs w:val="false"/>
+          <w:i w:val="false"/>
+          <w:iCs w:val="false"/>
+        </w:rPr>
+        <w:t>Conducting The Experiments</w:t>
+      </w:r>
+    </w:p>
+    <w:p>
+      <w:pPr>
+        <w:pStyle w:val="Normal"/>
+        <w:spacing w:lineRule="auto" w:line="480"/>
+        <w:jc w:val="left"/>
+        <w:rPr>
+          <w:rFonts w:ascii="Times New Roman" w:hAnsi="Times New Roman"/>
+          <w:b w:val="false"/>
+          <w:b w:val="false"/>
+          <w:bCs w:val="false"/>
+          <w:i w:val="false"/>
+          <w:i w:val="false"/>
+          <w:iCs w:val="false"/>
+        </w:rPr>
+      </w:pPr>
+      <w:r>
+        <w:rPr>
+          <w:rFonts w:ascii="Times New Roman" w:hAnsi="Times New Roman"/>
+          <w:b w:val="false"/>
+          <w:bCs w:val="false"/>
+          <w:i w:val="false"/>
+          <w:iCs w:val="false"/>
+        </w:rPr>
+      </w:r>
+    </w:p>
+    <w:p>
+      <w:pPr>
+        <w:pStyle w:val="Normal"/>
+        <w:spacing w:lineRule="auto" w:line="480"/>
+        <w:jc w:val="left"/>
+        <w:rPr>
+          <w:rFonts w:ascii="Times New Roman" w:hAnsi="Times New Roman"/>
+          <w:b w:val="false"/>
+          <w:b w:val="false"/>
+          <w:bCs w:val="false"/>
+          <w:i w:val="false"/>
+          <w:i w:val="false"/>
+          <w:iCs w:val="false"/>
+        </w:rPr>
+      </w:pPr>
+      <w:r>
+        <w:rPr>
+          <w:rFonts w:ascii="Times New Roman" w:hAnsi="Times New Roman"/>
+          <w:b w:val="false"/>
+          <w:bCs w:val="false"/>
+          <w:i w:val="false"/>
+          <w:iCs w:val="false"/>
+        </w:rPr>
+      </w:r>
+    </w:p>
+    <w:p>
+      <w:pPr>
+        <w:pStyle w:val="Normal"/>
+        <w:spacing w:lineRule="auto" w:line="480"/>
+        <w:jc w:val="left"/>
+        <w:rPr>
+          <w:rFonts w:ascii="Times New Roman" w:hAnsi="Times New Roman"/>
+          <w:b w:val="false"/>
+          <w:b w:val="false"/>
+          <w:bCs w:val="false"/>
+          <w:i w:val="false"/>
+          <w:i w:val="false"/>
+          <w:iCs w:val="false"/>
+        </w:rPr>
+      </w:pPr>
+      <w:r>
+        <w:rPr>
+          <w:rFonts w:ascii="Times New Roman" w:hAnsi="Times New Roman"/>
+          <w:b w:val="false"/>
+          <w:bCs w:val="false"/>
+          <w:i w:val="false"/>
+          <w:iCs w:val="false"/>
+        </w:rPr>
+        <w:t>Results</w:t>
+      </w:r>
+    </w:p>
+    <w:p>
+      <w:pPr>
+        <w:pStyle w:val="Normal"/>
+        <w:spacing w:lineRule="auto" w:line="480"/>
+        <w:jc w:val="left"/>
+        <w:rPr>
+          <w:rFonts w:ascii="Times New Roman" w:hAnsi="Times New Roman"/>
+          <w:b w:val="false"/>
+          <w:b w:val="false"/>
+          <w:bCs w:val="false"/>
+          <w:i w:val="false"/>
+          <w:i w:val="false"/>
+          <w:iCs w:val="false"/>
+        </w:rPr>
+      </w:pPr>
+      <w:r>
+        <w:rPr>
+          <w:rFonts w:ascii="Times New Roman" w:hAnsi="Times New Roman"/>
+          <w:b w:val="false"/>
+          <w:bCs w:val="false"/>
+          <w:i w:val="false"/>
+          <w:iCs w:val="false"/>
+        </w:rPr>
       </w:r>
     </w:p>
     <w:p>

</xml_diff>

<commit_message>
Getting to the Finish line
</commit_message>
<xml_diff>
--- a/FinalReport.docx
+++ b/FinalReport.docx
@@ -1458,6 +1458,7 @@
           <w:i/>
           <w:iCs/>
         </w:rPr>
+        <w:tab/>
         <w:t>Keywords: Deep Learning, Graph Neural Networks, Tensorflow, Sequence Models, Convolutional Models, Learning from Code, Static Analysis.</w:t>
       </w:r>
     </w:p>
@@ -6902,7 +6903,87 @@
           <w:i w:val="false"/>
           <w:iCs w:val="false"/>
         </w:rPr>
-        <w:t xml:space="preserve">a case of variable misusage. To be more specific, if we were to run our GGNN model on this code that’s been trained on other repositories, we get the following results: </w:t>
+        <w:t xml:space="preserve">a case of variable misusage. To be more specific, </w:t>
+      </w:r>
+      <w:r>
+        <w:rPr>
+          <w:rFonts w:ascii="Times New Roman" w:hAnsi="Times New Roman"/>
+          <w:b w:val="false"/>
+          <w:bCs w:val="false"/>
+          <w:i w:val="false"/>
+          <w:iCs w:val="false"/>
+        </w:rPr>
+        <w:t xml:space="preserve">if the </w:t>
+      </w:r>
+      <w:r>
+        <w:rPr>
+          <w:rFonts w:ascii="Times New Roman" w:hAnsi="Times New Roman"/>
+          <w:b w:val="false"/>
+          <w:bCs w:val="false"/>
+          <w:i w:val="false"/>
+          <w:iCs w:val="false"/>
+        </w:rPr>
+        <w:t xml:space="preserve">GGNN model </w:t>
+      </w:r>
+      <w:r>
+        <w:rPr>
+          <w:rFonts w:ascii="Times New Roman" w:hAnsi="Times New Roman"/>
+          <w:b w:val="false"/>
+          <w:bCs w:val="false"/>
+          <w:i w:val="false"/>
+          <w:iCs w:val="false"/>
+        </w:rPr>
+        <w:t xml:space="preserve">was tested </w:t>
+      </w:r>
+      <w:r>
+        <w:rPr>
+          <w:rFonts w:ascii="Times New Roman" w:hAnsi="Times New Roman"/>
+          <w:b w:val="false"/>
+          <w:bCs w:val="false"/>
+          <w:i w:val="false"/>
+          <w:iCs w:val="false"/>
+        </w:rPr>
+        <w:t xml:space="preserve">on this code that </w:t>
+      </w:r>
+      <w:r>
+        <w:rPr>
+          <w:rFonts w:ascii="Times New Roman" w:hAnsi="Times New Roman"/>
+          <w:b w:val="false"/>
+          <w:bCs w:val="false"/>
+          <w:i w:val="false"/>
+          <w:iCs w:val="false"/>
+        </w:rPr>
+        <w:t>has</w:t>
+      </w:r>
+      <w:r>
+        <w:rPr>
+          <w:rFonts w:ascii="Times New Roman" w:hAnsi="Times New Roman"/>
+          <w:b w:val="false"/>
+          <w:bCs w:val="false"/>
+          <w:i w:val="false"/>
+          <w:iCs w:val="false"/>
+        </w:rPr>
+        <w:t xml:space="preserve"> been trained on other repositories, the following results </w:t>
+      </w:r>
+      <w:r>
+        <w:rPr>
+          <w:rFonts w:ascii="Times New Roman" w:hAnsi="Times New Roman"/>
+          <w:b w:val="false"/>
+          <w:bCs w:val="false"/>
+          <w:i w:val="false"/>
+          <w:iCs w:val="false"/>
+        </w:rPr>
+        <w:t>are obtained</w:t>
+      </w:r>
+      <w:r>
+        <w:rPr>
+          <w:rFonts w:ascii="Times New Roman" w:hAnsi="Times New Roman"/>
+          <w:b w:val="false"/>
+          <w:bCs w:val="false"/>
+          <w:i w:val="false"/>
+          <w:iCs w:val="false"/>
+        </w:rPr>
+        <w:t xml:space="preserve">: </w:t>
       </w:r>
     </w:p>
     <w:p>
@@ -7442,7 +7523,27 @@
           <w:i w:val="false"/>
           <w:iCs w:val="false"/>
         </w:rPr>
-        <w:t xml:space="preserve">Now that we have defined the task at hand and gained intuition about what we are trying to achieve, it is important to shift gears and talk about Graph Neural Network Models by first going over what a graph is and then how neural networks can be applied for prediction for any feasible task. </w:t>
+        <w:t xml:space="preserve">Now that the task at hand </w:t>
+      </w:r>
+      <w:r>
+        <w:rPr>
+          <w:rFonts w:ascii="Times New Roman" w:hAnsi="Times New Roman"/>
+          <w:b w:val="false"/>
+          <w:bCs w:val="false"/>
+          <w:i w:val="false"/>
+          <w:iCs w:val="false"/>
+        </w:rPr>
+        <w:t>has been well defined</w:t>
+      </w:r>
+      <w:r>
+        <w:rPr>
+          <w:rFonts w:ascii="Times New Roman" w:hAnsi="Times New Roman"/>
+          <w:b w:val="false"/>
+          <w:bCs w:val="false"/>
+          <w:i w:val="false"/>
+          <w:iCs w:val="false"/>
+        </w:rPr>
+        <w:t xml:space="preserve">, it is important to shift gears and talk about Graph Neural Network Models by first going over what a graph is and then how neural networks can be applied for prediction for any feasible task. </w:t>
       </w:r>
     </w:p>
     <w:p>
@@ -7810,7 +7911,47 @@
           <w:i w:val="false"/>
           <w:iCs w:val="false"/>
         </w:rPr>
-        <w:t xml:space="preserve">In the context of representation of programs as graphs, we specifically consider directed graphs or graphs with edges that can be pointing in either or both directions between the nodes contrasted with undirected graph where all edges are bi-directional. We further add more characteristics to the plain vanilla directed graph to accommodate the representational capacity we want to achieve. For each node or vertex, we include associated features that will represent the state of the node associated with a token that could be a variable. Additionally, we introduce the concept of edge types that will come in handy later when we want to add different types of edges that represent disparate characteristics of the program such as a different edge type for representing if a variable is reading from another variable and a different one if the variable is writing to it. </w:t>
+        <w:t xml:space="preserve">In the context of representation of programs as graphs, </w:t>
+      </w:r>
+      <w:r>
+        <w:rPr>
+          <w:rFonts w:ascii="Times New Roman" w:hAnsi="Times New Roman"/>
+          <w:b w:val="false"/>
+          <w:bCs w:val="false"/>
+          <w:i w:val="false"/>
+          <w:iCs w:val="false"/>
+        </w:rPr>
+        <w:t>directed graphs, or graphs with edges that can be pointing from one node to another, are</w:t>
+      </w:r>
+      <w:r>
+        <w:rPr>
+          <w:rFonts w:ascii="Times New Roman" w:hAnsi="Times New Roman"/>
+          <w:b w:val="false"/>
+          <w:bCs w:val="false"/>
+          <w:i w:val="false"/>
+          <w:iCs w:val="false"/>
+        </w:rPr>
+        <w:t xml:space="preserve"> specifically consider</w:t>
+      </w:r>
+      <w:r>
+        <w:rPr>
+          <w:rFonts w:ascii="Times New Roman" w:hAnsi="Times New Roman"/>
+          <w:b w:val="false"/>
+          <w:bCs w:val="false"/>
+          <w:i w:val="false"/>
+          <w:iCs w:val="false"/>
+        </w:rPr>
+        <w:t>ed c</w:t>
+      </w:r>
+      <w:r>
+        <w:rPr>
+          <w:rFonts w:ascii="Times New Roman" w:hAnsi="Times New Roman"/>
+          <w:b w:val="false"/>
+          <w:bCs w:val="false"/>
+          <w:i w:val="false"/>
+          <w:iCs w:val="false"/>
+        </w:rPr>
+        <w:t xml:space="preserve">ontrasted with undirected graph where all edges are bi-directional. We further add more characteristics to the plain vanilla directed graph to accommodate the representational capacity we want to achieve. For each node or vertex, we include associated features that will represent the state of the node associated with a token that could be a variable. Additionally, we introduce the concept of edge types that will come in handy later when we want to add different types of edges that represent disparate characteristics of the program such as a different edge type for representing if a variable is reading from another variable and a different one if the variable is writing to it. </w:t>
       </w:r>
     </w:p>
     <w:p>
@@ -9001,12 +9142,7 @@
     <w:p>
       <w:pPr>
         <w:pStyle w:val="Normal"/>
-        <w:numPr>
-          <w:ilvl w:val="0"/>
-          <w:numId w:val="0"/>
-        </w:numPr>
-        <w:spacing w:lineRule="auto" w:line="480"/>
-        <w:ind w:left="720" w:hanging="0"/>
+        <w:spacing w:lineRule="auto" w:line="480"/>
         <w:jc w:val="left"/>
         <w:rPr>
           <w:rFonts w:ascii="Times New Roman" w:hAnsi="Times New Roman"/>
@@ -9756,6 +9892,31 @@
           <w:iCs w:val="false"/>
         </w:rPr>
         <w:t>Relational Graph Neural Networks</w:t>
+      </w:r>
+    </w:p>
+    <w:p>
+      <w:pPr>
+        <w:pStyle w:val="Normal"/>
+        <w:spacing w:lineRule="auto" w:line="480"/>
+        <w:jc w:val="left"/>
+        <w:rPr>
+          <w:rFonts w:ascii="Times New Roman" w:hAnsi="Times New Roman"/>
+          <w:b w:val="false"/>
+          <w:b w:val="false"/>
+          <w:bCs w:val="false"/>
+          <w:i w:val="false"/>
+          <w:i w:val="false"/>
+          <w:iCs w:val="false"/>
+        </w:rPr>
+      </w:pPr>
+      <w:r>
+        <w:rPr>
+          <w:rFonts w:ascii="Times New Roman" w:hAnsi="Times New Roman"/>
+          <w:b w:val="false"/>
+          <w:bCs w:val="false"/>
+          <w:i w:val="false"/>
+          <w:iCs w:val="false"/>
+        </w:rPr>
       </w:r>
     </w:p>
     <w:p>
@@ -13089,7 +13250,7 @@
             <wp:positionV relativeFrom="paragraph">
               <wp:posOffset>635</wp:posOffset>
             </wp:positionV>
-            <wp:extent cx="5486400" cy="2780030"/>
+            <wp:extent cx="5005705" cy="2536190"/>
             <wp:effectExtent l="0" t="0" r="0" b="0"/>
             <wp:wrapSquare wrapText="largest"/>
             <wp:docPr id="14" name="Image14" descr=""/>
@@ -13114,7 +13275,7 @@
                   <pic:spPr bwMode="auto">
                     <a:xfrm>
                       <a:off x="0" y="0"/>
-                      <a:ext cx="5486400" cy="2780030"/>
+                      <a:ext cx="5005705" cy="2536190"/>
                     </a:xfrm>
                     <a:prstGeom prst="rect">
                       <a:avLst/>
@@ -13125,6 +13286,153 @@
             </a:graphic>
           </wp:anchor>
         </w:drawing>
+      </w:r>
+    </w:p>
+    <w:p>
+      <w:pPr>
+        <w:pStyle w:val="Normal"/>
+        <w:spacing w:lineRule="auto" w:line="480"/>
+        <w:jc w:val="left"/>
+        <w:rPr>
+          <w:rFonts w:ascii="Times New Roman" w:hAnsi="Times New Roman"/>
+          <w:b w:val="false"/>
+          <w:b w:val="false"/>
+          <w:bCs w:val="false"/>
+          <w:i w:val="false"/>
+          <w:i w:val="false"/>
+          <w:iCs w:val="false"/>
+          <w:sz w:val="24"/>
+          <w:szCs w:val="24"/>
+        </w:rPr>
+      </w:pPr>
+      <w:r>
+        <w:rPr/>
+      </w:r>
+    </w:p>
+    <w:p>
+      <w:pPr>
+        <w:pStyle w:val="Normal"/>
+        <w:spacing w:lineRule="auto" w:line="480"/>
+        <w:jc w:val="left"/>
+        <w:rPr>
+          <w:rFonts w:ascii="Times New Roman" w:hAnsi="Times New Roman"/>
+          <w:b w:val="false"/>
+          <w:b w:val="false"/>
+          <w:bCs w:val="false"/>
+          <w:i w:val="false"/>
+          <w:i w:val="false"/>
+          <w:iCs w:val="false"/>
+          <w:sz w:val="24"/>
+          <w:szCs w:val="24"/>
+        </w:rPr>
+      </w:pPr>
+      <w:r>
+        <w:rPr/>
+      </w:r>
+    </w:p>
+    <w:p>
+      <w:pPr>
+        <w:pStyle w:val="Normal"/>
+        <w:spacing w:lineRule="auto" w:line="480"/>
+        <w:jc w:val="left"/>
+        <w:rPr>
+          <w:rFonts w:ascii="Times New Roman" w:hAnsi="Times New Roman"/>
+          <w:b w:val="false"/>
+          <w:b w:val="false"/>
+          <w:bCs w:val="false"/>
+          <w:i w:val="false"/>
+          <w:i w:val="false"/>
+          <w:iCs w:val="false"/>
+          <w:sz w:val="24"/>
+          <w:szCs w:val="24"/>
+        </w:rPr>
+      </w:pPr>
+      <w:r>
+        <w:rPr/>
+      </w:r>
+    </w:p>
+    <w:p>
+      <w:pPr>
+        <w:pStyle w:val="Normal"/>
+        <w:spacing w:lineRule="auto" w:line="480"/>
+        <w:jc w:val="left"/>
+        <w:rPr>
+          <w:rFonts w:ascii="Times New Roman" w:hAnsi="Times New Roman"/>
+          <w:b w:val="false"/>
+          <w:b w:val="false"/>
+          <w:bCs w:val="false"/>
+          <w:i w:val="false"/>
+          <w:i w:val="false"/>
+          <w:iCs w:val="false"/>
+          <w:sz w:val="24"/>
+          <w:szCs w:val="24"/>
+        </w:rPr>
+      </w:pPr>
+      <w:r>
+        <w:rPr/>
+      </w:r>
+    </w:p>
+    <w:p>
+      <w:pPr>
+        <w:pStyle w:val="Normal"/>
+        <w:spacing w:lineRule="auto" w:line="480"/>
+        <w:jc w:val="left"/>
+        <w:rPr>
+          <w:rFonts w:ascii="Times New Roman" w:hAnsi="Times New Roman"/>
+          <w:b w:val="false"/>
+          <w:b w:val="false"/>
+          <w:bCs w:val="false"/>
+          <w:i w:val="false"/>
+          <w:i w:val="false"/>
+          <w:iCs w:val="false"/>
+          <w:sz w:val="24"/>
+          <w:szCs w:val="24"/>
+        </w:rPr>
+      </w:pPr>
+      <w:r>
+        <w:rPr/>
+      </w:r>
+    </w:p>
+    <w:p>
+      <w:pPr>
+        <w:pStyle w:val="Normal"/>
+        <w:spacing w:lineRule="auto" w:line="480"/>
+        <w:jc w:val="left"/>
+        <w:rPr>
+          <w:rFonts w:ascii="Times New Roman" w:hAnsi="Times New Roman"/>
+          <w:b w:val="false"/>
+          <w:b w:val="false"/>
+          <w:bCs w:val="false"/>
+          <w:i w:val="false"/>
+          <w:i w:val="false"/>
+          <w:iCs w:val="false"/>
+          <w:sz w:val="24"/>
+          <w:szCs w:val="24"/>
+        </w:rPr>
+      </w:pPr>
+      <w:r>
+        <w:rPr/>
+      </w:r>
+    </w:p>
+    <w:p>
+      <w:pPr>
+        <w:pStyle w:val="Normal"/>
+        <w:spacing w:lineRule="auto" w:line="480"/>
+        <w:jc w:val="left"/>
+        <w:rPr>
+          <w:rFonts w:ascii="Times New Roman" w:hAnsi="Times New Roman"/>
+          <w:b w:val="false"/>
+          <w:b w:val="false"/>
+          <w:bCs w:val="false"/>
+          <w:i w:val="false"/>
+          <w:i w:val="false"/>
+          <w:iCs w:val="false"/>
+          <w:sz w:val="24"/>
+          <w:szCs w:val="24"/>
+        </w:rPr>
+      </w:pPr>
+      <w:r>
+        <w:rPr/>
       </w:r>
     </w:p>
     <w:p>
@@ -13808,16 +14116,6 @@
           <w:i w:val="false"/>
           <w:iCs w:val="false"/>
         </w:rPr>
-        <w:t xml:space="preserve">The </w:t>
-      </w:r>
-      <w:r>
-        <w:rPr>
-          <w:rFonts w:ascii="Times New Roman" w:hAnsi="Times New Roman"/>
-          <w:b/>
-          <w:bCs/>
-          <w:i w:val="false"/>
-          <w:iCs w:val="false"/>
-        </w:rPr>
         <w:t xml:space="preserve">Token </w:t>
       </w:r>
       <w:r>
@@ -14191,6 +14489,736 @@
           <w:iCs w:val="false"/>
         </w:rPr>
         <w:t xml:space="preserve">I would like to note that it is a bit difficult to specify all the properties in each of these classes and for that reason I stuck with a basic description. Nonetheless, I have added typical samples to the repository that can be found in the assets/samples/ directory. </w:t>
+      </w:r>
+    </w:p>
+    <w:p>
+      <w:pPr>
+        <w:pStyle w:val="Normal"/>
+        <w:spacing w:lineRule="auto" w:line="480"/>
+        <w:jc w:val="left"/>
+        <w:rPr>
+          <w:rFonts w:ascii="Times New Roman" w:hAnsi="Times New Roman"/>
+          <w:i w:val="false"/>
+          <w:i w:val="false"/>
+          <w:iCs w:val="false"/>
+        </w:rPr>
+      </w:pPr>
+      <w:r>
+        <w:rPr>
+          <w:b w:val="false"/>
+          <w:bCs w:val="false"/>
+        </w:rPr>
+      </w:r>
+    </w:p>
+    <w:p>
+      <w:pPr>
+        <w:pStyle w:val="Normal"/>
+        <w:spacing w:lineRule="auto" w:line="480"/>
+        <w:jc w:val="left"/>
+        <w:rPr>
+          <w:b/>
+          <w:b/>
+          <w:bCs/>
+        </w:rPr>
+      </w:pPr>
+      <w:r>
+        <w:rPr>
+          <w:rFonts w:ascii="Times New Roman" w:hAnsi="Times New Roman"/>
+          <w:b/>
+          <w:bCs/>
+          <w:i w:val="false"/>
+          <w:iCs w:val="false"/>
+        </w:rPr>
+        <w:t>Other Data Sources</w:t>
+      </w:r>
+    </w:p>
+    <w:p>
+      <w:pPr>
+        <w:pStyle w:val="Normal"/>
+        <w:spacing w:lineRule="auto" w:line="480"/>
+        <w:jc w:val="left"/>
+        <w:rPr>
+          <w:rFonts w:ascii="Times New Roman" w:hAnsi="Times New Roman"/>
+          <w:i w:val="false"/>
+          <w:i w:val="false"/>
+          <w:iCs w:val="false"/>
+        </w:rPr>
+      </w:pPr>
+      <w:r>
+        <w:rPr>
+          <w:b/>
+          <w:bCs/>
+        </w:rPr>
+      </w:r>
+    </w:p>
+    <w:p>
+      <w:pPr>
+        <w:pStyle w:val="Normal"/>
+        <w:spacing w:lineRule="auto" w:line="480"/>
+        <w:jc w:val="left"/>
+        <w:rPr>
+          <w:rFonts w:ascii="Times New Roman" w:hAnsi="Times New Roman"/>
+          <w:i w:val="false"/>
+          <w:i w:val="false"/>
+          <w:iCs w:val="false"/>
+        </w:rPr>
+      </w:pPr>
+      <w:r>
+        <w:rPr>
+          <w:b/>
+          <w:bCs/>
+        </w:rPr>
+      </w:r>
+    </w:p>
+    <w:p>
+      <w:pPr>
+        <w:pStyle w:val="Normal"/>
+        <w:spacing w:lineRule="auto" w:line="480"/>
+        <w:jc w:val="left"/>
+        <w:rPr>
+          <w:b w:val="false"/>
+          <w:b w:val="false"/>
+          <w:bCs w:val="false"/>
+        </w:rPr>
+      </w:pPr>
+      <w:r>
+        <w:rPr>
+          <w:rFonts w:ascii="Times New Roman" w:hAnsi="Times New Roman"/>
+          <w:b w:val="false"/>
+          <w:bCs w:val="false"/>
+          <w:i w:val="false"/>
+          <w:iCs w:val="false"/>
+        </w:rPr>
+        <w:t>The other data source considered was that of the top trending 25 C# repositories on Github that I added to a CSV file called “RepositoryInfo” and was the only structured data in this project compared to the unstructured nature of the source code. The purpose of this data was to add form to and define different aspects of my experiments; specifically answering questions such as what is an esoteric repository? Or what should be characterized as a popular repository? Acquiring this data involved getting the information from Github on the top 25 trending C# repository such as making use of the Github API.</w:t>
+      </w:r>
+    </w:p>
+    <w:p>
+      <w:pPr>
+        <w:pStyle w:val="Normal"/>
+        <w:spacing w:lineRule="auto" w:line="480"/>
+        <w:jc w:val="left"/>
+        <w:rPr>
+          <w:rFonts w:ascii="Times New Roman" w:hAnsi="Times New Roman"/>
+          <w:i w:val="false"/>
+          <w:i w:val="false"/>
+          <w:iCs w:val="false"/>
+        </w:rPr>
+      </w:pPr>
+      <w:r>
+        <w:rPr>
+          <w:b w:val="false"/>
+          <w:bCs w:val="false"/>
+        </w:rPr>
+      </w:r>
+    </w:p>
+    <w:p>
+      <w:pPr>
+        <w:pStyle w:val="Normal"/>
+        <w:spacing w:lineRule="auto" w:line="480"/>
+        <w:jc w:val="left"/>
+        <w:rPr>
+          <w:b w:val="false"/>
+          <w:b w:val="false"/>
+          <w:bCs w:val="false"/>
+        </w:rPr>
+      </w:pPr>
+      <w:r>
+        <w:rPr>
+          <w:rFonts w:ascii="Times New Roman" w:hAnsi="Times New Roman"/>
+          <w:b w:val="false"/>
+          <w:bCs w:val="false"/>
+          <w:i w:val="false"/>
+          <w:iCs w:val="false"/>
+        </w:rPr>
+        <w:t>The features considered in this case were the following to add form and definition to the three experiments I plan to consider:</w:t>
+      </w:r>
+    </w:p>
+    <w:p>
+      <w:pPr>
+        <w:pStyle w:val="Normal"/>
+        <w:spacing w:lineRule="auto" w:line="480"/>
+        <w:jc w:val="left"/>
+        <w:rPr>
+          <w:rFonts w:ascii="Times New Roman" w:hAnsi="Times New Roman"/>
+          <w:i w:val="false"/>
+          <w:i w:val="false"/>
+          <w:iCs w:val="false"/>
+        </w:rPr>
+      </w:pPr>
+      <w:r>
+        <w:rPr>
+          <w:b w:val="false"/>
+          <w:bCs w:val="false"/>
+        </w:rPr>
+      </w:r>
+    </w:p>
+    <w:p>
+      <w:pPr>
+        <w:pStyle w:val="Normal"/>
+        <w:numPr>
+          <w:ilvl w:val="0"/>
+          <w:numId w:val="10"/>
+        </w:numPr>
+        <w:spacing w:lineRule="auto" w:line="480"/>
+        <w:jc w:val="left"/>
+        <w:rPr>
+          <w:b w:val="false"/>
+          <w:b w:val="false"/>
+          <w:bCs w:val="false"/>
+        </w:rPr>
+      </w:pPr>
+      <w:r>
+        <w:rPr>
+          <w:rFonts w:ascii="Times New Roman" w:hAnsi="Times New Roman"/>
+          <w:b/>
+          <w:bCs/>
+          <w:i w:val="false"/>
+          <w:iCs w:val="false"/>
+        </w:rPr>
+        <w:t>Repository</w:t>
+      </w:r>
+      <w:r>
+        <w:rPr>
+          <w:rFonts w:ascii="Times New Roman" w:hAnsi="Times New Roman"/>
+          <w:b w:val="false"/>
+          <w:bCs w:val="false"/>
+          <w:i w:val="false"/>
+          <w:iCs w:val="false"/>
+        </w:rPr>
+        <w:t>: The name of the repository considered.</w:t>
+      </w:r>
+    </w:p>
+    <w:p>
+      <w:pPr>
+        <w:pStyle w:val="Normal"/>
+        <w:numPr>
+          <w:ilvl w:val="0"/>
+          <w:numId w:val="10"/>
+        </w:numPr>
+        <w:spacing w:lineRule="auto" w:line="480"/>
+        <w:jc w:val="left"/>
+        <w:rPr>
+          <w:b/>
+          <w:b/>
+          <w:bCs/>
+        </w:rPr>
+      </w:pPr>
+      <w:r>
+        <w:rPr>
+          <w:rFonts w:ascii="Times New Roman" w:hAnsi="Times New Roman"/>
+          <w:b/>
+          <w:bCs/>
+          <w:i w:val="false"/>
+          <w:iCs w:val="false"/>
+        </w:rPr>
+        <w:t xml:space="preserve">Link: </w:t>
+      </w:r>
+      <w:r>
+        <w:rPr>
+          <w:rFonts w:ascii="Times New Roman" w:hAnsi="Times New Roman"/>
+          <w:b w:val="false"/>
+          <w:bCs w:val="false"/>
+          <w:i w:val="false"/>
+          <w:iCs w:val="false"/>
+        </w:rPr>
+        <w:t>A link or URL of the repository on Github.</w:t>
+      </w:r>
+    </w:p>
+    <w:p>
+      <w:pPr>
+        <w:pStyle w:val="Normal"/>
+        <w:numPr>
+          <w:ilvl w:val="0"/>
+          <w:numId w:val="10"/>
+        </w:numPr>
+        <w:spacing w:lineRule="auto" w:line="480"/>
+        <w:jc w:val="left"/>
+        <w:rPr>
+          <w:b/>
+          <w:b/>
+          <w:bCs/>
+        </w:rPr>
+      </w:pPr>
+      <w:r>
+        <w:rPr>
+          <w:rFonts w:ascii="Times New Roman" w:hAnsi="Times New Roman"/>
+          <w:b/>
+          <w:bCs/>
+          <w:i w:val="false"/>
+          <w:iCs w:val="false"/>
+        </w:rPr>
+        <w:t xml:space="preserve">Stars: </w:t>
+      </w:r>
+      <w:r>
+        <w:rPr>
+          <w:rFonts w:ascii="Times New Roman" w:hAnsi="Times New Roman"/>
+          <w:b w:val="false"/>
+          <w:bCs w:val="false"/>
+          <w:i w:val="false"/>
+          <w:iCs w:val="false"/>
+        </w:rPr>
+        <w:t>A proxy for the crowd-sourced popularity of the repository. Equivalent to the number of likes on Twitter or Facebook.</w:t>
+      </w:r>
+    </w:p>
+    <w:p>
+      <w:pPr>
+        <w:pStyle w:val="Normal"/>
+        <w:numPr>
+          <w:ilvl w:val="0"/>
+          <w:numId w:val="10"/>
+        </w:numPr>
+        <w:spacing w:lineRule="auto" w:line="480"/>
+        <w:jc w:val="left"/>
+        <w:rPr>
+          <w:b/>
+          <w:b/>
+          <w:bCs/>
+        </w:rPr>
+      </w:pPr>
+      <w:r>
+        <w:rPr>
+          <w:rFonts w:ascii="Times New Roman" w:hAnsi="Times New Roman"/>
+          <w:b/>
+          <w:bCs/>
+          <w:i w:val="false"/>
+          <w:iCs w:val="false"/>
+        </w:rPr>
+        <w:t xml:space="preserve">Watchers: </w:t>
+      </w:r>
+      <w:r>
+        <w:rPr>
+          <w:rFonts w:ascii="Times New Roman" w:hAnsi="Times New Roman"/>
+          <w:b w:val="false"/>
+          <w:bCs w:val="false"/>
+          <w:i w:val="false"/>
+          <w:iCs w:val="false"/>
+        </w:rPr>
+        <w:t xml:space="preserve">The number of users who are actively getting updates about the repository such as issues posted by other users. </w:t>
+      </w:r>
+    </w:p>
+    <w:p>
+      <w:pPr>
+        <w:pStyle w:val="Normal"/>
+        <w:numPr>
+          <w:ilvl w:val="0"/>
+          <w:numId w:val="10"/>
+        </w:numPr>
+        <w:spacing w:lineRule="auto" w:line="480"/>
+        <w:jc w:val="left"/>
+        <w:rPr>
+          <w:b/>
+          <w:b/>
+          <w:bCs/>
+        </w:rPr>
+      </w:pPr>
+      <w:r>
+        <w:rPr>
+          <w:rFonts w:ascii="Times New Roman" w:hAnsi="Times New Roman"/>
+          <w:b/>
+          <w:bCs/>
+          <w:i w:val="false"/>
+          <w:iCs w:val="false"/>
+        </w:rPr>
+        <w:t xml:space="preserve">Forks: </w:t>
+      </w:r>
+      <w:r>
+        <w:rPr>
+          <w:rFonts w:ascii="Times New Roman" w:hAnsi="Times New Roman"/>
+          <w:b w:val="false"/>
+          <w:bCs w:val="false"/>
+          <w:i w:val="false"/>
+          <w:iCs w:val="false"/>
+        </w:rPr>
+        <w:t>The number of copies of repositories made by other users for the purposes of independently developing the repository with their own changes.</w:t>
+      </w:r>
+    </w:p>
+    <w:p>
+      <w:pPr>
+        <w:pStyle w:val="Normal"/>
+        <w:numPr>
+          <w:ilvl w:val="0"/>
+          <w:numId w:val="10"/>
+        </w:numPr>
+        <w:spacing w:lineRule="auto" w:line="480"/>
+        <w:jc w:val="left"/>
+        <w:rPr>
+          <w:b/>
+          <w:b/>
+          <w:bCs/>
+        </w:rPr>
+      </w:pPr>
+      <w:r>
+        <w:rPr>
+          <w:rFonts w:ascii="Times New Roman" w:hAnsi="Times New Roman"/>
+          <w:b/>
+          <w:bCs/>
+          <w:i w:val="false"/>
+          <w:iCs w:val="false"/>
+        </w:rPr>
+        <w:t xml:space="preserve">Commits: </w:t>
+      </w:r>
+      <w:r>
+        <w:rPr>
+          <w:rFonts w:ascii="Times New Roman" w:hAnsi="Times New Roman"/>
+          <w:b w:val="false"/>
+          <w:bCs w:val="false"/>
+          <w:i w:val="false"/>
+          <w:iCs w:val="false"/>
+        </w:rPr>
+        <w:t xml:space="preserve">The number of snapshots indicating some unit of work done by the contributors. </w:t>
+      </w:r>
+    </w:p>
+    <w:p>
+      <w:pPr>
+        <w:pStyle w:val="Normal"/>
+        <w:numPr>
+          <w:ilvl w:val="0"/>
+          <w:numId w:val="10"/>
+        </w:numPr>
+        <w:spacing w:lineRule="auto" w:line="480"/>
+        <w:jc w:val="left"/>
+        <w:rPr>
+          <w:b/>
+          <w:b/>
+          <w:bCs/>
+        </w:rPr>
+      </w:pPr>
+      <w:r>
+        <w:rPr>
+          <w:rFonts w:ascii="Times New Roman" w:hAnsi="Times New Roman"/>
+          <w:b/>
+          <w:bCs/>
+          <w:i w:val="false"/>
+          <w:iCs w:val="false"/>
+        </w:rPr>
+        <w:t xml:space="preserve">Contributors: </w:t>
+      </w:r>
+      <w:r>
+        <w:rPr>
+          <w:rFonts w:ascii="Times New Roman" w:hAnsi="Times New Roman"/>
+          <w:b w:val="false"/>
+          <w:bCs w:val="false"/>
+          <w:i w:val="false"/>
+          <w:iCs w:val="false"/>
+        </w:rPr>
+        <w:t>The number of unique users who contributed to the repository since inception.</w:t>
+      </w:r>
+    </w:p>
+    <w:p>
+      <w:pPr>
+        <w:pStyle w:val="Normal"/>
+        <w:spacing w:lineRule="auto" w:line="480"/>
+        <w:jc w:val="center"/>
+        <w:rPr>
+          <w:rFonts w:ascii="Times New Roman" w:hAnsi="Times New Roman"/>
+          <w:b/>
+          <w:b/>
+          <w:bCs/>
+          <w:i w:val="false"/>
+          <w:i w:val="false"/>
+          <w:iCs w:val="false"/>
+        </w:rPr>
+      </w:pPr>
+      <w:r>
+        <w:rPr/>
+      </w:r>
+    </w:p>
+    <w:p>
+      <w:pPr>
+        <w:pStyle w:val="Normal"/>
+        <w:spacing w:lineRule="auto" w:line="480"/>
+        <w:jc w:val="center"/>
+        <w:rPr>
+          <w:rFonts w:ascii="Times New Roman" w:hAnsi="Times New Roman"/>
+          <w:b/>
+          <w:b/>
+          <w:bCs/>
+          <w:i w:val="false"/>
+          <w:i w:val="false"/>
+          <w:iCs w:val="false"/>
+        </w:rPr>
+      </w:pPr>
+      <w:r>
+        <w:rPr/>
+      </w:r>
+    </w:p>
+    <w:p>
+      <w:pPr>
+        <w:pStyle w:val="Normal"/>
+        <w:spacing w:lineRule="auto" w:line="480"/>
+        <w:jc w:val="left"/>
+        <w:rPr>
+          <w:b w:val="false"/>
+          <w:b w:val="false"/>
+          <w:bCs w:val="false"/>
+        </w:rPr>
+      </w:pPr>
+      <w:r>
+        <w:rPr>
+          <w:rFonts w:ascii="Times New Roman" w:hAnsi="Times New Roman"/>
+          <w:b w:val="false"/>
+          <w:bCs w:val="false"/>
+          <w:i w:val="false"/>
+          <w:iCs w:val="false"/>
+        </w:rPr>
+        <w:t>An example of a record from this data is the following:</w:t>
+      </w:r>
+    </w:p>
+    <w:p>
+      <w:pPr>
+        <w:pStyle w:val="Normal"/>
+        <w:spacing w:lineRule="auto" w:line="480"/>
+        <w:jc w:val="left"/>
+        <w:rPr>
+          <w:rFonts w:ascii="Times New Roman" w:hAnsi="Times New Roman"/>
+          <w:i w:val="false"/>
+          <w:i w:val="false"/>
+          <w:iCs w:val="false"/>
+        </w:rPr>
+      </w:pPr>
+      <w:r>
+        <w:rPr>
+          <w:b w:val="false"/>
+          <w:bCs w:val="false"/>
+        </w:rPr>
+      </w:r>
+    </w:p>
+    <w:p>
+      <w:pPr>
+        <w:pStyle w:val="Normal"/>
+        <w:spacing w:lineRule="auto" w:line="480"/>
+        <w:jc w:val="center"/>
+        <w:rPr>
+          <w:b/>
+          <w:b/>
+          <w:bCs/>
+        </w:rPr>
+      </w:pPr>
+      <w:r>
+        <w:rPr>
+          <w:rFonts w:ascii="Times New Roman" w:hAnsi="Times New Roman"/>
+          <w:b/>
+          <w:bCs/>
+          <w:i w:val="false"/>
+          <w:iCs w:val="false"/>
+        </w:rPr>
+        <w:t>Fig: Example of a Record of the RepositoryInfo</w:t>
+      </w:r>
+    </w:p>
+    <w:p>
+      <w:pPr>
+        <w:pStyle w:val="Normal"/>
+        <w:spacing w:lineRule="auto" w:line="480"/>
+        <w:jc w:val="left"/>
+        <w:rPr>
+          <w:rFonts w:ascii="Times New Roman" w:hAnsi="Times New Roman"/>
+          <w:i w:val="false"/>
+          <w:i w:val="false"/>
+          <w:iCs w:val="false"/>
+        </w:rPr>
+      </w:pPr>
+      <w:r>
+        <w:rPr>
+          <w:b w:val="false"/>
+          <w:bCs w:val="false"/>
+        </w:rPr>
+        <w:drawing>
+          <wp:anchor behindDoc="0" distT="0" distB="0" distL="0" distR="0" simplePos="0" locked="0" layoutInCell="1" allowOverlap="1" relativeHeight="19">
+            <wp:simplePos x="0" y="0"/>
+            <wp:positionH relativeFrom="column">
+              <wp:align>center</wp:align>
+            </wp:positionH>
+            <wp:positionV relativeFrom="paragraph">
+              <wp:posOffset>635</wp:posOffset>
+            </wp:positionV>
+            <wp:extent cx="5486400" cy="428625"/>
+            <wp:effectExtent l="0" t="0" r="0" b="0"/>
+            <wp:wrapSquare wrapText="largest"/>
+            <wp:docPr id="17" name="Image16" descr=""/>
+            <wp:cNvGraphicFramePr>
+              <a:graphicFrameLocks xmlns:a="http://schemas.openxmlformats.org/drawingml/2006/main" noChangeAspect="1"/>
+            </wp:cNvGraphicFramePr>
+            <a:graphic xmlns:a="http://schemas.openxmlformats.org/drawingml/2006/main">
+              <a:graphicData uri="http://schemas.openxmlformats.org/drawingml/2006/picture">
+                <pic:pic xmlns:pic="http://schemas.openxmlformats.org/drawingml/2006/picture">
+                  <pic:nvPicPr>
+                    <pic:cNvPr id="17" name="Image16" descr=""/>
+                    <pic:cNvPicPr>
+                      <a:picLocks noChangeAspect="1" noChangeArrowheads="1"/>
+                    </pic:cNvPicPr>
+                  </pic:nvPicPr>
+                  <pic:blipFill>
+                    <a:blip r:embed="rId17"/>
+                    <a:stretch>
+                      <a:fillRect/>
+                    </a:stretch>
+                  </pic:blipFill>
+                  <pic:spPr bwMode="auto">
+                    <a:xfrm>
+                      <a:off x="0" y="0"/>
+                      <a:ext cx="5486400" cy="428625"/>
+                    </a:xfrm>
+                    <a:prstGeom prst="rect">
+                      <a:avLst/>
+                    </a:prstGeom>
+                  </pic:spPr>
+                </pic:pic>
+              </a:graphicData>
+            </a:graphic>
+          </wp:anchor>
+        </w:drawing>
+      </w:r>
+    </w:p>
+    <w:p>
+      <w:pPr>
+        <w:pStyle w:val="Normal"/>
+        <w:spacing w:lineRule="auto" w:line="480"/>
+        <w:jc w:val="center"/>
+        <w:rPr>
+          <w:rFonts w:ascii="Times New Roman" w:hAnsi="Times New Roman"/>
+          <w:b/>
+          <w:b/>
+          <w:bCs/>
+          <w:i w:val="false"/>
+          <w:i w:val="false"/>
+          <w:iCs w:val="false"/>
+        </w:rPr>
+      </w:pPr>
+      <w:r>
+        <w:rPr/>
+      </w:r>
+    </w:p>
+    <w:p>
+      <w:pPr>
+        <w:pStyle w:val="Normal"/>
+        <w:spacing w:lineRule="auto" w:line="480"/>
+        <w:jc w:val="center"/>
+        <w:rPr>
+          <w:rFonts w:ascii="Times New Roman" w:hAnsi="Times New Roman"/>
+          <w:b/>
+          <w:b/>
+          <w:bCs/>
+          <w:i w:val="false"/>
+          <w:i w:val="false"/>
+          <w:iCs w:val="false"/>
+        </w:rPr>
+      </w:pPr>
+      <w:r>
+        <w:rPr/>
+      </w:r>
+    </w:p>
+    <w:p>
+      <w:pPr>
+        <w:pStyle w:val="Normal"/>
+        <w:spacing w:lineRule="auto" w:line="480"/>
+        <w:jc w:val="center"/>
+        <w:rPr>
+          <w:rFonts w:ascii="Times New Roman" w:hAnsi="Times New Roman"/>
+          <w:b/>
+          <w:b/>
+          <w:bCs/>
+          <w:i w:val="false"/>
+          <w:i w:val="false"/>
+          <w:iCs w:val="false"/>
+        </w:rPr>
+      </w:pPr>
+      <w:r>
+        <w:rPr/>
+      </w:r>
+    </w:p>
+    <w:p>
+      <w:pPr>
+        <w:pStyle w:val="Normal"/>
+        <w:spacing w:lineRule="auto" w:line="480"/>
+        <w:jc w:val="center"/>
+        <w:rPr>
+          <w:rFonts w:ascii="Times New Roman" w:hAnsi="Times New Roman"/>
+          <w:b/>
+          <w:b/>
+          <w:bCs/>
+          <w:i w:val="false"/>
+          <w:i w:val="false"/>
+          <w:iCs w:val="false"/>
+        </w:rPr>
+      </w:pPr>
+      <w:r>
+        <w:rPr/>
+      </w:r>
+    </w:p>
+    <w:p>
+      <w:pPr>
+        <w:pStyle w:val="Normal"/>
+        <w:spacing w:lineRule="auto" w:line="480"/>
+        <w:jc w:val="center"/>
+        <w:rPr>
+          <w:rFonts w:ascii="Times New Roman" w:hAnsi="Times New Roman"/>
+          <w:b/>
+          <w:b/>
+          <w:bCs/>
+          <w:i w:val="false"/>
+          <w:i w:val="false"/>
+          <w:iCs w:val="false"/>
+        </w:rPr>
+      </w:pPr>
+      <w:r>
+        <w:rPr/>
+      </w:r>
+    </w:p>
+    <w:p>
+      <w:pPr>
+        <w:pStyle w:val="Normal"/>
+        <w:spacing w:lineRule="auto" w:line="480"/>
+        <w:jc w:val="center"/>
+        <w:rPr>
+          <w:rFonts w:ascii="Times New Roman" w:hAnsi="Times New Roman"/>
+          <w:b/>
+          <w:b/>
+          <w:bCs/>
+          <w:i w:val="false"/>
+          <w:i w:val="false"/>
+          <w:iCs w:val="false"/>
+        </w:rPr>
+      </w:pPr>
+      <w:r>
+        <w:rPr/>
+      </w:r>
+    </w:p>
+    <w:p>
+      <w:pPr>
+        <w:pStyle w:val="Normal"/>
+        <w:spacing w:lineRule="auto" w:line="480"/>
+        <w:jc w:val="center"/>
+        <w:rPr>
+          <w:rFonts w:ascii="Times New Roman" w:hAnsi="Times New Roman"/>
+          <w:b/>
+          <w:b/>
+          <w:bCs/>
+          <w:i w:val="false"/>
+          <w:i w:val="false"/>
+          <w:iCs w:val="false"/>
+        </w:rPr>
+      </w:pPr>
+      <w:r>
+        <w:rPr/>
+      </w:r>
+    </w:p>
+    <w:p>
+      <w:pPr>
+        <w:pStyle w:val="Normal"/>
+        <w:spacing w:lineRule="auto" w:line="480"/>
+        <w:jc w:val="center"/>
+        <w:rPr>
+          <w:rFonts w:ascii="Times New Roman" w:hAnsi="Times New Roman"/>
+          <w:b/>
+          <w:b/>
+          <w:bCs/>
+          <w:i w:val="false"/>
+          <w:i w:val="false"/>
+          <w:iCs w:val="false"/>
+        </w:rPr>
+      </w:pPr>
+      <w:r>
+        <w:rPr/>
       </w:r>
     </w:p>
     <w:p>
@@ -14462,7 +15490,17 @@
           <w:i w:val="false"/>
           <w:iCs w:val="false"/>
         </w:rPr>
-        <w:t>Details About the Code</w:t>
+        <w:t xml:space="preserve">Details </w:t>
+      </w:r>
+      <w:r>
+        <w:rPr>
+          <w:rFonts w:ascii="Times New Roman" w:hAnsi="Times New Roman"/>
+          <w:b w:val="false"/>
+          <w:bCs w:val="false"/>
+          <w:i w:val="false"/>
+          <w:iCs w:val="false"/>
+        </w:rPr>
+        <w:t>Related to the Pipeline</w:t>
       </w:r>
     </w:p>
     <w:p>
@@ -14571,6 +15609,44 @@
         <w:spacing w:lineRule="auto" w:line="480"/>
         <w:jc w:val="left"/>
         <w:rPr>
+          <w:rFonts w:ascii="Times New Roman" w:hAnsi="Times New Roman"/>
+          <w:i w:val="false"/>
+          <w:i w:val="false"/>
+          <w:iCs w:val="false"/>
+        </w:rPr>
+      </w:pPr>
+      <w:r>
+        <w:rPr>
+          <w:b/>
+          <w:bCs/>
+        </w:rPr>
+      </w:r>
+    </w:p>
+    <w:p>
+      <w:pPr>
+        <w:pStyle w:val="Normal"/>
+        <w:spacing w:lineRule="auto" w:line="480"/>
+        <w:jc w:val="left"/>
+        <w:rPr>
+          <w:rFonts w:ascii="Times New Roman" w:hAnsi="Times New Roman"/>
+          <w:i w:val="false"/>
+          <w:i w:val="false"/>
+          <w:iCs w:val="false"/>
+        </w:rPr>
+      </w:pPr>
+      <w:r>
+        <w:rPr>
+          <w:b/>
+          <w:bCs/>
+        </w:rPr>
+      </w:r>
+    </w:p>
+    <w:p>
+      <w:pPr>
+        <w:pStyle w:val="Normal"/>
+        <w:spacing w:lineRule="auto" w:line="480"/>
+        <w:jc w:val="left"/>
+        <w:rPr>
           <w:b/>
           <w:b/>
           <w:bCs/>
@@ -14644,7 +15720,7 @@
           <w:i w:val="false"/>
           <w:iCs w:val="false"/>
         </w:rPr>
-        <w:t>Designing the experiments to properly fit the problem at hand is of paramount importance. The experiments I decided to undertake for this comparison between GGNN and RGCNs are three-fold and they are designed in such a way to answer the following three questions:</w:t>
+        <w:t>Designing the experiments to properly fit the problem at hand is of paramount importance. I decided to conduct three experiments for this comparison between GGNN and RGCNs that are designed to answer the following three questions:</w:t>
       </w:r>
     </w:p>
     <w:p>
@@ -14782,125 +15858,633 @@
           <w:i w:val="false"/>
           <w:iCs w:val="false"/>
         </w:rPr>
-        <w:t xml:space="preserve">The rationale for choosing the concomitant experiments relating to the aforementioned questions was to examine the results across the entire spectrum of the type of repositories one would be </w:t>
-      </w:r>
-    </w:p>
-    <w:p>
-      <w:pPr>
-        <w:pStyle w:val="Normal"/>
-        <w:spacing w:lineRule="auto" w:line="480"/>
-        <w:jc w:val="left"/>
-        <w:rPr>
-          <w:rFonts w:ascii="Times New Roman" w:hAnsi="Times New Roman"/>
-          <w:i w:val="false"/>
-          <w:i w:val="false"/>
-          <w:iCs w:val="false"/>
-        </w:rPr>
-      </w:pPr>
-      <w:r>
-        <w:rPr>
-          <w:b w:val="false"/>
-          <w:bCs w:val="false"/>
-        </w:rPr>
-      </w:r>
-    </w:p>
-    <w:p>
-      <w:pPr>
-        <w:pStyle w:val="Normal"/>
-        <w:spacing w:lineRule="auto" w:line="480"/>
-        <w:jc w:val="left"/>
-        <w:rPr>
-          <w:rFonts w:ascii="Times New Roman" w:hAnsi="Times New Roman"/>
-          <w:i w:val="false"/>
-          <w:i w:val="false"/>
-          <w:iCs w:val="false"/>
-        </w:rPr>
-      </w:pPr>
-      <w:r>
-        <w:rPr>
-          <w:b w:val="false"/>
-          <w:bCs w:val="false"/>
-        </w:rPr>
-      </w:r>
-    </w:p>
-    <w:p>
-      <w:pPr>
-        <w:pStyle w:val="Normal"/>
-        <w:spacing w:lineRule="auto" w:line="480"/>
-        <w:jc w:val="left"/>
-        <w:rPr>
-          <w:rFonts w:ascii="Times New Roman" w:hAnsi="Times New Roman"/>
-          <w:i w:val="false"/>
-          <w:i w:val="false"/>
-          <w:iCs w:val="false"/>
-        </w:rPr>
-      </w:pPr>
-      <w:r>
-        <w:rPr>
-          <w:b/>
-          <w:bCs/>
-        </w:rPr>
-      </w:r>
-    </w:p>
-    <w:p>
-      <w:pPr>
-        <w:pStyle w:val="Normal"/>
-        <w:spacing w:lineRule="auto" w:line="480"/>
-        <w:jc w:val="left"/>
-        <w:rPr>
-          <w:rFonts w:ascii="Times New Roman" w:hAnsi="Times New Roman"/>
-          <w:i w:val="false"/>
-          <w:i w:val="false"/>
-          <w:iCs w:val="false"/>
-        </w:rPr>
-      </w:pPr>
-      <w:r>
-        <w:rPr>
-          <w:b w:val="false"/>
-          <w:bCs w:val="false"/>
-        </w:rPr>
-      </w:r>
-    </w:p>
-    <w:p>
-      <w:pPr>
-        <w:pStyle w:val="Normal"/>
-        <w:spacing w:lineRule="auto" w:line="480"/>
-        <w:jc w:val="left"/>
-        <w:rPr>
-          <w:b w:val="false"/>
-          <w:b w:val="false"/>
-          <w:bCs w:val="false"/>
-        </w:rPr>
-      </w:pPr>
-      <w:r>
-        <w:rPr>
-          <w:rFonts w:ascii="Times New Roman" w:hAnsi="Times New Roman"/>
-          <w:b w:val="false"/>
-          <w:bCs w:val="false"/>
-          <w:i w:val="false"/>
-          <w:iCs w:val="false"/>
-        </w:rPr>
-        <w:t>All Repositories</w:t>
-      </w:r>
-    </w:p>
-    <w:p>
-      <w:pPr>
-        <w:pStyle w:val="Normal"/>
-        <w:spacing w:lineRule="auto" w:line="480"/>
-        <w:jc w:val="left"/>
-        <w:rPr>
-          <w:b w:val="false"/>
-          <w:b w:val="false"/>
-          <w:bCs w:val="false"/>
-        </w:rPr>
-      </w:pPr>
-      <w:r>
-        <w:rPr>
-          <w:rFonts w:ascii="Times New Roman" w:hAnsi="Times New Roman"/>
-          <w:b w:val="false"/>
-          <w:bCs w:val="false"/>
-          <w:i w:val="false"/>
-          <w:iCs w:val="false"/>
+        <w:t xml:space="preserve">The rationale for choosing the concomitant experiments relating to the aforementioned questions was to examine the results across the entire spectrum of the type of repositories. Not all the repositories garner the same number of contributors or the number of stars, a crowd-sourced metric that’s a proxy of the popularity of the repository. on Github and I wanted my comparative experiments to revolve around other dimensions of generality apart from looking at results across all repositories. </w:t>
+      </w:r>
+    </w:p>
+    <w:p>
+      <w:pPr>
+        <w:pStyle w:val="Normal"/>
+        <w:spacing w:lineRule="auto" w:line="480"/>
+        <w:jc w:val="left"/>
+        <w:rPr>
+          <w:rFonts w:ascii="Times New Roman" w:hAnsi="Times New Roman"/>
+          <w:i w:val="false"/>
+          <w:i w:val="false"/>
+          <w:iCs w:val="false"/>
+        </w:rPr>
+      </w:pPr>
+      <w:r>
+        <w:rPr>
+          <w:b w:val="false"/>
+          <w:bCs w:val="false"/>
+        </w:rPr>
+      </w:r>
+    </w:p>
+    <w:p>
+      <w:pPr>
+        <w:pStyle w:val="Normal"/>
+        <w:spacing w:lineRule="auto" w:line="480"/>
+        <w:jc w:val="left"/>
+        <w:rPr>
+          <w:b w:val="false"/>
+          <w:b w:val="false"/>
+          <w:bCs w:val="false"/>
+        </w:rPr>
+      </w:pPr>
+      <w:r>
+        <w:rPr>
+          <w:rFonts w:ascii="Times New Roman" w:hAnsi="Times New Roman"/>
+          <w:b w:val="false"/>
+          <w:bCs w:val="false"/>
+          <w:i w:val="false"/>
+          <w:iCs w:val="false"/>
+        </w:rPr>
+        <w:t xml:space="preserve">To be as specific as possible, the following three experiments conducted were in an effort to obtain the test accuracy for both the GGNN and RGCN for: </w:t>
+      </w:r>
+    </w:p>
+    <w:p>
+      <w:pPr>
+        <w:pStyle w:val="Normal"/>
+        <w:spacing w:lineRule="auto" w:line="480"/>
+        <w:jc w:val="left"/>
+        <w:rPr>
+          <w:b w:val="false"/>
+          <w:b w:val="false"/>
+          <w:bCs w:val="false"/>
+        </w:rPr>
+      </w:pPr>
+      <w:r>
+        <w:rPr>
+          <w:b w:val="false"/>
+          <w:bCs w:val="false"/>
+        </w:rPr>
+      </w:r>
+    </w:p>
+    <w:p>
+      <w:pPr>
+        <w:pStyle w:val="Normal"/>
+        <w:numPr>
+          <w:ilvl w:val="0"/>
+          <w:numId w:val="9"/>
+        </w:numPr>
+        <w:spacing w:lineRule="auto" w:line="480"/>
+        <w:jc w:val="left"/>
+        <w:rPr>
+          <w:b w:val="false"/>
+          <w:b w:val="false"/>
+          <w:bCs w:val="false"/>
+        </w:rPr>
+      </w:pPr>
+      <w:r>
+        <w:rPr>
+          <w:rFonts w:ascii="Times New Roman" w:hAnsi="Times New Roman"/>
+          <w:b w:val="false"/>
+          <w:bCs w:val="false"/>
+          <w:i w:val="false"/>
+          <w:iCs w:val="false"/>
+        </w:rPr>
+        <w:t xml:space="preserve">All repositories </w:t>
+      </w:r>
+    </w:p>
+    <w:p>
+      <w:pPr>
+        <w:pStyle w:val="Normal"/>
+        <w:numPr>
+          <w:ilvl w:val="0"/>
+          <w:numId w:val="9"/>
+        </w:numPr>
+        <w:spacing w:lineRule="auto" w:line="480"/>
+        <w:jc w:val="left"/>
+        <w:rPr>
+          <w:b w:val="false"/>
+          <w:b w:val="false"/>
+          <w:bCs w:val="false"/>
+        </w:rPr>
+      </w:pPr>
+      <w:r>
+        <w:rPr>
+          <w:rFonts w:ascii="Times New Roman" w:hAnsi="Times New Roman"/>
+          <w:b w:val="false"/>
+          <w:bCs w:val="false"/>
+          <w:i w:val="false"/>
+          <w:iCs w:val="false"/>
+        </w:rPr>
+        <w:t>An Esoteric Repository</w:t>
+      </w:r>
+    </w:p>
+    <w:p>
+      <w:pPr>
+        <w:pStyle w:val="Normal"/>
+        <w:numPr>
+          <w:ilvl w:val="0"/>
+          <w:numId w:val="9"/>
+        </w:numPr>
+        <w:spacing w:lineRule="auto" w:line="480"/>
+        <w:jc w:val="left"/>
+        <w:rPr>
+          <w:b w:val="false"/>
+          <w:b w:val="false"/>
+          <w:bCs w:val="false"/>
+        </w:rPr>
+      </w:pPr>
+      <w:r>
+        <w:rPr>
+          <w:rFonts w:ascii="Times New Roman" w:hAnsi="Times New Roman"/>
+          <w:b w:val="false"/>
+          <w:bCs w:val="false"/>
+          <w:i w:val="false"/>
+          <w:iCs w:val="false"/>
+        </w:rPr>
+        <w:t>A Popular Repository</w:t>
+      </w:r>
+    </w:p>
+    <w:p>
+      <w:pPr>
+        <w:pStyle w:val="Normal"/>
+        <w:spacing w:lineRule="auto" w:line="480"/>
+        <w:jc w:val="left"/>
+        <w:rPr>
+          <w:rFonts w:ascii="Times New Roman" w:hAnsi="Times New Roman"/>
+          <w:i w:val="false"/>
+          <w:i w:val="false"/>
+          <w:iCs w:val="false"/>
+        </w:rPr>
+      </w:pPr>
+      <w:r>
+        <w:rPr>
+          <w:b w:val="false"/>
+          <w:bCs w:val="false"/>
+        </w:rPr>
+      </w:r>
+    </w:p>
+    <w:p>
+      <w:pPr>
+        <w:pStyle w:val="Normal"/>
+        <w:spacing w:lineRule="auto" w:line="480"/>
+        <w:jc w:val="left"/>
+        <w:rPr>
+          <w:rFonts w:ascii="Times New Roman" w:hAnsi="Times New Roman"/>
+          <w:i w:val="false"/>
+          <w:i w:val="false"/>
+          <w:iCs w:val="false"/>
+        </w:rPr>
+      </w:pPr>
+      <w:r>
+        <w:rPr>
+          <w:rFonts w:ascii="Times New Roman" w:hAnsi="Times New Roman"/>
+          <w:b w:val="false"/>
+          <w:bCs w:val="false"/>
+          <w:i w:val="false"/>
+          <w:iCs w:val="false"/>
+        </w:rPr>
+        <w:t>The 25 top trending C# repositories considered were the following:</w:t>
+      </w:r>
+    </w:p>
+    <w:p>
+      <w:pPr>
+        <w:pStyle w:val="Normal"/>
+        <w:spacing w:lineRule="auto" w:line="480"/>
+        <w:jc w:val="center"/>
+        <w:rPr>
+          <w:rFonts w:ascii="Times New Roman" w:hAnsi="Times New Roman"/>
+          <w:i w:val="false"/>
+          <w:i w:val="false"/>
+          <w:iCs w:val="false"/>
+        </w:rPr>
+      </w:pPr>
+      <w:r>
+        <w:rPr>
+          <w:b/>
+          <w:bCs/>
+        </w:rPr>
+      </w:r>
+    </w:p>
+    <w:p>
+      <w:pPr>
+        <w:pStyle w:val="Normal"/>
+        <w:spacing w:lineRule="auto" w:line="480"/>
+        <w:jc w:val="center"/>
+        <w:rPr>
+          <w:b/>
+          <w:b/>
+          <w:bCs/>
+        </w:rPr>
+      </w:pPr>
+      <w:r>
+        <w:rPr>
+          <w:rFonts w:ascii="Times New Roman" w:hAnsi="Times New Roman"/>
+          <w:b/>
+          <w:bCs/>
+          <w:i w:val="false"/>
+          <w:iCs w:val="false"/>
+        </w:rPr>
+        <w:t>Fig : All Repositories Considered</w:t>
+      </w:r>
+    </w:p>
+    <w:p>
+      <w:pPr>
+        <w:pStyle w:val="Normal"/>
+        <w:spacing w:lineRule="auto" w:line="480"/>
+        <w:jc w:val="center"/>
+        <w:rPr>
+          <w:rFonts w:ascii="Times New Roman" w:hAnsi="Times New Roman"/>
+          <w:i w:val="false"/>
+          <w:i w:val="false"/>
+          <w:iCs w:val="false"/>
+        </w:rPr>
+      </w:pPr>
+      <w:r>
+        <w:rPr>
+          <w:b w:val="false"/>
+          <w:bCs w:val="false"/>
+        </w:rPr>
+        <w:drawing>
+          <wp:anchor behindDoc="0" distT="0" distB="0" distL="0" distR="0" simplePos="0" locked="0" layoutInCell="1" allowOverlap="1" relativeHeight="18">
+            <wp:simplePos x="0" y="0"/>
+            <wp:positionH relativeFrom="column">
+              <wp:align>center</wp:align>
+            </wp:positionH>
+            <wp:positionV relativeFrom="paragraph">
+              <wp:posOffset>635</wp:posOffset>
+            </wp:positionV>
+            <wp:extent cx="4504690" cy="4043045"/>
+            <wp:effectExtent l="0" t="0" r="0" b="0"/>
+            <wp:wrapSquare wrapText="largest"/>
+            <wp:docPr id="18" name="Image15" descr=""/>
+            <wp:cNvGraphicFramePr>
+              <a:graphicFrameLocks xmlns:a="http://schemas.openxmlformats.org/drawingml/2006/main" noChangeAspect="1"/>
+            </wp:cNvGraphicFramePr>
+            <a:graphic xmlns:a="http://schemas.openxmlformats.org/drawingml/2006/main">
+              <a:graphicData uri="http://schemas.openxmlformats.org/drawingml/2006/picture">
+                <pic:pic xmlns:pic="http://schemas.openxmlformats.org/drawingml/2006/picture">
+                  <pic:nvPicPr>
+                    <pic:cNvPr id="18" name="Image15" descr=""/>
+                    <pic:cNvPicPr>
+                      <a:picLocks noChangeAspect="1" noChangeArrowheads="1"/>
+                    </pic:cNvPicPr>
+                  </pic:nvPicPr>
+                  <pic:blipFill>
+                    <a:blip r:embed="rId18"/>
+                    <a:stretch>
+                      <a:fillRect/>
+                    </a:stretch>
+                  </pic:blipFill>
+                  <pic:spPr bwMode="auto">
+                    <a:xfrm>
+                      <a:off x="0" y="0"/>
+                      <a:ext cx="4504690" cy="4043045"/>
+                    </a:xfrm>
+                    <a:prstGeom prst="rect">
+                      <a:avLst/>
+                    </a:prstGeom>
+                  </pic:spPr>
+                </pic:pic>
+              </a:graphicData>
+            </a:graphic>
+          </wp:anchor>
+        </w:drawing>
+      </w:r>
+    </w:p>
+    <w:p>
+      <w:pPr>
+        <w:pStyle w:val="Normal"/>
+        <w:spacing w:lineRule="auto" w:line="480"/>
+        <w:jc w:val="left"/>
+        <w:rPr>
+          <w:b w:val="false"/>
+          <w:b w:val="false"/>
+          <w:bCs w:val="false"/>
+        </w:rPr>
+      </w:pPr>
+      <w:r>
+        <w:rPr>
+          <w:b w:val="false"/>
+          <w:bCs w:val="false"/>
+        </w:rPr>
+      </w:r>
+    </w:p>
+    <w:p>
+      <w:pPr>
+        <w:pStyle w:val="Normal"/>
+        <w:spacing w:lineRule="auto" w:line="480"/>
+        <w:jc w:val="left"/>
+        <w:rPr>
+          <w:rFonts w:ascii="Times New Roman" w:hAnsi="Times New Roman"/>
+          <w:i w:val="false"/>
+          <w:i w:val="false"/>
+          <w:iCs w:val="false"/>
+        </w:rPr>
+      </w:pPr>
+      <w:r>
+        <w:rPr>
+          <w:b w:val="false"/>
+          <w:bCs w:val="false"/>
+        </w:rPr>
+      </w:r>
+    </w:p>
+    <w:p>
+      <w:pPr>
+        <w:pStyle w:val="Normal"/>
+        <w:spacing w:lineRule="auto" w:line="480"/>
+        <w:jc w:val="left"/>
+        <w:rPr>
+          <w:rFonts w:ascii="Times New Roman" w:hAnsi="Times New Roman"/>
+          <w:i w:val="false"/>
+          <w:i w:val="false"/>
+          <w:iCs w:val="false"/>
+        </w:rPr>
+      </w:pPr>
+      <w:r>
+        <w:rPr>
+          <w:b w:val="false"/>
+          <w:bCs w:val="false"/>
+        </w:rPr>
+      </w:r>
+    </w:p>
+    <w:p>
+      <w:pPr>
+        <w:pStyle w:val="Normal"/>
+        <w:spacing w:lineRule="auto" w:line="480"/>
+        <w:jc w:val="left"/>
+        <w:rPr>
+          <w:rFonts w:ascii="Times New Roman" w:hAnsi="Times New Roman"/>
+          <w:i w:val="false"/>
+          <w:i w:val="false"/>
+          <w:iCs w:val="false"/>
+        </w:rPr>
+      </w:pPr>
+      <w:r>
+        <w:rPr>
+          <w:b w:val="false"/>
+          <w:bCs w:val="false"/>
+        </w:rPr>
+      </w:r>
+    </w:p>
+    <w:p>
+      <w:pPr>
+        <w:pStyle w:val="Normal"/>
+        <w:spacing w:lineRule="auto" w:line="480"/>
+        <w:jc w:val="left"/>
+        <w:rPr>
+          <w:rFonts w:ascii="Times New Roman" w:hAnsi="Times New Roman"/>
+          <w:i w:val="false"/>
+          <w:i w:val="false"/>
+          <w:iCs w:val="false"/>
+        </w:rPr>
+      </w:pPr>
+      <w:r>
+        <w:rPr>
+          <w:b w:val="false"/>
+          <w:bCs w:val="false"/>
+        </w:rPr>
+      </w:r>
+    </w:p>
+    <w:p>
+      <w:pPr>
+        <w:pStyle w:val="Normal"/>
+        <w:spacing w:lineRule="auto" w:line="480"/>
+        <w:jc w:val="left"/>
+        <w:rPr>
+          <w:rFonts w:ascii="Times New Roman" w:hAnsi="Times New Roman"/>
+          <w:i w:val="false"/>
+          <w:i w:val="false"/>
+          <w:iCs w:val="false"/>
+        </w:rPr>
+      </w:pPr>
+      <w:r>
+        <w:rPr>
+          <w:b/>
+          <w:bCs/>
+        </w:rPr>
+      </w:r>
+    </w:p>
+    <w:p>
+      <w:pPr>
+        <w:pStyle w:val="Normal"/>
+        <w:spacing w:lineRule="auto" w:line="480"/>
+        <w:jc w:val="left"/>
+        <w:rPr>
+          <w:rFonts w:ascii="Times New Roman" w:hAnsi="Times New Roman"/>
+          <w:i w:val="false"/>
+          <w:i w:val="false"/>
+          <w:iCs w:val="false"/>
+        </w:rPr>
+      </w:pPr>
+      <w:r>
+        <w:rPr>
+          <w:rFonts w:ascii="Times New Roman" w:hAnsi="Times New Roman"/>
+          <w:b w:val="false"/>
+          <w:bCs w:val="false"/>
+          <w:i w:val="false"/>
+          <w:iCs w:val="false"/>
+        </w:rPr>
+      </w:r>
+    </w:p>
+    <w:p>
+      <w:pPr>
+        <w:pStyle w:val="Normal"/>
+        <w:spacing w:lineRule="auto" w:line="480"/>
+        <w:jc w:val="left"/>
+        <w:rPr>
+          <w:rFonts w:ascii="Times New Roman" w:hAnsi="Times New Roman"/>
+          <w:b/>
+          <w:b/>
+          <w:bCs/>
+          <w:i w:val="false"/>
+          <w:i w:val="false"/>
+          <w:iCs w:val="false"/>
+        </w:rPr>
+      </w:pPr>
+      <w:r>
+        <w:rPr>
+          <w:rFonts w:ascii="Times New Roman" w:hAnsi="Times New Roman"/>
+          <w:b/>
+          <w:bCs/>
+          <w:i w:val="false"/>
+          <w:iCs w:val="false"/>
+        </w:rPr>
+      </w:r>
+    </w:p>
+    <w:p>
+      <w:pPr>
+        <w:pStyle w:val="Normal"/>
+        <w:spacing w:lineRule="auto" w:line="480"/>
+        <w:jc w:val="left"/>
+        <w:rPr>
+          <w:rFonts w:ascii="Times New Roman" w:hAnsi="Times New Roman"/>
+          <w:b/>
+          <w:b/>
+          <w:bCs/>
+          <w:i w:val="false"/>
+          <w:i w:val="false"/>
+          <w:iCs w:val="false"/>
+        </w:rPr>
+      </w:pPr>
+      <w:r>
+        <w:rPr>
+          <w:rFonts w:ascii="Times New Roman" w:hAnsi="Times New Roman"/>
+          <w:b/>
+          <w:bCs/>
+          <w:i w:val="false"/>
+          <w:iCs w:val="false"/>
+        </w:rPr>
+      </w:r>
+    </w:p>
+    <w:p>
+      <w:pPr>
+        <w:pStyle w:val="Normal"/>
+        <w:spacing w:lineRule="auto" w:line="480"/>
+        <w:jc w:val="left"/>
+        <w:rPr>
+          <w:rFonts w:ascii="Times New Roman" w:hAnsi="Times New Roman"/>
+          <w:b/>
+          <w:b/>
+          <w:bCs/>
+          <w:i w:val="false"/>
+          <w:i w:val="false"/>
+          <w:iCs w:val="false"/>
+        </w:rPr>
+      </w:pPr>
+      <w:r>
+        <w:rPr>
+          <w:rFonts w:ascii="Times New Roman" w:hAnsi="Times New Roman"/>
+          <w:b/>
+          <w:bCs/>
+          <w:i w:val="false"/>
+          <w:iCs w:val="false"/>
+        </w:rPr>
+      </w:r>
+    </w:p>
+    <w:p>
+      <w:pPr>
+        <w:pStyle w:val="Normal"/>
+        <w:spacing w:lineRule="auto" w:line="480"/>
+        <w:jc w:val="left"/>
+        <w:rPr>
+          <w:rFonts w:ascii="Times New Roman" w:hAnsi="Times New Roman"/>
+          <w:b/>
+          <w:b/>
+          <w:bCs/>
+          <w:i w:val="false"/>
+          <w:i w:val="false"/>
+          <w:iCs w:val="false"/>
+        </w:rPr>
+      </w:pPr>
+      <w:r>
+        <w:rPr>
+          <w:rFonts w:ascii="Times New Roman" w:hAnsi="Times New Roman"/>
+          <w:b/>
+          <w:bCs/>
+          <w:i w:val="false"/>
+          <w:iCs w:val="false"/>
+        </w:rPr>
+      </w:r>
+    </w:p>
+    <w:p>
+      <w:pPr>
+        <w:pStyle w:val="Normal"/>
+        <w:spacing w:lineRule="auto" w:line="480"/>
+        <w:jc w:val="left"/>
+        <w:rPr>
+          <w:rFonts w:ascii="Times New Roman" w:hAnsi="Times New Roman"/>
+          <w:b/>
+          <w:b/>
+          <w:bCs/>
+          <w:i w:val="false"/>
+          <w:i w:val="false"/>
+          <w:iCs w:val="false"/>
+        </w:rPr>
+      </w:pPr>
+      <w:r>
+        <w:rPr>
+          <w:rFonts w:ascii="Times New Roman" w:hAnsi="Times New Roman"/>
+          <w:b/>
+          <w:bCs/>
+          <w:i w:val="false"/>
+          <w:iCs w:val="false"/>
+        </w:rPr>
+      </w:r>
+    </w:p>
+    <w:p>
+      <w:pPr>
+        <w:pStyle w:val="Normal"/>
+        <w:spacing w:lineRule="auto" w:line="480"/>
+        <w:jc w:val="left"/>
+        <w:rPr>
+          <w:rFonts w:ascii="Times New Roman" w:hAnsi="Times New Roman"/>
+          <w:b w:val="false"/>
+          <w:b w:val="false"/>
+          <w:bCs w:val="false"/>
+          <w:i w:val="false"/>
+          <w:i w:val="false"/>
+          <w:iCs w:val="false"/>
+        </w:rPr>
+      </w:pPr>
+      <w:r>
+        <w:rPr>
+          <w:rFonts w:ascii="Times New Roman" w:hAnsi="Times New Roman"/>
+          <w:b w:val="false"/>
+          <w:bCs w:val="false"/>
+          <w:i w:val="false"/>
+          <w:iCs w:val="false"/>
+        </w:rPr>
+        <w:t>Using the data from the “RepositoryInfo” table, I define two terms that were mentioned multiple times in our experiments:</w:t>
+      </w:r>
+    </w:p>
+    <w:p>
+      <w:pPr>
+        <w:pStyle w:val="Normal"/>
+        <w:numPr>
+          <w:ilvl w:val="0"/>
+          <w:numId w:val="0"/>
+        </w:numPr>
+        <w:spacing w:lineRule="auto" w:line="480"/>
+        <w:ind w:left="720" w:hanging="0"/>
+        <w:jc w:val="left"/>
+        <w:rPr>
+          <w:rFonts w:ascii="Times New Roman" w:hAnsi="Times New Roman"/>
+          <w:b/>
+          <w:b/>
+          <w:bCs/>
+          <w:i w:val="false"/>
+          <w:i w:val="false"/>
+          <w:iCs w:val="false"/>
+        </w:rPr>
+      </w:pPr>
+      <w:r>
+        <w:rPr>
+          <w:rFonts w:ascii="Times New Roman" w:hAnsi="Times New Roman"/>
+          <w:b/>
+          <w:bCs/>
+          <w:i w:val="false"/>
+          <w:iCs w:val="false"/>
+        </w:rPr>
+      </w:r>
+    </w:p>
+    <w:p>
+      <w:pPr>
+        <w:pStyle w:val="Normal"/>
+        <w:spacing w:lineRule="auto" w:line="480"/>
+        <w:jc w:val="left"/>
+        <w:rPr>
+          <w:rFonts w:ascii="Times New Roman" w:hAnsi="Times New Roman"/>
+          <w:b w:val="false"/>
+          <w:b w:val="false"/>
+          <w:bCs w:val="false"/>
+          <w:i w:val="false"/>
+          <w:i w:val="false"/>
+          <w:iCs w:val="false"/>
+          <w:u w:val="single"/>
+        </w:rPr>
+      </w:pPr>
+      <w:r>
+        <w:rPr>
+          <w:rFonts w:ascii="Times New Roman" w:hAnsi="Times New Roman"/>
+          <w:b w:val="false"/>
+          <w:bCs w:val="false"/>
+          <w:i w:val="false"/>
+          <w:iCs w:val="false"/>
+          <w:u w:val="single"/>
         </w:rPr>
         <w:t>Esoteric Repository</w:t>
       </w:r>
@@ -14911,22 +16495,537 @@
         <w:spacing w:lineRule="auto" w:line="480"/>
         <w:jc w:val="left"/>
         <w:rPr>
-          <w:rFonts w:ascii="Times New Roman" w:hAnsi="Times New Roman"/>
-          <w:b w:val="false"/>
-          <w:b w:val="false"/>
-          <w:bCs w:val="false"/>
-          <w:i w:val="false"/>
-          <w:i w:val="false"/>
-          <w:iCs w:val="false"/>
-        </w:rPr>
-      </w:pPr>
-      <w:r>
-        <w:rPr>
-          <w:rFonts w:ascii="Times New Roman" w:hAnsi="Times New Roman"/>
-          <w:b w:val="false"/>
-          <w:bCs w:val="false"/>
-          <w:i w:val="false"/>
-          <w:iCs w:val="false"/>
+          <w:b w:val="false"/>
+          <w:b w:val="false"/>
+          <w:bCs w:val="false"/>
+        </w:rPr>
+      </w:pPr>
+      <w:r>
+        <w:rPr>
+          <w:rFonts w:ascii="Times New Roman" w:hAnsi="Times New Roman"/>
+          <w:b/>
+          <w:bCs/>
+          <w:i w:val="false"/>
+          <w:iCs w:val="false"/>
+        </w:rPr>
+      </w:r>
+    </w:p>
+    <w:p>
+      <w:pPr>
+        <w:pStyle w:val="Normal"/>
+        <w:spacing w:lineRule="auto" w:line="480"/>
+        <w:jc w:val="left"/>
+        <w:rPr>
+          <w:b w:val="false"/>
+          <w:b w:val="false"/>
+          <w:bCs w:val="false"/>
+        </w:rPr>
+      </w:pPr>
+      <w:r>
+        <w:rPr>
+          <w:rFonts w:ascii="Times New Roman" w:hAnsi="Times New Roman"/>
+          <w:b/>
+          <w:bCs/>
+          <w:i w:val="false"/>
+          <w:iCs w:val="false"/>
+        </w:rPr>
+      </w:r>
+    </w:p>
+    <w:p>
+      <w:pPr>
+        <w:pStyle w:val="Normal"/>
+        <w:spacing w:lineRule="auto" w:line="480"/>
+        <w:jc w:val="left"/>
+        <w:rPr>
+          <w:rFonts w:ascii="Times New Roman" w:hAnsi="Times New Roman"/>
+          <w:b/>
+          <w:b/>
+          <w:bCs/>
+          <w:i w:val="false"/>
+          <w:i w:val="false"/>
+          <w:iCs w:val="false"/>
+        </w:rPr>
+      </w:pPr>
+      <w:r>
+        <w:rPr>
+          <w:rFonts w:ascii="Times New Roman" w:hAnsi="Times New Roman"/>
+          <w:b w:val="false"/>
+          <w:bCs w:val="false"/>
+          <w:i w:val="false"/>
+          <w:iCs w:val="false"/>
+        </w:rPr>
+        <w:t xml:space="preserve">An esoteric repository is defined as one with a relatively low number of stars and a low number of contributors whose purpose is extremely specific, however, the interest from the general C# populous is low. The choice of esoteric repository for the training process is that of CommonMark.NET, a repository that converts Markdown to HTML. The source code for this library is extremely elegantly written and the usage is simple and easy to follow. </w:t>
+      </w:r>
+    </w:p>
+    <w:p>
+      <w:pPr>
+        <w:pStyle w:val="Normal"/>
+        <w:spacing w:lineRule="auto" w:line="480"/>
+        <w:jc w:val="left"/>
+        <w:rPr>
+          <w:b w:val="false"/>
+          <w:b w:val="false"/>
+          <w:bCs w:val="false"/>
+        </w:rPr>
+      </w:pPr>
+      <w:r>
+        <w:rPr>
+          <w:rFonts w:ascii="Times New Roman" w:hAnsi="Times New Roman"/>
+          <w:b/>
+          <w:bCs/>
+          <w:i w:val="false"/>
+          <w:iCs w:val="false"/>
+        </w:rPr>
+      </w:r>
+    </w:p>
+    <w:p>
+      <w:pPr>
+        <w:pStyle w:val="Normal"/>
+        <w:spacing w:lineRule="auto" w:line="480"/>
+        <w:jc w:val="left"/>
+        <w:rPr>
+          <w:rFonts w:ascii="Times New Roman" w:hAnsi="Times New Roman"/>
+          <w:b/>
+          <w:b/>
+          <w:bCs/>
+          <w:i w:val="false"/>
+          <w:i w:val="false"/>
+          <w:iCs w:val="false"/>
+        </w:rPr>
+      </w:pPr>
+      <w:r>
+        <w:rPr>
+          <w:rFonts w:ascii="Times New Roman" w:hAnsi="Times New Roman"/>
+          <w:b w:val="false"/>
+          <w:bCs w:val="false"/>
+          <w:i w:val="false"/>
+          <w:iCs w:val="false"/>
+        </w:rPr>
+        <w:t>Quantitatively</w:t>
+      </w:r>
+      <w:r>
+        <w:rPr>
+          <w:rFonts w:ascii="Times New Roman" w:hAnsi="Times New Roman"/>
+          <w:b w:val="false"/>
+          <w:bCs w:val="false"/>
+          <w:i w:val="false"/>
+          <w:iCs w:val="false"/>
+        </w:rPr>
+        <w:t xml:space="preserve">, CommonMark.NET had &lt; 1,000 stars, 11 contributors and 66 watchers. These numbers are significantly lower than the other repositories considered and therefore, considering this repository as our ideal candidate of an esoteric repository seemed apt. </w:t>
+      </w:r>
+    </w:p>
+    <w:p>
+      <w:pPr>
+        <w:pStyle w:val="Normal"/>
+        <w:spacing w:lineRule="auto" w:line="480"/>
+        <w:jc w:val="left"/>
+        <w:rPr>
+          <w:b w:val="false"/>
+          <w:b w:val="false"/>
+          <w:bCs w:val="false"/>
+        </w:rPr>
+      </w:pPr>
+      <w:r>
+        <w:rPr>
+          <w:rFonts w:ascii="Times New Roman" w:hAnsi="Times New Roman"/>
+          <w:b/>
+          <w:bCs/>
+          <w:i w:val="false"/>
+          <w:iCs w:val="false"/>
+        </w:rPr>
+      </w:r>
+    </w:p>
+    <w:p>
+      <w:pPr>
+        <w:pStyle w:val="Normal"/>
+        <w:spacing w:lineRule="auto" w:line="480"/>
+        <w:jc w:val="center"/>
+        <w:rPr>
+          <w:rFonts w:ascii="Times New Roman" w:hAnsi="Times New Roman"/>
+          <w:b/>
+          <w:b/>
+          <w:bCs/>
+          <w:i w:val="false"/>
+          <w:i w:val="false"/>
+          <w:iCs w:val="false"/>
+        </w:rPr>
+      </w:pPr>
+      <w:r>
+        <w:rPr>
+          <w:rFonts w:ascii="Times New Roman" w:hAnsi="Times New Roman"/>
+          <w:b/>
+          <w:bCs/>
+          <w:i w:val="false"/>
+          <w:iCs w:val="false"/>
+        </w:rPr>
+      </w:r>
+    </w:p>
+    <w:p>
+      <w:pPr>
+        <w:pStyle w:val="Normal"/>
+        <w:spacing w:lineRule="auto" w:line="480"/>
+        <w:jc w:val="center"/>
+        <w:rPr>
+          <w:rFonts w:ascii="Times New Roman" w:hAnsi="Times New Roman"/>
+          <w:b/>
+          <w:b/>
+          <w:bCs/>
+          <w:i w:val="false"/>
+          <w:i w:val="false"/>
+          <w:iCs w:val="false"/>
+        </w:rPr>
+      </w:pPr>
+      <w:r>
+        <w:rPr>
+          <w:rFonts w:ascii="Times New Roman" w:hAnsi="Times New Roman"/>
+          <w:b/>
+          <w:bCs/>
+          <w:i w:val="false"/>
+          <w:iCs w:val="false"/>
+        </w:rPr>
+      </w:r>
+    </w:p>
+    <w:p>
+      <w:pPr>
+        <w:pStyle w:val="Normal"/>
+        <w:spacing w:lineRule="auto" w:line="480"/>
+        <w:jc w:val="center"/>
+        <w:rPr>
+          <w:rFonts w:ascii="Times New Roman" w:hAnsi="Times New Roman"/>
+          <w:b/>
+          <w:b/>
+          <w:bCs/>
+          <w:i w:val="false"/>
+          <w:i w:val="false"/>
+          <w:iCs w:val="false"/>
+        </w:rPr>
+      </w:pPr>
+      <w:r>
+        <w:rPr>
+          <w:rFonts w:ascii="Times New Roman" w:hAnsi="Times New Roman"/>
+          <w:b/>
+          <w:bCs/>
+          <w:i w:val="false"/>
+          <w:iCs w:val="false"/>
+        </w:rPr>
+      </w:r>
+    </w:p>
+    <w:p>
+      <w:pPr>
+        <w:pStyle w:val="Normal"/>
+        <w:spacing w:lineRule="auto" w:line="480"/>
+        <w:jc w:val="center"/>
+        <w:rPr>
+          <w:rFonts w:ascii="Times New Roman" w:hAnsi="Times New Roman"/>
+          <w:b/>
+          <w:b/>
+          <w:bCs/>
+          <w:i w:val="false"/>
+          <w:i w:val="false"/>
+          <w:iCs w:val="false"/>
+        </w:rPr>
+      </w:pPr>
+      <w:r>
+        <w:rPr>
+          <w:rFonts w:ascii="Times New Roman" w:hAnsi="Times New Roman"/>
+          <w:b/>
+          <w:bCs/>
+          <w:i w:val="false"/>
+          <w:iCs w:val="false"/>
+        </w:rPr>
+        <w:t>Fig: CommonMark.NET Details</w:t>
+      </w:r>
+    </w:p>
+    <w:p>
+      <w:pPr>
+        <w:pStyle w:val="Normal"/>
+        <w:spacing w:lineRule="auto" w:line="480"/>
+        <w:jc w:val="left"/>
+        <w:rPr>
+          <w:b w:val="false"/>
+          <w:b w:val="false"/>
+          <w:bCs w:val="false"/>
+        </w:rPr>
+      </w:pPr>
+      <w:r>
+        <w:rPr>
+          <w:rFonts w:ascii="Times New Roman" w:hAnsi="Times New Roman"/>
+          <w:b/>
+          <w:bCs/>
+          <w:i w:val="false"/>
+          <w:iCs w:val="false"/>
+        </w:rPr>
+        <w:drawing>
+          <wp:anchor behindDoc="0" distT="0" distB="0" distL="0" distR="0" simplePos="0" locked="0" layoutInCell="1" allowOverlap="1" relativeHeight="20">
+            <wp:simplePos x="0" y="0"/>
+            <wp:positionH relativeFrom="column">
+              <wp:align>center</wp:align>
+            </wp:positionH>
+            <wp:positionV relativeFrom="paragraph">
+              <wp:posOffset>635</wp:posOffset>
+            </wp:positionV>
+            <wp:extent cx="5486400" cy="553720"/>
+            <wp:effectExtent l="0" t="0" r="0" b="0"/>
+            <wp:wrapSquare wrapText="largest"/>
+            <wp:docPr id="19" name="Image17" descr=""/>
+            <wp:cNvGraphicFramePr>
+              <a:graphicFrameLocks xmlns:a="http://schemas.openxmlformats.org/drawingml/2006/main" noChangeAspect="1"/>
+            </wp:cNvGraphicFramePr>
+            <a:graphic xmlns:a="http://schemas.openxmlformats.org/drawingml/2006/main">
+              <a:graphicData uri="http://schemas.openxmlformats.org/drawingml/2006/picture">
+                <pic:pic xmlns:pic="http://schemas.openxmlformats.org/drawingml/2006/picture">
+                  <pic:nvPicPr>
+                    <pic:cNvPr id="19" name="Image17" descr=""/>
+                    <pic:cNvPicPr>
+                      <a:picLocks noChangeAspect="1" noChangeArrowheads="1"/>
+                    </pic:cNvPicPr>
+                  </pic:nvPicPr>
+                  <pic:blipFill>
+                    <a:blip r:embed="rId19"/>
+                    <a:stretch>
+                      <a:fillRect/>
+                    </a:stretch>
+                  </pic:blipFill>
+                  <pic:spPr bwMode="auto">
+                    <a:xfrm>
+                      <a:off x="0" y="0"/>
+                      <a:ext cx="5486400" cy="553720"/>
+                    </a:xfrm>
+                    <a:prstGeom prst="rect">
+                      <a:avLst/>
+                    </a:prstGeom>
+                  </pic:spPr>
+                </pic:pic>
+              </a:graphicData>
+            </a:graphic>
+          </wp:anchor>
+        </w:drawing>
+      </w:r>
+    </w:p>
+    <w:p>
+      <w:pPr>
+        <w:pStyle w:val="Normal"/>
+        <w:spacing w:lineRule="auto" w:line="480"/>
+        <w:jc w:val="left"/>
+        <w:rPr>
+          <w:rFonts w:ascii="Times New Roman" w:hAnsi="Times New Roman"/>
+          <w:b/>
+          <w:b/>
+          <w:bCs/>
+          <w:i w:val="false"/>
+          <w:i w:val="false"/>
+          <w:iCs w:val="false"/>
+        </w:rPr>
+      </w:pPr>
+      <w:r>
+        <w:rPr>
+          <w:rFonts w:ascii="Times New Roman" w:hAnsi="Times New Roman"/>
+          <w:b w:val="false"/>
+          <w:bCs w:val="false"/>
+          <w:i w:val="false"/>
+          <w:iCs w:val="false"/>
+        </w:rPr>
+        <w:t>Qualitatively</w:t>
+      </w:r>
+      <w:r>
+        <w:rPr>
+          <w:rFonts w:ascii="Times New Roman" w:hAnsi="Times New Roman"/>
+          <w:b w:val="false"/>
+          <w:bCs w:val="false"/>
+          <w:i w:val="false"/>
+          <w:iCs w:val="false"/>
+        </w:rPr>
+        <w:t xml:space="preserve">, </w:t>
+      </w:r>
+      <w:r>
+        <w:rPr>
+          <w:rFonts w:ascii="Times New Roman" w:hAnsi="Times New Roman"/>
+          <w:b w:val="false"/>
+          <w:bCs w:val="false"/>
+          <w:i w:val="false"/>
+          <w:iCs w:val="false"/>
+        </w:rPr>
+        <w:t>based on</w:t>
+      </w:r>
+      <w:r>
+        <w:rPr>
+          <w:rFonts w:ascii="Times New Roman" w:hAnsi="Times New Roman"/>
+          <w:b w:val="false"/>
+          <w:bCs w:val="false"/>
+          <w:i w:val="false"/>
+          <w:iCs w:val="false"/>
+        </w:rPr>
+        <w:t xml:space="preserve"> t</w:t>
+      </w:r>
+      <w:r>
+        <w:rPr>
+          <w:rFonts w:ascii="Times New Roman" w:hAnsi="Times New Roman"/>
+          <w:b w:val="false"/>
+          <w:bCs w:val="false"/>
+          <w:i w:val="false"/>
+          <w:iCs w:val="false"/>
+        </w:rPr>
+        <w:t>he nature of the code of the repository i.e. a .NET port of an extremely popular library, CommonMark,</w:t>
+      </w:r>
+      <w:r>
+        <w:rPr>
+          <w:rFonts w:ascii="Times New Roman" w:hAnsi="Times New Roman"/>
+          <w:b w:val="false"/>
+          <w:bCs w:val="false"/>
+          <w:i w:val="false"/>
+          <w:iCs w:val="false"/>
+        </w:rPr>
+        <w:t xml:space="preserve"> </w:t>
+      </w:r>
+      <w:r>
+        <w:rPr>
+          <w:rFonts w:ascii="Times New Roman" w:hAnsi="Times New Roman"/>
+          <w:b w:val="false"/>
+          <w:bCs w:val="false"/>
+          <w:i w:val="false"/>
+          <w:iCs w:val="false"/>
+        </w:rPr>
+        <w:t xml:space="preserve">indicates that </w:t>
+      </w:r>
+      <w:r>
+        <w:rPr>
+          <w:rFonts w:ascii="Times New Roman" w:hAnsi="Times New Roman"/>
+          <w:b w:val="false"/>
+          <w:bCs w:val="false"/>
+          <w:i w:val="false"/>
+          <w:iCs w:val="false"/>
+        </w:rPr>
+        <w:t xml:space="preserve">this was probably someone’s weekend project </w:t>
+      </w:r>
+      <w:r>
+        <w:rPr>
+          <w:rFonts w:ascii="Times New Roman" w:hAnsi="Times New Roman"/>
+          <w:b w:val="false"/>
+          <w:bCs w:val="false"/>
+          <w:i w:val="false"/>
+          <w:iCs w:val="false"/>
+        </w:rPr>
+        <w:t xml:space="preserve">or needed for another project </w:t>
+      </w:r>
+      <w:r>
+        <w:rPr>
+          <w:rFonts w:ascii="Times New Roman" w:hAnsi="Times New Roman"/>
+          <w:b w:val="false"/>
+          <w:bCs w:val="false"/>
+          <w:i w:val="false"/>
+          <w:iCs w:val="false"/>
+        </w:rPr>
+        <w:t xml:space="preserve">that gained </w:t>
+      </w:r>
+      <w:r>
+        <w:rPr>
+          <w:rFonts w:ascii="Times New Roman" w:hAnsi="Times New Roman"/>
+          <w:b w:val="false"/>
+          <w:bCs w:val="false"/>
+          <w:i w:val="false"/>
+          <w:iCs w:val="false"/>
+        </w:rPr>
+        <w:t>some</w:t>
+      </w:r>
+      <w:r>
+        <w:rPr>
+          <w:rFonts w:ascii="Times New Roman" w:hAnsi="Times New Roman"/>
+          <w:b w:val="false"/>
+          <w:bCs w:val="false"/>
+          <w:i w:val="false"/>
+          <w:iCs w:val="false"/>
+        </w:rPr>
+        <w:t xml:space="preserve"> traction over time. </w:t>
+      </w:r>
+      <w:r>
+        <w:rPr>
+          <w:rFonts w:ascii="Times New Roman" w:hAnsi="Times New Roman"/>
+          <w:b w:val="false"/>
+          <w:bCs w:val="false"/>
+          <w:i w:val="false"/>
+          <w:iCs w:val="false"/>
+        </w:rPr>
+        <w:t>Therefore, CommonMark.NET seems like the ideal candidate from even a qualitative perspective to be characterized as an esoteric repository.</w:t>
+      </w:r>
+    </w:p>
+    <w:p>
+      <w:pPr>
+        <w:pStyle w:val="Normal"/>
+        <w:spacing w:lineRule="auto" w:line="480"/>
+        <w:jc w:val="left"/>
+        <w:rPr>
+          <w:rFonts w:ascii="Times New Roman" w:hAnsi="Times New Roman"/>
+          <w:b w:val="false"/>
+          <w:b w:val="false"/>
+          <w:bCs w:val="false"/>
+          <w:i w:val="false"/>
+          <w:i w:val="false"/>
+          <w:iCs w:val="false"/>
+          <w:u w:val="single"/>
+        </w:rPr>
+      </w:pPr>
+      <w:r>
+        <w:rPr>
+          <w:rFonts w:ascii="Times New Roman" w:hAnsi="Times New Roman"/>
+          <w:b w:val="false"/>
+          <w:bCs w:val="false"/>
+          <w:i w:val="false"/>
+          <w:iCs w:val="false"/>
+          <w:u w:val="single"/>
+        </w:rPr>
+      </w:r>
+    </w:p>
+    <w:p>
+      <w:pPr>
+        <w:pStyle w:val="Normal"/>
+        <w:spacing w:lineRule="auto" w:line="480"/>
+        <w:jc w:val="left"/>
+        <w:rPr>
+          <w:rFonts w:ascii="Times New Roman" w:hAnsi="Times New Roman"/>
+          <w:b w:val="false"/>
+          <w:b w:val="false"/>
+          <w:bCs w:val="false"/>
+          <w:i w:val="false"/>
+          <w:i w:val="false"/>
+          <w:iCs w:val="false"/>
+          <w:u w:val="single"/>
+        </w:rPr>
+      </w:pPr>
+      <w:r>
+        <w:rPr>
+          <w:rFonts w:ascii="Times New Roman" w:hAnsi="Times New Roman"/>
+          <w:b w:val="false"/>
+          <w:bCs w:val="false"/>
+          <w:i w:val="false"/>
+          <w:iCs w:val="false"/>
+          <w:u w:val="single"/>
+        </w:rPr>
+      </w:r>
+    </w:p>
+    <w:p>
+      <w:pPr>
+        <w:pStyle w:val="Normal"/>
+        <w:spacing w:lineRule="auto" w:line="480"/>
+        <w:jc w:val="left"/>
+        <w:rPr>
+          <w:rFonts w:ascii="Times New Roman" w:hAnsi="Times New Roman"/>
+          <w:b w:val="false"/>
+          <w:b w:val="false"/>
+          <w:bCs w:val="false"/>
+          <w:i w:val="false"/>
+          <w:i w:val="false"/>
+          <w:iCs w:val="false"/>
+          <w:u w:val="single"/>
+        </w:rPr>
+      </w:pPr>
+      <w:r>
+        <w:rPr>
+          <w:rFonts w:ascii="Times New Roman" w:hAnsi="Times New Roman"/>
+          <w:b w:val="false"/>
+          <w:bCs w:val="false"/>
+          <w:i w:val="false"/>
+          <w:iCs w:val="false"/>
+          <w:u w:val="single"/>
         </w:rPr>
         <w:t>Popular Repository</w:t>
       </w:r>
@@ -14938,85 +17037,570 @@
         <w:jc w:val="left"/>
         <w:rPr>
           <w:rFonts w:ascii="Times New Roman" w:hAnsi="Times New Roman"/>
-          <w:b w:val="false"/>
-          <w:b w:val="false"/>
-          <w:bCs w:val="false"/>
-          <w:i w:val="false"/>
-          <w:i w:val="false"/>
-          <w:iCs w:val="false"/>
-        </w:rPr>
-      </w:pPr>
-      <w:r>
-        <w:rPr>
-          <w:rFonts w:ascii="Times New Roman" w:hAnsi="Times New Roman"/>
-          <w:b w:val="false"/>
-          <w:bCs w:val="false"/>
-          <w:i w:val="false"/>
-          <w:iCs w:val="false"/>
-        </w:rPr>
-      </w:r>
-    </w:p>
-    <w:p>
-      <w:pPr>
-        <w:pStyle w:val="Normal"/>
-        <w:spacing w:lineRule="auto" w:line="480"/>
-        <w:jc w:val="left"/>
-        <w:rPr>
-          <w:rFonts w:ascii="Times New Roman" w:hAnsi="Times New Roman"/>
-          <w:b/>
-          <w:b/>
-          <w:bCs/>
-          <w:i w:val="false"/>
-          <w:i w:val="false"/>
-          <w:iCs w:val="false"/>
-        </w:rPr>
-      </w:pPr>
-      <w:r>
-        <w:rPr>
-          <w:rFonts w:ascii="Times New Roman" w:hAnsi="Times New Roman"/>
-          <w:b/>
-          <w:bCs/>
-          <w:i w:val="false"/>
-          <w:iCs w:val="false"/>
-        </w:rPr>
-        <w:t xml:space="preserve">Details About </w:t>
-      </w:r>
-      <w:r>
-        <w:rPr>
-          <w:rFonts w:ascii="Times New Roman" w:hAnsi="Times New Roman"/>
-          <w:b/>
-          <w:bCs/>
-          <w:i w:val="false"/>
-          <w:iCs w:val="false"/>
-        </w:rPr>
-        <w:t>The Code</w:t>
-      </w:r>
-    </w:p>
-    <w:p>
-      <w:pPr>
-        <w:pStyle w:val="Normal"/>
-        <w:spacing w:lineRule="auto" w:line="480"/>
-        <w:jc w:val="left"/>
-        <w:rPr>
-          <w:b w:val="false"/>
-          <w:b w:val="false"/>
-          <w:bCs w:val="false"/>
-        </w:rPr>
-      </w:pPr>
-      <w:r>
-        <w:rPr>
-          <w:rFonts w:ascii="Times New Roman" w:hAnsi="Times New Roman"/>
-          <w:b w:val="false"/>
-          <w:bCs w:val="false"/>
-          <w:i w:val="false"/>
-          <w:iCs w:val="false"/>
-        </w:rPr>
-        <w:t>Preparation</w:t>
-      </w:r>
-    </w:p>
-    <w:p>
-      <w:pPr>
-        <w:pStyle w:val="Normal"/>
+          <w:b/>
+          <w:b/>
+          <w:bCs/>
+          <w:i w:val="false"/>
+          <w:i w:val="false"/>
+          <w:iCs w:val="false"/>
+        </w:rPr>
+      </w:pPr>
+      <w:r>
+        <w:rPr>
+          <w:rFonts w:ascii="Times New Roman" w:hAnsi="Times New Roman"/>
+          <w:b/>
+          <w:bCs/>
+          <w:i w:val="false"/>
+          <w:iCs w:val="false"/>
+        </w:rPr>
+      </w:r>
+    </w:p>
+    <w:p>
+      <w:pPr>
+        <w:pStyle w:val="Normal"/>
+        <w:spacing w:lineRule="auto" w:line="480"/>
+        <w:jc w:val="left"/>
+        <w:rPr>
+          <w:rFonts w:ascii="Times New Roman" w:hAnsi="Times New Roman"/>
+          <w:b/>
+          <w:b/>
+          <w:bCs/>
+          <w:i w:val="false"/>
+          <w:i w:val="false"/>
+          <w:iCs w:val="false"/>
+        </w:rPr>
+      </w:pPr>
+      <w:r>
+        <w:rPr>
+          <w:rFonts w:ascii="Times New Roman" w:hAnsi="Times New Roman"/>
+          <w:b/>
+          <w:bCs/>
+          <w:i w:val="false"/>
+          <w:iCs w:val="false"/>
+        </w:rPr>
+      </w:r>
+    </w:p>
+    <w:p>
+      <w:pPr>
+        <w:pStyle w:val="Normal"/>
+        <w:spacing w:lineRule="auto" w:line="480"/>
+        <w:jc w:val="left"/>
+        <w:rPr>
+          <w:rFonts w:ascii="Times New Roman" w:hAnsi="Times New Roman"/>
+          <w:b w:val="false"/>
+          <w:b w:val="false"/>
+          <w:bCs w:val="false"/>
+          <w:i w:val="false"/>
+          <w:i w:val="false"/>
+          <w:iCs w:val="false"/>
+        </w:rPr>
+      </w:pPr>
+      <w:r>
+        <w:rPr>
+          <w:rFonts w:ascii="Times New Roman" w:hAnsi="Times New Roman"/>
+          <w:b w:val="false"/>
+          <w:bCs w:val="false"/>
+          <w:i w:val="false"/>
+          <w:iCs w:val="false"/>
+        </w:rPr>
+        <w:t xml:space="preserve">A popular repository is one that has a lot of stars, contributors and users watching for updates. The choice of popular repository is that of </w:t>
+      </w:r>
+      <w:r>
+        <w:rPr>
+          <w:rFonts w:ascii="Times New Roman" w:hAnsi="Times New Roman"/>
+          <w:b w:val="false"/>
+          <w:bCs w:val="false"/>
+          <w:i w:val="false"/>
+          <w:iCs w:val="false"/>
+        </w:rPr>
+        <w:t xml:space="preserve">Dapper, a simple object mapper for .NET that could be used to abstract out the layer between the database and plain old class objects (POCO). </w:t>
+      </w:r>
+    </w:p>
+    <w:p>
+      <w:pPr>
+        <w:pStyle w:val="Normal"/>
+        <w:spacing w:lineRule="auto" w:line="480"/>
+        <w:jc w:val="left"/>
+        <w:rPr>
+          <w:rFonts w:ascii="Times New Roman" w:hAnsi="Times New Roman"/>
+          <w:b w:val="false"/>
+          <w:b w:val="false"/>
+          <w:bCs w:val="false"/>
+          <w:i w:val="false"/>
+          <w:i w:val="false"/>
+          <w:iCs w:val="false"/>
+        </w:rPr>
+      </w:pPr>
+      <w:r>
+        <w:rPr>
+          <w:rFonts w:ascii="Times New Roman" w:hAnsi="Times New Roman"/>
+          <w:b w:val="false"/>
+          <w:bCs w:val="false"/>
+          <w:i w:val="false"/>
+          <w:iCs w:val="false"/>
+        </w:rPr>
+      </w:r>
+    </w:p>
+    <w:p>
+      <w:pPr>
+        <w:pStyle w:val="Normal"/>
+        <w:spacing w:lineRule="auto" w:line="480"/>
+        <w:jc w:val="left"/>
+        <w:rPr>
+          <w:rFonts w:ascii="Times New Roman" w:hAnsi="Times New Roman"/>
+          <w:b w:val="false"/>
+          <w:b w:val="false"/>
+          <w:bCs w:val="false"/>
+          <w:i w:val="false"/>
+          <w:i w:val="false"/>
+          <w:iCs w:val="false"/>
+        </w:rPr>
+      </w:pPr>
+      <w:r>
+        <w:rPr>
+          <w:rFonts w:ascii="Times New Roman" w:hAnsi="Times New Roman"/>
+          <w:b w:val="false"/>
+          <w:bCs w:val="false"/>
+          <w:i w:val="false"/>
+          <w:iCs w:val="false"/>
+        </w:rPr>
+        <w:t xml:space="preserve">Quantitatively, Dapper has around 12.1 thousand stars, 1000 watchers, 151 contributors and 3100 forks indicating it is a well maintained and liked repository with a lot of interest in further development as it is used by many .NET developers in production. </w:t>
+      </w:r>
+    </w:p>
+    <w:p>
+      <w:pPr>
+        <w:pStyle w:val="Normal"/>
+        <w:spacing w:lineRule="auto" w:line="480"/>
+        <w:jc w:val="left"/>
+        <w:rPr>
+          <w:rFonts w:ascii="Times New Roman" w:hAnsi="Times New Roman"/>
+          <w:b/>
+          <w:b/>
+          <w:bCs/>
+          <w:i w:val="false"/>
+          <w:i w:val="false"/>
+          <w:iCs w:val="false"/>
+        </w:rPr>
+      </w:pPr>
+      <w:r>
+        <w:rPr>
+          <w:rFonts w:ascii="Times New Roman" w:hAnsi="Times New Roman"/>
+          <w:b/>
+          <w:bCs/>
+          <w:i w:val="false"/>
+          <w:iCs w:val="false"/>
+        </w:rPr>
+      </w:r>
+    </w:p>
+    <w:p>
+      <w:pPr>
+        <w:pStyle w:val="Normal"/>
+        <w:spacing w:lineRule="auto" w:line="480"/>
+        <w:jc w:val="center"/>
+        <w:rPr>
+          <w:rFonts w:ascii="Times New Roman" w:hAnsi="Times New Roman"/>
+          <w:b/>
+          <w:b/>
+          <w:bCs/>
+          <w:i w:val="false"/>
+          <w:i w:val="false"/>
+          <w:iCs w:val="false"/>
+        </w:rPr>
+      </w:pPr>
+      <w:r>
+        <w:rPr>
+          <w:rFonts w:ascii="Times New Roman" w:hAnsi="Times New Roman"/>
+          <w:b/>
+          <w:bCs/>
+          <w:i w:val="false"/>
+          <w:iCs w:val="false"/>
+        </w:rPr>
+        <w:t>Fig: Dapper Details</w:t>
+      </w:r>
+    </w:p>
+    <w:p>
+      <w:pPr>
+        <w:pStyle w:val="Normal"/>
+        <w:spacing w:lineRule="auto" w:line="480"/>
+        <w:jc w:val="left"/>
+        <w:rPr>
+          <w:rFonts w:ascii="Times New Roman" w:hAnsi="Times New Roman"/>
+          <w:b w:val="false"/>
+          <w:b w:val="false"/>
+          <w:bCs w:val="false"/>
+          <w:i w:val="false"/>
+          <w:i w:val="false"/>
+          <w:iCs w:val="false"/>
+        </w:rPr>
+      </w:pPr>
+      <w:r>
+        <w:rPr>
+          <w:rFonts w:ascii="Times New Roman" w:hAnsi="Times New Roman"/>
+          <w:b w:val="false"/>
+          <w:bCs w:val="false"/>
+          <w:i w:val="false"/>
+          <w:iCs w:val="false"/>
+        </w:rPr>
+        <w:drawing>
+          <wp:anchor behindDoc="0" distT="0" distB="0" distL="0" distR="0" simplePos="0" locked="0" layoutInCell="1" allowOverlap="1" relativeHeight="21">
+            <wp:simplePos x="0" y="0"/>
+            <wp:positionH relativeFrom="column">
+              <wp:align>center</wp:align>
+            </wp:positionH>
+            <wp:positionV relativeFrom="paragraph">
+              <wp:posOffset>635</wp:posOffset>
+            </wp:positionV>
+            <wp:extent cx="5486400" cy="553085"/>
+            <wp:effectExtent l="0" t="0" r="0" b="0"/>
+            <wp:wrapSquare wrapText="largest"/>
+            <wp:docPr id="20" name="Image18" descr=""/>
+            <wp:cNvGraphicFramePr>
+              <a:graphicFrameLocks xmlns:a="http://schemas.openxmlformats.org/drawingml/2006/main" noChangeAspect="1"/>
+            </wp:cNvGraphicFramePr>
+            <a:graphic xmlns:a="http://schemas.openxmlformats.org/drawingml/2006/main">
+              <a:graphicData uri="http://schemas.openxmlformats.org/drawingml/2006/picture">
+                <pic:pic xmlns:pic="http://schemas.openxmlformats.org/drawingml/2006/picture">
+                  <pic:nvPicPr>
+                    <pic:cNvPr id="20" name="Image18" descr=""/>
+                    <pic:cNvPicPr>
+                      <a:picLocks noChangeAspect="1" noChangeArrowheads="1"/>
+                    </pic:cNvPicPr>
+                  </pic:nvPicPr>
+                  <pic:blipFill>
+                    <a:blip r:embed="rId20"/>
+                    <a:stretch>
+                      <a:fillRect/>
+                    </a:stretch>
+                  </pic:blipFill>
+                  <pic:spPr bwMode="auto">
+                    <a:xfrm>
+                      <a:off x="0" y="0"/>
+                      <a:ext cx="5486400" cy="553085"/>
+                    </a:xfrm>
+                    <a:prstGeom prst="rect">
+                      <a:avLst/>
+                    </a:prstGeom>
+                  </pic:spPr>
+                </pic:pic>
+              </a:graphicData>
+            </a:graphic>
+          </wp:anchor>
+        </w:drawing>
+      </w:r>
+    </w:p>
+    <w:p>
+      <w:pPr>
+        <w:pStyle w:val="Normal"/>
+        <w:spacing w:lineRule="auto" w:line="480"/>
+        <w:jc w:val="left"/>
+        <w:rPr>
+          <w:rFonts w:ascii="Times New Roman" w:hAnsi="Times New Roman"/>
+          <w:b w:val="false"/>
+          <w:b w:val="false"/>
+          <w:bCs w:val="false"/>
+          <w:i w:val="false"/>
+          <w:i w:val="false"/>
+          <w:iCs w:val="false"/>
+        </w:rPr>
+      </w:pPr>
+      <w:r>
+        <w:rPr>
+          <w:rFonts w:ascii="Times New Roman" w:hAnsi="Times New Roman"/>
+          <w:b w:val="false"/>
+          <w:bCs w:val="false"/>
+          <w:i w:val="false"/>
+          <w:iCs w:val="false"/>
+        </w:rPr>
+      </w:r>
+    </w:p>
+    <w:p>
+      <w:pPr>
+        <w:pStyle w:val="Normal"/>
+        <w:spacing w:lineRule="auto" w:line="480"/>
+        <w:jc w:val="left"/>
+        <w:rPr>
+          <w:rFonts w:ascii="Times New Roman" w:hAnsi="Times New Roman"/>
+          <w:b w:val="false"/>
+          <w:b w:val="false"/>
+          <w:bCs w:val="false"/>
+          <w:i w:val="false"/>
+          <w:i w:val="false"/>
+          <w:iCs w:val="false"/>
+        </w:rPr>
+      </w:pPr>
+      <w:r>
+        <w:rPr>
+          <w:rFonts w:ascii="Times New Roman" w:hAnsi="Times New Roman"/>
+          <w:b w:val="false"/>
+          <w:bCs w:val="false"/>
+          <w:i w:val="false"/>
+          <w:iCs w:val="false"/>
+        </w:rPr>
+        <w:t xml:space="preserve">From a qualitative perspective, since an uncontested amount of code involves accessing a database and retrieving objects, Dapper seems like the perfect candidate for a popular repository. Additionally, the main repository has branched out into many other packages under the same umbrella. </w:t>
+      </w:r>
+    </w:p>
+    <w:p>
+      <w:pPr>
+        <w:pStyle w:val="Normal"/>
+        <w:spacing w:lineRule="auto" w:line="480"/>
+        <w:jc w:val="left"/>
+        <w:rPr>
+          <w:rFonts w:ascii="Times New Roman" w:hAnsi="Times New Roman"/>
+          <w:b w:val="false"/>
+          <w:b w:val="false"/>
+          <w:bCs w:val="false"/>
+          <w:i w:val="false"/>
+          <w:i w:val="false"/>
+          <w:iCs w:val="false"/>
+        </w:rPr>
+      </w:pPr>
+      <w:r>
+        <w:rPr>
+          <w:rFonts w:ascii="Times New Roman" w:hAnsi="Times New Roman"/>
+          <w:b w:val="false"/>
+          <w:bCs w:val="false"/>
+          <w:i w:val="false"/>
+          <w:iCs w:val="false"/>
+        </w:rPr>
+      </w:r>
+    </w:p>
+    <w:p>
+      <w:pPr>
+        <w:pStyle w:val="Normal"/>
+        <w:spacing w:lineRule="auto" w:line="480"/>
+        <w:jc w:val="left"/>
+        <w:rPr>
+          <w:rFonts w:ascii="Times New Roman" w:hAnsi="Times New Roman"/>
+          <w:b w:val="false"/>
+          <w:b w:val="false"/>
+          <w:bCs w:val="false"/>
+          <w:i w:val="false"/>
+          <w:i w:val="false"/>
+          <w:iCs w:val="false"/>
+        </w:rPr>
+      </w:pPr>
+      <w:r>
+        <w:rPr>
+          <w:rFonts w:ascii="Times New Roman" w:hAnsi="Times New Roman"/>
+          <w:b w:val="false"/>
+          <w:bCs w:val="false"/>
+          <w:i w:val="false"/>
+          <w:iCs w:val="false"/>
+        </w:rPr>
+        <w:t>Now that the experiments and definitions associated with the experiments are well defined, the next step to detail how the code was run on the data.</w:t>
+      </w:r>
+    </w:p>
+    <w:p>
+      <w:pPr>
+        <w:pStyle w:val="Normal"/>
+        <w:spacing w:lineRule="auto" w:line="480"/>
+        <w:jc w:val="left"/>
+        <w:rPr>
+          <w:rFonts w:ascii="Times New Roman" w:hAnsi="Times New Roman"/>
+          <w:b w:val="false"/>
+          <w:b w:val="false"/>
+          <w:bCs w:val="false"/>
+          <w:i w:val="false"/>
+          <w:i w:val="false"/>
+          <w:iCs w:val="false"/>
+        </w:rPr>
+      </w:pPr>
+      <w:r>
+        <w:rPr>
+          <w:rFonts w:ascii="Times New Roman" w:hAnsi="Times New Roman"/>
+          <w:b w:val="false"/>
+          <w:bCs w:val="false"/>
+          <w:i w:val="false"/>
+          <w:iCs w:val="false"/>
+        </w:rPr>
+        <w:t xml:space="preserve"> </w:t>
+      </w:r>
+    </w:p>
+    <w:p>
+      <w:pPr>
+        <w:pStyle w:val="Normal"/>
+        <w:spacing w:lineRule="auto" w:line="480"/>
+        <w:jc w:val="left"/>
+        <w:rPr>
+          <w:rFonts w:ascii="Times New Roman" w:hAnsi="Times New Roman"/>
+          <w:b/>
+          <w:b/>
+          <w:bCs/>
+          <w:i w:val="false"/>
+          <w:i w:val="false"/>
+          <w:iCs w:val="false"/>
+        </w:rPr>
+      </w:pPr>
+      <w:r>
+        <w:rPr>
+          <w:rFonts w:ascii="Times New Roman" w:hAnsi="Times New Roman"/>
+          <w:b/>
+          <w:bCs/>
+          <w:i w:val="false"/>
+          <w:iCs w:val="false"/>
+        </w:rPr>
+      </w:r>
+    </w:p>
+    <w:p>
+      <w:pPr>
+        <w:pStyle w:val="Normal"/>
+        <w:spacing w:lineRule="auto" w:line="480"/>
+        <w:jc w:val="left"/>
+        <w:rPr>
+          <w:rFonts w:ascii="Times New Roman" w:hAnsi="Times New Roman"/>
+          <w:b/>
+          <w:b/>
+          <w:bCs/>
+          <w:i w:val="false"/>
+          <w:i w:val="false"/>
+          <w:iCs w:val="false"/>
+        </w:rPr>
+      </w:pPr>
+      <w:r>
+        <w:rPr>
+          <w:rFonts w:ascii="Times New Roman" w:hAnsi="Times New Roman"/>
+          <w:b/>
+          <w:bCs/>
+          <w:i w:val="false"/>
+          <w:iCs w:val="false"/>
+        </w:rPr>
+      </w:r>
+    </w:p>
+    <w:p>
+      <w:pPr>
+        <w:pStyle w:val="Normal"/>
+        <w:spacing w:lineRule="auto" w:line="480"/>
+        <w:jc w:val="left"/>
+        <w:rPr>
+          <w:rFonts w:ascii="Times New Roman" w:hAnsi="Times New Roman"/>
+          <w:b/>
+          <w:b/>
+          <w:bCs/>
+          <w:i w:val="false"/>
+          <w:i w:val="false"/>
+          <w:iCs w:val="false"/>
+        </w:rPr>
+      </w:pPr>
+      <w:r>
+        <w:rPr>
+          <w:rFonts w:ascii="Times New Roman" w:hAnsi="Times New Roman"/>
+          <w:b/>
+          <w:bCs/>
+          <w:i w:val="false"/>
+          <w:iCs w:val="false"/>
+        </w:rPr>
+        <w:t>Details Related to the Pipeline</w:t>
+      </w:r>
+    </w:p>
+    <w:p>
+      <w:pPr>
+        <w:pStyle w:val="Normal"/>
+        <w:spacing w:lineRule="auto" w:line="480"/>
+        <w:jc w:val="left"/>
+        <w:rPr>
+          <w:rFonts w:ascii="Times New Roman" w:hAnsi="Times New Roman"/>
+          <w:b/>
+          <w:b/>
+          <w:bCs/>
+          <w:i w:val="false"/>
+          <w:i w:val="false"/>
+          <w:iCs w:val="false"/>
+        </w:rPr>
+      </w:pPr>
+      <w:r>
+        <w:rPr>
+          <w:rFonts w:ascii="Times New Roman" w:hAnsi="Times New Roman"/>
+          <w:b/>
+          <w:bCs/>
+          <w:i w:val="false"/>
+          <w:iCs w:val="false"/>
+        </w:rPr>
+      </w:r>
+    </w:p>
+    <w:p>
+      <w:pPr>
+        <w:pStyle w:val="Normal"/>
+        <w:spacing w:lineRule="auto" w:line="480"/>
+        <w:jc w:val="left"/>
+        <w:rPr/>
+      </w:pPr>
+      <w:r>
+        <w:rPr>
+          <w:rFonts w:ascii="Times New Roman" w:hAnsi="Times New Roman"/>
+        </w:rPr>
+        <w:t>This section involves the following in an effort to get the reader quickly up to speed with the abstractions and the pipeline to conduct experiments to generate the test accuracies:</w:t>
+      </w:r>
+    </w:p>
+    <w:p>
+      <w:pPr>
+        <w:pStyle w:val="Normal"/>
+        <w:spacing w:lineRule="auto" w:line="480"/>
+        <w:jc w:val="left"/>
+        <w:rPr>
+          <w:rFonts w:ascii="Times New Roman" w:hAnsi="Times New Roman"/>
+        </w:rPr>
+      </w:pPr>
+      <w:r>
+        <w:rPr/>
+      </w:r>
+    </w:p>
+    <w:p>
+      <w:pPr>
+        <w:pStyle w:val="Normal"/>
+        <w:numPr>
+          <w:ilvl w:val="0"/>
+          <w:numId w:val="12"/>
+        </w:numPr>
+        <w:spacing w:lineRule="auto" w:line="480"/>
+        <w:jc w:val="left"/>
+        <w:rPr/>
+      </w:pPr>
+      <w:r>
+        <w:rPr>
+          <w:rFonts w:ascii="Times New Roman" w:hAnsi="Times New Roman"/>
+        </w:rPr>
+        <w:t>Describing the Source Code To Run The Experiments</w:t>
+      </w:r>
+    </w:p>
+    <w:p>
+      <w:pPr>
+        <w:pStyle w:val="Normal"/>
+        <w:numPr>
+          <w:ilvl w:val="0"/>
+          <w:numId w:val="12"/>
+        </w:numPr>
+        <w:spacing w:lineRule="auto" w:line="480"/>
+        <w:jc w:val="left"/>
+        <w:rPr/>
+      </w:pPr>
+      <w:r>
+        <w:rPr>
+          <w:rFonts w:ascii="Times New Roman" w:hAnsi="Times New Roman"/>
+          <w:b w:val="false"/>
+          <w:bCs w:val="false"/>
+          <w:i w:val="false"/>
+          <w:iCs w:val="false"/>
+        </w:rPr>
+        <w:t xml:space="preserve">Preparation </w:t>
+      </w:r>
+      <w:r>
+        <w:rPr>
+          <w:rFonts w:ascii="Times New Roman" w:hAnsi="Times New Roman"/>
+          <w:b w:val="false"/>
+          <w:bCs w:val="false"/>
+          <w:i w:val="false"/>
+          <w:iCs w:val="false"/>
+        </w:rPr>
+        <w:t>of the Data</w:t>
+      </w:r>
+    </w:p>
+    <w:p>
+      <w:pPr>
+        <w:pStyle w:val="Normal"/>
+        <w:numPr>
+          <w:ilvl w:val="0"/>
+          <w:numId w:val="12"/>
+        </w:numPr>
         <w:spacing w:lineRule="auto" w:line="480"/>
         <w:jc w:val="left"/>
         <w:rPr>
@@ -15039,6 +17623,10 @@
     <w:p>
       <w:pPr>
         <w:pStyle w:val="Normal"/>
+        <w:numPr>
+          <w:ilvl w:val="0"/>
+          <w:numId w:val="12"/>
+        </w:numPr>
         <w:spacing w:lineRule="auto" w:line="480"/>
         <w:jc w:val="left"/>
         <w:rPr>
@@ -15060,6 +17648,793 @@
           <w:iCs w:val="false"/>
         </w:rPr>
         <w:t>Testing</w:t>
+      </w:r>
+    </w:p>
+    <w:p>
+      <w:pPr>
+        <w:pStyle w:val="Normal"/>
+        <w:spacing w:lineRule="auto" w:line="480"/>
+        <w:jc w:val="left"/>
+        <w:rPr>
+          <w:rFonts w:ascii="Times New Roman" w:hAnsi="Times New Roman"/>
+          <w:b w:val="false"/>
+          <w:b w:val="false"/>
+          <w:bCs w:val="false"/>
+          <w:i w:val="false"/>
+          <w:i w:val="false"/>
+          <w:iCs w:val="false"/>
+        </w:rPr>
+      </w:pPr>
+      <w:r>
+        <w:rPr/>
+      </w:r>
+    </w:p>
+    <w:p>
+      <w:pPr>
+        <w:pStyle w:val="Normal"/>
+        <w:spacing w:lineRule="auto" w:line="480"/>
+        <w:jc w:val="left"/>
+        <w:rPr>
+          <w:rFonts w:ascii="Times New Roman" w:hAnsi="Times New Roman"/>
+          <w:b w:val="false"/>
+          <w:b w:val="false"/>
+          <w:bCs w:val="false"/>
+          <w:i w:val="false"/>
+          <w:i w:val="false"/>
+          <w:iCs w:val="false"/>
+        </w:rPr>
+      </w:pPr>
+      <w:r>
+        <w:rPr/>
+      </w:r>
+    </w:p>
+    <w:p>
+      <w:pPr>
+        <w:pStyle w:val="Normal"/>
+        <w:spacing w:lineRule="auto" w:line="480"/>
+        <w:jc w:val="left"/>
+        <w:rPr>
+          <w:u w:val="single"/>
+        </w:rPr>
+      </w:pPr>
+      <w:r>
+        <w:rPr>
+          <w:rFonts w:ascii="Times New Roman" w:hAnsi="Times New Roman"/>
+          <w:b w:val="false"/>
+          <w:bCs w:val="false"/>
+          <w:i w:val="false"/>
+          <w:iCs w:val="false"/>
+          <w:u w:val="single"/>
+        </w:rPr>
+        <w:t>Describing the Source Code To Run The Experiments</w:t>
+      </w:r>
+    </w:p>
+    <w:p>
+      <w:pPr>
+        <w:pStyle w:val="Normal"/>
+        <w:spacing w:lineRule="auto" w:line="480"/>
+        <w:jc w:val="left"/>
+        <w:rPr>
+          <w:rFonts w:ascii="Times New Roman" w:hAnsi="Times New Roman"/>
+          <w:b w:val="false"/>
+          <w:b w:val="false"/>
+          <w:bCs w:val="false"/>
+          <w:i w:val="false"/>
+          <w:i w:val="false"/>
+          <w:iCs w:val="false"/>
+        </w:rPr>
+      </w:pPr>
+      <w:r>
+        <w:rPr>
+          <w:u w:val="single"/>
+        </w:rPr>
+      </w:r>
+    </w:p>
+    <w:p>
+      <w:pPr>
+        <w:pStyle w:val="Normal"/>
+        <w:spacing w:lineRule="auto" w:line="480"/>
+        <w:jc w:val="left"/>
+        <w:rPr>
+          <w:rFonts w:ascii="Times New Roman" w:hAnsi="Times New Roman"/>
+          <w:b w:val="false"/>
+          <w:b w:val="false"/>
+          <w:bCs w:val="false"/>
+          <w:i w:val="false"/>
+          <w:i w:val="false"/>
+          <w:iCs w:val="false"/>
+        </w:rPr>
+      </w:pPr>
+      <w:r>
+        <w:rPr>
+          <w:u w:val="single"/>
+        </w:rPr>
+      </w:r>
+    </w:p>
+    <w:p>
+      <w:pPr>
+        <w:pStyle w:val="Normal"/>
+        <w:spacing w:lineRule="auto" w:line="480"/>
+        <w:jc w:val="left"/>
+        <w:rPr/>
+      </w:pPr>
+      <w:r>
+        <w:rPr>
+          <w:rFonts w:ascii="Times New Roman" w:hAnsi="Times New Roman"/>
+          <w:b w:val="false"/>
+          <w:bCs w:val="false"/>
+          <w:i w:val="false"/>
+          <w:iCs w:val="false"/>
+        </w:rPr>
+        <w:t>The code used to run the experiments can be found here</w:t>
+      </w:r>
+      <w:r>
+        <w:rPr>
+          <w:rFonts w:ascii="Times New Roman" w:hAnsi="Times New Roman"/>
+          <w:b w:val="false"/>
+          <w:bCs w:val="false"/>
+          <w:i w:val="false"/>
+          <w:iCs w:val="false"/>
+        </w:rPr>
+        <w:t xml:space="preserve">: </w:t>
+      </w:r>
+      <w:hyperlink r:id="rId21">
+        <w:r>
+          <w:rPr>
+            <w:rStyle w:val="InternetLink"/>
+            <w:rFonts w:ascii="Times New Roman" w:hAnsi="Times New Roman"/>
+          </w:rPr>
+          <w:t>https://github.com/mokosan/tf-gnn-samples</w:t>
+        </w:r>
+      </w:hyperlink>
+      <w:r>
+        <w:rPr>
+          <w:rFonts w:ascii="Times New Roman" w:hAnsi="Times New Roman"/>
+        </w:rPr>
+        <w:t xml:space="preserve">. </w:t>
+      </w:r>
+      <w:r>
+        <w:rPr>
+          <w:rFonts w:ascii="Times New Roman" w:hAnsi="Times New Roman"/>
+        </w:rPr>
+        <w:t xml:space="preserve">The link is to my fork of the original “tf-gnn-samples” repository or the Tensorflow based implementation of the GNN based sample library by Microsoft Research can be found here: </w:t>
+      </w:r>
+      <w:hyperlink r:id="rId22">
+        <w:r>
+          <w:rPr>
+            <w:rStyle w:val="InternetLink"/>
+            <w:rFonts w:ascii="Times New Roman" w:hAnsi="Times New Roman"/>
+          </w:rPr>
+          <w:t>https://github.com/microsoft/tf-gnn-samples</w:t>
+        </w:r>
+      </w:hyperlink>
+      <w:r>
+        <w:rPr>
+          <w:rFonts w:ascii="Times New Roman" w:hAnsi="Times New Roman"/>
+        </w:rPr>
+        <w:t xml:space="preserve">. My fork contains additional modifications to the code to fit the pipeline I wanted to run as well as additional assets supplementing this paper. </w:t>
+      </w:r>
+    </w:p>
+    <w:p>
+      <w:pPr>
+        <w:pStyle w:val="Normal"/>
+        <w:spacing w:lineRule="auto" w:line="480"/>
+        <w:jc w:val="left"/>
+        <w:rPr>
+          <w:rFonts w:ascii="Times New Roman" w:hAnsi="Times New Roman"/>
+        </w:rPr>
+      </w:pPr>
+      <w:r>
+        <w:rPr/>
+      </w:r>
+    </w:p>
+    <w:p>
+      <w:pPr>
+        <w:pStyle w:val="Normal"/>
+        <w:spacing w:lineRule="auto" w:line="480"/>
+        <w:jc w:val="left"/>
+        <w:rPr/>
+      </w:pPr>
+      <w:r>
+        <w:rPr>
+          <w:rFonts w:ascii="Times New Roman" w:hAnsi="Times New Roman"/>
+        </w:rPr>
+        <w:t xml:space="preserve">The original source code that my implementation is based off of is written in Python 3.x using Tensorflow 1. There is some discussion that indicates that the code is getting converted into Tensorflow 2 that, in my opinion, is considerably more user friendly than Tensorflow 1. </w:t>
+      </w:r>
+    </w:p>
+    <w:p>
+      <w:pPr>
+        <w:pStyle w:val="Normal"/>
+        <w:spacing w:lineRule="auto" w:line="480"/>
+        <w:jc w:val="left"/>
+        <w:rPr>
+          <w:rFonts w:ascii="Times New Roman" w:hAnsi="Times New Roman"/>
+        </w:rPr>
+      </w:pPr>
+      <w:r>
+        <w:rPr/>
+      </w:r>
+    </w:p>
+    <w:p>
+      <w:pPr>
+        <w:pStyle w:val="Normal"/>
+        <w:spacing w:lineRule="auto" w:line="480"/>
+        <w:jc w:val="left"/>
+        <w:rPr/>
+      </w:pPr>
+      <w:r>
+        <w:rPr>
+          <w:rFonts w:ascii="Times New Roman" w:hAnsi="Times New Roman"/>
+        </w:rPr>
+        <w:t>The major abstractions include the following:</w:t>
+      </w:r>
+    </w:p>
+    <w:p>
+      <w:pPr>
+        <w:pStyle w:val="Normal"/>
+        <w:spacing w:lineRule="auto" w:line="480"/>
+        <w:jc w:val="left"/>
+        <w:rPr>
+          <w:rFonts w:ascii="Times New Roman" w:hAnsi="Times New Roman"/>
+        </w:rPr>
+      </w:pPr>
+      <w:r>
+        <w:rPr/>
+      </w:r>
+    </w:p>
+    <w:p>
+      <w:pPr>
+        <w:pStyle w:val="Normal"/>
+        <w:spacing w:lineRule="auto" w:line="480"/>
+        <w:jc w:val="left"/>
+        <w:rPr>
+          <w:u w:val="single"/>
+        </w:rPr>
+      </w:pPr>
+      <w:r>
+        <w:rPr>
+          <w:rFonts w:ascii="Times New Roman" w:hAnsi="Times New Roman"/>
+          <w:u w:val="single"/>
+        </w:rPr>
+        <w:t>Models:</w:t>
+      </w:r>
+    </w:p>
+    <w:p>
+      <w:pPr>
+        <w:pStyle w:val="Normal"/>
+        <w:spacing w:lineRule="auto" w:line="480"/>
+        <w:jc w:val="left"/>
+        <w:rPr>
+          <w:rFonts w:ascii="Times New Roman" w:hAnsi="Times New Roman"/>
+        </w:rPr>
+      </w:pPr>
+      <w:r>
+        <w:rPr>
+          <w:i w:val="false"/>
+          <w:iCs w:val="false"/>
+          <w:u w:val="none"/>
+        </w:rPr>
+      </w:r>
+    </w:p>
+    <w:p>
+      <w:pPr>
+        <w:pStyle w:val="Normal"/>
+        <w:spacing w:lineRule="auto" w:line="480"/>
+        <w:jc w:val="left"/>
+        <w:rPr>
+          <w:rFonts w:ascii="Times New Roman" w:hAnsi="Times New Roman"/>
+        </w:rPr>
+      </w:pPr>
+      <w:r>
+        <w:rPr>
+          <w:i w:val="false"/>
+          <w:iCs w:val="false"/>
+          <w:u w:val="none"/>
+        </w:rPr>
+      </w:r>
+    </w:p>
+    <w:p>
+      <w:pPr>
+        <w:pStyle w:val="Normal"/>
+        <w:spacing w:lineRule="auto" w:line="480"/>
+        <w:jc w:val="left"/>
+        <w:rPr>
+          <w:i w:val="false"/>
+          <w:i w:val="false"/>
+          <w:iCs w:val="false"/>
+          <w:u w:val="none"/>
+        </w:rPr>
+      </w:pPr>
+      <w:r>
+        <w:rPr>
+          <w:rFonts w:ascii="Times New Roman" w:hAnsi="Times New Roman"/>
+          <w:i w:val="false"/>
+          <w:iCs w:val="false"/>
+          <w:u w:val="none"/>
+        </w:rPr>
+        <w:t>The models encapsulate different types of graph based neural networks and are essentially representations of the directed graphs containing the edges and nodes with the graph neural networks.</w:t>
+      </w:r>
+    </w:p>
+    <w:p>
+      <w:pPr>
+        <w:pStyle w:val="Normal"/>
+        <w:spacing w:lineRule="auto" w:line="480"/>
+        <w:jc w:val="left"/>
+        <w:rPr>
+          <w:rFonts w:ascii="Times New Roman" w:hAnsi="Times New Roman"/>
+        </w:rPr>
+      </w:pPr>
+      <w:r>
+        <w:rPr>
+          <w:i w:val="false"/>
+          <w:iCs w:val="false"/>
+          <w:u w:val="none"/>
+        </w:rPr>
+      </w:r>
+    </w:p>
+    <w:p>
+      <w:pPr>
+        <w:pStyle w:val="Normal"/>
+        <w:spacing w:lineRule="auto" w:line="480"/>
+        <w:jc w:val="center"/>
+        <w:rPr>
+          <w:i w:val="false"/>
+          <w:i w:val="false"/>
+          <w:iCs w:val="false"/>
+          <w:u w:val="none"/>
+        </w:rPr>
+      </w:pPr>
+      <w:r>
+        <w:rPr>
+          <w:rFonts w:ascii="Times New Roman" w:hAnsi="Times New Roman"/>
+          <w:i w:val="false"/>
+          <w:iCs w:val="false"/>
+          <w:u w:val="none"/>
+        </w:rPr>
+        <w:t xml:space="preserve">Fig: Models </w:t>
+      </w:r>
+    </w:p>
+    <w:p>
+      <w:pPr>
+        <w:pStyle w:val="Normal"/>
+        <w:spacing w:lineRule="auto" w:line="480"/>
+        <w:jc w:val="left"/>
+        <w:rPr>
+          <w:i w:val="false"/>
+          <w:i w:val="false"/>
+          <w:iCs w:val="false"/>
+          <w:u w:val="none"/>
+        </w:rPr>
+      </w:pPr>
+      <w:r>
+        <w:drawing>
+          <wp:anchor behindDoc="0" distT="0" distB="0" distL="0" distR="0" simplePos="0" locked="0" layoutInCell="1" allowOverlap="1" relativeHeight="22">
+            <wp:simplePos x="0" y="0"/>
+            <wp:positionH relativeFrom="column">
+              <wp:align>center</wp:align>
+            </wp:positionH>
+            <wp:positionV relativeFrom="paragraph">
+              <wp:posOffset>635</wp:posOffset>
+            </wp:positionV>
+            <wp:extent cx="5486400" cy="1791335"/>
+            <wp:effectExtent l="0" t="0" r="0" b="0"/>
+            <wp:wrapSquare wrapText="largest"/>
+            <wp:docPr id="21" name="Image19" descr=""/>
+            <wp:cNvGraphicFramePr>
+              <a:graphicFrameLocks xmlns:a="http://schemas.openxmlformats.org/drawingml/2006/main" noChangeAspect="1"/>
+            </wp:cNvGraphicFramePr>
+            <a:graphic xmlns:a="http://schemas.openxmlformats.org/drawingml/2006/main">
+              <a:graphicData uri="http://schemas.openxmlformats.org/drawingml/2006/picture">
+                <pic:pic xmlns:pic="http://schemas.openxmlformats.org/drawingml/2006/picture">
+                  <pic:nvPicPr>
+                    <pic:cNvPr id="21" name="Image19" descr=""/>
+                    <pic:cNvPicPr>
+                      <a:picLocks noChangeAspect="1" noChangeArrowheads="1"/>
+                    </pic:cNvPicPr>
+                  </pic:nvPicPr>
+                  <pic:blipFill>
+                    <a:blip r:embed="rId23"/>
+                    <a:stretch>
+                      <a:fillRect/>
+                    </a:stretch>
+                  </pic:blipFill>
+                  <pic:spPr bwMode="auto">
+                    <a:xfrm>
+                      <a:off x="0" y="0"/>
+                      <a:ext cx="5486400" cy="1791335"/>
+                    </a:xfrm>
+                    <a:prstGeom prst="rect">
+                      <a:avLst/>
+                    </a:prstGeom>
+                  </pic:spPr>
+                </pic:pic>
+              </a:graphicData>
+            </a:graphic>
+          </wp:anchor>
+        </w:drawing>
+      </w:r>
+      <w:r>
+        <w:rPr>
+          <w:rFonts w:ascii="Times New Roman" w:hAnsi="Times New Roman"/>
+          <w:i w:val="false"/>
+          <w:iCs w:val="false"/>
+          <w:u w:val="none"/>
+        </w:rPr>
+        <w:t xml:space="preserve"> </w:t>
+      </w:r>
+    </w:p>
+    <w:p>
+      <w:pPr>
+        <w:pStyle w:val="Normal"/>
+        <w:spacing w:lineRule="auto" w:line="480"/>
+        <w:jc w:val="left"/>
+        <w:rPr>
+          <w:rFonts w:ascii="Times New Roman" w:hAnsi="Times New Roman"/>
+        </w:rPr>
+      </w:pPr>
+      <w:r>
+        <w:rPr>
+          <w:u w:val="none"/>
+        </w:rPr>
+      </w:r>
+    </w:p>
+    <w:p>
+      <w:pPr>
+        <w:pStyle w:val="Normal"/>
+        <w:spacing w:lineRule="auto" w:line="480"/>
+        <w:jc w:val="left"/>
+        <w:rPr>
+          <w:rFonts w:ascii="Times New Roman" w:hAnsi="Times New Roman"/>
+        </w:rPr>
+      </w:pPr>
+      <w:r>
+        <w:rPr>
+          <w:u w:val="none"/>
+        </w:rPr>
+      </w:r>
+    </w:p>
+    <w:p>
+      <w:pPr>
+        <w:pStyle w:val="Normal"/>
+        <w:spacing w:lineRule="auto" w:line="480"/>
+        <w:jc w:val="left"/>
+        <w:rPr>
+          <w:rFonts w:ascii="Times New Roman" w:hAnsi="Times New Roman"/>
+        </w:rPr>
+      </w:pPr>
+      <w:r>
+        <w:rPr>
+          <w:u w:val="none"/>
+        </w:rPr>
+      </w:r>
+    </w:p>
+    <w:p>
+      <w:pPr>
+        <w:pStyle w:val="Normal"/>
+        <w:spacing w:lineRule="auto" w:line="480"/>
+        <w:jc w:val="left"/>
+        <w:rPr>
+          <w:u w:val="single"/>
+        </w:rPr>
+      </w:pPr>
+      <w:r>
+        <w:rPr>
+          <w:rFonts w:ascii="Times New Roman" w:hAnsi="Times New Roman"/>
+          <w:u w:val="single"/>
+        </w:rPr>
+        <w:t>Graph Neural Network Types:</w:t>
+      </w:r>
+    </w:p>
+    <w:p>
+      <w:pPr>
+        <w:pStyle w:val="Normal"/>
+        <w:spacing w:lineRule="auto" w:line="480"/>
+        <w:jc w:val="left"/>
+        <w:rPr>
+          <w:rFonts w:ascii="Times New Roman" w:hAnsi="Times New Roman"/>
+        </w:rPr>
+      </w:pPr>
+      <w:r>
+        <w:rPr>
+          <w:u w:val="single"/>
+        </w:rPr>
+      </w:r>
+    </w:p>
+    <w:p>
+      <w:pPr>
+        <w:pStyle w:val="Normal"/>
+        <w:spacing w:lineRule="auto" w:line="480"/>
+        <w:jc w:val="left"/>
+        <w:rPr>
+          <w:rFonts w:ascii="Times New Roman" w:hAnsi="Times New Roman"/>
+        </w:rPr>
+      </w:pPr>
+      <w:r>
+        <w:rPr>
+          <w:u w:val="single"/>
+        </w:rPr>
+      </w:r>
+    </w:p>
+    <w:p>
+      <w:pPr>
+        <w:pStyle w:val="Normal"/>
+        <w:spacing w:lineRule="auto" w:line="480"/>
+        <w:jc w:val="left"/>
+        <w:rPr>
+          <w:u w:val="none"/>
+        </w:rPr>
+      </w:pPr>
+      <w:r>
+        <w:rPr>
+          <w:rFonts w:ascii="Times New Roman" w:hAnsi="Times New Roman"/>
+          <w:u w:val="none"/>
+        </w:rPr>
+        <w:t xml:space="preserve">The code in sparse_graph_model.py provides a general entry point to make use of other models based on the inputs from the user. The code paths made use of from these abstractions are rgcn_model.py and gnn_model.py. </w:t>
+      </w:r>
+    </w:p>
+    <w:p>
+      <w:pPr>
+        <w:pStyle w:val="Normal"/>
+        <w:spacing w:lineRule="auto" w:line="480"/>
+        <w:jc w:val="left"/>
+        <w:rPr>
+          <w:rFonts w:ascii="Times New Roman" w:hAnsi="Times New Roman"/>
+        </w:rPr>
+      </w:pPr>
+      <w:r>
+        <w:rPr>
+          <w:u w:val="none"/>
+        </w:rPr>
+      </w:r>
+    </w:p>
+    <w:p>
+      <w:pPr>
+        <w:pStyle w:val="Normal"/>
+        <w:spacing w:lineRule="auto" w:line="480"/>
+        <w:jc w:val="left"/>
+        <w:rPr>
+          <w:u w:val="single"/>
+        </w:rPr>
+      </w:pPr>
+      <w:r>
+        <w:rPr>
+          <w:rFonts w:ascii="Times New Roman" w:hAnsi="Times New Roman"/>
+          <w:u w:val="single"/>
+        </w:rPr>
+        <w:t>Tasks:</w:t>
+      </w:r>
+    </w:p>
+    <w:p>
+      <w:pPr>
+        <w:pStyle w:val="Normal"/>
+        <w:spacing w:lineRule="auto" w:line="480"/>
+        <w:jc w:val="left"/>
+        <w:rPr>
+          <w:rFonts w:ascii="Times New Roman" w:hAnsi="Times New Roman"/>
+        </w:rPr>
+      </w:pPr>
+      <w:r>
+        <w:rPr>
+          <w:u w:val="single"/>
+        </w:rPr>
+      </w:r>
+    </w:p>
+    <w:p>
+      <w:pPr>
+        <w:pStyle w:val="Normal"/>
+        <w:spacing w:lineRule="auto" w:line="480"/>
+        <w:jc w:val="left"/>
+        <w:rPr>
+          <w:rFonts w:ascii="Times New Roman" w:hAnsi="Times New Roman"/>
+        </w:rPr>
+      </w:pPr>
+      <w:r>
+        <w:rPr>
+          <w:u w:val="single"/>
+        </w:rPr>
+      </w:r>
+    </w:p>
+    <w:p>
+      <w:pPr>
+        <w:pStyle w:val="Normal"/>
+        <w:spacing w:lineRule="auto" w:line="480"/>
+        <w:jc w:val="left"/>
+        <w:rPr>
+          <w:u w:val="none"/>
+        </w:rPr>
+      </w:pPr>
+      <w:r>
+        <w:rPr>
+          <w:rFonts w:ascii="Times New Roman" w:hAnsi="Times New Roman"/>
+          <w:u w:val="none"/>
+        </w:rPr>
+        <w:t xml:space="preserve">As mentioned before, this repository contains more than just the task we are working with i.e. the Variable Misuse Task. This directory contains the other tasks along with dictionaries containing the </w:t>
+      </w:r>
+    </w:p>
+    <w:p>
+      <w:pPr>
+        <w:pStyle w:val="Normal"/>
+        <w:spacing w:lineRule="auto" w:line="480"/>
+        <w:jc w:val="left"/>
+        <w:rPr>
+          <w:rFonts w:ascii="Times New Roman" w:hAnsi="Times New Roman"/>
+        </w:rPr>
+      </w:pPr>
+      <w:r>
+        <w:rPr>
+          <w:u w:val="single"/>
+        </w:rPr>
+      </w:r>
+    </w:p>
+    <w:p>
+      <w:pPr>
+        <w:pStyle w:val="Normal"/>
+        <w:spacing w:lineRule="auto" w:line="480"/>
+        <w:jc w:val="left"/>
+        <w:rPr>
+          <w:rFonts w:ascii="Times New Roman" w:hAnsi="Times New Roman"/>
+        </w:rPr>
+      </w:pPr>
+      <w:r>
+        <w:rPr>
+          <w:u w:val="single"/>
+        </w:rPr>
+      </w:r>
+    </w:p>
+    <w:p>
+      <w:pPr>
+        <w:pStyle w:val="Normal"/>
+        <w:spacing w:lineRule="auto" w:line="480"/>
+        <w:jc w:val="left"/>
+        <w:rPr>
+          <w:rFonts w:ascii="Times New Roman" w:hAnsi="Times New Roman"/>
+        </w:rPr>
+      </w:pPr>
+      <w:r>
+        <w:rPr>
+          <w:u w:val="single"/>
+        </w:rPr>
+      </w:r>
+    </w:p>
+    <w:p>
+      <w:pPr>
+        <w:pStyle w:val="Normal"/>
+        <w:spacing w:lineRule="auto" w:line="480"/>
+        <w:jc w:val="left"/>
+        <w:rPr>
+          <w:u w:val="single"/>
+        </w:rPr>
+      </w:pPr>
+      <w:r>
+        <w:rPr>
+          <w:rFonts w:ascii="Times New Roman" w:hAnsi="Times New Roman"/>
+          <w:u w:val="single"/>
+        </w:rPr>
+        <w:t>Running Scripts:</w:t>
+      </w:r>
+    </w:p>
+    <w:p>
+      <w:pPr>
+        <w:pStyle w:val="Normal"/>
+        <w:spacing w:lineRule="auto" w:line="480"/>
+        <w:jc w:val="left"/>
+        <w:rPr>
+          <w:rFonts w:ascii="Times New Roman" w:hAnsi="Times New Roman"/>
+        </w:rPr>
+      </w:pPr>
+      <w:r>
+        <w:rPr>
+          <w:u w:val="single"/>
+        </w:rPr>
+      </w:r>
+    </w:p>
+    <w:p>
+      <w:pPr>
+        <w:pStyle w:val="Normal"/>
+        <w:spacing w:lineRule="auto" w:line="480"/>
+        <w:jc w:val="left"/>
+        <w:rPr>
+          <w:rFonts w:ascii="Times New Roman" w:hAnsi="Times New Roman"/>
+        </w:rPr>
+      </w:pPr>
+      <w:r>
+        <w:rPr>
+          <w:u w:val="single"/>
+        </w:rPr>
+      </w:r>
+    </w:p>
+    <w:p>
+      <w:pPr>
+        <w:pStyle w:val="Normal"/>
+        <w:spacing w:lineRule="auto" w:line="480"/>
+        <w:jc w:val="left"/>
+        <w:rPr>
+          <w:u w:val="single"/>
+        </w:rPr>
+      </w:pPr>
+      <w:r>
+        <w:rPr>
+          <w:rFonts w:ascii="Times New Roman" w:hAnsi="Times New Roman"/>
+          <w:u w:val="single"/>
+        </w:rPr>
+        <w:t>Misc Utilities:</w:t>
+      </w:r>
+    </w:p>
+    <w:p>
+      <w:pPr>
+        <w:pStyle w:val="Normal"/>
+        <w:spacing w:lineRule="auto" w:line="480"/>
+        <w:jc w:val="left"/>
+        <w:rPr>
+          <w:rFonts w:ascii="Times New Roman" w:hAnsi="Times New Roman"/>
+        </w:rPr>
+      </w:pPr>
+      <w:r>
+        <w:rPr/>
+      </w:r>
+    </w:p>
+    <w:p>
+      <w:pPr>
+        <w:pStyle w:val="Normal"/>
+        <w:spacing w:lineRule="auto" w:line="480"/>
+        <w:jc w:val="left"/>
+        <w:rPr>
+          <w:rFonts w:ascii="Times New Roman" w:hAnsi="Times New Roman"/>
+        </w:rPr>
+      </w:pPr>
+      <w:r>
+        <w:rPr/>
+      </w:r>
+    </w:p>
+    <w:p>
+      <w:pPr>
+        <w:pStyle w:val="Normal"/>
+        <w:spacing w:lineRule="auto" w:line="480"/>
+        <w:jc w:val="left"/>
+        <w:rPr>
+          <w:rFonts w:ascii="Times New Roman" w:hAnsi="Times New Roman"/>
+          <w:b w:val="false"/>
+          <w:b w:val="false"/>
+          <w:bCs w:val="false"/>
+          <w:i w:val="false"/>
+          <w:i w:val="false"/>
+          <w:iCs w:val="false"/>
+        </w:rPr>
+      </w:pPr>
+      <w:r>
+        <w:rPr>
+          <w:rFonts w:ascii="Times New Roman" w:hAnsi="Times New Roman"/>
+          <w:b w:val="false"/>
+          <w:bCs w:val="false"/>
+          <w:i w:val="false"/>
+          <w:iCs w:val="false"/>
+        </w:rPr>
+        <w:t>The source code is incredibly cleanly written with emphasis on generality of the type of task, model used and the graph neural network considered to bolster separation of concerns. I also appreciated the documentation associated with all the graph neural network types that supplemented my theoretical understanding by easily being able to reason about the mathematical formulae. One other aspect of the source code that I considered to be done incredibly well done was the clearly separated utilities that are used across a lot of the files.</w:t>
+      </w:r>
+    </w:p>
+    <w:p>
+      <w:pPr>
+        <w:pStyle w:val="Normal"/>
+        <w:spacing w:lineRule="auto" w:line="480"/>
+        <w:jc w:val="left"/>
+        <w:rPr>
+          <w:rFonts w:ascii="Times New Roman" w:hAnsi="Times New Roman"/>
+          <w:b w:val="false"/>
+          <w:b w:val="false"/>
+          <w:bCs w:val="false"/>
+          <w:i w:val="false"/>
+          <w:i w:val="false"/>
+          <w:iCs w:val="false"/>
+        </w:rPr>
+      </w:pPr>
+      <w:r>
+        <w:rPr>
+          <w:rFonts w:ascii="Times New Roman" w:hAnsi="Times New Roman"/>
+          <w:b w:val="false"/>
+          <w:bCs w:val="false"/>
+          <w:i w:val="false"/>
+          <w:iCs w:val="false"/>
+        </w:rPr>
       </w:r>
     </w:p>
     <w:p>
@@ -16586,8 +19961,8 @@
       </w:r>
     </w:p>
     <w:sectPr>
-      <w:headerReference w:type="default" r:id="rId17"/>
-      <w:footerReference w:type="default" r:id="rId18"/>
+      <w:headerReference w:type="default" r:id="rId24"/>
+      <w:footerReference w:type="default" r:id="rId25"/>
       <w:type w:val="nextPage"/>
       <w:pgSz w:w="12240" w:h="15840"/>
       <w:pgMar w:left="2160" w:right="1440" w:header="1134" w:top="1698" w:footer="2160" w:bottom="2736" w:gutter="0"/>
@@ -17559,6 +20934,482 @@
   <w:abstractNum w:abstractNumId="9">
     <w:lvl w:ilvl="0">
       <w:start w:val="1"/>
+      <w:numFmt w:val="decimal"/>
+      <w:lvlText w:val="%1."/>
+      <w:lvlJc w:val="left"/>
+      <w:pPr>
+        <w:tabs>
+          <w:tab w:val="num" w:pos="720"/>
+        </w:tabs>
+        <w:ind w:left="720" w:hanging="360"/>
+      </w:pPr>
+      <w:rPr/>
+    </w:lvl>
+    <w:lvl w:ilvl="1">
+      <w:start w:val="1"/>
+      <w:numFmt w:val="decimal"/>
+      <w:lvlText w:val="%2."/>
+      <w:lvlJc w:val="left"/>
+      <w:pPr>
+        <w:tabs>
+          <w:tab w:val="num" w:pos="1080"/>
+        </w:tabs>
+        <w:ind w:left="1080" w:hanging="360"/>
+      </w:pPr>
+      <w:rPr/>
+    </w:lvl>
+    <w:lvl w:ilvl="2">
+      <w:start w:val="1"/>
+      <w:numFmt w:val="decimal"/>
+      <w:lvlText w:val="%3."/>
+      <w:lvlJc w:val="left"/>
+      <w:pPr>
+        <w:tabs>
+          <w:tab w:val="num" w:pos="1440"/>
+        </w:tabs>
+        <w:ind w:left="1440" w:hanging="360"/>
+      </w:pPr>
+      <w:rPr/>
+    </w:lvl>
+    <w:lvl w:ilvl="3">
+      <w:start w:val="1"/>
+      <w:numFmt w:val="decimal"/>
+      <w:lvlText w:val="%4."/>
+      <w:lvlJc w:val="left"/>
+      <w:pPr>
+        <w:tabs>
+          <w:tab w:val="num" w:pos="1800"/>
+        </w:tabs>
+        <w:ind w:left="1800" w:hanging="360"/>
+      </w:pPr>
+      <w:rPr/>
+    </w:lvl>
+    <w:lvl w:ilvl="4">
+      <w:start w:val="1"/>
+      <w:numFmt w:val="decimal"/>
+      <w:lvlText w:val="%5."/>
+      <w:lvlJc w:val="left"/>
+      <w:pPr>
+        <w:tabs>
+          <w:tab w:val="num" w:pos="2160"/>
+        </w:tabs>
+        <w:ind w:left="2160" w:hanging="360"/>
+      </w:pPr>
+      <w:rPr/>
+    </w:lvl>
+    <w:lvl w:ilvl="5">
+      <w:start w:val="1"/>
+      <w:numFmt w:val="decimal"/>
+      <w:lvlText w:val="%6."/>
+      <w:lvlJc w:val="left"/>
+      <w:pPr>
+        <w:tabs>
+          <w:tab w:val="num" w:pos="2520"/>
+        </w:tabs>
+        <w:ind w:left="2520" w:hanging="360"/>
+      </w:pPr>
+      <w:rPr/>
+    </w:lvl>
+    <w:lvl w:ilvl="6">
+      <w:start w:val="1"/>
+      <w:numFmt w:val="decimal"/>
+      <w:lvlText w:val="%7."/>
+      <w:lvlJc w:val="left"/>
+      <w:pPr>
+        <w:tabs>
+          <w:tab w:val="num" w:pos="2880"/>
+        </w:tabs>
+        <w:ind w:left="2880" w:hanging="360"/>
+      </w:pPr>
+      <w:rPr/>
+    </w:lvl>
+    <w:lvl w:ilvl="7">
+      <w:start w:val="1"/>
+      <w:numFmt w:val="decimal"/>
+      <w:lvlText w:val="%8."/>
+      <w:lvlJc w:val="left"/>
+      <w:pPr>
+        <w:tabs>
+          <w:tab w:val="num" w:pos="3240"/>
+        </w:tabs>
+        <w:ind w:left="3240" w:hanging="360"/>
+      </w:pPr>
+      <w:rPr/>
+    </w:lvl>
+    <w:lvl w:ilvl="8">
+      <w:start w:val="1"/>
+      <w:numFmt w:val="decimal"/>
+      <w:lvlText w:val="%9."/>
+      <w:lvlJc w:val="left"/>
+      <w:pPr>
+        <w:tabs>
+          <w:tab w:val="num" w:pos="3600"/>
+        </w:tabs>
+        <w:ind w:left="3600" w:hanging="360"/>
+      </w:pPr>
+      <w:rPr/>
+    </w:lvl>
+  </w:abstractNum>
+  <w:abstractNum w:abstractNumId="10">
+    <w:lvl w:ilvl="0">
+      <w:start w:val="1"/>
+      <w:numFmt w:val="decimal"/>
+      <w:lvlText w:val="%1."/>
+      <w:lvlJc w:val="left"/>
+      <w:pPr>
+        <w:tabs>
+          <w:tab w:val="num" w:pos="720"/>
+        </w:tabs>
+        <w:ind w:left="720" w:hanging="360"/>
+      </w:pPr>
+      <w:rPr/>
+    </w:lvl>
+    <w:lvl w:ilvl="1">
+      <w:start w:val="1"/>
+      <w:numFmt w:val="decimal"/>
+      <w:lvlText w:val="%2."/>
+      <w:lvlJc w:val="left"/>
+      <w:pPr>
+        <w:tabs>
+          <w:tab w:val="num" w:pos="1080"/>
+        </w:tabs>
+        <w:ind w:left="1080" w:hanging="360"/>
+      </w:pPr>
+      <w:rPr/>
+    </w:lvl>
+    <w:lvl w:ilvl="2">
+      <w:start w:val="1"/>
+      <w:numFmt w:val="decimal"/>
+      <w:lvlText w:val="%3."/>
+      <w:lvlJc w:val="left"/>
+      <w:pPr>
+        <w:tabs>
+          <w:tab w:val="num" w:pos="1440"/>
+        </w:tabs>
+        <w:ind w:left="1440" w:hanging="360"/>
+      </w:pPr>
+      <w:rPr/>
+    </w:lvl>
+    <w:lvl w:ilvl="3">
+      <w:start w:val="1"/>
+      <w:numFmt w:val="decimal"/>
+      <w:lvlText w:val="%4."/>
+      <w:lvlJc w:val="left"/>
+      <w:pPr>
+        <w:tabs>
+          <w:tab w:val="num" w:pos="1800"/>
+        </w:tabs>
+        <w:ind w:left="1800" w:hanging="360"/>
+      </w:pPr>
+      <w:rPr/>
+    </w:lvl>
+    <w:lvl w:ilvl="4">
+      <w:start w:val="1"/>
+      <w:numFmt w:val="decimal"/>
+      <w:lvlText w:val="%5."/>
+      <w:lvlJc w:val="left"/>
+      <w:pPr>
+        <w:tabs>
+          <w:tab w:val="num" w:pos="2160"/>
+        </w:tabs>
+        <w:ind w:left="2160" w:hanging="360"/>
+      </w:pPr>
+      <w:rPr/>
+    </w:lvl>
+    <w:lvl w:ilvl="5">
+      <w:start w:val="1"/>
+      <w:numFmt w:val="decimal"/>
+      <w:lvlText w:val="%6."/>
+      <w:lvlJc w:val="left"/>
+      <w:pPr>
+        <w:tabs>
+          <w:tab w:val="num" w:pos="2520"/>
+        </w:tabs>
+        <w:ind w:left="2520" w:hanging="360"/>
+      </w:pPr>
+      <w:rPr/>
+    </w:lvl>
+    <w:lvl w:ilvl="6">
+      <w:start w:val="1"/>
+      <w:numFmt w:val="decimal"/>
+      <w:lvlText w:val="%7."/>
+      <w:lvlJc w:val="left"/>
+      <w:pPr>
+        <w:tabs>
+          <w:tab w:val="num" w:pos="2880"/>
+        </w:tabs>
+        <w:ind w:left="2880" w:hanging="360"/>
+      </w:pPr>
+      <w:rPr/>
+    </w:lvl>
+    <w:lvl w:ilvl="7">
+      <w:start w:val="1"/>
+      <w:numFmt w:val="decimal"/>
+      <w:lvlText w:val="%8."/>
+      <w:lvlJc w:val="left"/>
+      <w:pPr>
+        <w:tabs>
+          <w:tab w:val="num" w:pos="3240"/>
+        </w:tabs>
+        <w:ind w:left="3240" w:hanging="360"/>
+      </w:pPr>
+      <w:rPr/>
+    </w:lvl>
+    <w:lvl w:ilvl="8">
+      <w:start w:val="1"/>
+      <w:numFmt w:val="decimal"/>
+      <w:lvlText w:val="%9."/>
+      <w:lvlJc w:val="left"/>
+      <w:pPr>
+        <w:tabs>
+          <w:tab w:val="num" w:pos="3600"/>
+        </w:tabs>
+        <w:ind w:left="3600" w:hanging="360"/>
+      </w:pPr>
+      <w:rPr/>
+    </w:lvl>
+  </w:abstractNum>
+  <w:abstractNum w:abstractNumId="11">
+    <w:lvl w:ilvl="0">
+      <w:start w:val="1"/>
+      <w:numFmt w:val="decimal"/>
+      <w:lvlText w:val="%1."/>
+      <w:lvlJc w:val="left"/>
+      <w:pPr>
+        <w:tabs>
+          <w:tab w:val="num" w:pos="720"/>
+        </w:tabs>
+        <w:ind w:left="720" w:hanging="360"/>
+      </w:pPr>
+      <w:rPr/>
+    </w:lvl>
+    <w:lvl w:ilvl="1">
+      <w:start w:val="1"/>
+      <w:numFmt w:val="decimal"/>
+      <w:lvlText w:val="%2."/>
+      <w:lvlJc w:val="left"/>
+      <w:pPr>
+        <w:tabs>
+          <w:tab w:val="num" w:pos="1080"/>
+        </w:tabs>
+        <w:ind w:left="1080" w:hanging="360"/>
+      </w:pPr>
+      <w:rPr/>
+    </w:lvl>
+    <w:lvl w:ilvl="2">
+      <w:start w:val="1"/>
+      <w:numFmt w:val="decimal"/>
+      <w:lvlText w:val="%3."/>
+      <w:lvlJc w:val="left"/>
+      <w:pPr>
+        <w:tabs>
+          <w:tab w:val="num" w:pos="1440"/>
+        </w:tabs>
+        <w:ind w:left="1440" w:hanging="360"/>
+      </w:pPr>
+      <w:rPr/>
+    </w:lvl>
+    <w:lvl w:ilvl="3">
+      <w:start w:val="1"/>
+      <w:numFmt w:val="decimal"/>
+      <w:lvlText w:val="%4."/>
+      <w:lvlJc w:val="left"/>
+      <w:pPr>
+        <w:tabs>
+          <w:tab w:val="num" w:pos="1800"/>
+        </w:tabs>
+        <w:ind w:left="1800" w:hanging="360"/>
+      </w:pPr>
+      <w:rPr/>
+    </w:lvl>
+    <w:lvl w:ilvl="4">
+      <w:start w:val="1"/>
+      <w:numFmt w:val="decimal"/>
+      <w:lvlText w:val="%5."/>
+      <w:lvlJc w:val="left"/>
+      <w:pPr>
+        <w:tabs>
+          <w:tab w:val="num" w:pos="2160"/>
+        </w:tabs>
+        <w:ind w:left="2160" w:hanging="360"/>
+      </w:pPr>
+      <w:rPr/>
+    </w:lvl>
+    <w:lvl w:ilvl="5">
+      <w:start w:val="1"/>
+      <w:numFmt w:val="decimal"/>
+      <w:lvlText w:val="%6."/>
+      <w:lvlJc w:val="left"/>
+      <w:pPr>
+        <w:tabs>
+          <w:tab w:val="num" w:pos="2520"/>
+        </w:tabs>
+        <w:ind w:left="2520" w:hanging="360"/>
+      </w:pPr>
+      <w:rPr/>
+    </w:lvl>
+    <w:lvl w:ilvl="6">
+      <w:start w:val="1"/>
+      <w:numFmt w:val="decimal"/>
+      <w:lvlText w:val="%7."/>
+      <w:lvlJc w:val="left"/>
+      <w:pPr>
+        <w:tabs>
+          <w:tab w:val="num" w:pos="2880"/>
+        </w:tabs>
+        <w:ind w:left="2880" w:hanging="360"/>
+      </w:pPr>
+      <w:rPr/>
+    </w:lvl>
+    <w:lvl w:ilvl="7">
+      <w:start w:val="1"/>
+      <w:numFmt w:val="decimal"/>
+      <w:lvlText w:val="%8."/>
+      <w:lvlJc w:val="left"/>
+      <w:pPr>
+        <w:tabs>
+          <w:tab w:val="num" w:pos="3240"/>
+        </w:tabs>
+        <w:ind w:left="3240" w:hanging="360"/>
+      </w:pPr>
+      <w:rPr/>
+    </w:lvl>
+    <w:lvl w:ilvl="8">
+      <w:start w:val="1"/>
+      <w:numFmt w:val="decimal"/>
+      <w:lvlText w:val="%9."/>
+      <w:lvlJc w:val="left"/>
+      <w:pPr>
+        <w:tabs>
+          <w:tab w:val="num" w:pos="3600"/>
+        </w:tabs>
+        <w:ind w:left="3600" w:hanging="360"/>
+      </w:pPr>
+      <w:rPr/>
+    </w:lvl>
+  </w:abstractNum>
+  <w:abstractNum w:abstractNumId="12">
+    <w:lvl w:ilvl="0">
+      <w:start w:val="1"/>
+      <w:numFmt w:val="decimal"/>
+      <w:lvlText w:val="%1."/>
+      <w:lvlJc w:val="left"/>
+      <w:pPr>
+        <w:tabs>
+          <w:tab w:val="num" w:pos="720"/>
+        </w:tabs>
+        <w:ind w:left="720" w:hanging="360"/>
+      </w:pPr>
+      <w:rPr/>
+    </w:lvl>
+    <w:lvl w:ilvl="1">
+      <w:start w:val="1"/>
+      <w:numFmt w:val="decimal"/>
+      <w:lvlText w:val="%2."/>
+      <w:lvlJc w:val="left"/>
+      <w:pPr>
+        <w:tabs>
+          <w:tab w:val="num" w:pos="1080"/>
+        </w:tabs>
+        <w:ind w:left="1080" w:hanging="360"/>
+      </w:pPr>
+      <w:rPr/>
+    </w:lvl>
+    <w:lvl w:ilvl="2">
+      <w:start w:val="1"/>
+      <w:numFmt w:val="decimal"/>
+      <w:lvlText w:val="%3."/>
+      <w:lvlJc w:val="left"/>
+      <w:pPr>
+        <w:tabs>
+          <w:tab w:val="num" w:pos="1440"/>
+        </w:tabs>
+        <w:ind w:left="1440" w:hanging="360"/>
+      </w:pPr>
+      <w:rPr/>
+    </w:lvl>
+    <w:lvl w:ilvl="3">
+      <w:start w:val="1"/>
+      <w:numFmt w:val="decimal"/>
+      <w:lvlText w:val="%4."/>
+      <w:lvlJc w:val="left"/>
+      <w:pPr>
+        <w:tabs>
+          <w:tab w:val="num" w:pos="1800"/>
+        </w:tabs>
+        <w:ind w:left="1800" w:hanging="360"/>
+      </w:pPr>
+      <w:rPr/>
+    </w:lvl>
+    <w:lvl w:ilvl="4">
+      <w:start w:val="1"/>
+      <w:numFmt w:val="decimal"/>
+      <w:lvlText w:val="%5."/>
+      <w:lvlJc w:val="left"/>
+      <w:pPr>
+        <w:tabs>
+          <w:tab w:val="num" w:pos="2160"/>
+        </w:tabs>
+        <w:ind w:left="2160" w:hanging="360"/>
+      </w:pPr>
+      <w:rPr/>
+    </w:lvl>
+    <w:lvl w:ilvl="5">
+      <w:start w:val="1"/>
+      <w:numFmt w:val="decimal"/>
+      <w:lvlText w:val="%6."/>
+      <w:lvlJc w:val="left"/>
+      <w:pPr>
+        <w:tabs>
+          <w:tab w:val="num" w:pos="2520"/>
+        </w:tabs>
+        <w:ind w:left="2520" w:hanging="360"/>
+      </w:pPr>
+      <w:rPr/>
+    </w:lvl>
+    <w:lvl w:ilvl="6">
+      <w:start w:val="1"/>
+      <w:numFmt w:val="decimal"/>
+      <w:lvlText w:val="%7."/>
+      <w:lvlJc w:val="left"/>
+      <w:pPr>
+        <w:tabs>
+          <w:tab w:val="num" w:pos="2880"/>
+        </w:tabs>
+        <w:ind w:left="2880" w:hanging="360"/>
+      </w:pPr>
+      <w:rPr/>
+    </w:lvl>
+    <w:lvl w:ilvl="7">
+      <w:start w:val="1"/>
+      <w:numFmt w:val="decimal"/>
+      <w:lvlText w:val="%8."/>
+      <w:lvlJc w:val="left"/>
+      <w:pPr>
+        <w:tabs>
+          <w:tab w:val="num" w:pos="3240"/>
+        </w:tabs>
+        <w:ind w:left="3240" w:hanging="360"/>
+      </w:pPr>
+      <w:rPr/>
+    </w:lvl>
+    <w:lvl w:ilvl="8">
+      <w:start w:val="1"/>
+      <w:numFmt w:val="decimal"/>
+      <w:lvlText w:val="%9."/>
+      <w:lvlJc w:val="left"/>
+      <w:pPr>
+        <w:tabs>
+          <w:tab w:val="num" w:pos="3600"/>
+        </w:tabs>
+        <w:ind w:left="3600" w:hanging="360"/>
+      </w:pPr>
+      <w:rPr/>
+    </w:lvl>
+  </w:abstractNum>
+  <w:abstractNum w:abstractNumId="13">
+    <w:lvl w:ilvl="0">
+      <w:start w:val="1"/>
       <w:numFmt w:val="none"/>
       <w:suff w:val="nothing"/>
       <w:lvlText w:val=""/>
@@ -17674,6 +21525,18 @@
   </w:num>
   <w:num w:numId="9">
     <w:abstractNumId w:val="9"/>
+  </w:num>
+  <w:num w:numId="10">
+    <w:abstractNumId w:val="10"/>
+  </w:num>
+  <w:num w:numId="11">
+    <w:abstractNumId w:val="11"/>
+  </w:num>
+  <w:num w:numId="12">
+    <w:abstractNumId w:val="12"/>
+  </w:num>
+  <w:num w:numId="13">
+    <w:abstractNumId w:val="13"/>
   </w:num>
 </w:numbering>
 </file>

</xml_diff>

<commit_message>
Updated the chapters, started editing
</commit_message>
<xml_diff>
--- a/FinalReport.docx
+++ b/FinalReport.docx
@@ -1310,16 +1310,16 @@
         <w:jc w:val="center"/>
         <w:rPr>
           <w:rFonts w:ascii="Times New Roman" w:hAnsi="Times New Roman"/>
-          <w:b/>
-          <w:b/>
-          <w:bCs/>
-        </w:rPr>
-      </w:pPr>
-      <w:r>
-        <w:rPr>
-          <w:rFonts w:ascii="Times New Roman" w:hAnsi="Times New Roman"/>
-          <w:b/>
-          <w:bCs/>
+          <w:b w:val="false"/>
+          <w:b w:val="false"/>
+          <w:bCs w:val="false"/>
+        </w:rPr>
+      </w:pPr>
+      <w:r>
+        <w:rPr>
+          <w:rFonts w:ascii="Times New Roman" w:hAnsi="Times New Roman"/>
+          <w:b w:val="false"/>
+          <w:bCs w:val="false"/>
         </w:rPr>
         <w:t>ABSTRACT</w:t>
       </w:r>
@@ -1830,7 +1830,7 @@
     <w:p>
       <w:pPr>
         <w:pStyle w:val="Normal"/>
-        <w:spacing w:lineRule="auto" w:line="480"/>
+        <w:spacing w:lineRule="auto" w:line="240" w:before="57" w:after="57"/>
         <w:jc w:val="left"/>
         <w:rPr>
           <w:rFonts w:ascii="Times New Roman" w:hAnsi="Times New Roman"/>
@@ -1856,7 +1856,32 @@
     <w:p>
       <w:pPr>
         <w:pStyle w:val="Normal"/>
-        <w:spacing w:lineRule="auto" w:line="480"/>
+        <w:spacing w:lineRule="auto" w:line="240" w:before="57" w:after="57"/>
+        <w:jc w:val="left"/>
+        <w:rPr>
+          <w:rFonts w:ascii="Times New Roman" w:hAnsi="Times New Roman"/>
+          <w:b w:val="false"/>
+          <w:b w:val="false"/>
+          <w:bCs w:val="false"/>
+          <w:i w:val="false"/>
+          <w:i w:val="false"/>
+          <w:iCs w:val="false"/>
+        </w:rPr>
+      </w:pPr>
+      <w:r>
+        <w:rPr>
+          <w:rFonts w:ascii="Times New Roman" w:hAnsi="Times New Roman"/>
+          <w:b w:val="false"/>
+          <w:bCs w:val="false"/>
+          <w:i w:val="false"/>
+          <w:iCs w:val="false"/>
+        </w:rPr>
+      </w:r>
+    </w:p>
+    <w:p>
+      <w:pPr>
+        <w:pStyle w:val="Normal"/>
+        <w:spacing w:lineRule="auto" w:line="240" w:before="57" w:after="57"/>
         <w:jc w:val="left"/>
         <w:rPr>
           <w:rFonts w:ascii="Times New Roman" w:hAnsi="Times New Roman"/>
@@ -1882,7 +1907,32 @@
     <w:p>
       <w:pPr>
         <w:pStyle w:val="Normal"/>
-        <w:spacing w:lineRule="auto" w:line="480"/>
+        <w:spacing w:lineRule="auto" w:line="240" w:before="57" w:after="57"/>
+        <w:jc w:val="left"/>
+        <w:rPr>
+          <w:rFonts w:ascii="Times New Roman" w:hAnsi="Times New Roman"/>
+          <w:b w:val="false"/>
+          <w:b w:val="false"/>
+          <w:bCs w:val="false"/>
+          <w:i w:val="false"/>
+          <w:i w:val="false"/>
+          <w:iCs w:val="false"/>
+        </w:rPr>
+      </w:pPr>
+      <w:r>
+        <w:rPr>
+          <w:rFonts w:ascii="Times New Roman" w:hAnsi="Times New Roman"/>
+          <w:b w:val="false"/>
+          <w:bCs w:val="false"/>
+          <w:i w:val="false"/>
+          <w:iCs w:val="false"/>
+        </w:rPr>
+      </w:r>
+    </w:p>
+    <w:p>
+      <w:pPr>
+        <w:pStyle w:val="Normal"/>
+        <w:spacing w:lineRule="auto" w:line="240" w:before="57" w:after="57"/>
         <w:jc w:val="left"/>
         <w:rPr>
           <w:rFonts w:ascii="Times New Roman" w:hAnsi="Times New Roman"/>
@@ -1908,7 +1958,32 @@
     <w:p>
       <w:pPr>
         <w:pStyle w:val="Normal"/>
-        <w:spacing w:lineRule="auto" w:line="480"/>
+        <w:spacing w:lineRule="auto" w:line="240" w:before="57" w:after="57"/>
+        <w:jc w:val="left"/>
+        <w:rPr>
+          <w:rFonts w:ascii="Times New Roman" w:hAnsi="Times New Roman"/>
+          <w:b w:val="false"/>
+          <w:b w:val="false"/>
+          <w:bCs w:val="false"/>
+          <w:i w:val="false"/>
+          <w:i w:val="false"/>
+          <w:iCs w:val="false"/>
+        </w:rPr>
+      </w:pPr>
+      <w:r>
+        <w:rPr>
+          <w:rFonts w:ascii="Times New Roman" w:hAnsi="Times New Roman"/>
+          <w:b w:val="false"/>
+          <w:bCs w:val="false"/>
+          <w:i w:val="false"/>
+          <w:iCs w:val="false"/>
+        </w:rPr>
+      </w:r>
+    </w:p>
+    <w:p>
+      <w:pPr>
+        <w:pStyle w:val="Normal"/>
+        <w:spacing w:lineRule="auto" w:line="240" w:before="57" w:after="57"/>
         <w:jc w:val="left"/>
         <w:rPr>
           <w:rFonts w:ascii="Times New Roman" w:hAnsi="Times New Roman"/>
@@ -1934,108 +2009,430 @@
     <w:p>
       <w:pPr>
         <w:pStyle w:val="Normal"/>
-        <w:spacing w:lineRule="auto" w:line="480"/>
-        <w:jc w:val="left"/>
-        <w:rPr>
-          <w:rFonts w:ascii="Times New Roman" w:hAnsi="Times New Roman"/>
-          <w:b w:val="false"/>
-          <w:b w:val="false"/>
-          <w:bCs w:val="false"/>
-          <w:i w:val="false"/>
-          <w:i w:val="false"/>
-          <w:iCs w:val="false"/>
-        </w:rPr>
-      </w:pPr>
-      <w:r>
-        <w:rPr>
-          <w:rFonts w:ascii="Times New Roman" w:hAnsi="Times New Roman"/>
-          <w:b w:val="false"/>
-          <w:bCs w:val="false"/>
-          <w:i w:val="false"/>
-          <w:iCs w:val="false"/>
-        </w:rPr>
-        <w:t>CHAPTER I - INTRODUCTION………………………………………………………</w:t>
-      </w:r>
-    </w:p>
-    <w:p>
-      <w:pPr>
-        <w:pStyle w:val="Normal"/>
-        <w:spacing w:lineRule="auto" w:line="480"/>
-        <w:jc w:val="left"/>
-        <w:rPr>
-          <w:rFonts w:ascii="Times New Roman" w:hAnsi="Times New Roman"/>
-          <w:b w:val="false"/>
-          <w:b w:val="false"/>
-          <w:bCs w:val="false"/>
-          <w:i w:val="false"/>
-          <w:i w:val="false"/>
-          <w:iCs w:val="false"/>
-        </w:rPr>
-      </w:pPr>
-      <w:r>
-        <w:rPr>
-          <w:rFonts w:ascii="Times New Roman" w:hAnsi="Times New Roman"/>
-          <w:b w:val="false"/>
-          <w:bCs w:val="false"/>
-          <w:i w:val="false"/>
-          <w:iCs w:val="false"/>
-        </w:rPr>
-      </w:r>
-    </w:p>
-    <w:p>
-      <w:pPr>
-        <w:pStyle w:val="Normal"/>
-        <w:spacing w:lineRule="auto" w:line="480"/>
-        <w:jc w:val="left"/>
-        <w:rPr>
-          <w:rFonts w:ascii="Times New Roman" w:hAnsi="Times New Roman"/>
-          <w:b w:val="false"/>
-          <w:b w:val="false"/>
-          <w:bCs w:val="false"/>
-          <w:i w:val="false"/>
-          <w:i w:val="false"/>
-          <w:iCs w:val="false"/>
-        </w:rPr>
-      </w:pPr>
-      <w:r>
-        <w:rPr>
-          <w:rFonts w:ascii="Times New Roman" w:hAnsi="Times New Roman"/>
-          <w:b w:val="false"/>
-          <w:bCs w:val="false"/>
-          <w:i w:val="false"/>
-          <w:iCs w:val="false"/>
-        </w:rPr>
-      </w:r>
-    </w:p>
-    <w:p>
-      <w:pPr>
-        <w:pStyle w:val="Normal"/>
-        <w:spacing w:lineRule="auto" w:line="480"/>
-        <w:jc w:val="left"/>
-        <w:rPr>
-          <w:rFonts w:ascii="Times New Roman" w:hAnsi="Times New Roman"/>
-          <w:b w:val="false"/>
-          <w:b w:val="false"/>
-          <w:bCs w:val="false"/>
-          <w:i w:val="false"/>
-          <w:i w:val="false"/>
-          <w:iCs w:val="false"/>
-        </w:rPr>
-      </w:pPr>
-      <w:r>
-        <w:rPr>
-          <w:rFonts w:ascii="Times New Roman" w:hAnsi="Times New Roman"/>
-          <w:b w:val="false"/>
-          <w:bCs w:val="false"/>
-          <w:i w:val="false"/>
-          <w:iCs w:val="false"/>
-        </w:rPr>
-      </w:r>
-    </w:p>
-    <w:p>
-      <w:pPr>
-        <w:pStyle w:val="Normal"/>
-        <w:spacing w:lineRule="auto" w:line="480"/>
+        <w:spacing w:lineRule="auto" w:line="240" w:before="57" w:after="57"/>
+        <w:jc w:val="left"/>
+        <w:rPr>
+          <w:rFonts w:ascii="Times New Roman" w:hAnsi="Times New Roman"/>
+          <w:b w:val="false"/>
+          <w:b w:val="false"/>
+          <w:bCs w:val="false"/>
+          <w:i w:val="false"/>
+          <w:i w:val="false"/>
+          <w:iCs w:val="false"/>
+        </w:rPr>
+      </w:pPr>
+      <w:r>
+        <w:rPr>
+          <w:rFonts w:ascii="Times New Roman" w:hAnsi="Times New Roman"/>
+          <w:b w:val="false"/>
+          <w:bCs w:val="false"/>
+          <w:i w:val="false"/>
+          <w:iCs w:val="false"/>
+        </w:rPr>
+      </w:r>
+    </w:p>
+    <w:p>
+      <w:pPr>
+        <w:pStyle w:val="Normal"/>
+        <w:spacing w:lineRule="auto" w:line="240" w:before="57" w:after="57"/>
+        <w:jc w:val="left"/>
+        <w:rPr>
+          <w:rFonts w:ascii="Times New Roman" w:hAnsi="Times New Roman"/>
+          <w:b w:val="false"/>
+          <w:b w:val="false"/>
+          <w:bCs w:val="false"/>
+          <w:i w:val="false"/>
+          <w:i w:val="false"/>
+          <w:iCs w:val="false"/>
+        </w:rPr>
+      </w:pPr>
+      <w:r>
+        <w:rPr>
+          <w:rFonts w:ascii="Times New Roman" w:hAnsi="Times New Roman"/>
+          <w:b w:val="false"/>
+          <w:bCs w:val="false"/>
+          <w:i w:val="false"/>
+          <w:iCs w:val="false"/>
+        </w:rPr>
+        <w:t>CHAPTER 1 – INTRODUCTION………………………………………………………</w:t>
+      </w:r>
+    </w:p>
+    <w:p>
+      <w:pPr>
+        <w:pStyle w:val="Normal"/>
+        <w:spacing w:lineRule="auto" w:line="240" w:before="57" w:after="57"/>
+        <w:jc w:val="left"/>
+        <w:rPr>
+          <w:rFonts w:ascii="Times New Roman" w:hAnsi="Times New Roman"/>
+          <w:b w:val="false"/>
+          <w:b w:val="false"/>
+          <w:bCs w:val="false"/>
+          <w:i w:val="false"/>
+          <w:i w:val="false"/>
+          <w:iCs w:val="false"/>
+        </w:rPr>
+      </w:pPr>
+      <w:r>
+        <w:rPr>
+          <w:rFonts w:ascii="Times New Roman" w:hAnsi="Times New Roman"/>
+          <w:b w:val="false"/>
+          <w:bCs w:val="false"/>
+          <w:i w:val="false"/>
+          <w:iCs w:val="false"/>
+        </w:rPr>
+        <w:t>Project Background…………………………………………………………….</w:t>
+      </w:r>
+    </w:p>
+    <w:p>
+      <w:pPr>
+        <w:pStyle w:val="Normal"/>
+        <w:spacing w:lineRule="auto" w:line="240" w:before="57" w:after="57"/>
+        <w:jc w:val="left"/>
+        <w:rPr>
+          <w:rFonts w:ascii="Times New Roman" w:hAnsi="Times New Roman"/>
+          <w:b w:val="false"/>
+          <w:b w:val="false"/>
+          <w:bCs w:val="false"/>
+          <w:i w:val="false"/>
+          <w:i w:val="false"/>
+          <w:iCs w:val="false"/>
+        </w:rPr>
+      </w:pPr>
+      <w:r>
+        <w:rPr>
+          <w:rFonts w:ascii="Times New Roman" w:hAnsi="Times New Roman"/>
+          <w:b w:val="false"/>
+          <w:bCs w:val="false"/>
+          <w:i w:val="false"/>
+          <w:iCs w:val="false"/>
+        </w:rPr>
+        <w:t>Objectives…………………………………………………………………………….</w:t>
+      </w:r>
+    </w:p>
+    <w:p>
+      <w:pPr>
+        <w:pStyle w:val="Normal"/>
+        <w:spacing w:lineRule="auto" w:line="240" w:before="57" w:after="57"/>
+        <w:jc w:val="left"/>
+        <w:rPr>
+          <w:rFonts w:ascii="Times New Roman" w:hAnsi="Times New Roman"/>
+          <w:b w:val="false"/>
+          <w:b w:val="false"/>
+          <w:bCs w:val="false"/>
+          <w:i w:val="false"/>
+          <w:i w:val="false"/>
+          <w:iCs w:val="false"/>
+        </w:rPr>
+      </w:pPr>
+      <w:r>
+        <w:rPr>
+          <w:rFonts w:ascii="Times New Roman" w:hAnsi="Times New Roman"/>
+          <w:b w:val="false"/>
+          <w:bCs w:val="false"/>
+          <w:i w:val="false"/>
+          <w:iCs w:val="false"/>
+        </w:rPr>
+        <w:t>Rationale and Inspiration for Undertaking the Project………………………………..</w:t>
+      </w:r>
+    </w:p>
+    <w:p>
+      <w:pPr>
+        <w:pStyle w:val="Normal"/>
+        <w:spacing w:lineRule="auto" w:line="240" w:before="57" w:after="57"/>
+        <w:jc w:val="left"/>
+        <w:rPr>
+          <w:rFonts w:ascii="Times New Roman" w:hAnsi="Times New Roman"/>
+          <w:b w:val="false"/>
+          <w:b w:val="false"/>
+          <w:bCs w:val="false"/>
+          <w:i w:val="false"/>
+          <w:i w:val="false"/>
+          <w:iCs w:val="false"/>
+        </w:rPr>
+      </w:pPr>
+      <w:r>
+        <w:rPr>
+          <w:rFonts w:ascii="Times New Roman" w:hAnsi="Times New Roman"/>
+          <w:b w:val="false"/>
+          <w:bCs w:val="false"/>
+          <w:i w:val="false"/>
+          <w:iCs w:val="false"/>
+        </w:rPr>
+      </w:r>
+    </w:p>
+    <w:p>
+      <w:pPr>
+        <w:pStyle w:val="Normal"/>
+        <w:spacing w:lineRule="auto" w:line="240" w:before="57" w:after="57"/>
+        <w:jc w:val="left"/>
+        <w:rPr>
+          <w:rFonts w:ascii="Times New Roman" w:hAnsi="Times New Roman"/>
+          <w:b w:val="false"/>
+          <w:b w:val="false"/>
+          <w:bCs w:val="false"/>
+          <w:i w:val="false"/>
+          <w:i w:val="false"/>
+          <w:iCs w:val="false"/>
+        </w:rPr>
+      </w:pPr>
+      <w:r>
+        <w:rPr>
+          <w:rFonts w:ascii="Times New Roman" w:hAnsi="Times New Roman"/>
+          <w:b w:val="false"/>
+          <w:bCs w:val="false"/>
+          <w:i w:val="false"/>
+          <w:iCs w:val="false"/>
+        </w:rPr>
+        <w:t>CHAPTER 2 – LITERATURE OVERVIEW………………………….………………</w:t>
+      </w:r>
+    </w:p>
+    <w:p>
+      <w:pPr>
+        <w:pStyle w:val="Normal"/>
+        <w:spacing w:lineRule="auto" w:line="240" w:before="57" w:after="57"/>
+        <w:jc w:val="left"/>
+        <w:rPr>
+          <w:rFonts w:ascii="Times New Roman" w:hAnsi="Times New Roman"/>
+          <w:b w:val="false"/>
+          <w:b w:val="false"/>
+          <w:bCs w:val="false"/>
+          <w:i w:val="false"/>
+          <w:i w:val="false"/>
+          <w:iCs w:val="false"/>
+        </w:rPr>
+      </w:pPr>
+      <w:r>
+        <w:rPr>
+          <w:rFonts w:ascii="Times New Roman" w:hAnsi="Times New Roman"/>
+          <w:b w:val="false"/>
+          <w:bCs w:val="false"/>
+          <w:i w:val="false"/>
+          <w:iCs w:val="false"/>
+        </w:rPr>
+        <w:t>Previous Work………………………….………………………….……………………</w:t>
+      </w:r>
+    </w:p>
+    <w:p>
+      <w:pPr>
+        <w:pStyle w:val="Normal"/>
+        <w:spacing w:lineRule="auto" w:line="240" w:before="57" w:after="57"/>
+        <w:jc w:val="left"/>
+        <w:rPr>
+          <w:rFonts w:ascii="Times New Roman" w:hAnsi="Times New Roman"/>
+          <w:b w:val="false"/>
+          <w:b w:val="false"/>
+          <w:bCs w:val="false"/>
+          <w:i w:val="false"/>
+          <w:i w:val="false"/>
+          <w:iCs w:val="false"/>
+        </w:rPr>
+      </w:pPr>
+      <w:r>
+        <w:rPr>
+          <w:rFonts w:ascii="Times New Roman" w:hAnsi="Times New Roman"/>
+          <w:b w:val="false"/>
+          <w:bCs w:val="false"/>
+          <w:i w:val="false"/>
+          <w:iCs w:val="false"/>
+        </w:rPr>
+        <w:t>Other Presentations………………………….………………………….……………...</w:t>
+      </w:r>
+    </w:p>
+    <w:p>
+      <w:pPr>
+        <w:pStyle w:val="Normal"/>
+        <w:spacing w:lineRule="auto" w:line="240" w:before="57" w:after="57"/>
+        <w:jc w:val="left"/>
+        <w:rPr>
+          <w:rFonts w:ascii="Times New Roman" w:hAnsi="Times New Roman"/>
+          <w:b w:val="false"/>
+          <w:b w:val="false"/>
+          <w:bCs w:val="false"/>
+          <w:i w:val="false"/>
+          <w:i w:val="false"/>
+          <w:iCs w:val="false"/>
+        </w:rPr>
+      </w:pPr>
+      <w:r>
+        <w:rPr>
+          <w:rFonts w:ascii="Times New Roman" w:hAnsi="Times New Roman"/>
+          <w:b w:val="false"/>
+          <w:bCs w:val="false"/>
+          <w:i w:val="false"/>
+          <w:iCs w:val="false"/>
+        </w:rPr>
+      </w:r>
+    </w:p>
+    <w:p>
+      <w:pPr>
+        <w:pStyle w:val="Normal"/>
+        <w:spacing w:lineRule="auto" w:line="240" w:before="57" w:after="57"/>
+        <w:jc w:val="left"/>
+        <w:rPr>
+          <w:rFonts w:ascii="Times New Roman" w:hAnsi="Times New Roman"/>
+        </w:rPr>
+      </w:pPr>
+      <w:r>
+        <w:rPr>
+          <w:rFonts w:ascii="Times New Roman" w:hAnsi="Times New Roman"/>
+          <w:b w:val="false"/>
+          <w:bCs w:val="false"/>
+          <w:i w:val="false"/>
+          <w:iCs w:val="false"/>
+        </w:rPr>
+        <w:t>CHAPTER 3 – PROJECT OVERVIEW…………………..…………………..………</w:t>
+      </w:r>
+    </w:p>
+    <w:p>
+      <w:pPr>
+        <w:pStyle w:val="Normal"/>
+        <w:spacing w:lineRule="auto" w:line="240"/>
+        <w:jc w:val="left"/>
+        <w:rPr>
+          <w:rFonts w:ascii="Times New Roman" w:hAnsi="Times New Roman"/>
+          <w:b w:val="false"/>
+          <w:b w:val="false"/>
+          <w:bCs w:val="false"/>
+        </w:rPr>
+      </w:pPr>
+      <w:r>
+        <w:rPr>
+          <w:rFonts w:ascii="Times New Roman" w:hAnsi="Times New Roman"/>
+          <w:b w:val="false"/>
+          <w:bCs w:val="false"/>
+          <w:i w:val="false"/>
+          <w:iCs w:val="false"/>
+        </w:rPr>
+        <w:t>General Approach / Layout</w:t>
+      </w:r>
+      <w:r>
+        <w:rPr>
+          <w:rFonts w:ascii="Times New Roman" w:hAnsi="Times New Roman"/>
+          <w:b w:val="false"/>
+          <w:bCs w:val="false"/>
+          <w:i w:val="false"/>
+          <w:iCs w:val="false"/>
+        </w:rPr>
+        <w:t>…………………..…………………..…………………..</w:t>
+      </w:r>
+    </w:p>
+    <w:p>
+      <w:pPr>
+        <w:pStyle w:val="Normal"/>
+        <w:spacing w:lineRule="auto" w:line="240"/>
+        <w:jc w:val="left"/>
+        <w:rPr>
+          <w:i w:val="false"/>
+          <w:i w:val="false"/>
+          <w:iCs w:val="false"/>
+        </w:rPr>
+      </w:pPr>
+      <w:r>
+        <w:rPr>
+          <w:rFonts w:ascii="Times New Roman" w:hAnsi="Times New Roman"/>
+          <w:b w:val="false"/>
+          <w:bCs w:val="false"/>
+        </w:rPr>
+      </w:r>
+    </w:p>
+    <w:p>
+      <w:pPr>
+        <w:pStyle w:val="Normal"/>
+        <w:spacing w:lineRule="auto" w:line="240"/>
+        <w:jc w:val="left"/>
+        <w:rPr>
+          <w:rFonts w:ascii="Times New Roman" w:hAnsi="Times New Roman"/>
+          <w:b w:val="false"/>
+          <w:b w:val="false"/>
+          <w:bCs w:val="false"/>
+        </w:rPr>
+      </w:pPr>
+      <w:r>
+        <w:rPr>
+          <w:rFonts w:ascii="Times New Roman" w:hAnsi="Times New Roman"/>
+          <w:b w:val="false"/>
+          <w:bCs w:val="false"/>
+          <w:i w:val="false"/>
+          <w:iCs w:val="false"/>
+        </w:rPr>
+        <w:t>Chapter 4 – GRAPH NEURAL NETWORK 101………………………………………</w:t>
+      </w:r>
+    </w:p>
+    <w:p>
+      <w:pPr>
+        <w:pStyle w:val="Normal"/>
+        <w:spacing w:lineRule="auto" w:line="240"/>
+        <w:jc w:val="left"/>
+        <w:rPr>
+          <w:rFonts w:ascii="Times New Roman" w:hAnsi="Times New Roman"/>
+          <w:b w:val="false"/>
+          <w:b w:val="false"/>
+          <w:bCs w:val="false"/>
+        </w:rPr>
+      </w:pPr>
+      <w:r>
+        <w:rPr>
+          <w:rFonts w:ascii="Times New Roman" w:hAnsi="Times New Roman"/>
+          <w:b w:val="false"/>
+          <w:bCs w:val="false"/>
+          <w:i w:val="false"/>
+          <w:iCs w:val="false"/>
+        </w:rPr>
+        <w:t>Goals……………………………………………..…………………………………</w:t>
+      </w:r>
+    </w:p>
+    <w:p>
+      <w:pPr>
+        <w:pStyle w:val="Normal"/>
+        <w:spacing w:lineRule="auto" w:line="240"/>
+        <w:jc w:val="left"/>
+        <w:rPr>
+          <w:rFonts w:ascii="Times New Roman" w:hAnsi="Times New Roman"/>
+          <w:b w:val="false"/>
+          <w:b w:val="false"/>
+          <w:bCs w:val="false"/>
+        </w:rPr>
+      </w:pPr>
+      <w:r>
+        <w:rPr>
+          <w:rFonts w:ascii="Times New Roman" w:hAnsi="Times New Roman"/>
+          <w:b w:val="false"/>
+          <w:bCs w:val="false"/>
+          <w:i w:val="false"/>
+          <w:iCs w:val="false"/>
+        </w:rPr>
+        <w:t>The Var Misuse Task……………………………………………..…………………………</w:t>
+      </w:r>
+    </w:p>
+    <w:p>
+      <w:pPr>
+        <w:pStyle w:val="Normal"/>
+        <w:spacing w:lineRule="auto" w:line="240" w:before="57" w:after="57"/>
+        <w:jc w:val="left"/>
+        <w:rPr>
+          <w:rFonts w:ascii="Times New Roman" w:hAnsi="Times New Roman"/>
+          <w:b w:val="false"/>
+          <w:b w:val="false"/>
+          <w:bCs w:val="false"/>
+          <w:i w:val="false"/>
+          <w:i w:val="false"/>
+          <w:iCs w:val="false"/>
+        </w:rPr>
+      </w:pPr>
+      <w:r>
+        <w:rPr>
+          <w:rFonts w:ascii="Times New Roman" w:hAnsi="Times New Roman"/>
+          <w:b w:val="false"/>
+          <w:bCs w:val="false"/>
+          <w:i w:val="false"/>
+          <w:iCs w:val="false"/>
+        </w:rPr>
+      </w:r>
+    </w:p>
+    <w:p>
+      <w:pPr>
+        <w:pStyle w:val="Normal"/>
+        <w:spacing w:lineRule="auto" w:line="240"/>
         <w:jc w:val="left"/>
         <w:rPr>
           <w:rFonts w:ascii="Times New Roman" w:hAnsi="Times New Roman"/>
@@ -2264,22 +2661,17 @@
         <w:jc w:val="center"/>
         <w:rPr>
           <w:rFonts w:ascii="Times New Roman" w:hAnsi="Times New Roman"/>
-          <w:b/>
-          <w:b/>
-          <w:bCs/>
-          <w:i w:val="false"/>
-          <w:i w:val="false"/>
-          <w:iCs w:val="false"/>
-        </w:rPr>
-      </w:pPr>
-      <w:r>
-        <w:rPr>
-          <w:rFonts w:ascii="Times New Roman" w:hAnsi="Times New Roman"/>
-          <w:b/>
-          <w:bCs/>
-          <w:i w:val="false"/>
-          <w:iCs w:val="false"/>
-        </w:rPr>
+        </w:rPr>
+      </w:pPr>
+      <w:r>
+        <w:rPr>
+          <w:rFonts w:ascii="Times New Roman" w:hAnsi="Times New Roman"/>
+          <w:b/>
+          <w:bCs/>
+          <w:i w:val="false"/>
+          <w:iCs w:val="false"/>
+        </w:rPr>
+        <w:t>LIST OF FIGURES</w:t>
       </w:r>
     </w:p>
     <w:p>
@@ -2306,23 +2698,1502 @@
       <w:pPr>
         <w:pStyle w:val="Normal"/>
         <w:spacing w:lineRule="auto" w:line="480"/>
+        <w:jc w:val="left"/>
+        <w:rPr>
+          <w:rFonts w:ascii="Times New Roman" w:hAnsi="Times New Roman"/>
+        </w:rPr>
+      </w:pPr>
+      <w:r>
+        <w:rPr>
+          <w:rFonts w:ascii="Times New Roman" w:hAnsi="Times New Roman"/>
+          <w:b w:val="false"/>
+          <w:bCs w:val="false"/>
+          <w:i w:val="false"/>
+          <w:iCs w:val="false"/>
+        </w:rPr>
+        <w:t>Fig. 1: Timeline of Graph Neural Networks………………………………………………</w:t>
+      </w:r>
+    </w:p>
+    <w:p>
+      <w:pPr>
+        <w:pStyle w:val="Normal"/>
+        <w:spacing w:lineRule="auto" w:line="480"/>
+        <w:jc w:val="left"/>
+        <w:rPr>
+          <w:rFonts w:ascii="Times New Roman" w:hAnsi="Times New Roman"/>
+          <w:b w:val="false"/>
+          <w:b w:val="false"/>
+          <w:bCs w:val="false"/>
+        </w:rPr>
+      </w:pPr>
+      <w:r>
+        <w:rPr>
+          <w:rFonts w:ascii="Times New Roman" w:hAnsi="Times New Roman"/>
+          <w:b w:val="false"/>
+          <w:bCs w:val="false"/>
+          <w:i w:val="false"/>
+          <w:iCs w:val="false"/>
+        </w:rPr>
+        <w:t xml:space="preserve">Fig. 2: </w:t>
+      </w:r>
+      <w:r>
+        <w:rPr>
+          <w:rFonts w:ascii="Times New Roman" w:hAnsi="Times New Roman"/>
+          <w:b w:val="false"/>
+          <w:bCs w:val="false"/>
+          <w:i w:val="false"/>
+          <w:iCs w:val="false"/>
+        </w:rPr>
+        <w:t xml:space="preserve"> Example 1 of Application of the VarMisuse Task in C#</w:t>
+      </w:r>
+      <w:r>
+        <w:rPr>
+          <w:rFonts w:ascii="Times New Roman" w:hAnsi="Times New Roman"/>
+          <w:b w:val="false"/>
+          <w:bCs w:val="false"/>
+          <w:i w:val="false"/>
+          <w:iCs w:val="false"/>
+        </w:rPr>
+        <w:t>…………………………</w:t>
+      </w:r>
+    </w:p>
+    <w:p>
+      <w:pPr>
+        <w:pStyle w:val="Normal"/>
+        <w:spacing w:lineRule="auto" w:line="480"/>
+        <w:jc w:val="left"/>
+        <w:rPr>
+          <w:rFonts w:ascii="Times New Roman" w:hAnsi="Times New Roman"/>
+          <w:b w:val="false"/>
+          <w:b w:val="false"/>
+          <w:bCs w:val="false"/>
+        </w:rPr>
+      </w:pPr>
+      <w:r>
+        <w:rPr>
+          <w:rFonts w:ascii="Times New Roman" w:hAnsi="Times New Roman"/>
+          <w:b w:val="false"/>
+          <w:bCs w:val="false"/>
+          <w:i w:val="false"/>
+          <w:iCs w:val="false"/>
+        </w:rPr>
+        <w:t>F</w:t>
+      </w:r>
+      <w:r>
+        <w:rPr>
+          <w:rFonts w:ascii="Times New Roman" w:hAnsi="Times New Roman"/>
+          <w:b w:val="false"/>
+          <w:bCs w:val="false"/>
+          <w:i w:val="false"/>
+          <w:iCs w:val="false"/>
+        </w:rPr>
+        <w:t xml:space="preserve">ig. 3: </w:t>
+      </w:r>
+      <w:r>
+        <w:rPr>
+          <w:rFonts w:ascii="Times New Roman" w:hAnsi="Times New Roman"/>
+          <w:b w:val="false"/>
+          <w:bCs w:val="false"/>
+          <w:i w:val="false"/>
+          <w:iCs w:val="false"/>
+        </w:rPr>
+        <w:t>Example 2 of Application of the VarMisuse Tas</w:t>
+      </w:r>
+      <w:r>
+        <w:rPr>
+          <w:rFonts w:ascii="Times New Roman" w:hAnsi="Times New Roman"/>
+          <w:b w:val="false"/>
+          <w:bCs w:val="false"/>
+          <w:i w:val="false"/>
+          <w:iCs w:val="false"/>
+        </w:rPr>
+        <w:t>k in C#…………………………</w:t>
+      </w:r>
+    </w:p>
+    <w:p>
+      <w:pPr>
+        <w:pStyle w:val="Normal"/>
+        <w:spacing w:lineRule="auto" w:line="480"/>
+        <w:jc w:val="left"/>
+        <w:rPr>
+          <w:rFonts w:ascii="Times New Roman" w:hAnsi="Times New Roman"/>
+          <w:b w:val="false"/>
+          <w:b w:val="false"/>
+          <w:bCs w:val="false"/>
+        </w:rPr>
+      </w:pPr>
+      <w:r>
+        <w:rPr>
+          <w:rFonts w:ascii="Times New Roman" w:hAnsi="Times New Roman"/>
+          <w:b w:val="false"/>
+          <w:bCs w:val="false"/>
+          <w:i w:val="false"/>
+          <w:iCs w:val="false"/>
+        </w:rPr>
+        <w:t>Fig</w:t>
+      </w:r>
+      <w:r>
+        <w:rPr>
+          <w:rFonts w:ascii="Times New Roman" w:hAnsi="Times New Roman"/>
+          <w:b w:val="false"/>
+          <w:bCs w:val="false"/>
+          <w:i w:val="false"/>
+          <w:iCs w:val="false"/>
+        </w:rPr>
+        <w:t>.</w:t>
+      </w:r>
+      <w:r>
+        <w:rPr>
+          <w:rFonts w:ascii="Times New Roman" w:hAnsi="Times New Roman"/>
+          <w:b w:val="false"/>
+          <w:bCs w:val="false"/>
+          <w:i w:val="false"/>
+          <w:iCs w:val="false"/>
+        </w:rPr>
+        <w:t xml:space="preserve"> 4: </w:t>
+      </w:r>
+      <w:r>
+        <w:rPr>
+          <w:rFonts w:ascii="Times New Roman" w:hAnsi="Times New Roman"/>
+          <w:b w:val="false"/>
+          <w:bCs w:val="false"/>
+          <w:i w:val="false"/>
+          <w:iCs w:val="false"/>
+        </w:rPr>
+        <w:t>An Example of a Graph……………………………………………………</w:t>
+      </w:r>
+    </w:p>
+    <w:p>
+      <w:pPr>
+        <w:pStyle w:val="Normal"/>
+        <w:spacing w:lineRule="auto" w:line="480"/>
+        <w:jc w:val="left"/>
+        <w:rPr>
+          <w:rFonts w:ascii="Times New Roman" w:hAnsi="Times New Roman"/>
+          <w:b w:val="false"/>
+          <w:b w:val="false"/>
+          <w:bCs w:val="false"/>
+        </w:rPr>
+      </w:pPr>
+      <w:r>
+        <w:rPr>
+          <w:rFonts w:ascii="Times New Roman" w:hAnsi="Times New Roman"/>
+          <w:b w:val="false"/>
+          <w:bCs w:val="false"/>
+          <w:i w:val="false"/>
+          <w:iCs w:val="false"/>
+        </w:rPr>
+        <w:t>Fig. 5: Simple Abstract Syntax Tree</w:t>
+      </w:r>
+      <w:r>
+        <w:rPr>
+          <w:rFonts w:ascii="Times New Roman" w:hAnsi="Times New Roman"/>
+          <w:b w:val="false"/>
+          <w:bCs w:val="false"/>
+          <w:i w:val="false"/>
+          <w:iCs w:val="false"/>
+        </w:rPr>
+        <w:t>……………………………………………………</w:t>
+      </w:r>
+    </w:p>
+    <w:p>
+      <w:pPr>
+        <w:pStyle w:val="Normal"/>
+        <w:spacing w:lineRule="auto" w:line="480"/>
+        <w:jc w:val="left"/>
+        <w:rPr>
+          <w:rFonts w:ascii="Times New Roman" w:hAnsi="Times New Roman"/>
+          <w:b w:val="false"/>
+          <w:b w:val="false"/>
+          <w:bCs w:val="false"/>
+        </w:rPr>
+      </w:pPr>
+      <w:r>
+        <w:rPr>
+          <w:rFonts w:ascii="Times New Roman" w:hAnsi="Times New Roman"/>
+          <w:b w:val="false"/>
+          <w:bCs w:val="false"/>
+          <w:i w:val="false"/>
+          <w:iCs w:val="false"/>
+        </w:rPr>
+        <w:t>Fig. 6: Modified Abstract Syntax Tree that Represent Programs</w:t>
+      </w:r>
+      <w:r>
+        <w:rPr>
+          <w:rFonts w:ascii="Times New Roman" w:hAnsi="Times New Roman"/>
+          <w:b w:val="false"/>
+          <w:bCs w:val="false"/>
+          <w:i w:val="false"/>
+          <w:iCs w:val="false"/>
+        </w:rPr>
+        <w:t>…………………………</w:t>
+      </w:r>
+    </w:p>
+    <w:p>
+      <w:pPr>
+        <w:pStyle w:val="Normal"/>
+        <w:spacing w:lineRule="auto" w:line="480"/>
+        <w:jc w:val="left"/>
+        <w:rPr>
+          <w:rFonts w:ascii="Times New Roman" w:hAnsi="Times New Roman"/>
+          <w:b w:val="false"/>
+          <w:b w:val="false"/>
+          <w:bCs w:val="false"/>
+        </w:rPr>
+      </w:pPr>
+      <w:r>
+        <w:rPr>
+          <w:rFonts w:ascii="Times New Roman" w:hAnsi="Times New Roman"/>
+          <w:b w:val="false"/>
+          <w:bCs w:val="false"/>
+          <w:i w:val="false"/>
+          <w:iCs w:val="false"/>
+        </w:rPr>
+        <w:t xml:space="preserve">Fig. 7: </w:t>
+      </w:r>
+      <w:r>
+        <w:rPr>
+          <w:rFonts w:ascii="Times New Roman" w:hAnsi="Times New Roman"/>
+          <w:b w:val="false"/>
+          <w:bCs w:val="false"/>
+          <w:i w:val="false"/>
+          <w:iCs w:val="false"/>
+        </w:rPr>
+        <w:t xml:space="preserve">Graph Structure and </w:t>
+      </w:r>
+      <w:r>
+        <w:rPr>
+          <w:rFonts w:ascii="Times New Roman" w:hAnsi="Times New Roman"/>
+          <w:b w:val="false"/>
+          <w:bCs w:val="false"/>
+          <w:i w:val="false"/>
+          <w:iCs w:val="false"/>
+        </w:rPr>
+        <w:t>Messages For Each Node</w:t>
+      </w:r>
+      <w:r>
+        <w:rPr>
+          <w:rFonts w:ascii="Times New Roman" w:hAnsi="Times New Roman"/>
+          <w:b w:val="false"/>
+          <w:bCs w:val="false"/>
+          <w:i w:val="false"/>
+          <w:iCs w:val="false"/>
+        </w:rPr>
+        <w:t>…………………………</w:t>
+      </w:r>
+    </w:p>
+    <w:p>
+      <w:pPr>
+        <w:pStyle w:val="Normal"/>
+        <w:spacing w:lineRule="auto" w:line="480"/>
+        <w:jc w:val="left"/>
+        <w:rPr>
+          <w:rFonts w:ascii="Times New Roman" w:hAnsi="Times New Roman"/>
+          <w:b w:val="false"/>
+          <w:b w:val="false"/>
+          <w:bCs w:val="false"/>
+        </w:rPr>
+      </w:pPr>
+      <w:r>
+        <w:rPr>
+          <w:rFonts w:ascii="Times New Roman" w:hAnsi="Times New Roman"/>
+          <w:b w:val="false"/>
+          <w:bCs w:val="false"/>
+          <w:i w:val="false"/>
+          <w:iCs w:val="false"/>
+        </w:rPr>
+        <w:t>Fig. 8:  Message Passing And Aggregation by Nodes via a Recurrent Unit</w:t>
+      </w:r>
+      <w:r>
+        <w:rPr>
+          <w:rFonts w:ascii="Times New Roman" w:hAnsi="Times New Roman"/>
+          <w:b w:val="false"/>
+          <w:bCs w:val="false"/>
+          <w:i w:val="false"/>
+          <w:iCs w:val="false"/>
+        </w:rPr>
+        <w:t>………………</w:t>
+      </w:r>
+    </w:p>
+    <w:p>
+      <w:pPr>
+        <w:pStyle w:val="Normal"/>
+        <w:spacing w:lineRule="auto" w:line="480"/>
+        <w:jc w:val="left"/>
+        <w:rPr>
+          <w:rFonts w:ascii="Times New Roman" w:hAnsi="Times New Roman"/>
+          <w:b w:val="false"/>
+          <w:b w:val="false"/>
+          <w:bCs w:val="false"/>
+        </w:rPr>
+      </w:pPr>
+      <w:r>
+        <w:rPr>
+          <w:rFonts w:ascii="Times New Roman" w:hAnsi="Times New Roman"/>
+          <w:b w:val="false"/>
+          <w:bCs w:val="false"/>
+          <w:i w:val="false"/>
+          <w:iCs w:val="false"/>
+        </w:rPr>
+        <w:t>Fig. 9: Unrolled Effect Of the Graph Where Nodes Become Positionally Aware</w:t>
+      </w:r>
+      <w:r>
+        <w:rPr>
+          <w:rFonts w:ascii="Times New Roman" w:hAnsi="Times New Roman"/>
+          <w:b w:val="false"/>
+          <w:bCs w:val="false"/>
+          <w:i w:val="false"/>
+          <w:iCs w:val="false"/>
+        </w:rPr>
+        <w:t>…………</w:t>
+      </w:r>
+      <w:r>
+        <w:rPr>
+          <w:rFonts w:ascii="Times New Roman" w:hAnsi="Times New Roman"/>
+          <w:b w:val="false"/>
+          <w:bCs w:val="false"/>
+          <w:i w:val="false"/>
+          <w:iCs w:val="false"/>
+        </w:rPr>
+        <w:t xml:space="preserve"> </w:t>
+      </w:r>
+    </w:p>
+    <w:p>
+      <w:pPr>
+        <w:pStyle w:val="Normal"/>
+        <w:spacing w:lineRule="auto" w:line="480"/>
+        <w:jc w:val="left"/>
+        <w:rPr>
+          <w:rFonts w:ascii="Times New Roman" w:hAnsi="Times New Roman"/>
+          <w:b w:val="false"/>
+          <w:b w:val="false"/>
+          <w:bCs w:val="false"/>
+        </w:rPr>
+      </w:pPr>
+      <w:r>
+        <w:rPr>
+          <w:rFonts w:ascii="Times New Roman" w:hAnsi="Times New Roman"/>
+          <w:b w:val="false"/>
+          <w:bCs w:val="false"/>
+          <w:i w:val="false"/>
+          <w:iCs w:val="false"/>
+        </w:rPr>
+        <w:t>Fig. 10: Formula for the GGNN State Update Per Node</w:t>
+      </w:r>
+      <w:r>
+        <w:rPr>
+          <w:rFonts w:ascii="Times New Roman" w:hAnsi="Times New Roman"/>
+          <w:b w:val="false"/>
+          <w:bCs w:val="false"/>
+          <w:i w:val="false"/>
+          <w:iCs w:val="false"/>
+        </w:rPr>
+        <w:t>…………………………</w:t>
+      </w:r>
+    </w:p>
+    <w:p>
+      <w:pPr>
+        <w:pStyle w:val="Normal"/>
+        <w:spacing w:lineRule="auto" w:line="480"/>
+        <w:jc w:val="left"/>
+        <w:rPr>
+          <w:rFonts w:ascii="Times New Roman" w:hAnsi="Times New Roman"/>
+          <w:b w:val="false"/>
+          <w:b w:val="false"/>
+          <w:bCs w:val="false"/>
+        </w:rPr>
+      </w:pPr>
+      <w:r>
+        <w:rPr>
+          <w:rFonts w:ascii="Times New Roman" w:hAnsi="Times New Roman"/>
+          <w:b w:val="false"/>
+          <w:bCs w:val="false"/>
+          <w:i w:val="false"/>
+          <w:iCs w:val="false"/>
+        </w:rPr>
+        <w:t>Fig. 11: Formula for the RGCN Node State Update Per Node</w:t>
+      </w:r>
+      <w:r>
+        <w:rPr>
+          <w:rFonts w:ascii="Times New Roman" w:hAnsi="Times New Roman"/>
+          <w:b w:val="false"/>
+          <w:bCs w:val="false"/>
+          <w:i w:val="false"/>
+          <w:iCs w:val="false"/>
+        </w:rPr>
+        <w:t>…………………………</w:t>
+      </w:r>
+    </w:p>
+    <w:p>
+      <w:pPr>
+        <w:pStyle w:val="Normal"/>
+        <w:spacing w:lineRule="auto" w:line="480"/>
+        <w:jc w:val="left"/>
+        <w:rPr>
+          <w:rFonts w:ascii="Times New Roman" w:hAnsi="Times New Roman"/>
+          <w:b w:val="false"/>
+          <w:b w:val="false"/>
+          <w:bCs w:val="false"/>
+        </w:rPr>
+      </w:pPr>
+      <w:r>
+        <w:rPr>
+          <w:rFonts w:ascii="Times New Roman" w:hAnsi="Times New Roman"/>
+          <w:b w:val="false"/>
+          <w:bCs w:val="false"/>
+          <w:i w:val="false"/>
+          <w:iCs w:val="false"/>
+          <w:sz w:val="24"/>
+          <w:szCs w:val="24"/>
+        </w:rPr>
+        <w:t>Fig. 12: Data Transformation Pipeline</w:t>
+      </w:r>
+      <w:r>
+        <w:rPr>
+          <w:rFonts w:ascii="Times New Roman" w:hAnsi="Times New Roman"/>
+          <w:b w:val="false"/>
+          <w:bCs w:val="false"/>
+          <w:i w:val="false"/>
+          <w:iCs w:val="false"/>
+          <w:sz w:val="24"/>
+          <w:szCs w:val="24"/>
+        </w:rPr>
+        <w:t>…………………………</w:t>
+      </w:r>
+    </w:p>
+    <w:p>
+      <w:pPr>
+        <w:pStyle w:val="Normal"/>
+        <w:spacing w:lineRule="auto" w:line="480"/>
+        <w:jc w:val="left"/>
+        <w:rPr>
+          <w:rFonts w:ascii="Times New Roman" w:hAnsi="Times New Roman"/>
+          <w:b w:val="false"/>
+          <w:b w:val="false"/>
+          <w:bCs w:val="false"/>
+        </w:rPr>
+      </w:pPr>
+      <w:r>
+        <w:rPr>
+          <w:rFonts w:ascii="Times New Roman" w:hAnsi="Times New Roman"/>
+          <w:b w:val="false"/>
+          <w:bCs w:val="false"/>
+          <w:i w:val="false"/>
+          <w:iCs w:val="false"/>
+          <w:sz w:val="24"/>
+          <w:szCs w:val="24"/>
+        </w:rPr>
+        <w:t>Fig 13: Example Representation of the Next Token Of the Directed Graph</w:t>
+      </w:r>
+      <w:r>
+        <w:rPr>
+          <w:rFonts w:ascii="Times New Roman" w:hAnsi="Times New Roman"/>
+          <w:b w:val="false"/>
+          <w:bCs w:val="false"/>
+          <w:i w:val="false"/>
+          <w:iCs w:val="false"/>
+          <w:sz w:val="24"/>
+          <w:szCs w:val="24"/>
+        </w:rPr>
+        <w:t>………………</w:t>
+      </w:r>
+    </w:p>
+    <w:p>
+      <w:pPr>
+        <w:pStyle w:val="Normal"/>
+        <w:spacing w:lineRule="auto" w:line="480"/>
+        <w:jc w:val="left"/>
+        <w:rPr>
+          <w:rFonts w:ascii="Times New Roman" w:hAnsi="Times New Roman"/>
+          <w:b w:val="false"/>
+          <w:b w:val="false"/>
+          <w:bCs w:val="false"/>
+        </w:rPr>
+      </w:pPr>
+      <w:r>
+        <w:rPr>
+          <w:rFonts w:ascii="Times New Roman" w:hAnsi="Times New Roman"/>
+          <w:b w:val="false"/>
+          <w:bCs w:val="false"/>
+          <w:i w:val="false"/>
+          <w:iCs w:val="false"/>
+          <w:sz w:val="24"/>
+          <w:szCs w:val="24"/>
+        </w:rPr>
+        <w:t xml:space="preserve">Fig. </w:t>
+      </w:r>
+      <w:r>
+        <w:rPr>
+          <w:rFonts w:ascii="Times New Roman" w:hAnsi="Times New Roman"/>
+          <w:b w:val="false"/>
+          <w:bCs w:val="false"/>
+          <w:i w:val="false"/>
+          <w:iCs w:val="false"/>
+          <w:sz w:val="24"/>
+          <w:szCs w:val="24"/>
+        </w:rPr>
+        <w:t>14</w:t>
+      </w:r>
+      <w:r>
+        <w:rPr>
+          <w:rFonts w:ascii="Times New Roman" w:hAnsi="Times New Roman"/>
+          <w:b w:val="false"/>
+          <w:bCs w:val="false"/>
+          <w:i w:val="false"/>
+          <w:iCs w:val="false"/>
+          <w:sz w:val="24"/>
+          <w:szCs w:val="24"/>
+        </w:rPr>
+        <w:t>: Listing of all the Directories From the Graph Data Set</w:t>
+      </w:r>
+      <w:r>
+        <w:rPr>
+          <w:rFonts w:ascii="Times New Roman" w:hAnsi="Times New Roman"/>
+          <w:b w:val="false"/>
+          <w:bCs w:val="false"/>
+          <w:i w:val="false"/>
+          <w:iCs w:val="false"/>
+          <w:sz w:val="24"/>
+          <w:szCs w:val="24"/>
+        </w:rPr>
+        <w:t>…………………………</w:t>
+      </w:r>
+    </w:p>
+    <w:p>
+      <w:pPr>
+        <w:pStyle w:val="Normal"/>
+        <w:spacing w:lineRule="auto" w:line="480"/>
+        <w:jc w:val="left"/>
+        <w:rPr>
+          <w:rFonts w:ascii="Times New Roman" w:hAnsi="Times New Roman"/>
+          <w:b w:val="false"/>
+          <w:b w:val="false"/>
+          <w:bCs w:val="false"/>
+        </w:rPr>
+      </w:pPr>
+      <w:r>
+        <w:rPr>
+          <w:rFonts w:ascii="Times New Roman" w:hAnsi="Times New Roman"/>
+          <w:b w:val="false"/>
+          <w:bCs w:val="false"/>
+          <w:i w:val="false"/>
+          <w:iCs w:val="false"/>
+          <w:sz w:val="24"/>
+          <w:szCs w:val="24"/>
+        </w:rPr>
+        <w:t xml:space="preserve">Fig. </w:t>
+      </w:r>
+      <w:r>
+        <w:rPr>
+          <w:rFonts w:ascii="Times New Roman" w:hAnsi="Times New Roman"/>
+          <w:b w:val="false"/>
+          <w:bCs w:val="false"/>
+          <w:i w:val="false"/>
+          <w:iCs w:val="false"/>
+          <w:sz w:val="24"/>
+          <w:szCs w:val="24"/>
+        </w:rPr>
+        <w:t>15</w:t>
+      </w:r>
+      <w:r>
+        <w:rPr>
+          <w:rFonts w:ascii="Times New Roman" w:hAnsi="Times New Roman"/>
+          <w:b w:val="false"/>
+          <w:bCs w:val="false"/>
+          <w:i w:val="false"/>
+          <w:iCs w:val="false"/>
+          <w:sz w:val="24"/>
+          <w:szCs w:val="24"/>
+        </w:rPr>
+        <w:t>: Typical Directory Structure of Data From A Repository</w:t>
+      </w:r>
+      <w:r>
+        <w:rPr>
+          <w:rFonts w:ascii="Times New Roman" w:hAnsi="Times New Roman"/>
+          <w:b w:val="false"/>
+          <w:bCs w:val="false"/>
+          <w:i w:val="false"/>
+          <w:iCs w:val="false"/>
+          <w:sz w:val="24"/>
+          <w:szCs w:val="24"/>
+        </w:rPr>
+        <w:t>…………………………</w:t>
+      </w:r>
+    </w:p>
+    <w:p>
+      <w:pPr>
+        <w:pStyle w:val="Normal"/>
+        <w:spacing w:lineRule="auto" w:line="480"/>
+        <w:jc w:val="left"/>
+        <w:rPr>
+          <w:rFonts w:ascii="Times New Roman" w:hAnsi="Times New Roman"/>
+          <w:b w:val="false"/>
+          <w:b w:val="false"/>
+          <w:bCs w:val="false"/>
+        </w:rPr>
+      </w:pPr>
+      <w:r>
+        <w:rPr>
+          <w:rFonts w:ascii="Times New Roman" w:hAnsi="Times New Roman"/>
+          <w:b w:val="false"/>
+          <w:bCs w:val="false"/>
+          <w:i w:val="false"/>
+          <w:iCs w:val="false"/>
+          <w:sz w:val="24"/>
+          <w:szCs w:val="24"/>
+        </w:rPr>
+        <w:t xml:space="preserve">Fig </w:t>
+      </w:r>
+      <w:r>
+        <w:rPr>
+          <w:rFonts w:ascii="Times New Roman" w:hAnsi="Times New Roman"/>
+          <w:b w:val="false"/>
+          <w:bCs w:val="false"/>
+          <w:i w:val="false"/>
+          <w:iCs w:val="false"/>
+          <w:sz w:val="24"/>
+          <w:szCs w:val="24"/>
+        </w:rPr>
+        <w:t>16</w:t>
+      </w:r>
+      <w:r>
+        <w:rPr>
+          <w:rFonts w:ascii="Times New Roman" w:hAnsi="Times New Roman"/>
+          <w:b w:val="false"/>
+          <w:bCs w:val="false"/>
+          <w:i w:val="false"/>
+          <w:iCs w:val="false"/>
+          <w:sz w:val="24"/>
+          <w:szCs w:val="24"/>
+        </w:rPr>
+        <w:t>: Example of a Record of the RepositoryInfo</w:t>
+      </w:r>
+      <w:r>
+        <w:rPr>
+          <w:rFonts w:ascii="Times New Roman" w:hAnsi="Times New Roman"/>
+          <w:b w:val="false"/>
+          <w:bCs w:val="false"/>
+          <w:i w:val="false"/>
+          <w:iCs w:val="false"/>
+          <w:sz w:val="24"/>
+          <w:szCs w:val="24"/>
+        </w:rPr>
+        <w:t>…………………………</w:t>
+      </w:r>
+    </w:p>
+    <w:p>
+      <w:pPr>
+        <w:pStyle w:val="Normal"/>
+        <w:spacing w:lineRule="auto" w:line="480"/>
+        <w:jc w:val="left"/>
+        <w:rPr>
+          <w:rFonts w:ascii="Times New Roman" w:hAnsi="Times New Roman"/>
+          <w:b w:val="false"/>
+          <w:b w:val="false"/>
+          <w:bCs w:val="false"/>
+        </w:rPr>
+      </w:pPr>
+      <w:r>
+        <w:rPr>
+          <w:rFonts w:ascii="Times New Roman" w:hAnsi="Times New Roman"/>
+          <w:b w:val="false"/>
+          <w:bCs w:val="false"/>
+          <w:i w:val="false"/>
+          <w:iCs w:val="false"/>
+          <w:sz w:val="24"/>
+          <w:szCs w:val="24"/>
+        </w:rPr>
+        <w:t xml:space="preserve">Fig </w:t>
+      </w:r>
+      <w:r>
+        <w:rPr>
+          <w:rFonts w:ascii="Times New Roman" w:hAnsi="Times New Roman"/>
+          <w:b w:val="false"/>
+          <w:bCs w:val="false"/>
+          <w:i w:val="false"/>
+          <w:iCs w:val="false"/>
+          <w:sz w:val="24"/>
+          <w:szCs w:val="24"/>
+        </w:rPr>
+        <w:t>17</w:t>
+      </w:r>
+      <w:r>
+        <w:rPr>
+          <w:rFonts w:ascii="Times New Roman" w:hAnsi="Times New Roman"/>
+          <w:b w:val="false"/>
+          <w:bCs w:val="false"/>
+          <w:i w:val="false"/>
+          <w:iCs w:val="false"/>
+          <w:sz w:val="24"/>
+          <w:szCs w:val="24"/>
+        </w:rPr>
+        <w:t>: All Repositories Considered</w:t>
+      </w:r>
+      <w:r>
+        <w:rPr>
+          <w:rFonts w:ascii="Times New Roman" w:hAnsi="Times New Roman"/>
+          <w:b w:val="false"/>
+          <w:bCs w:val="false"/>
+          <w:i w:val="false"/>
+          <w:iCs w:val="false"/>
+          <w:sz w:val="24"/>
+          <w:szCs w:val="24"/>
+        </w:rPr>
+        <w:t>…………………………</w:t>
+      </w:r>
+    </w:p>
+    <w:p>
+      <w:pPr>
+        <w:pStyle w:val="Normal"/>
+        <w:spacing w:lineRule="auto" w:line="480"/>
+        <w:jc w:val="left"/>
+        <w:rPr>
+          <w:rFonts w:ascii="Times New Roman" w:hAnsi="Times New Roman"/>
+          <w:b w:val="false"/>
+          <w:b w:val="false"/>
+          <w:bCs w:val="false"/>
+        </w:rPr>
+      </w:pPr>
+      <w:r>
+        <w:rPr>
+          <w:rFonts w:ascii="Times New Roman" w:hAnsi="Times New Roman"/>
+          <w:b w:val="false"/>
+          <w:bCs w:val="false"/>
+          <w:i w:val="false"/>
+          <w:iCs w:val="false"/>
+          <w:sz w:val="24"/>
+          <w:szCs w:val="24"/>
+        </w:rPr>
+        <w:t xml:space="preserve">Fig. </w:t>
+      </w:r>
+      <w:r>
+        <w:rPr>
+          <w:rFonts w:ascii="Times New Roman" w:hAnsi="Times New Roman"/>
+          <w:b w:val="false"/>
+          <w:bCs w:val="false"/>
+          <w:i w:val="false"/>
+          <w:iCs w:val="false"/>
+          <w:sz w:val="24"/>
+          <w:szCs w:val="24"/>
+        </w:rPr>
+        <w:t>18</w:t>
+      </w:r>
+      <w:r>
+        <w:rPr>
+          <w:rFonts w:ascii="Times New Roman" w:hAnsi="Times New Roman"/>
+          <w:b w:val="false"/>
+          <w:bCs w:val="false"/>
+          <w:i w:val="false"/>
+          <w:iCs w:val="false"/>
+          <w:sz w:val="24"/>
+          <w:szCs w:val="24"/>
+        </w:rPr>
+        <w:t>: CommonMark.NET Details</w:t>
+      </w:r>
+      <w:r>
+        <w:rPr>
+          <w:rFonts w:ascii="Times New Roman" w:hAnsi="Times New Roman"/>
+          <w:b w:val="false"/>
+          <w:bCs w:val="false"/>
+          <w:i w:val="false"/>
+          <w:iCs w:val="false"/>
+          <w:sz w:val="24"/>
+          <w:szCs w:val="24"/>
+        </w:rPr>
+        <w:t>…………………………</w:t>
+      </w:r>
+    </w:p>
+    <w:p>
+      <w:pPr>
+        <w:pStyle w:val="Normal"/>
+        <w:spacing w:lineRule="auto" w:line="480"/>
+        <w:jc w:val="left"/>
+        <w:rPr>
+          <w:rFonts w:ascii="Times New Roman" w:hAnsi="Times New Roman"/>
+          <w:b w:val="false"/>
+          <w:b w:val="false"/>
+          <w:bCs w:val="false"/>
+        </w:rPr>
+      </w:pPr>
+      <w:r>
+        <w:rPr>
+          <w:rFonts w:ascii="Times New Roman" w:hAnsi="Times New Roman"/>
+          <w:b w:val="false"/>
+          <w:bCs w:val="false"/>
+          <w:i w:val="false"/>
+          <w:iCs w:val="false"/>
+        </w:rPr>
+        <w:t xml:space="preserve">Fig. </w:t>
+      </w:r>
+      <w:r>
+        <w:rPr>
+          <w:rFonts w:ascii="Times New Roman" w:hAnsi="Times New Roman"/>
+          <w:b w:val="false"/>
+          <w:bCs w:val="false"/>
+          <w:i w:val="false"/>
+          <w:iCs w:val="false"/>
+        </w:rPr>
+        <w:t>19</w:t>
+      </w:r>
+      <w:r>
+        <w:rPr>
+          <w:rFonts w:ascii="Times New Roman" w:hAnsi="Times New Roman"/>
+          <w:b w:val="false"/>
+          <w:bCs w:val="false"/>
+          <w:i w:val="false"/>
+          <w:iCs w:val="false"/>
+        </w:rPr>
+        <w:t>: Dapper Details</w:t>
+      </w:r>
+      <w:r>
+        <w:rPr>
+          <w:rFonts w:ascii="Times New Roman" w:hAnsi="Times New Roman"/>
+          <w:b w:val="false"/>
+          <w:bCs w:val="false"/>
+          <w:i w:val="false"/>
+          <w:iCs w:val="false"/>
+        </w:rPr>
+        <w:t>…………………………</w:t>
+      </w:r>
+    </w:p>
+    <w:p>
+      <w:pPr>
+        <w:pStyle w:val="Normal"/>
+        <w:spacing w:lineRule="auto" w:line="480"/>
+        <w:jc w:val="left"/>
+        <w:rPr>
+          <w:rFonts w:ascii="Times New Roman" w:hAnsi="Times New Roman"/>
+          <w:b w:val="false"/>
+          <w:b w:val="false"/>
+          <w:bCs w:val="false"/>
+        </w:rPr>
+      </w:pPr>
+      <w:r>
+        <w:rPr>
+          <w:rFonts w:ascii="Times New Roman" w:hAnsi="Times New Roman"/>
+          <w:b w:val="false"/>
+          <w:bCs w:val="false"/>
+          <w:i w:val="false"/>
+          <w:iCs w:val="false"/>
+          <w:u w:val="none"/>
+        </w:rPr>
+        <w:t xml:space="preserve">Fig. </w:t>
+      </w:r>
+      <w:r>
+        <w:rPr>
+          <w:rFonts w:ascii="Times New Roman" w:hAnsi="Times New Roman"/>
+          <w:b w:val="false"/>
+          <w:bCs w:val="false"/>
+          <w:i w:val="false"/>
+          <w:iCs w:val="false"/>
+          <w:u w:val="none"/>
+        </w:rPr>
+        <w:t>20</w:t>
+      </w:r>
+      <w:r>
+        <w:rPr>
+          <w:rFonts w:ascii="Times New Roman" w:hAnsi="Times New Roman"/>
+          <w:b w:val="false"/>
+          <w:bCs w:val="false"/>
+          <w:i w:val="false"/>
+          <w:iCs w:val="false"/>
+          <w:u w:val="none"/>
+        </w:rPr>
+        <w:t xml:space="preserve">: </w:t>
+      </w:r>
+      <w:r>
+        <w:rPr>
+          <w:rFonts w:ascii="Times New Roman" w:hAnsi="Times New Roman"/>
+          <w:b w:val="false"/>
+          <w:bCs w:val="false"/>
+          <w:i w:val="false"/>
+          <w:iCs w:val="false"/>
+          <w:u w:val="none"/>
+        </w:rPr>
+        <w:t xml:space="preserve">List of </w:t>
+      </w:r>
+      <w:r>
+        <w:rPr>
+          <w:rFonts w:ascii="Times New Roman" w:hAnsi="Times New Roman"/>
+          <w:b w:val="false"/>
+          <w:bCs w:val="false"/>
+          <w:i w:val="false"/>
+          <w:iCs w:val="false"/>
+          <w:u w:val="none"/>
+        </w:rPr>
+        <w:t>Models</w:t>
+      </w:r>
+      <w:r>
+        <w:rPr>
+          <w:rFonts w:ascii="Times New Roman" w:hAnsi="Times New Roman"/>
+          <w:b w:val="false"/>
+          <w:bCs w:val="false"/>
+          <w:i w:val="false"/>
+          <w:iCs w:val="false"/>
+          <w:u w:val="none"/>
+        </w:rPr>
+        <w:t>…………………………</w:t>
+      </w:r>
+    </w:p>
+    <w:p>
+      <w:pPr>
+        <w:pStyle w:val="Normal"/>
+        <w:spacing w:lineRule="auto" w:line="480"/>
+        <w:jc w:val="left"/>
+        <w:rPr>
+          <w:rFonts w:ascii="Times New Roman" w:hAnsi="Times New Roman"/>
+          <w:b w:val="false"/>
+          <w:b w:val="false"/>
+          <w:bCs w:val="false"/>
+        </w:rPr>
+      </w:pPr>
+      <w:r>
+        <w:rPr>
+          <w:rFonts w:ascii="Times New Roman" w:hAnsi="Times New Roman"/>
+          <w:b w:val="false"/>
+          <w:bCs w:val="false"/>
+          <w:i w:val="false"/>
+          <w:iCs w:val="false"/>
+        </w:rPr>
+        <w:t xml:space="preserve">Fig. 21: </w:t>
+      </w:r>
+      <w:r>
+        <w:rPr>
+          <w:rFonts w:ascii="Times New Roman" w:hAnsi="Times New Roman"/>
+          <w:b w:val="false"/>
+          <w:bCs w:val="false"/>
+          <w:i w:val="false"/>
+          <w:iCs w:val="false"/>
+          <w:u w:val="none"/>
+        </w:rPr>
+        <w:t xml:space="preserve">List of </w:t>
+      </w:r>
+      <w:r>
+        <w:rPr>
+          <w:rFonts w:ascii="Times New Roman" w:hAnsi="Times New Roman"/>
+          <w:b w:val="false"/>
+          <w:bCs w:val="false"/>
+          <w:i w:val="false"/>
+          <w:iCs w:val="false"/>
+          <w:u w:val="none"/>
+        </w:rPr>
+        <w:t>Tasks And Hyperparameters</w:t>
+      </w:r>
+      <w:r>
+        <w:rPr>
+          <w:rFonts w:ascii="Times New Roman" w:hAnsi="Times New Roman"/>
+          <w:b w:val="false"/>
+          <w:bCs w:val="false"/>
+          <w:i w:val="false"/>
+          <w:iCs w:val="false"/>
+          <w:u w:val="none"/>
+        </w:rPr>
+        <w:t>…………………………</w:t>
+      </w:r>
+    </w:p>
+    <w:p>
+      <w:pPr>
+        <w:pStyle w:val="Normal"/>
+        <w:spacing w:lineRule="auto" w:line="480"/>
+        <w:jc w:val="left"/>
+        <w:rPr>
+          <w:rFonts w:ascii="Times New Roman" w:hAnsi="Times New Roman"/>
+          <w:b w:val="false"/>
+          <w:b w:val="false"/>
+          <w:bCs w:val="false"/>
+        </w:rPr>
+      </w:pPr>
+      <w:r>
+        <w:rPr>
+          <w:rFonts w:ascii="Times New Roman" w:hAnsi="Times New Roman"/>
+          <w:b w:val="false"/>
+          <w:bCs w:val="false"/>
+          <w:i w:val="false"/>
+          <w:iCs w:val="false"/>
+          <w:u w:val="none"/>
+        </w:rPr>
+        <w:t>Fig. 22: List of Scripts</w:t>
+      </w:r>
+      <w:r>
+        <w:rPr>
+          <w:rFonts w:ascii="Times New Roman" w:hAnsi="Times New Roman"/>
+          <w:b w:val="false"/>
+          <w:bCs w:val="false"/>
+          <w:i w:val="false"/>
+          <w:iCs w:val="false"/>
+          <w:u w:val="none"/>
+        </w:rPr>
+        <w:t>…………………………</w:t>
+      </w:r>
+    </w:p>
+    <w:p>
+      <w:pPr>
+        <w:pStyle w:val="Normal"/>
+        <w:spacing w:lineRule="auto" w:line="480"/>
+        <w:jc w:val="left"/>
+        <w:rPr>
+          <w:rFonts w:ascii="Times New Roman" w:hAnsi="Times New Roman"/>
+          <w:b w:val="false"/>
+          <w:b w:val="false"/>
+          <w:bCs w:val="false"/>
+        </w:rPr>
+      </w:pPr>
+      <w:r>
+        <w:rPr>
+          <w:rFonts w:ascii="Times New Roman" w:hAnsi="Times New Roman"/>
+          <w:b w:val="false"/>
+          <w:bCs w:val="false"/>
+          <w:i w:val="false"/>
+          <w:iCs w:val="false"/>
+          <w:u w:val="none"/>
+        </w:rPr>
+        <w:t xml:space="preserve">Fig. </w:t>
+      </w:r>
+      <w:r>
+        <w:rPr>
+          <w:rFonts w:ascii="Times New Roman" w:hAnsi="Times New Roman"/>
+          <w:b w:val="false"/>
+          <w:bCs w:val="false"/>
+          <w:i w:val="false"/>
+          <w:iCs w:val="false"/>
+          <w:u w:val="none"/>
+        </w:rPr>
+        <w:t>2</w:t>
+      </w:r>
+      <w:r>
+        <w:rPr>
+          <w:rFonts w:ascii="Times New Roman" w:hAnsi="Times New Roman"/>
+          <w:b w:val="false"/>
+          <w:bCs w:val="false"/>
+          <w:i w:val="false"/>
+          <w:iCs w:val="false"/>
+          <w:u w:val="none"/>
+        </w:rPr>
+        <w:t>3</w:t>
+      </w:r>
+      <w:r>
+        <w:rPr>
+          <w:rFonts w:ascii="Times New Roman" w:hAnsi="Times New Roman"/>
+          <w:b w:val="false"/>
+          <w:bCs w:val="false"/>
+          <w:i w:val="false"/>
+          <w:iCs w:val="false"/>
+          <w:u w:val="none"/>
+        </w:rPr>
+        <w:t>: Mockup of the Pipeline</w:t>
+      </w:r>
+      <w:r>
+        <w:rPr>
+          <w:rFonts w:ascii="Times New Roman" w:hAnsi="Times New Roman"/>
+          <w:b w:val="false"/>
+          <w:bCs w:val="false"/>
+          <w:i w:val="false"/>
+          <w:iCs w:val="false"/>
+          <w:u w:val="none"/>
+        </w:rPr>
+        <w:t>…………………………</w:t>
+      </w:r>
+    </w:p>
+    <w:p>
+      <w:pPr>
+        <w:pStyle w:val="Normal"/>
+        <w:spacing w:lineRule="auto" w:line="480"/>
+        <w:jc w:val="left"/>
+        <w:rPr>
+          <w:rFonts w:ascii="Times New Roman" w:hAnsi="Times New Roman"/>
+          <w:b w:val="false"/>
+          <w:b w:val="false"/>
+          <w:bCs w:val="false"/>
+        </w:rPr>
+      </w:pPr>
+      <w:r>
+        <w:rPr>
+          <w:rFonts w:ascii="Times New Roman" w:hAnsi="Times New Roman"/>
+          <w:b w:val="false"/>
+          <w:bCs w:val="false"/>
+          <w:i w:val="false"/>
+          <w:iCs w:val="false"/>
+          <w:u w:val="none"/>
+        </w:rPr>
+        <w:t>F</w:t>
+      </w:r>
+      <w:r>
+        <w:rPr>
+          <w:rFonts w:ascii="Times New Roman" w:hAnsi="Times New Roman"/>
+          <w:b w:val="false"/>
+          <w:bCs w:val="false"/>
+          <w:i w:val="false"/>
+          <w:iCs w:val="false"/>
+          <w:u w:val="none"/>
+        </w:rPr>
+        <w:t>ig. 2</w:t>
+      </w:r>
+      <w:r>
+        <w:rPr>
+          <w:rFonts w:ascii="Times New Roman" w:hAnsi="Times New Roman"/>
+          <w:b w:val="false"/>
+          <w:bCs w:val="false"/>
+          <w:i w:val="false"/>
+          <w:iCs w:val="false"/>
+          <w:u w:val="none"/>
+        </w:rPr>
+        <w:t>4</w:t>
+      </w:r>
+      <w:r>
+        <w:rPr>
+          <w:rFonts w:ascii="Times New Roman" w:hAnsi="Times New Roman"/>
+          <w:b w:val="false"/>
+          <w:bCs w:val="false"/>
+          <w:i w:val="false"/>
+          <w:iCs w:val="false"/>
+          <w:u w:val="none"/>
+        </w:rPr>
+        <w:t xml:space="preserve">: </w:t>
+      </w:r>
+      <w:r>
+        <w:rPr>
+          <w:rFonts w:ascii="Times New Roman" w:hAnsi="Times New Roman"/>
+          <w:b w:val="false"/>
+          <w:bCs w:val="false"/>
+          <w:i w:val="false"/>
+          <w:iCs w:val="false"/>
+          <w:u w:val="none"/>
+        </w:rPr>
+        <w:t>Data Needed For Each of the Experiments</w:t>
+      </w:r>
+      <w:r>
+        <w:rPr>
+          <w:rFonts w:ascii="Times New Roman" w:hAnsi="Times New Roman"/>
+          <w:b w:val="false"/>
+          <w:bCs w:val="false"/>
+          <w:i w:val="false"/>
+          <w:iCs w:val="false"/>
+          <w:u w:val="none"/>
+        </w:rPr>
+        <w:t>…………………………</w:t>
+      </w:r>
+    </w:p>
+    <w:p>
+      <w:pPr>
+        <w:pStyle w:val="Normal"/>
+        <w:spacing w:lineRule="auto" w:line="480"/>
+        <w:jc w:val="left"/>
+        <w:rPr>
+          <w:rFonts w:ascii="Times New Roman" w:hAnsi="Times New Roman"/>
+          <w:b w:val="false"/>
+          <w:b w:val="false"/>
+          <w:bCs w:val="false"/>
+        </w:rPr>
+      </w:pPr>
+      <w:r>
+        <w:rPr>
+          <w:rFonts w:ascii="Times New Roman" w:hAnsi="Times New Roman"/>
+          <w:b w:val="false"/>
+          <w:bCs w:val="false"/>
+          <w:i w:val="false"/>
+          <w:iCs w:val="false"/>
+          <w:u w:val="none"/>
+        </w:rPr>
+        <w:t>F</w:t>
+      </w:r>
+      <w:r>
+        <w:rPr>
+          <w:rFonts w:ascii="Times New Roman" w:hAnsi="Times New Roman"/>
+          <w:b w:val="false"/>
+          <w:bCs w:val="false"/>
+          <w:i w:val="false"/>
+          <w:iCs w:val="false"/>
+          <w:u w:val="none"/>
+        </w:rPr>
+        <w:t xml:space="preserve">ig. 25: </w:t>
+      </w:r>
+      <w:r>
+        <w:rPr>
+          <w:rFonts w:ascii="Times New Roman" w:hAnsi="Times New Roman"/>
+          <w:b w:val="false"/>
+          <w:bCs w:val="false"/>
+          <w:i w:val="false"/>
+          <w:iCs w:val="false"/>
+          <w:u w:val="none"/>
+        </w:rPr>
+        <w:t xml:space="preserve">Training Command </w:t>
+      </w:r>
+      <w:r>
+        <w:rPr>
+          <w:rFonts w:ascii="Times New Roman" w:hAnsi="Times New Roman"/>
+          <w:b w:val="false"/>
+          <w:bCs w:val="false"/>
+          <w:i w:val="false"/>
+          <w:iCs w:val="false"/>
+          <w:u w:val="none"/>
+        </w:rPr>
+        <w:t xml:space="preserve">Line </w:t>
+      </w:r>
+      <w:r>
+        <w:rPr>
+          <w:rFonts w:ascii="Times New Roman" w:hAnsi="Times New Roman"/>
+          <w:b w:val="false"/>
+          <w:bCs w:val="false"/>
+          <w:i w:val="false"/>
+          <w:iCs w:val="false"/>
+          <w:u w:val="none"/>
+        </w:rPr>
+        <w:t>Args</w:t>
+      </w:r>
+      <w:r>
+        <w:rPr>
+          <w:rFonts w:ascii="Times New Roman" w:hAnsi="Times New Roman"/>
+          <w:b w:val="false"/>
+          <w:bCs w:val="false"/>
+          <w:i w:val="false"/>
+          <w:iCs w:val="false"/>
+          <w:u w:val="none"/>
+        </w:rPr>
+        <w:t>…………………………</w:t>
+      </w:r>
+    </w:p>
+    <w:p>
+      <w:pPr>
+        <w:pStyle w:val="Normal"/>
+        <w:spacing w:lineRule="auto" w:line="480"/>
+        <w:jc w:val="left"/>
+        <w:rPr>
+          <w:rFonts w:ascii="Times New Roman" w:hAnsi="Times New Roman"/>
+          <w:b w:val="false"/>
+          <w:b w:val="false"/>
+          <w:bCs w:val="false"/>
+        </w:rPr>
+      </w:pPr>
+      <w:r>
+        <w:rPr>
+          <w:rFonts w:ascii="Times New Roman" w:hAnsi="Times New Roman"/>
+          <w:b w:val="false"/>
+          <w:bCs w:val="false"/>
+          <w:i w:val="false"/>
+          <w:iCs w:val="false"/>
+          <w:u w:val="none"/>
+        </w:rPr>
+        <w:t>F</w:t>
+      </w:r>
+      <w:r>
+        <w:rPr>
+          <w:rFonts w:ascii="Times New Roman" w:hAnsi="Times New Roman"/>
+          <w:b w:val="false"/>
+          <w:bCs w:val="false"/>
+          <w:i w:val="false"/>
+          <w:iCs w:val="false"/>
+          <w:u w:val="none"/>
+        </w:rPr>
+        <w:t xml:space="preserve">ig. 26: </w:t>
+      </w:r>
+      <w:r>
+        <w:rPr>
+          <w:rFonts w:ascii="Times New Roman" w:hAnsi="Times New Roman"/>
+          <w:b w:val="false"/>
+          <w:bCs w:val="false"/>
+          <w:i w:val="false"/>
+          <w:iCs w:val="false"/>
+          <w:u w:val="none"/>
+        </w:rPr>
+        <w:t>Command Line Output For Training</w:t>
+      </w:r>
+      <w:r>
+        <w:rPr>
+          <w:rFonts w:ascii="Times New Roman" w:hAnsi="Times New Roman"/>
+          <w:b w:val="false"/>
+          <w:bCs w:val="false"/>
+          <w:i w:val="false"/>
+          <w:iCs w:val="false"/>
+          <w:u w:val="none"/>
+        </w:rPr>
+        <w:t>…………………………</w:t>
+      </w:r>
+    </w:p>
+    <w:p>
+      <w:pPr>
+        <w:pStyle w:val="Normal"/>
+        <w:spacing w:lineRule="auto" w:line="480"/>
+        <w:jc w:val="left"/>
+        <w:rPr>
+          <w:rFonts w:ascii="Times New Roman" w:hAnsi="Times New Roman"/>
+          <w:b w:val="false"/>
+          <w:b w:val="false"/>
+          <w:bCs w:val="false"/>
+        </w:rPr>
+      </w:pPr>
+      <w:r>
+        <w:rPr>
+          <w:rFonts w:ascii="Times New Roman" w:hAnsi="Times New Roman"/>
+          <w:b w:val="false"/>
+          <w:bCs w:val="false"/>
+          <w:i w:val="false"/>
+          <w:iCs w:val="false"/>
+          <w:u w:val="none"/>
+        </w:rPr>
+        <w:t xml:space="preserve">Fig. </w:t>
+      </w:r>
+      <w:r>
+        <w:rPr>
+          <w:rFonts w:ascii="Times New Roman" w:hAnsi="Times New Roman"/>
+          <w:b w:val="false"/>
+          <w:bCs w:val="false"/>
+          <w:i w:val="false"/>
+          <w:iCs w:val="false"/>
+          <w:u w:val="none"/>
+        </w:rPr>
+        <w:t>27</w:t>
+      </w:r>
+      <w:r>
+        <w:rPr>
+          <w:rFonts w:ascii="Times New Roman" w:hAnsi="Times New Roman"/>
+          <w:b w:val="false"/>
+          <w:bCs w:val="false"/>
+          <w:i w:val="false"/>
+          <w:iCs w:val="false"/>
+          <w:u w:val="none"/>
+        </w:rPr>
+        <w:t xml:space="preserve">: Testing Command </w:t>
+      </w:r>
+      <w:r>
+        <w:rPr>
+          <w:rFonts w:ascii="Times New Roman" w:hAnsi="Times New Roman"/>
+          <w:b w:val="false"/>
+          <w:bCs w:val="false"/>
+          <w:i w:val="false"/>
+          <w:iCs w:val="false"/>
+          <w:u w:val="none"/>
+        </w:rPr>
+        <w:t>Line Arguments…………………………</w:t>
+      </w:r>
+    </w:p>
+    <w:p>
+      <w:pPr>
+        <w:pStyle w:val="Normal"/>
+        <w:spacing w:lineRule="auto" w:line="480"/>
+        <w:jc w:val="left"/>
+        <w:rPr>
+          <w:rFonts w:ascii="Times New Roman" w:hAnsi="Times New Roman"/>
+          <w:b w:val="false"/>
+          <w:b w:val="false"/>
+          <w:bCs w:val="false"/>
+        </w:rPr>
+      </w:pPr>
+      <w:r>
+        <w:rPr>
+          <w:rFonts w:ascii="Times New Roman" w:hAnsi="Times New Roman"/>
+          <w:b w:val="false"/>
+          <w:bCs w:val="false"/>
+          <w:i w:val="false"/>
+          <w:iCs w:val="false"/>
+          <w:u w:val="none"/>
+        </w:rPr>
+        <w:t>Fig. 28: Testing Terminal Output…………………………</w:t>
+      </w:r>
+    </w:p>
+    <w:p>
+      <w:pPr>
+        <w:pStyle w:val="Normal"/>
+        <w:spacing w:lineRule="auto" w:line="480"/>
+        <w:jc w:val="left"/>
+        <w:rPr>
+          <w:rFonts w:ascii="Times New Roman" w:hAnsi="Times New Roman"/>
+          <w:b w:val="false"/>
+          <w:b w:val="false"/>
+          <w:bCs w:val="false"/>
+        </w:rPr>
+      </w:pPr>
+      <w:r>
+        <w:rPr>
+          <w:rFonts w:ascii="Times New Roman" w:hAnsi="Times New Roman"/>
+          <w:b w:val="false"/>
+          <w:bCs w:val="false"/>
+          <w:i w:val="false"/>
+          <w:iCs w:val="false"/>
+          <w:sz w:val="24"/>
+          <w:szCs w:val="24"/>
+          <w:u w:val="none"/>
+        </w:rPr>
+        <w:t xml:space="preserve">Fig. </w:t>
+      </w:r>
+      <w:r>
+        <w:rPr>
+          <w:rFonts w:ascii="Times New Roman" w:hAnsi="Times New Roman"/>
+          <w:b w:val="false"/>
+          <w:bCs w:val="false"/>
+          <w:i w:val="false"/>
+          <w:iCs w:val="false"/>
+          <w:sz w:val="24"/>
+          <w:szCs w:val="24"/>
+          <w:u w:val="none"/>
+        </w:rPr>
+        <w:t>29</w:t>
+      </w:r>
+      <w:r>
+        <w:rPr>
+          <w:rFonts w:ascii="Times New Roman" w:hAnsi="Times New Roman"/>
+          <w:b w:val="false"/>
+          <w:bCs w:val="false"/>
+          <w:i w:val="false"/>
+          <w:iCs w:val="false"/>
+          <w:sz w:val="24"/>
+          <w:szCs w:val="24"/>
+          <w:u w:val="none"/>
+        </w:rPr>
+        <w:t>: Final Results</w:t>
+      </w:r>
+      <w:r>
+        <w:rPr>
+          <w:rFonts w:ascii="Times New Roman" w:hAnsi="Times New Roman"/>
+          <w:b w:val="false"/>
+          <w:bCs w:val="false"/>
+          <w:i w:val="false"/>
+          <w:iCs w:val="false"/>
+          <w:sz w:val="24"/>
+          <w:szCs w:val="24"/>
+          <w:u w:val="none"/>
+        </w:rPr>
+        <w:t>…………………………</w:t>
+      </w:r>
+    </w:p>
+    <w:p>
+      <w:pPr>
+        <w:pStyle w:val="Normal"/>
+        <w:spacing w:lineRule="auto" w:line="480"/>
+        <w:jc w:val="left"/>
+        <w:rPr>
+          <w:i w:val="false"/>
+          <w:i w:val="false"/>
+          <w:iCs w:val="false"/>
+          <w:sz w:val="24"/>
+          <w:szCs w:val="24"/>
+          <w:u w:val="none"/>
+        </w:rPr>
+      </w:pPr>
+      <w:r>
+        <w:rPr>
+          <w:rFonts w:ascii="Times New Roman" w:hAnsi="Times New Roman"/>
+          <w:b w:val="false"/>
+          <w:bCs w:val="false"/>
+        </w:rPr>
+      </w:r>
+    </w:p>
+    <w:p>
+      <w:pPr>
+        <w:pStyle w:val="Normal"/>
+        <w:spacing w:lineRule="auto" w:line="480"/>
         <w:jc w:val="center"/>
         <w:rPr>
-          <w:rFonts w:ascii="Times New Roman" w:hAnsi="Times New Roman"/>
-          <w:b/>
-          <w:b/>
-          <w:bCs/>
-        </w:rPr>
-      </w:pPr>
-      <w:r>
-        <w:rPr>
-          <w:rFonts w:ascii="Times New Roman" w:hAnsi="Times New Roman"/>
-          <w:b/>
-          <w:bCs/>
-          <w:i w:val="false"/>
-          <w:iCs w:val="false"/>
-        </w:rPr>
-        <w:t>LIST OF FIGURES</w:t>
+          <w:i w:val="false"/>
+          <w:i w:val="false"/>
+          <w:iCs w:val="false"/>
+        </w:rPr>
+      </w:pPr>
+      <w:r>
+        <w:rPr>
+          <w:rFonts w:ascii="Times New Roman" w:hAnsi="Times New Roman"/>
+          <w:b/>
+          <w:bCs/>
+        </w:rPr>
       </w:r>
     </w:p>
     <w:p>
@@ -2331,157 +4202,17 @@
         <w:spacing w:lineRule="auto" w:line="480"/>
         <w:jc w:val="center"/>
         <w:rPr>
-          <w:b/>
-          <w:b/>
-          <w:bCs/>
-          <w:i w:val="false"/>
-          <w:i w:val="false"/>
-          <w:iCs w:val="false"/>
-        </w:rPr>
-      </w:pPr>
-      <w:r>
-        <w:rPr>
-          <w:rFonts w:ascii="Times New Roman" w:hAnsi="Times New Roman"/>
-        </w:rPr>
-      </w:r>
-    </w:p>
-    <w:p>
-      <w:pPr>
-        <w:pStyle w:val="Normal"/>
-        <w:spacing w:lineRule="auto" w:line="480"/>
-        <w:jc w:val="left"/>
-        <w:rPr>
-          <w:rFonts w:ascii="Times New Roman" w:hAnsi="Times New Roman"/>
-        </w:rPr>
-      </w:pPr>
-      <w:r>
-        <w:rPr>
-          <w:rFonts w:ascii="Times New Roman" w:hAnsi="Times New Roman"/>
-          <w:b w:val="false"/>
-          <w:bCs w:val="false"/>
-          <w:i w:val="false"/>
-          <w:iCs w:val="false"/>
-        </w:rPr>
-        <w:t>Figure 1: Timeline of Graph Neural Networks</w:t>
-      </w:r>
-    </w:p>
-    <w:p>
-      <w:pPr>
-        <w:pStyle w:val="Normal"/>
-        <w:spacing w:lineRule="auto" w:line="480"/>
-        <w:jc w:val="left"/>
-        <w:rPr>
-          <w:rFonts w:ascii="Times New Roman" w:hAnsi="Times New Roman"/>
-          <w:b w:val="false"/>
-          <w:b w:val="false"/>
-          <w:bCs w:val="false"/>
-        </w:rPr>
-      </w:pPr>
-      <w:r>
-        <w:rPr>
-          <w:rFonts w:ascii="Times New Roman" w:hAnsi="Times New Roman"/>
-          <w:b w:val="false"/>
-          <w:bCs w:val="false"/>
-          <w:i w:val="false"/>
-          <w:iCs w:val="false"/>
-        </w:rPr>
-        <w:t xml:space="preserve">Figure 2: </w:t>
-      </w:r>
-      <w:r>
-        <w:rPr>
-          <w:rFonts w:ascii="Times New Roman" w:hAnsi="Times New Roman"/>
-          <w:b w:val="false"/>
-          <w:bCs w:val="false"/>
-          <w:i w:val="false"/>
-          <w:iCs w:val="false"/>
-        </w:rPr>
-        <w:t xml:space="preserve"> Example 1 of Application of the VarMisuse Task in C#</w:t>
-      </w:r>
-    </w:p>
-    <w:p>
-      <w:pPr>
-        <w:pStyle w:val="Normal"/>
-        <w:spacing w:lineRule="auto" w:line="480"/>
-        <w:jc w:val="left"/>
-        <w:rPr>
-          <w:rFonts w:ascii="Times New Roman" w:hAnsi="Times New Roman"/>
-          <w:b w:val="false"/>
-          <w:b w:val="false"/>
-          <w:bCs w:val="false"/>
-        </w:rPr>
-      </w:pPr>
-      <w:r>
-        <w:rPr>
-          <w:rFonts w:ascii="Times New Roman" w:hAnsi="Times New Roman"/>
-          <w:b w:val="false"/>
-          <w:bCs w:val="false"/>
-          <w:i w:val="false"/>
-          <w:iCs w:val="false"/>
-        </w:rPr>
-        <w:t>F</w:t>
-      </w:r>
-      <w:r>
-        <w:rPr>
-          <w:rFonts w:ascii="Times New Roman" w:hAnsi="Times New Roman"/>
-          <w:b w:val="false"/>
-          <w:bCs w:val="false"/>
-          <w:i w:val="false"/>
-          <w:iCs w:val="false"/>
-        </w:rPr>
-        <w:t xml:space="preserve">igure 3: </w:t>
-      </w:r>
-      <w:r>
-        <w:rPr>
-          <w:rFonts w:ascii="Times New Roman" w:hAnsi="Times New Roman"/>
-          <w:b w:val="false"/>
-          <w:bCs w:val="false"/>
-          <w:i w:val="false"/>
-          <w:iCs w:val="false"/>
-        </w:rPr>
-        <w:t>Example 2 of Application of the VarMisuse Tas</w:t>
-      </w:r>
-      <w:r>
-        <w:rPr>
-          <w:rFonts w:ascii="Times New Roman" w:hAnsi="Times New Roman"/>
-          <w:b w:val="false"/>
-          <w:bCs w:val="false"/>
-          <w:i w:val="false"/>
-          <w:iCs w:val="false"/>
-        </w:rPr>
-        <w:t>k in C#</w:t>
-      </w:r>
-    </w:p>
-    <w:p>
-      <w:pPr>
-        <w:pStyle w:val="Normal"/>
-        <w:spacing w:lineRule="auto" w:line="480"/>
-        <w:jc w:val="left"/>
-        <w:rPr>
-          <w:rFonts w:ascii="Times New Roman" w:hAnsi="Times New Roman"/>
-          <w:b w:val="false"/>
-          <w:b w:val="false"/>
-          <w:bCs w:val="false"/>
-        </w:rPr>
-      </w:pPr>
-      <w:r>
-        <w:rPr>
-          <w:rFonts w:ascii="Times New Roman" w:hAnsi="Times New Roman"/>
-          <w:b w:val="false"/>
-          <w:bCs w:val="false"/>
-          <w:i w:val="false"/>
-          <w:iCs w:val="false"/>
-        </w:rPr>
-        <w:t xml:space="preserve">Fig. 4: </w:t>
-      </w:r>
-      <w:r>
-        <w:rPr>
-          <w:rFonts w:ascii="Times New Roman" w:hAnsi="Times New Roman"/>
-          <w:b w:val="false"/>
-          <w:bCs w:val="false"/>
-          <w:i w:val="false"/>
-          <w:iCs w:val="false"/>
-        </w:rPr>
-        <w:t>An Example of a Graph</w:t>
+          <w:i w:val="false"/>
+          <w:i w:val="false"/>
+          <w:iCs w:val="false"/>
+        </w:rPr>
+      </w:pPr>
+      <w:r>
+        <w:rPr>
+          <w:rFonts w:ascii="Times New Roman" w:hAnsi="Times New Roman"/>
+          <w:b/>
+          <w:bCs/>
+        </w:rPr>
       </w:r>
     </w:p>
     <w:p>
@@ -2585,17 +4316,21 @@
         <w:spacing w:lineRule="auto" w:line="480"/>
         <w:jc w:val="center"/>
         <w:rPr>
-          <w:i w:val="false"/>
-          <w:i w:val="false"/>
-          <w:iCs w:val="false"/>
-        </w:rPr>
-      </w:pPr>
-      <w:r>
-        <w:rPr>
-          <w:rFonts w:ascii="Times New Roman" w:hAnsi="Times New Roman"/>
-          <w:b/>
-          <w:bCs/>
-        </w:rPr>
+          <w:rFonts w:ascii="Times New Roman" w:hAnsi="Times New Roman"/>
+          <w:b/>
+          <w:b/>
+          <w:bCs/>
+        </w:rPr>
+      </w:pPr>
+      <w:r>
+        <w:rPr>
+          <w:rFonts w:ascii="Times New Roman" w:hAnsi="Times New Roman"/>
+          <w:b/>
+          <w:bCs/>
+          <w:i w:val="false"/>
+          <w:iCs w:val="false"/>
+        </w:rPr>
+        <w:t>CHAPTER 1</w:t>
       </w:r>
     </w:p>
     <w:p>
@@ -2604,219 +4339,6 @@
         <w:spacing w:lineRule="auto" w:line="480"/>
         <w:jc w:val="center"/>
         <w:rPr>
-          <w:i w:val="false"/>
-          <w:i w:val="false"/>
-          <w:iCs w:val="false"/>
-        </w:rPr>
-      </w:pPr>
-      <w:r>
-        <w:rPr>
-          <w:rFonts w:ascii="Times New Roman" w:hAnsi="Times New Roman"/>
-          <w:b/>
-          <w:bCs/>
-        </w:rPr>
-      </w:r>
-    </w:p>
-    <w:p>
-      <w:pPr>
-        <w:pStyle w:val="Normal"/>
-        <w:spacing w:lineRule="auto" w:line="480"/>
-        <w:jc w:val="center"/>
-        <w:rPr>
-          <w:i w:val="false"/>
-          <w:i w:val="false"/>
-          <w:iCs w:val="false"/>
-        </w:rPr>
-      </w:pPr>
-      <w:r>
-        <w:rPr>
-          <w:rFonts w:ascii="Times New Roman" w:hAnsi="Times New Roman"/>
-          <w:b/>
-          <w:bCs/>
-        </w:rPr>
-      </w:r>
-    </w:p>
-    <w:p>
-      <w:pPr>
-        <w:pStyle w:val="Normal"/>
-        <w:spacing w:lineRule="auto" w:line="480"/>
-        <w:jc w:val="center"/>
-        <w:rPr>
-          <w:i w:val="false"/>
-          <w:i w:val="false"/>
-          <w:iCs w:val="false"/>
-        </w:rPr>
-      </w:pPr>
-      <w:r>
-        <w:rPr>
-          <w:rFonts w:ascii="Times New Roman" w:hAnsi="Times New Roman"/>
-          <w:b/>
-          <w:bCs/>
-        </w:rPr>
-      </w:r>
-    </w:p>
-    <w:p>
-      <w:pPr>
-        <w:pStyle w:val="Normal"/>
-        <w:spacing w:lineRule="auto" w:line="480"/>
-        <w:jc w:val="center"/>
-        <w:rPr>
-          <w:i w:val="false"/>
-          <w:i w:val="false"/>
-          <w:iCs w:val="false"/>
-        </w:rPr>
-      </w:pPr>
-      <w:r>
-        <w:rPr>
-          <w:rFonts w:ascii="Times New Roman" w:hAnsi="Times New Roman"/>
-          <w:b/>
-          <w:bCs/>
-        </w:rPr>
-      </w:r>
-    </w:p>
-    <w:p>
-      <w:pPr>
-        <w:pStyle w:val="Normal"/>
-        <w:spacing w:lineRule="auto" w:line="480"/>
-        <w:jc w:val="center"/>
-        <w:rPr>
-          <w:i w:val="false"/>
-          <w:i w:val="false"/>
-          <w:iCs w:val="false"/>
-        </w:rPr>
-      </w:pPr>
-      <w:r>
-        <w:rPr>
-          <w:rFonts w:ascii="Times New Roman" w:hAnsi="Times New Roman"/>
-          <w:b/>
-          <w:bCs/>
-        </w:rPr>
-      </w:r>
-    </w:p>
-    <w:p>
-      <w:pPr>
-        <w:pStyle w:val="Normal"/>
-        <w:spacing w:lineRule="auto" w:line="480"/>
-        <w:jc w:val="center"/>
-        <w:rPr>
-          <w:i w:val="false"/>
-          <w:i w:val="false"/>
-          <w:iCs w:val="false"/>
-        </w:rPr>
-      </w:pPr>
-      <w:r>
-        <w:rPr>
-          <w:rFonts w:ascii="Times New Roman" w:hAnsi="Times New Roman"/>
-          <w:b/>
-          <w:bCs/>
-        </w:rPr>
-      </w:r>
-    </w:p>
-    <w:p>
-      <w:pPr>
-        <w:pStyle w:val="Normal"/>
-        <w:spacing w:lineRule="auto" w:line="480"/>
-        <w:jc w:val="center"/>
-        <w:rPr>
-          <w:i w:val="false"/>
-          <w:i w:val="false"/>
-          <w:iCs w:val="false"/>
-        </w:rPr>
-      </w:pPr>
-      <w:r>
-        <w:rPr>
-          <w:rFonts w:ascii="Times New Roman" w:hAnsi="Times New Roman"/>
-          <w:b/>
-          <w:bCs/>
-        </w:rPr>
-      </w:r>
-    </w:p>
-    <w:p>
-      <w:pPr>
-        <w:pStyle w:val="Normal"/>
-        <w:spacing w:lineRule="auto" w:line="480"/>
-        <w:jc w:val="center"/>
-        <w:rPr>
-          <w:i w:val="false"/>
-          <w:i w:val="false"/>
-          <w:iCs w:val="false"/>
-        </w:rPr>
-      </w:pPr>
-      <w:r>
-        <w:rPr>
-          <w:rFonts w:ascii="Times New Roman" w:hAnsi="Times New Roman"/>
-          <w:b/>
-          <w:bCs/>
-        </w:rPr>
-      </w:r>
-    </w:p>
-    <w:p>
-      <w:pPr>
-        <w:pStyle w:val="Normal"/>
-        <w:spacing w:lineRule="auto" w:line="480"/>
-        <w:jc w:val="center"/>
-        <w:rPr>
-          <w:i w:val="false"/>
-          <w:i w:val="false"/>
-          <w:iCs w:val="false"/>
-        </w:rPr>
-      </w:pPr>
-      <w:r>
-        <w:rPr>
-          <w:rFonts w:ascii="Times New Roman" w:hAnsi="Times New Roman"/>
-          <w:b/>
-          <w:bCs/>
-        </w:rPr>
-      </w:r>
-    </w:p>
-    <w:p>
-      <w:pPr>
-        <w:pStyle w:val="Normal"/>
-        <w:spacing w:lineRule="auto" w:line="480"/>
-        <w:jc w:val="center"/>
-        <w:rPr>
-          <w:i w:val="false"/>
-          <w:i w:val="false"/>
-          <w:iCs w:val="false"/>
-        </w:rPr>
-      </w:pPr>
-      <w:r>
-        <w:rPr>
-          <w:rFonts w:ascii="Times New Roman" w:hAnsi="Times New Roman"/>
-          <w:b/>
-          <w:bCs/>
-        </w:rPr>
-      </w:r>
-    </w:p>
-    <w:p>
-      <w:pPr>
-        <w:pStyle w:val="Normal"/>
-        <w:spacing w:lineRule="auto" w:line="480"/>
-        <w:jc w:val="center"/>
-        <w:rPr>
-          <w:rFonts w:ascii="Times New Roman" w:hAnsi="Times New Roman"/>
-          <w:b/>
-          <w:b/>
-          <w:bCs/>
-        </w:rPr>
-      </w:pPr>
-      <w:r>
-        <w:rPr>
-          <w:rFonts w:ascii="Times New Roman" w:hAnsi="Times New Roman"/>
-          <w:b/>
-          <w:bCs/>
-          <w:i w:val="false"/>
-          <w:iCs w:val="false"/>
-        </w:rPr>
-        <w:t>CHAPTER 1</w:t>
-      </w:r>
-    </w:p>
-    <w:p>
-      <w:pPr>
-        <w:pStyle w:val="Normal"/>
-        <w:spacing w:lineRule="auto" w:line="480"/>
-        <w:jc w:val="center"/>
-        <w:rPr>
           <w:rFonts w:ascii="Times New Roman" w:hAnsi="Times New Roman"/>
           <w:b/>
           <w:b/>
@@ -2832,31 +4354,6 @@
           <w:iCs w:val="false"/>
         </w:rPr>
         <w:t>INTRODUCTION</w:t>
-      </w:r>
-    </w:p>
-    <w:p>
-      <w:pPr>
-        <w:pStyle w:val="Normal"/>
-        <w:spacing w:lineRule="auto" w:line="480"/>
-        <w:jc w:val="center"/>
-        <w:rPr>
-          <w:rFonts w:ascii="Times New Roman" w:hAnsi="Times New Roman"/>
-          <w:b/>
-          <w:b/>
-          <w:bCs/>
-          <w:i w:val="false"/>
-          <w:i w:val="false"/>
-          <w:iCs w:val="false"/>
-        </w:rPr>
-      </w:pPr>
-      <w:r>
-        <w:rPr>
-          <w:rFonts w:ascii="Times New Roman" w:hAnsi="Times New Roman"/>
-          <w:b/>
-          <w:bCs/>
-          <w:i w:val="false"/>
-          <w:iCs w:val="false"/>
-        </w:rPr>
       </w:r>
     </w:p>
     <w:p>
@@ -4064,7 +5561,47 @@
           <w:i w:val="false"/>
           <w:iCs w:val="false"/>
         </w:rPr>
-        <w:t xml:space="preserve">Rationale and Inspiration for undertaking the project </w:t>
+        <w:t xml:space="preserve">Rationale and Inspiration for </w:t>
+      </w:r>
+      <w:r>
+        <w:rPr>
+          <w:rFonts w:ascii="Times New Roman" w:hAnsi="Times New Roman"/>
+          <w:b/>
+          <w:bCs/>
+          <w:i w:val="false"/>
+          <w:iCs w:val="false"/>
+        </w:rPr>
+        <w:t>U</w:t>
+      </w:r>
+      <w:r>
+        <w:rPr>
+          <w:rFonts w:ascii="Times New Roman" w:hAnsi="Times New Roman"/>
+          <w:b/>
+          <w:bCs/>
+          <w:i w:val="false"/>
+          <w:iCs w:val="false"/>
+        </w:rPr>
+        <w:t xml:space="preserve">ndertaking the </w:t>
+      </w:r>
+      <w:r>
+        <w:rPr>
+          <w:rFonts w:ascii="Times New Roman" w:hAnsi="Times New Roman"/>
+          <w:b/>
+          <w:bCs/>
+          <w:i w:val="false"/>
+          <w:iCs w:val="false"/>
+        </w:rPr>
+        <w:t>P</w:t>
+      </w:r>
+      <w:r>
+        <w:rPr>
+          <w:rFonts w:ascii="Times New Roman" w:hAnsi="Times New Roman"/>
+          <w:b/>
+          <w:bCs/>
+          <w:i w:val="false"/>
+          <w:iCs w:val="false"/>
+        </w:rPr>
+        <w:t>roject</w:t>
       </w:r>
     </w:p>
     <w:p>
@@ -5490,7 +7027,7 @@
           <w:i w:val="false"/>
           <w:iCs w:val="false"/>
         </w:rPr>
-        <w:t>my capsstone</w:t>
+        <w:t>my capstone</w:t>
       </w:r>
       <w:r>
         <w:rPr>
@@ -5946,49 +7483,39 @@
       <w:pPr>
         <w:pStyle w:val="Normal"/>
         <w:spacing w:lineRule="auto" w:line="480"/>
-        <w:jc w:val="left"/>
-        <w:rPr>
-          <w:rFonts w:ascii="Times New Roman" w:hAnsi="Times New Roman"/>
-          <w:b w:val="false"/>
-          <w:b w:val="false"/>
-          <w:bCs w:val="false"/>
-          <w:i w:val="false"/>
-          <w:i w:val="false"/>
-          <w:iCs w:val="false"/>
-        </w:rPr>
-      </w:pPr>
-      <w:r>
-        <w:rPr>
-          <w:rFonts w:ascii="Times New Roman" w:hAnsi="Times New Roman"/>
-          <w:b w:val="false"/>
-          <w:bCs w:val="false"/>
-          <w:i w:val="false"/>
-          <w:iCs w:val="false"/>
-        </w:rPr>
-      </w:r>
-    </w:p>
-    <w:p>
-      <w:pPr>
-        <w:pStyle w:val="Normal"/>
-        <w:spacing w:lineRule="auto" w:line="480"/>
-        <w:jc w:val="left"/>
-        <w:rPr>
-          <w:rFonts w:ascii="Times New Roman" w:hAnsi="Times New Roman"/>
-          <w:b w:val="false"/>
-          <w:b w:val="false"/>
-          <w:bCs w:val="false"/>
-          <w:i w:val="false"/>
-          <w:i w:val="false"/>
-          <w:iCs w:val="false"/>
-        </w:rPr>
-      </w:pPr>
-      <w:r>
-        <w:rPr>
-          <w:rFonts w:ascii="Times New Roman" w:hAnsi="Times New Roman"/>
-          <w:b w:val="false"/>
-          <w:bCs w:val="false"/>
-          <w:i w:val="false"/>
-          <w:iCs w:val="false"/>
+        <w:jc w:val="center"/>
+        <w:rPr>
+          <w:b/>
+          <w:b/>
+          <w:bCs/>
+          <w:i w:val="false"/>
+          <w:i w:val="false"/>
+          <w:iCs w:val="false"/>
+        </w:rPr>
+      </w:pPr>
+      <w:r>
+        <w:rPr>
+          <w:rFonts w:ascii="Times New Roman" w:hAnsi="Times New Roman"/>
+        </w:rPr>
+      </w:r>
+    </w:p>
+    <w:p>
+      <w:pPr>
+        <w:pStyle w:val="Normal"/>
+        <w:spacing w:lineRule="auto" w:line="480"/>
+        <w:jc w:val="center"/>
+        <w:rPr>
+          <w:b/>
+          <w:b/>
+          <w:bCs/>
+          <w:i w:val="false"/>
+          <w:i w:val="false"/>
+          <w:iCs w:val="false"/>
+        </w:rPr>
+      </w:pPr>
+      <w:r>
+        <w:rPr>
+          <w:rFonts w:ascii="Times New Roman" w:hAnsi="Times New Roman"/>
         </w:rPr>
       </w:r>
     </w:p>
@@ -6745,18 +8272,108 @@
         <w:spacing w:lineRule="auto" w:line="480"/>
         <w:jc w:val="center"/>
         <w:rPr>
-          <w:rFonts w:ascii="Times New Roman" w:hAnsi="Times New Roman"/>
-        </w:rPr>
-      </w:pPr>
-      <w:r>
-        <w:rPr>
-          <w:rFonts w:ascii="Times New Roman" w:hAnsi="Times New Roman"/>
-          <w:b/>
-          <w:bCs/>
-          <w:i w:val="false"/>
-          <w:iCs w:val="false"/>
-        </w:rPr>
-        <w:t>CHAPTER 5</w:t>
+          <w:b/>
+          <w:b/>
+          <w:bCs/>
+          <w:i w:val="false"/>
+          <w:i w:val="false"/>
+          <w:iCs w:val="false"/>
+        </w:rPr>
+      </w:pPr>
+      <w:r>
+        <w:rPr>
+          <w:rFonts w:ascii="Times New Roman" w:hAnsi="Times New Roman"/>
+        </w:rPr>
+      </w:r>
+    </w:p>
+    <w:p>
+      <w:pPr>
+        <w:pStyle w:val="Normal"/>
+        <w:spacing w:lineRule="auto" w:line="480"/>
+        <w:jc w:val="center"/>
+        <w:rPr>
+          <w:b/>
+          <w:b/>
+          <w:bCs/>
+          <w:i w:val="false"/>
+          <w:i w:val="false"/>
+          <w:iCs w:val="false"/>
+        </w:rPr>
+      </w:pPr>
+      <w:r>
+        <w:rPr>
+          <w:rFonts w:ascii="Times New Roman" w:hAnsi="Times New Roman"/>
+        </w:rPr>
+      </w:r>
+    </w:p>
+    <w:p>
+      <w:pPr>
+        <w:pStyle w:val="Normal"/>
+        <w:spacing w:lineRule="auto" w:line="480"/>
+        <w:jc w:val="center"/>
+        <w:rPr>
+          <w:b/>
+          <w:b/>
+          <w:bCs/>
+          <w:i w:val="false"/>
+          <w:i w:val="false"/>
+          <w:iCs w:val="false"/>
+        </w:rPr>
+      </w:pPr>
+      <w:r>
+        <w:rPr>
+          <w:rFonts w:ascii="Times New Roman" w:hAnsi="Times New Roman"/>
+        </w:rPr>
+      </w:r>
+    </w:p>
+    <w:p>
+      <w:pPr>
+        <w:pStyle w:val="Normal"/>
+        <w:spacing w:lineRule="auto" w:line="480"/>
+        <w:jc w:val="center"/>
+        <w:rPr>
+          <w:b/>
+          <w:b/>
+          <w:bCs/>
+          <w:i w:val="false"/>
+          <w:i w:val="false"/>
+          <w:iCs w:val="false"/>
+        </w:rPr>
+      </w:pPr>
+      <w:r>
+        <w:rPr>
+          <w:rFonts w:ascii="Times New Roman" w:hAnsi="Times New Roman"/>
+        </w:rPr>
+      </w:r>
+    </w:p>
+    <w:p>
+      <w:pPr>
+        <w:pStyle w:val="Normal"/>
+        <w:spacing w:lineRule="auto" w:line="480"/>
+        <w:jc w:val="center"/>
+        <w:rPr>
+          <w:rFonts w:ascii="Times New Roman" w:hAnsi="Times New Roman"/>
+        </w:rPr>
+      </w:pPr>
+      <w:r>
+        <w:rPr>
+          <w:rFonts w:ascii="Times New Roman" w:hAnsi="Times New Roman"/>
+          <w:b/>
+          <w:bCs/>
+          <w:i w:val="false"/>
+          <w:iCs w:val="false"/>
+        </w:rPr>
+        <w:t xml:space="preserve">CHAPTER </w:t>
+      </w:r>
+      <w:r>
+        <w:rPr>
+          <w:rFonts w:ascii="Times New Roman" w:hAnsi="Times New Roman"/>
+          <w:b/>
+          <w:bCs/>
+          <w:i w:val="false"/>
+          <w:iCs w:val="false"/>
+        </w:rPr>
+        <w:t>4</w:t>
       </w:r>
     </w:p>
     <w:p>
@@ -12864,7 +14481,17 @@
           <w:i w:val="false"/>
           <w:iCs w:val="false"/>
         </w:rPr>
-        <w:t>CHAPTER 6</w:t>
+        <w:t xml:space="preserve">CHAPTER </w:t>
+      </w:r>
+      <w:r>
+        <w:rPr>
+          <w:rFonts w:ascii="Times New Roman" w:hAnsi="Times New Roman"/>
+          <w:b/>
+          <w:bCs/>
+          <w:i w:val="false"/>
+          <w:iCs w:val="false"/>
+        </w:rPr>
+        <w:t>5</w:t>
       </w:r>
     </w:p>
     <w:p>
@@ -13946,7 +15573,7 @@
           <w:i w:val="false"/>
           <w:iCs w:val="false"/>
         </w:rPr>
-        <w:t>7</w:t>
+        <w:t>6</w:t>
       </w:r>
     </w:p>
     <w:p>
@@ -18639,7 +20266,17 @@
           <w:i w:val="false"/>
           <w:iCs w:val="false"/>
         </w:rPr>
-        <w:t>CHAPTER 8</w:t>
+        <w:t xml:space="preserve">CHAPTER </w:t>
+      </w:r>
+      <w:r>
+        <w:rPr>
+          <w:rFonts w:ascii="Times New Roman" w:hAnsi="Times New Roman"/>
+          <w:b/>
+          <w:bCs/>
+          <w:i w:val="false"/>
+          <w:iCs w:val="false"/>
+        </w:rPr>
+        <w:t>7</w:t>
       </w:r>
     </w:p>
     <w:p>
@@ -18670,26 +20307,6 @@
           <w:iCs w:val="false"/>
         </w:rPr>
         <w:t>AND RESULTS</w:t>
-      </w:r>
-    </w:p>
-    <w:p>
-      <w:pPr>
-        <w:pStyle w:val="Normal"/>
-        <w:spacing w:lineRule="auto" w:line="480"/>
-        <w:jc w:val="center"/>
-        <w:rPr>
-          <w:b/>
-          <w:b/>
-          <w:bCs/>
-          <w:i w:val="false"/>
-          <w:i w:val="false"/>
-          <w:iCs w:val="false"/>
-        </w:rPr>
-      </w:pPr>
-      <w:r>
-        <w:rPr>
-          <w:rFonts w:ascii="Times New Roman" w:hAnsi="Times New Roman"/>
-        </w:rPr>
       </w:r>
     </w:p>
     <w:p>
@@ -21980,57 +23597,6 @@
       <w:pPr>
         <w:pStyle w:val="Normal"/>
         <w:spacing w:lineRule="auto" w:line="480"/>
-        <w:jc w:val="left"/>
-        <w:rPr>
-          <w:rFonts w:ascii="Times New Roman" w:hAnsi="Times New Roman"/>
-          <w:u w:val="none"/>
-        </w:rPr>
-      </w:pPr>
-      <w:r>
-        <w:rPr>
-          <w:rFonts w:ascii="Times New Roman" w:hAnsi="Times New Roman"/>
-          <w:u w:val="none"/>
-        </w:rPr>
-      </w:r>
-    </w:p>
-    <w:p>
-      <w:pPr>
-        <w:pStyle w:val="Normal"/>
-        <w:spacing w:lineRule="auto" w:line="480"/>
-        <w:jc w:val="left"/>
-        <w:rPr>
-          <w:rFonts w:ascii="Times New Roman" w:hAnsi="Times New Roman"/>
-          <w:u w:val="none"/>
-        </w:rPr>
-      </w:pPr>
-      <w:r>
-        <w:rPr>
-          <w:rFonts w:ascii="Times New Roman" w:hAnsi="Times New Roman"/>
-          <w:u w:val="none"/>
-        </w:rPr>
-      </w:r>
-    </w:p>
-    <w:p>
-      <w:pPr>
-        <w:pStyle w:val="Normal"/>
-        <w:spacing w:lineRule="auto" w:line="480"/>
-        <w:jc w:val="left"/>
-        <w:rPr>
-          <w:rFonts w:ascii="Times New Roman" w:hAnsi="Times New Roman"/>
-          <w:u w:val="none"/>
-        </w:rPr>
-      </w:pPr>
-      <w:r>
-        <w:rPr>
-          <w:rFonts w:ascii="Times New Roman" w:hAnsi="Times New Roman"/>
-          <w:u w:val="none"/>
-        </w:rPr>
-      </w:r>
-    </w:p>
-    <w:p>
-      <w:pPr>
-        <w:pStyle w:val="Normal"/>
-        <w:spacing w:lineRule="auto" w:line="480"/>
         <w:jc w:val="center"/>
         <w:rPr>
           <w:rFonts w:ascii="Times New Roman" w:hAnsi="Times New Roman"/>
@@ -22159,6 +23725,50 @@
       <w:pPr>
         <w:pStyle w:val="Normal"/>
         <w:spacing w:lineRule="auto" w:line="480"/>
+        <w:jc w:val="center"/>
+        <w:rPr>
+          <w:rFonts w:ascii="Times New Roman" w:hAnsi="Times New Roman"/>
+          <w:b/>
+          <w:b/>
+          <w:bCs/>
+          <w:u w:val="none"/>
+        </w:rPr>
+      </w:pPr>
+      <w:r>
+        <w:rPr>
+          <w:rFonts w:ascii="Times New Roman" w:hAnsi="Times New Roman"/>
+          <w:b/>
+          <w:bCs/>
+          <w:u w:val="none"/>
+        </w:rPr>
+      </w:r>
+    </w:p>
+    <w:p>
+      <w:pPr>
+        <w:pStyle w:val="Normal"/>
+        <w:spacing w:lineRule="auto" w:line="480"/>
+        <w:jc w:val="center"/>
+        <w:rPr>
+          <w:rFonts w:ascii="Times New Roman" w:hAnsi="Times New Roman"/>
+          <w:b/>
+          <w:b/>
+          <w:bCs/>
+          <w:u w:val="none"/>
+        </w:rPr>
+      </w:pPr>
+      <w:r>
+        <w:rPr>
+          <w:rFonts w:ascii="Times New Roman" w:hAnsi="Times New Roman"/>
+          <w:b/>
+          <w:bCs/>
+          <w:u w:val="none"/>
+        </w:rPr>
+      </w:r>
+    </w:p>
+    <w:p>
+      <w:pPr>
+        <w:pStyle w:val="Normal"/>
+        <w:spacing w:lineRule="auto" w:line="480"/>
         <w:jc w:val="left"/>
         <w:rPr>
           <w:rFonts w:ascii="Times New Roman" w:hAnsi="Times New Roman"/>
@@ -22281,90 +23891,24 @@
       <w:pPr>
         <w:pStyle w:val="Normal"/>
         <w:spacing w:lineRule="auto" w:line="480"/>
+        <w:jc w:val="left"/>
+        <w:rPr>
+          <w:rFonts w:ascii="Times New Roman" w:hAnsi="Times New Roman"/>
+          <w:u w:val="none"/>
+        </w:rPr>
+      </w:pPr>
+      <w:r>
+        <w:rPr>
+          <w:rFonts w:ascii="Times New Roman" w:hAnsi="Times New Roman"/>
+          <w:u w:val="none"/>
+        </w:rPr>
+      </w:r>
+    </w:p>
+    <w:p>
+      <w:pPr>
+        <w:pStyle w:val="Normal"/>
+        <w:spacing w:lineRule="auto" w:line="480"/>
         <w:jc w:val="center"/>
-        <w:rPr>
-          <w:rFonts w:ascii="Times New Roman" w:hAnsi="Times New Roman"/>
-          <w:b/>
-          <w:b/>
-          <w:bCs/>
-          <w:u w:val="none"/>
-        </w:rPr>
-      </w:pPr>
-      <w:r>
-        <w:rPr>
-          <w:rFonts w:ascii="Times New Roman" w:hAnsi="Times New Roman"/>
-          <w:b/>
-          <w:bCs/>
-          <w:u w:val="none"/>
-        </w:rPr>
-      </w:r>
-    </w:p>
-    <w:p>
-      <w:pPr>
-        <w:pStyle w:val="Normal"/>
-        <w:spacing w:lineRule="auto" w:line="480"/>
-        <w:jc w:val="center"/>
-        <w:rPr>
-          <w:rFonts w:ascii="Times New Roman" w:hAnsi="Times New Roman"/>
-          <w:b/>
-          <w:b/>
-          <w:bCs/>
-          <w:u w:val="none"/>
-        </w:rPr>
-      </w:pPr>
-      <w:r>
-        <w:rPr>
-          <w:rFonts w:ascii="Times New Roman" w:hAnsi="Times New Roman"/>
-          <w:b/>
-          <w:bCs/>
-          <w:u w:val="none"/>
-        </w:rPr>
-      </w:r>
-    </w:p>
-    <w:p>
-      <w:pPr>
-        <w:pStyle w:val="Normal"/>
-        <w:spacing w:lineRule="auto" w:line="480"/>
-        <w:jc w:val="center"/>
-        <w:rPr>
-          <w:rFonts w:ascii="Times New Roman" w:hAnsi="Times New Roman"/>
-          <w:b/>
-          <w:b/>
-          <w:bCs/>
-          <w:u w:val="none"/>
-        </w:rPr>
-      </w:pPr>
-      <w:r>
-        <w:rPr>
-          <w:rFonts w:ascii="Times New Roman" w:hAnsi="Times New Roman"/>
-          <w:b/>
-          <w:bCs/>
-          <w:u w:val="none"/>
-        </w:rPr>
-      </w:r>
-    </w:p>
-    <w:p>
-      <w:pPr>
-        <w:pStyle w:val="Normal"/>
-        <w:spacing w:lineRule="auto" w:line="480"/>
-        <w:jc w:val="left"/>
-        <w:rPr>
-          <w:rFonts w:ascii="Times New Roman" w:hAnsi="Times New Roman"/>
-          <w:u w:val="single"/>
-        </w:rPr>
-      </w:pPr>
-      <w:r>
-        <w:rPr>
-          <w:rFonts w:ascii="Times New Roman" w:hAnsi="Times New Roman"/>
-          <w:u w:val="single"/>
-        </w:rPr>
-      </w:r>
-    </w:p>
-    <w:p>
-      <w:pPr>
-        <w:pStyle w:val="Normal"/>
-        <w:spacing w:lineRule="auto" w:line="480"/>
-        <w:jc w:val="left"/>
         <w:rPr>
           <w:rFonts w:ascii="Times New Roman" w:hAnsi="Times New Roman"/>
           <w:u w:val="single"/>
@@ -23146,7 +24690,34 @@
       <w:pPr>
         <w:pStyle w:val="Normal"/>
         <w:spacing w:lineRule="auto" w:line="480"/>
-        <w:jc w:val="center"/>
+        <w:jc w:val="left"/>
+        <w:rPr>
+          <w:rFonts w:ascii="Times New Roman" w:hAnsi="Times New Roman"/>
+          <w:b w:val="false"/>
+          <w:b w:val="false"/>
+          <w:bCs w:val="false"/>
+          <w:i w:val="false"/>
+          <w:i w:val="false"/>
+          <w:iCs w:val="false"/>
+          <w:u w:val="none"/>
+        </w:rPr>
+      </w:pPr>
+      <w:r>
+        <w:rPr>
+          <w:rFonts w:ascii="Times New Roman" w:hAnsi="Times New Roman"/>
+          <w:b w:val="false"/>
+          <w:bCs w:val="false"/>
+          <w:i w:val="false"/>
+          <w:iCs w:val="false"/>
+          <w:u w:val="none"/>
+        </w:rPr>
+      </w:r>
+    </w:p>
+    <w:p>
+      <w:pPr>
+        <w:pStyle w:val="Normal"/>
+        <w:spacing w:lineRule="auto" w:line="480"/>
+        <w:jc w:val="left"/>
         <w:rPr>
           <w:rFonts w:ascii="Times New Roman" w:hAnsi="Times New Roman"/>
           <w:b/>
@@ -23252,7 +24823,7 @@
           <w:iCs w:val="false"/>
           <w:u w:val="none"/>
         </w:rPr>
-        <w:t>22</w:t>
+        <w:t>23</w:t>
       </w:r>
       <w:r>
         <w:rPr>
@@ -23518,6 +25089,31 @@
           <w:rFonts w:ascii="Times New Roman" w:hAnsi="Times New Roman"/>
           <w:b w:val="false"/>
           <w:bCs w:val="false"/>
+          <w:i w:val="false"/>
+          <w:iCs w:val="false"/>
+        </w:rPr>
+      </w:r>
+    </w:p>
+    <w:p>
+      <w:pPr>
+        <w:pStyle w:val="Normal"/>
+        <w:spacing w:lineRule="auto" w:line="480"/>
+        <w:jc w:val="center"/>
+        <w:rPr>
+          <w:rFonts w:ascii="Times New Roman" w:hAnsi="Times New Roman"/>
+          <w:b/>
+          <w:b/>
+          <w:bCs/>
+          <w:i w:val="false"/>
+          <w:i w:val="false"/>
+          <w:iCs w:val="false"/>
+        </w:rPr>
+      </w:pPr>
+      <w:r>
+        <w:rPr>
+          <w:rFonts w:ascii="Times New Roman" w:hAnsi="Times New Roman"/>
+          <w:b/>
+          <w:bCs/>
           <w:i w:val="false"/>
           <w:iCs w:val="false"/>
         </w:rPr>
@@ -23766,7 +25362,27 @@
           <w:i w:val="false"/>
           <w:iCs w:val="false"/>
         </w:rPr>
-        <w:t>Fig :  Data Needed For Each of the Experiments</w:t>
+        <w:t xml:space="preserve">Fig </w:t>
+      </w:r>
+      <w:r>
+        <w:rPr>
+          <w:rFonts w:ascii="Times New Roman" w:hAnsi="Times New Roman"/>
+          <w:b/>
+          <w:bCs/>
+          <w:i w:val="false"/>
+          <w:iCs w:val="false"/>
+        </w:rPr>
+        <w:t>24</w:t>
+      </w:r>
+      <w:r>
+        <w:rPr>
+          <w:rFonts w:ascii="Times New Roman" w:hAnsi="Times New Roman"/>
+          <w:b/>
+          <w:bCs/>
+          <w:i w:val="false"/>
+          <w:iCs w:val="false"/>
+        </w:rPr>
+        <w:t>:  Data Needed For Each of the Experiments</w:t>
       </w:r>
     </w:p>
     <w:p>
@@ -23823,6 +25439,31 @@
       <w:pPr>
         <w:pStyle w:val="Normal"/>
         <w:spacing w:lineRule="auto" w:line="480"/>
+        <w:jc w:val="center"/>
+        <w:rPr>
+          <w:rFonts w:ascii="Times New Roman" w:hAnsi="Times New Roman"/>
+          <w:b/>
+          <w:b/>
+          <w:bCs/>
+          <w:i w:val="false"/>
+          <w:i w:val="false"/>
+          <w:iCs w:val="false"/>
+        </w:rPr>
+      </w:pPr>
+      <w:r>
+        <w:rPr>
+          <w:rFonts w:ascii="Times New Roman" w:hAnsi="Times New Roman"/>
+          <w:b/>
+          <w:bCs/>
+          <w:i w:val="false"/>
+          <w:iCs w:val="false"/>
+        </w:rPr>
+      </w:r>
+    </w:p>
+    <w:p>
+      <w:pPr>
+        <w:pStyle w:val="Normal"/>
+        <w:spacing w:lineRule="auto" w:line="480"/>
         <w:jc w:val="left"/>
         <w:rPr>
           <w:rFonts w:ascii="Times New Roman" w:hAnsi="Times New Roman"/>
@@ -23925,6 +25566,56 @@
       <w:pPr>
         <w:pStyle w:val="Normal"/>
         <w:spacing w:lineRule="auto" w:line="480"/>
+        <w:jc w:val="left"/>
+        <w:rPr>
+          <w:rFonts w:ascii="Times New Roman" w:hAnsi="Times New Roman"/>
+          <w:b w:val="false"/>
+          <w:b w:val="false"/>
+          <w:bCs w:val="false"/>
+          <w:i w:val="false"/>
+          <w:i w:val="false"/>
+          <w:iCs w:val="false"/>
+        </w:rPr>
+      </w:pPr>
+      <w:r>
+        <w:rPr>
+          <w:rFonts w:ascii="Times New Roman" w:hAnsi="Times New Roman"/>
+          <w:b w:val="false"/>
+          <w:bCs w:val="false"/>
+          <w:i w:val="false"/>
+          <w:iCs w:val="false"/>
+        </w:rPr>
+      </w:r>
+    </w:p>
+    <w:p>
+      <w:pPr>
+        <w:pStyle w:val="Normal"/>
+        <w:spacing w:lineRule="auto" w:line="480"/>
+        <w:jc w:val="left"/>
+        <w:rPr>
+          <w:rFonts w:ascii="Times New Roman" w:hAnsi="Times New Roman"/>
+          <w:b w:val="false"/>
+          <w:b w:val="false"/>
+          <w:bCs w:val="false"/>
+          <w:i w:val="false"/>
+          <w:i w:val="false"/>
+          <w:iCs w:val="false"/>
+        </w:rPr>
+      </w:pPr>
+      <w:r>
+        <w:rPr>
+          <w:rFonts w:ascii="Times New Roman" w:hAnsi="Times New Roman"/>
+          <w:b w:val="false"/>
+          <w:bCs w:val="false"/>
+          <w:i w:val="false"/>
+          <w:iCs w:val="false"/>
+        </w:rPr>
+      </w:r>
+    </w:p>
+    <w:p>
+      <w:pPr>
+        <w:pStyle w:val="Normal"/>
+        <w:spacing w:lineRule="auto" w:line="480"/>
         <w:jc w:val="center"/>
         <w:rPr>
           <w:rFonts w:ascii="Times New Roman" w:hAnsi="Times New Roman"/>
@@ -23937,39 +25628,6 @@
         </w:rPr>
       </w:pPr>
       <w:r>
-        <w:rPr>
-          <w:rFonts w:ascii="Times New Roman" w:hAnsi="Times New Roman"/>
-          <w:b/>
-          <w:bCs/>
-          <w:i w:val="false"/>
-          <w:iCs w:val="false"/>
-        </w:rPr>
-        <w:t>Fig : Training Command Args</w:t>
-      </w:r>
-    </w:p>
-    <w:p>
-      <w:pPr>
-        <w:pStyle w:val="Normal"/>
-        <w:spacing w:lineRule="auto" w:line="480"/>
-        <w:jc w:val="left"/>
-        <w:rPr>
-          <w:rFonts w:ascii="Times New Roman" w:hAnsi="Times New Roman"/>
-          <w:b w:val="false"/>
-          <w:b w:val="false"/>
-          <w:bCs w:val="false"/>
-          <w:i w:val="false"/>
-          <w:i w:val="false"/>
-          <w:iCs w:val="false"/>
-        </w:rPr>
-      </w:pPr>
-      <w:r>
-        <w:rPr>
-          <w:rFonts w:ascii="Times New Roman" w:hAnsi="Times New Roman"/>
-          <w:b w:val="false"/>
-          <w:bCs w:val="false"/>
-          <w:i w:val="false"/>
-          <w:iCs w:val="false"/>
-        </w:rPr>
         <w:drawing>
           <wp:anchor behindDoc="0" distT="0" distB="0" distL="0" distR="0" simplePos="0" locked="0" layoutInCell="1" allowOverlap="1" relativeHeight="24">
             <wp:simplePos x="0" y="0"/>
@@ -24016,6 +25674,56 @@
           </wp:anchor>
         </w:drawing>
       </w:r>
+      <w:r>
+        <w:rPr>
+          <w:rFonts w:ascii="Times New Roman" w:hAnsi="Times New Roman"/>
+          <w:b/>
+          <w:bCs/>
+          <w:i w:val="false"/>
+          <w:iCs w:val="false"/>
+        </w:rPr>
+        <w:t xml:space="preserve">Fig </w:t>
+      </w:r>
+      <w:r>
+        <w:rPr>
+          <w:rFonts w:ascii="Times New Roman" w:hAnsi="Times New Roman"/>
+          <w:b/>
+          <w:bCs/>
+          <w:i w:val="false"/>
+          <w:iCs w:val="false"/>
+        </w:rPr>
+        <w:t>25</w:t>
+      </w:r>
+      <w:r>
+        <w:rPr>
+          <w:rFonts w:ascii="Times New Roman" w:hAnsi="Times New Roman"/>
+          <w:b/>
+          <w:bCs/>
+          <w:i w:val="false"/>
+          <w:iCs w:val="false"/>
+        </w:rPr>
+        <w:t xml:space="preserve">: Training Command </w:t>
+      </w:r>
+      <w:r>
+        <w:rPr>
+          <w:rFonts w:ascii="Times New Roman" w:hAnsi="Times New Roman"/>
+          <w:b/>
+          <w:bCs/>
+          <w:i w:val="false"/>
+          <w:iCs w:val="false"/>
+        </w:rPr>
+        <w:t>Line</w:t>
+      </w:r>
+      <w:r>
+        <w:rPr>
+          <w:rFonts w:ascii="Times New Roman" w:hAnsi="Times New Roman"/>
+          <w:b/>
+          <w:bCs/>
+          <w:i w:val="false"/>
+          <w:iCs w:val="false"/>
+        </w:rPr>
+        <w:t xml:space="preserve"> Args</w:t>
+      </w:r>
     </w:p>
     <w:p>
       <w:pPr>
@@ -24192,32 +25900,24 @@
           <w:i w:val="false"/>
           <w:iCs w:val="false"/>
         </w:rPr>
-        <w:t>Fig : Command Line Output For Training</w:t>
-      </w:r>
-    </w:p>
-    <w:p>
-      <w:pPr>
-        <w:pStyle w:val="Normal"/>
-        <w:spacing w:lineRule="auto" w:line="480"/>
-        <w:jc w:val="left"/>
-        <w:rPr>
-          <w:rFonts w:ascii="Times New Roman" w:hAnsi="Times New Roman"/>
-          <w:b w:val="false"/>
-          <w:b w:val="false"/>
-          <w:bCs w:val="false"/>
-          <w:i w:val="false"/>
-          <w:i w:val="false"/>
-          <w:iCs w:val="false"/>
-        </w:rPr>
-      </w:pPr>
-      <w:r>
-        <w:rPr>
-          <w:rFonts w:ascii="Times New Roman" w:hAnsi="Times New Roman"/>
-          <w:b w:val="false"/>
-          <w:bCs w:val="false"/>
-          <w:i w:val="false"/>
-          <w:iCs w:val="false"/>
-        </w:rPr>
+      </w:r>
+    </w:p>
+    <w:p>
+      <w:pPr>
+        <w:pStyle w:val="Normal"/>
+        <w:spacing w:lineRule="auto" w:line="480"/>
+        <w:jc w:val="center"/>
+        <w:rPr>
+          <w:rFonts w:ascii="Times New Roman" w:hAnsi="Times New Roman"/>
+          <w:b/>
+          <w:b/>
+          <w:bCs/>
+          <w:i w:val="false"/>
+          <w:i w:val="false"/>
+          <w:iCs w:val="false"/>
+        </w:rPr>
+      </w:pPr>
+      <w:r>
         <w:drawing>
           <wp:anchor behindDoc="0" distT="0" distB="0" distL="0" distR="0" simplePos="0" locked="0" layoutInCell="1" allowOverlap="1" relativeHeight="25">
             <wp:simplePos x="0" y="0"/>
@@ -24264,6 +25964,86 @@
           </wp:anchor>
         </w:drawing>
       </w:r>
+      <w:r>
+        <w:rPr>
+          <w:rFonts w:ascii="Times New Roman" w:hAnsi="Times New Roman"/>
+          <w:b/>
+          <w:bCs/>
+          <w:i w:val="false"/>
+          <w:iCs w:val="false"/>
+        </w:rPr>
+        <w:t xml:space="preserve">Fig </w:t>
+      </w:r>
+      <w:r>
+        <w:rPr>
+          <w:rFonts w:ascii="Times New Roman" w:hAnsi="Times New Roman"/>
+          <w:b/>
+          <w:bCs/>
+          <w:i w:val="false"/>
+          <w:iCs w:val="false"/>
+        </w:rPr>
+        <w:t>26</w:t>
+      </w:r>
+      <w:r>
+        <w:rPr>
+          <w:rFonts w:ascii="Times New Roman" w:hAnsi="Times New Roman"/>
+          <w:b/>
+          <w:bCs/>
+          <w:i w:val="false"/>
+          <w:iCs w:val="false"/>
+        </w:rPr>
+        <w:t>: Command Line Output For Training</w:t>
+      </w:r>
+    </w:p>
+    <w:p>
+      <w:pPr>
+        <w:pStyle w:val="Normal"/>
+        <w:spacing w:lineRule="auto" w:line="480"/>
+        <w:jc w:val="center"/>
+        <w:rPr>
+          <w:rFonts w:ascii="Times New Roman" w:hAnsi="Times New Roman"/>
+          <w:b/>
+          <w:b/>
+          <w:bCs/>
+          <w:i w:val="false"/>
+          <w:i w:val="false"/>
+          <w:iCs w:val="false"/>
+        </w:rPr>
+      </w:pPr>
+      <w:r>
+        <w:rPr>
+          <w:rFonts w:ascii="Times New Roman" w:hAnsi="Times New Roman"/>
+          <w:b/>
+          <w:bCs/>
+          <w:i w:val="false"/>
+          <w:iCs w:val="false"/>
+        </w:rPr>
+      </w:r>
+    </w:p>
+    <w:p>
+      <w:pPr>
+        <w:pStyle w:val="Normal"/>
+        <w:spacing w:lineRule="auto" w:line="480"/>
+        <w:jc w:val="center"/>
+        <w:rPr>
+          <w:rFonts w:ascii="Times New Roman" w:hAnsi="Times New Roman"/>
+          <w:b/>
+          <w:b/>
+          <w:bCs/>
+          <w:i w:val="false"/>
+          <w:i w:val="false"/>
+          <w:iCs w:val="false"/>
+        </w:rPr>
+      </w:pPr>
+      <w:r>
+        <w:rPr>
+          <w:rFonts w:ascii="Times New Roman" w:hAnsi="Times New Roman"/>
+          <w:b/>
+          <w:bCs/>
+          <w:i w:val="false"/>
+          <w:iCs w:val="false"/>
+        </w:rPr>
+      </w:r>
     </w:p>
     <w:p>
       <w:pPr>
@@ -24371,6 +26151,31 @@
       <w:pPr>
         <w:pStyle w:val="Normal"/>
         <w:spacing w:lineRule="auto" w:line="480"/>
+        <w:jc w:val="left"/>
+        <w:rPr>
+          <w:rFonts w:ascii="Times New Roman" w:hAnsi="Times New Roman"/>
+          <w:b w:val="false"/>
+          <w:b w:val="false"/>
+          <w:bCs w:val="false"/>
+          <w:i w:val="false"/>
+          <w:i w:val="false"/>
+          <w:iCs w:val="false"/>
+        </w:rPr>
+      </w:pPr>
+      <w:r>
+        <w:rPr>
+          <w:rFonts w:ascii="Times New Roman" w:hAnsi="Times New Roman"/>
+          <w:b w:val="false"/>
+          <w:bCs w:val="false"/>
+          <w:i w:val="false"/>
+          <w:iCs w:val="false"/>
+        </w:rPr>
+      </w:r>
+    </w:p>
+    <w:p>
+      <w:pPr>
+        <w:pStyle w:val="Normal"/>
+        <w:spacing w:lineRule="auto" w:line="480"/>
         <w:jc w:val="center"/>
         <w:rPr>
           <w:rFonts w:ascii="Times New Roman" w:hAnsi="Times New Roman"/>
@@ -24390,32 +26195,24 @@
           <w:i w:val="false"/>
           <w:iCs w:val="false"/>
         </w:rPr>
-        <w:t>Fig: Testing Command Args</w:t>
-      </w:r>
-    </w:p>
-    <w:p>
-      <w:pPr>
-        <w:pStyle w:val="Normal"/>
-        <w:spacing w:lineRule="auto" w:line="480"/>
-        <w:jc w:val="left"/>
-        <w:rPr>
-          <w:rFonts w:ascii="Times New Roman" w:hAnsi="Times New Roman"/>
-          <w:b w:val="false"/>
-          <w:b w:val="false"/>
-          <w:bCs w:val="false"/>
-          <w:i w:val="false"/>
-          <w:i w:val="false"/>
-          <w:iCs w:val="false"/>
-        </w:rPr>
-      </w:pPr>
-      <w:r>
-        <w:rPr>
-          <w:rFonts w:ascii="Times New Roman" w:hAnsi="Times New Roman"/>
-          <w:b w:val="false"/>
-          <w:bCs w:val="false"/>
-          <w:i w:val="false"/>
-          <w:iCs w:val="false"/>
-        </w:rPr>
+      </w:r>
+    </w:p>
+    <w:p>
+      <w:pPr>
+        <w:pStyle w:val="Normal"/>
+        <w:spacing w:lineRule="auto" w:line="480"/>
+        <w:jc w:val="center"/>
+        <w:rPr>
+          <w:rFonts w:ascii="Times New Roman" w:hAnsi="Times New Roman"/>
+          <w:b/>
+          <w:b/>
+          <w:bCs/>
+          <w:i w:val="false"/>
+          <w:i w:val="false"/>
+          <w:iCs w:val="false"/>
+        </w:rPr>
+      </w:pPr>
+      <w:r>
         <w:drawing>
           <wp:anchor behindDoc="0" distT="0" distB="0" distL="0" distR="0" simplePos="0" locked="0" layoutInCell="1" allowOverlap="1" relativeHeight="26">
             <wp:simplePos x="0" y="0"/>
@@ -24462,6 +26259,121 @@
           </wp:anchor>
         </w:drawing>
       </w:r>
+      <w:r>
+        <w:rPr>
+          <w:rFonts w:ascii="Times New Roman" w:hAnsi="Times New Roman"/>
+          <w:b/>
+          <w:bCs/>
+          <w:i w:val="false"/>
+          <w:iCs w:val="false"/>
+        </w:rPr>
+        <w:t xml:space="preserve">Fig </w:t>
+      </w:r>
+      <w:r>
+        <w:rPr>
+          <w:rFonts w:ascii="Times New Roman" w:hAnsi="Times New Roman"/>
+          <w:b/>
+          <w:bCs/>
+          <w:i w:val="false"/>
+          <w:iCs w:val="false"/>
+        </w:rPr>
+        <w:t>27</w:t>
+      </w:r>
+      <w:r>
+        <w:rPr>
+          <w:rFonts w:ascii="Times New Roman" w:hAnsi="Times New Roman"/>
+          <w:b/>
+          <w:bCs/>
+          <w:i w:val="false"/>
+          <w:iCs w:val="false"/>
+        </w:rPr>
+        <w:t xml:space="preserve">: Testing Command </w:t>
+      </w:r>
+      <w:r>
+        <w:rPr>
+          <w:rFonts w:ascii="Times New Roman" w:hAnsi="Times New Roman"/>
+          <w:b/>
+          <w:bCs/>
+          <w:i w:val="false"/>
+          <w:iCs w:val="false"/>
+        </w:rPr>
+        <w:t>Line Arguments</w:t>
+      </w:r>
+    </w:p>
+    <w:p>
+      <w:pPr>
+        <w:pStyle w:val="Normal"/>
+        <w:spacing w:lineRule="auto" w:line="480"/>
+        <w:jc w:val="center"/>
+        <w:rPr>
+          <w:rFonts w:ascii="Times New Roman" w:hAnsi="Times New Roman"/>
+          <w:b/>
+          <w:b/>
+          <w:bCs/>
+          <w:i w:val="false"/>
+          <w:i w:val="false"/>
+          <w:iCs w:val="false"/>
+        </w:rPr>
+      </w:pPr>
+      <w:r>
+        <w:rPr>
+          <w:rFonts w:ascii="Times New Roman" w:hAnsi="Times New Roman"/>
+          <w:b/>
+          <w:bCs/>
+          <w:i w:val="false"/>
+          <w:iCs w:val="false"/>
+        </w:rPr>
+      </w:r>
+    </w:p>
+    <w:p>
+      <w:pPr>
+        <w:pStyle w:val="Normal"/>
+        <w:spacing w:lineRule="auto" w:line="480"/>
+        <w:jc w:val="center"/>
+        <w:rPr>
+          <w:rFonts w:ascii="Times New Roman" w:hAnsi="Times New Roman"/>
+          <w:b/>
+          <w:b/>
+          <w:bCs/>
+          <w:i w:val="false"/>
+          <w:i w:val="false"/>
+          <w:iCs w:val="false"/>
+        </w:rPr>
+      </w:pPr>
+      <w:r>
+        <w:rPr>
+          <w:rFonts w:ascii="Times New Roman" w:hAnsi="Times New Roman"/>
+          <w:b/>
+          <w:bCs/>
+          <w:i w:val="false"/>
+          <w:iCs w:val="false"/>
+        </w:rPr>
+      </w:r>
+    </w:p>
+    <w:p>
+      <w:pPr>
+        <w:pStyle w:val="Normal"/>
+        <w:spacing w:lineRule="auto" w:line="480"/>
+        <w:jc w:val="center"/>
+        <w:rPr>
+          <w:rFonts w:ascii="Times New Roman" w:hAnsi="Times New Roman"/>
+          <w:b/>
+          <w:b/>
+          <w:bCs/>
+          <w:i w:val="false"/>
+          <w:i w:val="false"/>
+          <w:iCs w:val="false"/>
+        </w:rPr>
+      </w:pPr>
+      <w:r>
+        <w:rPr>
+          <w:rFonts w:ascii="Times New Roman" w:hAnsi="Times New Roman"/>
+          <w:b/>
+          <w:bCs/>
+          <w:i w:val="false"/>
+          <w:iCs w:val="false"/>
+        </w:rPr>
+      </w:r>
     </w:p>
     <w:p>
       <w:pPr>
@@ -24544,31 +26456,6 @@
       <w:pPr>
         <w:pStyle w:val="Normal"/>
         <w:spacing w:lineRule="auto" w:line="480"/>
-        <w:jc w:val="left"/>
-        <w:rPr>
-          <w:rFonts w:ascii="Times New Roman" w:hAnsi="Times New Roman"/>
-          <w:b w:val="false"/>
-          <w:b w:val="false"/>
-          <w:bCs w:val="false"/>
-          <w:i w:val="false"/>
-          <w:i w:val="false"/>
-          <w:iCs w:val="false"/>
-        </w:rPr>
-      </w:pPr>
-      <w:r>
-        <w:rPr>
-          <w:rFonts w:ascii="Times New Roman" w:hAnsi="Times New Roman"/>
-          <w:b w:val="false"/>
-          <w:bCs w:val="false"/>
-          <w:i w:val="false"/>
-          <w:iCs w:val="false"/>
-        </w:rPr>
-      </w:r>
-    </w:p>
-    <w:p>
-      <w:pPr>
-        <w:pStyle w:val="Normal"/>
-        <w:spacing w:lineRule="auto" w:line="480"/>
         <w:jc w:val="center"/>
         <w:rPr>
           <w:rFonts w:ascii="Times New Roman" w:hAnsi="Times New Roman"/>
@@ -24581,39 +26468,6 @@
         </w:rPr>
       </w:pPr>
       <w:r>
-        <w:rPr>
-          <w:rFonts w:ascii="Times New Roman" w:hAnsi="Times New Roman"/>
-          <w:b/>
-          <w:bCs/>
-          <w:i w:val="false"/>
-          <w:iCs w:val="false"/>
-        </w:rPr>
-        <w:t>Fig : Testing Terminal Output</w:t>
-      </w:r>
-    </w:p>
-    <w:p>
-      <w:pPr>
-        <w:pStyle w:val="Normal"/>
-        <w:spacing w:lineRule="auto" w:line="480"/>
-        <w:jc w:val="left"/>
-        <w:rPr>
-          <w:rFonts w:ascii="Times New Roman" w:hAnsi="Times New Roman"/>
-          <w:b/>
-          <w:b/>
-          <w:bCs/>
-          <w:i w:val="false"/>
-          <w:i w:val="false"/>
-          <w:iCs w:val="false"/>
-        </w:rPr>
-      </w:pPr>
-      <w:r>
-        <w:rPr>
-          <w:rFonts w:ascii="Times New Roman" w:hAnsi="Times New Roman"/>
-          <w:b/>
-          <w:bCs/>
-          <w:i w:val="false"/>
-          <w:iCs w:val="false"/>
-        </w:rPr>
         <w:drawing>
           <wp:anchor behindDoc="0" distT="0" distB="0" distL="0" distR="0" simplePos="0" locked="0" layoutInCell="1" allowOverlap="1" relativeHeight="27">
             <wp:simplePos x="0" y="0"/>
@@ -24660,6 +26514,111 @@
           </wp:anchor>
         </w:drawing>
       </w:r>
+      <w:r>
+        <w:rPr>
+          <w:rFonts w:ascii="Times New Roman" w:hAnsi="Times New Roman"/>
+          <w:b/>
+          <w:bCs/>
+          <w:i w:val="false"/>
+          <w:iCs w:val="false"/>
+        </w:rPr>
+        <w:t xml:space="preserve">Fig </w:t>
+      </w:r>
+      <w:r>
+        <w:rPr>
+          <w:rFonts w:ascii="Times New Roman" w:hAnsi="Times New Roman"/>
+          <w:b/>
+          <w:bCs/>
+          <w:i w:val="false"/>
+          <w:iCs w:val="false"/>
+        </w:rPr>
+        <w:t>28</w:t>
+      </w:r>
+      <w:r>
+        <w:rPr>
+          <w:rFonts w:ascii="Times New Roman" w:hAnsi="Times New Roman"/>
+          <w:b/>
+          <w:bCs/>
+          <w:i w:val="false"/>
+          <w:iCs w:val="false"/>
+        </w:rPr>
+        <w:t>: Testing Terminal Output</w:t>
+      </w:r>
+    </w:p>
+    <w:p>
+      <w:pPr>
+        <w:pStyle w:val="Normal"/>
+        <w:spacing w:lineRule="auto" w:line="480"/>
+        <w:jc w:val="center"/>
+        <w:rPr>
+          <w:rFonts w:ascii="Times New Roman" w:hAnsi="Times New Roman"/>
+          <w:b/>
+          <w:b/>
+          <w:bCs/>
+          <w:i w:val="false"/>
+          <w:i w:val="false"/>
+          <w:iCs w:val="false"/>
+        </w:rPr>
+      </w:pPr>
+      <w:r>
+        <w:rPr>
+          <w:rFonts w:ascii="Times New Roman" w:hAnsi="Times New Roman"/>
+          <w:b/>
+          <w:bCs/>
+          <w:i w:val="false"/>
+          <w:iCs w:val="false"/>
+        </w:rPr>
+      </w:r>
+    </w:p>
+    <w:p>
+      <w:pPr>
+        <w:pStyle w:val="Normal"/>
+        <w:spacing w:lineRule="auto" w:line="480"/>
+        <w:jc w:val="center"/>
+        <w:rPr>
+          <w:rFonts w:ascii="Times New Roman" w:hAnsi="Times New Roman"/>
+          <w:b/>
+          <w:b/>
+          <w:bCs/>
+          <w:i w:val="false"/>
+          <w:i w:val="false"/>
+          <w:iCs w:val="false"/>
+        </w:rPr>
+      </w:pPr>
+      <w:r>
+        <w:rPr>
+          <w:rFonts w:ascii="Times New Roman" w:hAnsi="Times New Roman"/>
+          <w:b/>
+          <w:bCs/>
+          <w:i w:val="false"/>
+          <w:iCs w:val="false"/>
+        </w:rPr>
+      </w:r>
+    </w:p>
+    <w:p>
+      <w:pPr>
+        <w:pStyle w:val="Normal"/>
+        <w:spacing w:lineRule="auto" w:line="480"/>
+        <w:jc w:val="center"/>
+        <w:rPr>
+          <w:rFonts w:ascii="Times New Roman" w:hAnsi="Times New Roman"/>
+          <w:b/>
+          <w:b/>
+          <w:bCs/>
+          <w:i w:val="false"/>
+          <w:i w:val="false"/>
+          <w:iCs w:val="false"/>
+        </w:rPr>
+      </w:pPr>
+      <w:r>
+        <w:rPr>
+          <w:rFonts w:ascii="Times New Roman" w:hAnsi="Times New Roman"/>
+          <w:b/>
+          <w:bCs/>
+          <w:i w:val="false"/>
+          <w:iCs w:val="false"/>
+        </w:rPr>
+      </w:r>
     </w:p>
     <w:p>
       <w:pPr>
@@ -24811,6 +26770,31 @@
           <w:i w:val="false"/>
           <w:iCs w:val="false"/>
         </w:rPr>
+      </w:r>
+    </w:p>
+    <w:p>
+      <w:pPr>
+        <w:pStyle w:val="Normal"/>
+        <w:spacing w:lineRule="auto" w:line="480"/>
+        <w:jc w:val="left"/>
+        <w:rPr>
+          <w:rFonts w:ascii="Times New Roman" w:hAnsi="Times New Roman"/>
+          <w:b/>
+          <w:b/>
+          <w:bCs/>
+          <w:i w:val="false"/>
+          <w:i w:val="false"/>
+          <w:iCs w:val="false"/>
+        </w:rPr>
+      </w:pPr>
+      <w:r>
+        <w:rPr>
+          <w:rFonts w:ascii="Times New Roman" w:hAnsi="Times New Roman"/>
+          <w:b/>
+          <w:bCs/>
+          <w:i w:val="false"/>
+          <w:iCs w:val="false"/>
+        </w:rPr>
         <w:t>Results</w:t>
       </w:r>
     </w:p>
@@ -24919,6 +26903,31 @@
       <w:pPr>
         <w:pStyle w:val="Normal"/>
         <w:spacing w:lineRule="auto" w:line="480"/>
+        <w:jc w:val="left"/>
+        <w:rPr>
+          <w:rFonts w:ascii="Times New Roman" w:hAnsi="Times New Roman"/>
+          <w:b w:val="false"/>
+          <w:b w:val="false"/>
+          <w:bCs w:val="false"/>
+          <w:i w:val="false"/>
+          <w:i w:val="false"/>
+          <w:iCs w:val="false"/>
+        </w:rPr>
+      </w:pPr>
+      <w:r>
+        <w:rPr>
+          <w:rFonts w:ascii="Times New Roman" w:hAnsi="Times New Roman"/>
+          <w:b w:val="false"/>
+          <w:bCs w:val="false"/>
+          <w:i w:val="false"/>
+          <w:iCs w:val="false"/>
+        </w:rPr>
+      </w:r>
+    </w:p>
+    <w:p>
+      <w:pPr>
+        <w:pStyle w:val="Normal"/>
+        <w:spacing w:lineRule="auto" w:line="480"/>
         <w:jc w:val="center"/>
         <w:rPr>
           <w:rFonts w:ascii="Times New Roman" w:hAnsi="Times New Roman"/>
@@ -24938,32 +26947,24 @@
           <w:i w:val="false"/>
           <w:iCs w:val="false"/>
         </w:rPr>
-        <w:t>Fig : Final Results</w:t>
-      </w:r>
-    </w:p>
-    <w:p>
-      <w:pPr>
-        <w:pStyle w:val="Normal"/>
-        <w:spacing w:lineRule="auto" w:line="480"/>
-        <w:jc w:val="left"/>
-        <w:rPr>
-          <w:rFonts w:ascii="Times New Roman" w:hAnsi="Times New Roman"/>
-          <w:b/>
-          <w:b/>
-          <w:bCs/>
-          <w:i w:val="false"/>
-          <w:i w:val="false"/>
-          <w:iCs w:val="false"/>
-        </w:rPr>
-      </w:pPr>
-      <w:r>
-        <w:rPr>
-          <w:rFonts w:ascii="Times New Roman" w:hAnsi="Times New Roman"/>
-          <w:b/>
-          <w:bCs/>
-          <w:i w:val="false"/>
-          <w:iCs w:val="false"/>
-        </w:rPr>
+      </w:r>
+    </w:p>
+    <w:p>
+      <w:pPr>
+        <w:pStyle w:val="Normal"/>
+        <w:spacing w:lineRule="auto" w:line="480"/>
+        <w:jc w:val="center"/>
+        <w:rPr>
+          <w:rFonts w:ascii="Times New Roman" w:hAnsi="Times New Roman"/>
+          <w:b/>
+          <w:b/>
+          <w:bCs/>
+          <w:i w:val="false"/>
+          <w:i w:val="false"/>
+          <w:iCs w:val="false"/>
+        </w:rPr>
+      </w:pPr>
+      <w:r>
         <w:drawing>
           <wp:anchor behindDoc="0" distT="0" distB="0" distL="0" distR="0" simplePos="0" locked="0" layoutInCell="1" allowOverlap="1" relativeHeight="28">
             <wp:simplePos x="0" y="0"/>
@@ -25010,6 +27011,111 @@
           </wp:anchor>
         </w:drawing>
       </w:r>
+      <w:r>
+        <w:rPr>
+          <w:rFonts w:ascii="Times New Roman" w:hAnsi="Times New Roman"/>
+          <w:b/>
+          <w:bCs/>
+          <w:i w:val="false"/>
+          <w:iCs w:val="false"/>
+        </w:rPr>
+        <w:t xml:space="preserve">Fig. </w:t>
+      </w:r>
+      <w:r>
+        <w:rPr>
+          <w:rFonts w:ascii="Times New Roman" w:hAnsi="Times New Roman"/>
+          <w:b/>
+          <w:bCs/>
+          <w:i w:val="false"/>
+          <w:iCs w:val="false"/>
+        </w:rPr>
+        <w:t>29</w:t>
+      </w:r>
+      <w:r>
+        <w:rPr>
+          <w:rFonts w:ascii="Times New Roman" w:hAnsi="Times New Roman"/>
+          <w:b/>
+          <w:bCs/>
+          <w:i w:val="false"/>
+          <w:iCs w:val="false"/>
+        </w:rPr>
+        <w:t>: Final Results</w:t>
+      </w:r>
+    </w:p>
+    <w:p>
+      <w:pPr>
+        <w:pStyle w:val="Normal"/>
+        <w:spacing w:lineRule="auto" w:line="480"/>
+        <w:jc w:val="center"/>
+        <w:rPr>
+          <w:rFonts w:ascii="Times New Roman" w:hAnsi="Times New Roman"/>
+          <w:b/>
+          <w:b/>
+          <w:bCs/>
+          <w:i w:val="false"/>
+          <w:i w:val="false"/>
+          <w:iCs w:val="false"/>
+        </w:rPr>
+      </w:pPr>
+      <w:r>
+        <w:rPr>
+          <w:rFonts w:ascii="Times New Roman" w:hAnsi="Times New Roman"/>
+          <w:b/>
+          <w:bCs/>
+          <w:i w:val="false"/>
+          <w:iCs w:val="false"/>
+        </w:rPr>
+      </w:r>
+    </w:p>
+    <w:p>
+      <w:pPr>
+        <w:pStyle w:val="Normal"/>
+        <w:spacing w:lineRule="auto" w:line="480"/>
+        <w:jc w:val="center"/>
+        <w:rPr>
+          <w:rFonts w:ascii="Times New Roman" w:hAnsi="Times New Roman"/>
+          <w:b/>
+          <w:b/>
+          <w:bCs/>
+          <w:i w:val="false"/>
+          <w:i w:val="false"/>
+          <w:iCs w:val="false"/>
+        </w:rPr>
+      </w:pPr>
+      <w:r>
+        <w:rPr>
+          <w:rFonts w:ascii="Times New Roman" w:hAnsi="Times New Roman"/>
+          <w:b/>
+          <w:bCs/>
+          <w:i w:val="false"/>
+          <w:iCs w:val="false"/>
+        </w:rPr>
+      </w:r>
+    </w:p>
+    <w:p>
+      <w:pPr>
+        <w:pStyle w:val="Normal"/>
+        <w:spacing w:lineRule="auto" w:line="480"/>
+        <w:jc w:val="center"/>
+        <w:rPr>
+          <w:rFonts w:ascii="Times New Roman" w:hAnsi="Times New Roman"/>
+          <w:b/>
+          <w:b/>
+          <w:bCs/>
+          <w:i w:val="false"/>
+          <w:i w:val="false"/>
+          <w:iCs w:val="false"/>
+        </w:rPr>
+      </w:pPr>
+      <w:r>
+        <w:rPr>
+          <w:rFonts w:ascii="Times New Roman" w:hAnsi="Times New Roman"/>
+          <w:b/>
+          <w:bCs/>
+          <w:i w:val="false"/>
+          <w:iCs w:val="false"/>
+        </w:rPr>
+      </w:r>
     </w:p>
     <w:p>
       <w:pPr>
@@ -25760,56 +27866,6 @@
       <w:pPr>
         <w:pStyle w:val="Normal"/>
         <w:spacing w:lineRule="auto" w:line="480"/>
-        <w:jc w:val="left"/>
-        <w:rPr>
-          <w:rFonts w:ascii="Times New Roman" w:hAnsi="Times New Roman"/>
-          <w:b w:val="false"/>
-          <w:b w:val="false"/>
-          <w:bCs w:val="false"/>
-          <w:i w:val="false"/>
-          <w:i w:val="false"/>
-          <w:iCs w:val="false"/>
-        </w:rPr>
-      </w:pPr>
-      <w:r>
-        <w:rPr>
-          <w:rFonts w:ascii="Times New Roman" w:hAnsi="Times New Roman"/>
-          <w:b w:val="false"/>
-          <w:bCs w:val="false"/>
-          <w:i w:val="false"/>
-          <w:iCs w:val="false"/>
-        </w:rPr>
-      </w:r>
-    </w:p>
-    <w:p>
-      <w:pPr>
-        <w:pStyle w:val="Normal"/>
-        <w:spacing w:lineRule="auto" w:line="480"/>
-        <w:jc w:val="left"/>
-        <w:rPr>
-          <w:rFonts w:ascii="Times New Roman" w:hAnsi="Times New Roman"/>
-          <w:b w:val="false"/>
-          <w:b w:val="false"/>
-          <w:bCs w:val="false"/>
-          <w:i w:val="false"/>
-          <w:i w:val="false"/>
-          <w:iCs w:val="false"/>
-        </w:rPr>
-      </w:pPr>
-      <w:r>
-        <w:rPr>
-          <w:rFonts w:ascii="Times New Roman" w:hAnsi="Times New Roman"/>
-          <w:b w:val="false"/>
-          <w:bCs w:val="false"/>
-          <w:i w:val="false"/>
-          <w:iCs w:val="false"/>
-        </w:rPr>
-      </w:r>
-    </w:p>
-    <w:p>
-      <w:pPr>
-        <w:pStyle w:val="Normal"/>
-        <w:spacing w:lineRule="auto" w:line="480"/>
         <w:jc w:val="center"/>
         <w:rPr>
           <w:rFonts w:ascii="Times New Roman" w:hAnsi="Times New Roman"/>
@@ -25829,82 +27885,7 @@
           <w:i w:val="false"/>
           <w:iCs w:val="false"/>
         </w:rPr>
-      </w:r>
-    </w:p>
-    <w:p>
-      <w:pPr>
-        <w:pStyle w:val="Normal"/>
-        <w:spacing w:lineRule="auto" w:line="480"/>
-        <w:jc w:val="center"/>
-        <w:rPr>
-          <w:rFonts w:ascii="Times New Roman" w:hAnsi="Times New Roman"/>
-          <w:b/>
-          <w:b/>
-          <w:bCs/>
-          <w:i w:val="false"/>
-          <w:i w:val="false"/>
-          <w:iCs w:val="false"/>
-        </w:rPr>
-      </w:pPr>
-      <w:r>
-        <w:rPr>
-          <w:rFonts w:ascii="Times New Roman" w:hAnsi="Times New Roman"/>
-          <w:b/>
-          <w:bCs/>
-          <w:i w:val="false"/>
-          <w:iCs w:val="false"/>
-        </w:rPr>
-      </w:r>
-    </w:p>
-    <w:p>
-      <w:pPr>
-        <w:pStyle w:val="Normal"/>
-        <w:spacing w:lineRule="auto" w:line="480"/>
-        <w:jc w:val="center"/>
-        <w:rPr>
-          <w:rFonts w:ascii="Times New Roman" w:hAnsi="Times New Roman"/>
-          <w:b/>
-          <w:b/>
-          <w:bCs/>
-          <w:i w:val="false"/>
-          <w:i w:val="false"/>
-          <w:iCs w:val="false"/>
-        </w:rPr>
-      </w:pPr>
-      <w:r>
-        <w:rPr>
-          <w:rFonts w:ascii="Times New Roman" w:hAnsi="Times New Roman"/>
-          <w:b/>
-          <w:bCs/>
-          <w:i w:val="false"/>
-          <w:iCs w:val="false"/>
-        </w:rPr>
-      </w:r>
-    </w:p>
-    <w:p>
-      <w:pPr>
-        <w:pStyle w:val="Normal"/>
-        <w:spacing w:lineRule="auto" w:line="480"/>
-        <w:jc w:val="center"/>
-        <w:rPr>
-          <w:rFonts w:ascii="Times New Roman" w:hAnsi="Times New Roman"/>
-          <w:b/>
-          <w:b/>
-          <w:bCs/>
-          <w:i w:val="false"/>
-          <w:i w:val="false"/>
-          <w:iCs w:val="false"/>
-        </w:rPr>
-      </w:pPr>
-      <w:r>
-        <w:rPr>
-          <w:rFonts w:ascii="Times New Roman" w:hAnsi="Times New Roman"/>
-          <w:b/>
-          <w:bCs/>
-          <w:i w:val="false"/>
-          <w:iCs w:val="false"/>
-        </w:rPr>
-        <w:t>CHAPTER 9</w:t>
+        <w:t>CHAPTER 8</w:t>
       </w:r>
     </w:p>
     <w:p>
@@ -28812,15 +30793,17 @@
           <w:i w:val="false"/>
           <w:i w:val="false"/>
           <w:iCs w:val="false"/>
-        </w:rPr>
-      </w:pPr>
-      <w:r>
-        <w:rPr>
-          <w:rFonts w:ascii="Times New Roman" w:hAnsi="Times New Roman"/>
-          <w:b w:val="false"/>
-          <w:bCs w:val="false"/>
-          <w:i w:val="false"/>
-          <w:iCs w:val="false"/>
+          <w:strike/>
+        </w:rPr>
+      </w:pPr>
+      <w:r>
+        <w:rPr>
+          <w:rFonts w:ascii="Times New Roman" w:hAnsi="Times New Roman"/>
+          <w:b w:val="false"/>
+          <w:bCs w:val="false"/>
+          <w:i w:val="false"/>
+          <w:iCs w:val="false"/>
+          <w:strike/>
         </w:rPr>
         <w:t>6. Spacing</w:t>
       </w:r>
@@ -28878,12 +30861,15 @@
     <w:sectPr>
       <w:headerReference w:type="even" r:id="rId50"/>
       <w:headerReference w:type="default" r:id="rId51"/>
-      <w:footerReference w:type="default" r:id="rId52"/>
+      <w:headerReference w:type="first" r:id="rId52"/>
+      <w:footerReference w:type="default" r:id="rId53"/>
+      <w:footerReference w:type="first" r:id="rId54"/>
       <w:type w:val="nextPage"/>
       <w:pgSz w:w="12240" w:h="15840"/>
       <w:pgMar w:left="2160" w:right="1440" w:header="1134" w:top="1696" w:footer="2160" w:bottom="2736" w:gutter="0"/>
       <w:pgNumType w:fmt="decimal"/>
       <w:formProt w:val="false"/>
+      <w:titlePg/>
       <w:textDirection w:val="lrTb"/>
       <w:docGrid w:type="default" w:linePitch="100" w:charSpace="0"/>
     </w:sectPr>
@@ -28892,6 +30878,29 @@
 </file>
 
 <file path=word/footer1.xml><?xml version="1.0" encoding="utf-8"?>
+<w:ftr xmlns:o="urn:schemas-microsoft-com:office:office" xmlns:r="http://schemas.openxmlformats.org/officeDocument/2006/relationships" xmlns:v="urn:schemas-microsoft-com:vml" xmlns:w="http://schemas.openxmlformats.org/wordprocessingml/2006/main" xmlns:w10="urn:schemas-microsoft-com:office:word" xmlns:wp="http://schemas.openxmlformats.org/drawingml/2006/wordprocessingDrawing" xmlns:wps="http://schemas.microsoft.com/office/word/2010/wordprocessingShape" xmlns:wpg="http://schemas.microsoft.com/office/word/2010/wordprocessingGroup" xmlns:mc="http://schemas.openxmlformats.org/markup-compatibility/2006" xmlns:wp14="http://schemas.microsoft.com/office/word/2010/wordprocessingDrawing" xmlns:w14="http://schemas.microsoft.com/office/word/2010/wordml" mc:Ignorable="w14 wp14">
+  <w:p>
+    <w:pPr>
+      <w:pStyle w:val="Footer"/>
+      <w:rPr/>
+    </w:pPr>
+    <w:r>
+      <w:rPr/>
+    </w:r>
+  </w:p>
+  <w:p>
+    <w:pPr>
+      <w:pStyle w:val="Footer"/>
+      <w:rPr/>
+    </w:pPr>
+    <w:r>
+      <w:rPr/>
+    </w:r>
+  </w:p>
+</w:ftr>
+</file>
+
+<file path=word/footer2.xml><?xml version="1.0" encoding="utf-8"?>
 <w:ftr xmlns:o="urn:schemas-microsoft-com:office:office" xmlns:r="http://schemas.openxmlformats.org/officeDocument/2006/relationships" xmlns:v="urn:schemas-microsoft-com:vml" xmlns:w="http://schemas.openxmlformats.org/wordprocessingml/2006/main" xmlns:w10="urn:schemas-microsoft-com:office:word" xmlns:wp="http://schemas.openxmlformats.org/drawingml/2006/wordprocessingDrawing" xmlns:wps="http://schemas.microsoft.com/office/word/2010/wordprocessingShape" xmlns:wpg="http://schemas.microsoft.com/office/word/2010/wordprocessingGroup" xmlns:mc="http://schemas.openxmlformats.org/markup-compatibility/2006" xmlns:wp14="http://schemas.microsoft.com/office/word/2010/wordprocessingDrawing" xmlns:w14="http://schemas.microsoft.com/office/word/2010/wordml" mc:Ignorable="w14 wp14">
   <w:p>
     <w:pPr>
@@ -28939,6 +30948,22 @@
     </w:pPr>
     <w:r>
       <w:rPr/>
+    </w:r>
+  </w:p>
+</w:hdr>
+</file>
+
+<file path=word/header3.xml><?xml version="1.0" encoding="utf-8"?>
+<w:hdr xmlns:o="urn:schemas-microsoft-com:office:office" xmlns:r="http://schemas.openxmlformats.org/officeDocument/2006/relationships" xmlns:v="urn:schemas-microsoft-com:vml" xmlns:w="http://schemas.openxmlformats.org/wordprocessingml/2006/main" xmlns:w10="urn:schemas-microsoft-com:office:word" xmlns:wp="http://schemas.openxmlformats.org/drawingml/2006/wordprocessingDrawing" xmlns:wps="http://schemas.microsoft.com/office/word/2010/wordprocessingShape" xmlns:wpg="http://schemas.microsoft.com/office/word/2010/wordprocessingGroup" xmlns:mc="http://schemas.openxmlformats.org/markup-compatibility/2006" xmlns:wp14="http://schemas.microsoft.com/office/word/2010/wordprocessingDrawing" xmlns:w14="http://schemas.microsoft.com/office/word/2010/wordml" mc:Ignorable="w14 wp14">
+  <w:p>
+    <w:pPr>
+      <w:pStyle w:val="Header"/>
+      <w:jc w:val="right"/>
+      <w:rPr/>
+    </w:pPr>
+    <w:r>
+      <w:rPr/>
+      <w:t>1</w:t>
     </w:r>
   </w:p>
 </w:hdr>

</xml_diff>

<commit_message>
Done -- need to edit and appendix
</commit_message>
<xml_diff>
--- a/FinalReport.docx
+++ b/FinalReport.docx
@@ -1935,7 +1935,7 @@
           <w:i w:val="false"/>
           <w:iCs w:val="false"/>
         </w:rPr>
-        <w:t>ABSTRACT…………………………………………………………………………</w:t>
+        <w:t>ABSTRACT…………………………………………………………………………...</w:t>
       </w:r>
     </w:p>
     <w:p>
@@ -2661,7 +2661,7 @@
         <w:rPr>
           <w:rFonts w:ascii="Times New Roman" w:hAnsi="Times New Roman"/>
         </w:rPr>
-        <w:t>………………………………….</w:t>
+        <w:t>……………………………</w:t>
       </w:r>
     </w:p>
     <w:p>
@@ -3334,18 +3334,18 @@
         <w:spacing w:lineRule="auto" w:line="480"/>
         <w:jc w:val="center"/>
         <w:rPr>
-          <w:b/>
-          <w:b/>
-          <w:bCs/>
-          <w:i w:val="false"/>
-          <w:i w:val="false"/>
-          <w:iCs w:val="false"/>
-        </w:rPr>
-      </w:pPr>
-      <w:r>
-        <w:rPr>
-          <w:rFonts w:ascii="Times New Roman" w:hAnsi="Times New Roman"/>
-        </w:rPr>
+          <w:rFonts w:ascii="Times New Roman" w:hAnsi="Times New Roman"/>
+        </w:rPr>
+      </w:pPr>
+      <w:r>
+        <w:rPr>
+          <w:rFonts w:ascii="Times New Roman" w:hAnsi="Times New Roman"/>
+          <w:b/>
+          <w:bCs/>
+          <w:i w:val="false"/>
+          <w:iCs w:val="false"/>
+        </w:rPr>
+        <w:t>LIST OF FIGURES</w:t>
       </w:r>
     </w:p>
     <w:p>
@@ -3354,58 +3354,38 @@
         <w:spacing w:lineRule="auto" w:line="480"/>
         <w:jc w:val="center"/>
         <w:rPr>
-          <w:rFonts w:ascii="Times New Roman" w:hAnsi="Times New Roman"/>
-        </w:rPr>
-      </w:pPr>
-      <w:r>
-        <w:rPr>
-          <w:rFonts w:ascii="Times New Roman" w:hAnsi="Times New Roman"/>
-          <w:b/>
-          <w:bCs/>
-          <w:i w:val="false"/>
-          <w:iCs w:val="false"/>
-        </w:rPr>
-        <w:t>LIST OF FIGURES</w:t>
-      </w:r>
-    </w:p>
-    <w:p>
-      <w:pPr>
-        <w:pStyle w:val="Normal"/>
-        <w:spacing w:lineRule="auto" w:line="480"/>
-        <w:jc w:val="center"/>
-        <w:rPr>
-          <w:b/>
-          <w:b/>
-          <w:bCs/>
-          <w:i w:val="false"/>
-          <w:i w:val="false"/>
-          <w:iCs w:val="false"/>
-        </w:rPr>
-      </w:pPr>
-      <w:r>
-        <w:rPr>
-          <w:rFonts w:ascii="Times New Roman" w:hAnsi="Times New Roman"/>
-        </w:rPr>
-      </w:r>
-    </w:p>
-    <w:p>
-      <w:pPr>
-        <w:pStyle w:val="Normal"/>
-        <w:spacing w:lineRule="auto" w:line="480"/>
-        <w:jc w:val="left"/>
-        <w:rPr>
-          <w:rFonts w:ascii="Times New Roman" w:hAnsi="Times New Roman"/>
-        </w:rPr>
-      </w:pPr>
-      <w:r>
-        <w:rPr>
-          <w:rFonts w:ascii="Times New Roman" w:hAnsi="Times New Roman"/>
-          <w:b w:val="false"/>
-          <w:bCs w:val="false"/>
-          <w:i w:val="false"/>
-          <w:iCs w:val="false"/>
-        </w:rPr>
-        <w:t>Fig. 1: Timeline of Graph Neural Networks</w:t>
+          <w:b/>
+          <w:b/>
+          <w:bCs/>
+          <w:i w:val="false"/>
+          <w:i w:val="false"/>
+          <w:iCs w:val="false"/>
+        </w:rPr>
+      </w:pPr>
+      <w:r>
+        <w:rPr>
+          <w:rFonts w:ascii="Times New Roman" w:hAnsi="Times New Roman"/>
+        </w:rPr>
+      </w:r>
+    </w:p>
+    <w:p>
+      <w:pPr>
+        <w:pStyle w:val="Normal"/>
+        <w:spacing w:lineRule="auto" w:line="480"/>
+        <w:jc w:val="left"/>
+        <w:rPr>
+          <w:rFonts w:ascii="Times New Roman" w:hAnsi="Times New Roman"/>
+        </w:rPr>
+      </w:pPr>
+      <w:r>
+        <w:rPr>
+          <w:rFonts w:ascii="Times New Roman" w:hAnsi="Times New Roman"/>
+          <w:b w:val="false"/>
+          <w:bCs w:val="false"/>
+          <w:i w:val="false"/>
+          <w:iCs w:val="false"/>
+        </w:rPr>
+        <w:t>Fig. 1: Timeline of Graph Neural Networks…………………………………...</w:t>
       </w:r>
     </w:p>
     <w:p>
@@ -3438,7 +3418,7 @@
           <w:i w:val="false"/>
           <w:iCs w:val="false"/>
         </w:rPr>
-        <w:t xml:space="preserve"> Example 1 of Application of the VarMisuse Task in C#</w:t>
+        <w:t xml:space="preserve"> Example 1 of Application of the VarMisuse Task in C#……………………...</w:t>
       </w:r>
     </w:p>
     <w:p>
@@ -3491,7 +3471,7 @@
           <w:i w:val="false"/>
           <w:iCs w:val="false"/>
         </w:rPr>
-        <w:t>k in C#</w:t>
+        <w:t>k in C#………………………..</w:t>
       </w:r>
     </w:p>
     <w:p>
@@ -3546,6 +3526,28 @@
         </w:rPr>
         <w:t>An Example of a Graph</w:t>
       </w:r>
+      <w:bookmarkStart w:id="0" w:name="__DdeLink__271_3207090580"/>
+      <w:r>
+        <w:rPr>
+          <w:rFonts w:ascii="Times New Roman" w:hAnsi="Times New Roman"/>
+          <w:b w:val="false"/>
+          <w:bCs w:val="false"/>
+          <w:i w:val="false"/>
+          <w:iCs w:val="false"/>
+        </w:rPr>
+        <w:t>…………..</w:t>
+      </w:r>
+      <w:bookmarkEnd w:id="0"/>
+      <w:r>
+        <w:rPr>
+          <w:rFonts w:ascii="Times New Roman" w:hAnsi="Times New Roman"/>
+          <w:b w:val="false"/>
+          <w:bCs w:val="false"/>
+          <w:i w:val="false"/>
+          <w:iCs w:val="false"/>
+        </w:rPr>
+        <w:t>…………..…………..…………..…………..</w:t>
+      </w:r>
     </w:p>
     <w:p>
       <w:pPr>
@@ -3569,6 +3571,16 @@
         </w:rPr>
         <w:t>Fig. 5:  Simple Abstract Syntax Tree</w:t>
       </w:r>
+      <w:r>
+        <w:rPr>
+          <w:rFonts w:ascii="Times New Roman" w:hAnsi="Times New Roman"/>
+          <w:b w:val="false"/>
+          <w:bCs w:val="false"/>
+          <w:i w:val="false"/>
+          <w:iCs w:val="false"/>
+        </w:rPr>
+        <w:t>…………..…………..…………..…………..……</w:t>
+      </w:r>
     </w:p>
     <w:p>
       <w:pPr>
@@ -3592,6 +3604,16 @@
         </w:rPr>
         <w:t>Fig. 6: Modified Abstract Syntax Tree that Represent Programs</w:t>
       </w:r>
+      <w:r>
+        <w:rPr>
+          <w:rFonts w:ascii="Times New Roman" w:hAnsi="Times New Roman"/>
+          <w:b w:val="false"/>
+          <w:bCs w:val="false"/>
+          <w:i w:val="false"/>
+          <w:iCs w:val="false"/>
+        </w:rPr>
+        <w:t>…………..…………..…</w:t>
+      </w:r>
     </w:p>
     <w:p>
       <w:pPr>
@@ -3633,7 +3655,17 @@
           <w:i w:val="false"/>
           <w:iCs w:val="false"/>
         </w:rPr>
-        <w:t xml:space="preserve">Messages For Each Node </w:t>
+        <w:t>Messages For Each Node</w:t>
+      </w:r>
+      <w:r>
+        <w:rPr>
+          <w:rFonts w:ascii="Times New Roman" w:hAnsi="Times New Roman"/>
+          <w:b w:val="false"/>
+          <w:bCs w:val="false"/>
+          <w:i w:val="false"/>
+          <w:iCs w:val="false"/>
+        </w:rPr>
+        <w:t>…………..…………..</w:t>
       </w:r>
     </w:p>
     <w:p>
@@ -3658,6 +3690,16 @@
         </w:rPr>
         <w:t>Fig. 8:  Message Passing And Aggregation by Nodes via a Recurrent Unit</w:t>
       </w:r>
+      <w:r>
+        <w:rPr>
+          <w:rFonts w:ascii="Times New Roman" w:hAnsi="Times New Roman"/>
+          <w:b w:val="false"/>
+          <w:bCs w:val="false"/>
+          <w:i w:val="false"/>
+          <w:iCs w:val="false"/>
+        </w:rPr>
+        <w:t>…………..</w:t>
+      </w:r>
     </w:p>
     <w:p>
       <w:pPr>
@@ -3681,6 +3723,16 @@
         </w:rPr>
         <w:t xml:space="preserve">Fig. 9: Unrolled Effect Of the Graph Where Nodes Become Positionally Aware </w:t>
       </w:r>
+      <w:r>
+        <w:rPr>
+          <w:rFonts w:ascii="Times New Roman" w:hAnsi="Times New Roman"/>
+          <w:b w:val="false"/>
+          <w:bCs w:val="false"/>
+          <w:i w:val="false"/>
+          <w:iCs w:val="false"/>
+        </w:rPr>
+        <w:t>………</w:t>
+      </w:r>
     </w:p>
     <w:p>
       <w:pPr>
@@ -3704,6 +3756,16 @@
         </w:rPr>
         <w:t>Fig. 10: Formula for the GGNN State Update Per Node</w:t>
       </w:r>
+      <w:r>
+        <w:rPr>
+          <w:rFonts w:ascii="Times New Roman" w:hAnsi="Times New Roman"/>
+          <w:b w:val="false"/>
+          <w:bCs w:val="false"/>
+          <w:i w:val="false"/>
+          <w:iCs w:val="false"/>
+        </w:rPr>
+        <w:t>…………..…………..</w:t>
+      </w:r>
     </w:p>
     <w:p>
       <w:pPr>
@@ -3726,6 +3788,16 @@
           <w:iCs w:val="false"/>
         </w:rPr>
         <w:t>Fig. 11: Formula for the RGCN Node State Update Per Node</w:t>
+      </w:r>
+      <w:r>
+        <w:rPr>
+          <w:rFonts w:ascii="Times New Roman" w:hAnsi="Times New Roman"/>
+          <w:b w:val="false"/>
+          <w:bCs w:val="false"/>
+          <w:i w:val="false"/>
+          <w:iCs w:val="false"/>
+        </w:rPr>
+        <w:t>…………..…………..</w:t>
       </w:r>
     </w:p>
     <w:p>
@@ -3752,19 +3824,6 @@
         </w:rPr>
         <w:t>Fig. 12: Data Transformation Pipeline</w:t>
       </w:r>
-    </w:p>
-    <w:p>
-      <w:pPr>
-        <w:pStyle w:val="Normal"/>
-        <w:spacing w:lineRule="auto" w:line="480"/>
-        <w:jc w:val="left"/>
-        <w:rPr>
-          <w:rFonts w:ascii="Times New Roman" w:hAnsi="Times New Roman"/>
-          <w:b w:val="false"/>
-          <w:b w:val="false"/>
-          <w:bCs w:val="false"/>
-        </w:rPr>
-      </w:pPr>
       <w:r>
         <w:rPr>
           <w:rFonts w:ascii="Times New Roman" w:hAnsi="Times New Roman"/>
@@ -3775,7 +3834,7 @@
           <w:sz w:val="24"/>
           <w:szCs w:val="24"/>
         </w:rPr>
-        <w:t>Fig 13: Example Representation of the Next Token Of the Directed Graph</w:t>
+        <w:t>…………..…………..…………..…………..</w:t>
       </w:r>
     </w:p>
     <w:p>
@@ -3800,7 +3859,7 @@
           <w:sz w:val="24"/>
           <w:szCs w:val="24"/>
         </w:rPr>
-        <w:t xml:space="preserve">Fig. </w:t>
+        <w:t>Fig 13: Example Representation of the Next Token Of the Directed Graph</w:t>
       </w:r>
       <w:r>
         <w:rPr>
@@ -3812,8 +3871,21 @@
           <w:sz w:val="24"/>
           <w:szCs w:val="24"/>
         </w:rPr>
-        <w:t>14</w:t>
-      </w:r>
+        <w:t>…………..</w:t>
+      </w:r>
+    </w:p>
+    <w:p>
+      <w:pPr>
+        <w:pStyle w:val="Normal"/>
+        <w:spacing w:lineRule="auto" w:line="480"/>
+        <w:jc w:val="left"/>
+        <w:rPr>
+          <w:rFonts w:ascii="Times New Roman" w:hAnsi="Times New Roman"/>
+          <w:b w:val="false"/>
+          <w:b w:val="false"/>
+          <w:bCs w:val="false"/>
+        </w:rPr>
+      </w:pPr>
       <w:r>
         <w:rPr>
           <w:rFonts w:ascii="Times New Roman" w:hAnsi="Times New Roman"/>
@@ -3824,21 +3896,8 @@
           <w:sz w:val="24"/>
           <w:szCs w:val="24"/>
         </w:rPr>
-        <w:t>: Listing of all the Directories From the Graph Data Set</w:t>
-      </w:r>
-    </w:p>
-    <w:p>
-      <w:pPr>
-        <w:pStyle w:val="Normal"/>
-        <w:spacing w:lineRule="auto" w:line="480"/>
-        <w:jc w:val="left"/>
-        <w:rPr>
-          <w:rFonts w:ascii="Times New Roman" w:hAnsi="Times New Roman"/>
-          <w:b w:val="false"/>
-          <w:b w:val="false"/>
-          <w:bCs w:val="false"/>
-        </w:rPr>
-      </w:pPr>
+        <w:t xml:space="preserve">Fig. </w:t>
+      </w:r>
       <w:r>
         <w:rPr>
           <w:rFonts w:ascii="Times New Roman" w:hAnsi="Times New Roman"/>
@@ -3849,7 +3908,7 @@
           <w:sz w:val="24"/>
           <w:szCs w:val="24"/>
         </w:rPr>
-        <w:t xml:space="preserve">Fig. </w:t>
+        <w:t>14</w:t>
       </w:r>
       <w:r>
         <w:rPr>
@@ -3861,7 +3920,7 @@
           <w:sz w:val="24"/>
           <w:szCs w:val="24"/>
         </w:rPr>
-        <w:t>15</w:t>
+        <w:t>: Listing of all the Directories From the Graph Data Set</w:t>
       </w:r>
       <w:r>
         <w:rPr>
@@ -3873,8 +3932,21 @@
           <w:sz w:val="24"/>
           <w:szCs w:val="24"/>
         </w:rPr>
-        <w:t>: Typical Directory Str</w:t>
-      </w:r>
+        <w:t>…………..…………..</w:t>
+      </w:r>
+    </w:p>
+    <w:p>
+      <w:pPr>
+        <w:pStyle w:val="Normal"/>
+        <w:spacing w:lineRule="auto" w:line="480"/>
+        <w:jc w:val="left"/>
+        <w:rPr>
+          <w:rFonts w:ascii="Times New Roman" w:hAnsi="Times New Roman"/>
+          <w:b w:val="false"/>
+          <w:b w:val="false"/>
+          <w:bCs w:val="false"/>
+        </w:rPr>
+      </w:pPr>
       <w:r>
         <w:rPr>
           <w:rFonts w:ascii="Times New Roman" w:hAnsi="Times New Roman"/>
@@ -3885,7 +3957,7 @@
           <w:sz w:val="24"/>
           <w:szCs w:val="24"/>
         </w:rPr>
-        <w:t>2</w:t>
+        <w:t xml:space="preserve">Fig. </w:t>
       </w:r>
       <w:r>
         <w:rPr>
@@ -3897,21 +3969,8 @@
           <w:sz w:val="24"/>
           <w:szCs w:val="24"/>
         </w:rPr>
-        <w:t>ucture of Data From A Repository</w:t>
-      </w:r>
-    </w:p>
-    <w:p>
-      <w:pPr>
-        <w:pStyle w:val="Normal"/>
-        <w:spacing w:lineRule="auto" w:line="480"/>
-        <w:jc w:val="left"/>
-        <w:rPr>
-          <w:rFonts w:ascii="Times New Roman" w:hAnsi="Times New Roman"/>
-          <w:b w:val="false"/>
-          <w:b w:val="false"/>
-          <w:bCs w:val="false"/>
-        </w:rPr>
-      </w:pPr>
+        <w:t>15</w:t>
+      </w:r>
       <w:r>
         <w:rPr>
           <w:rFonts w:ascii="Times New Roman" w:hAnsi="Times New Roman"/>
@@ -3922,7 +3981,7 @@
           <w:sz w:val="24"/>
           <w:szCs w:val="24"/>
         </w:rPr>
-        <w:t xml:space="preserve">Fig </w:t>
+        <w:t>: Typical Directory Str</w:t>
       </w:r>
       <w:r>
         <w:rPr>
@@ -3934,7 +3993,7 @@
           <w:sz w:val="24"/>
           <w:szCs w:val="24"/>
         </w:rPr>
-        <w:t>16</w:t>
+        <w:t>2</w:t>
       </w:r>
       <w:r>
         <w:rPr>
@@ -3946,21 +4005,8 @@
           <w:sz w:val="24"/>
           <w:szCs w:val="24"/>
         </w:rPr>
-        <w:t>: Example of a Record of the RepositoryInfo</w:t>
-      </w:r>
-    </w:p>
-    <w:p>
-      <w:pPr>
-        <w:pStyle w:val="Normal"/>
-        <w:spacing w:lineRule="auto" w:line="480"/>
-        <w:jc w:val="left"/>
-        <w:rPr>
-          <w:rFonts w:ascii="Times New Roman" w:hAnsi="Times New Roman"/>
-          <w:b w:val="false"/>
-          <w:b w:val="false"/>
-          <w:bCs w:val="false"/>
-        </w:rPr>
-      </w:pPr>
+        <w:t>ucture of Data From A Repository</w:t>
+      </w:r>
       <w:r>
         <w:rPr>
           <w:rFonts w:ascii="Times New Roman" w:hAnsi="Times New Roman"/>
@@ -3971,8 +4017,21 @@
           <w:sz w:val="24"/>
           <w:szCs w:val="24"/>
         </w:rPr>
-        <w:t xml:space="preserve">Fig </w:t>
-      </w:r>
+        <w:t>…………..…………..</w:t>
+      </w:r>
+    </w:p>
+    <w:p>
+      <w:pPr>
+        <w:pStyle w:val="Normal"/>
+        <w:spacing w:lineRule="auto" w:line="480"/>
+        <w:jc w:val="left"/>
+        <w:rPr>
+          <w:rFonts w:ascii="Times New Roman" w:hAnsi="Times New Roman"/>
+          <w:b w:val="false"/>
+          <w:b w:val="false"/>
+          <w:bCs w:val="false"/>
+        </w:rPr>
+      </w:pPr>
       <w:r>
         <w:rPr>
           <w:rFonts w:ascii="Times New Roman" w:hAnsi="Times New Roman"/>
@@ -3983,7 +4042,7 @@
           <w:sz w:val="24"/>
           <w:szCs w:val="24"/>
         </w:rPr>
-        <w:t>17</w:t>
+        <w:t xml:space="preserve">Fig </w:t>
       </w:r>
       <w:r>
         <w:rPr>
@@ -3995,21 +4054,8 @@
           <w:sz w:val="24"/>
           <w:szCs w:val="24"/>
         </w:rPr>
-        <w:t>: All Repositories Considered</w:t>
-      </w:r>
-    </w:p>
-    <w:p>
-      <w:pPr>
-        <w:pStyle w:val="Normal"/>
-        <w:spacing w:lineRule="auto" w:line="480"/>
-        <w:jc w:val="left"/>
-        <w:rPr>
-          <w:rFonts w:ascii="Times New Roman" w:hAnsi="Times New Roman"/>
-          <w:b w:val="false"/>
-          <w:b w:val="false"/>
-          <w:bCs w:val="false"/>
-        </w:rPr>
-      </w:pPr>
+        <w:t>16</w:t>
+      </w:r>
       <w:r>
         <w:rPr>
           <w:rFonts w:ascii="Times New Roman" w:hAnsi="Times New Roman"/>
@@ -4020,7 +4066,7 @@
           <w:sz w:val="24"/>
           <w:szCs w:val="24"/>
         </w:rPr>
-        <w:t xml:space="preserve">Fig. </w:t>
+        <w:t>: Example of a Record of the RepositoryInfo</w:t>
       </w:r>
       <w:r>
         <w:rPr>
@@ -4032,8 +4078,21 @@
           <w:sz w:val="24"/>
           <w:szCs w:val="24"/>
         </w:rPr>
-        <w:t>18</w:t>
-      </w:r>
+        <w:t>…………..…………..</w:t>
+      </w:r>
+    </w:p>
+    <w:p>
+      <w:pPr>
+        <w:pStyle w:val="Normal"/>
+        <w:spacing w:lineRule="auto" w:line="480"/>
+        <w:jc w:val="left"/>
+        <w:rPr>
+          <w:rFonts w:ascii="Times New Roman" w:hAnsi="Times New Roman"/>
+          <w:b w:val="false"/>
+          <w:b w:val="false"/>
+          <w:bCs w:val="false"/>
+        </w:rPr>
+      </w:pPr>
       <w:r>
         <w:rPr>
           <w:rFonts w:ascii="Times New Roman" w:hAnsi="Times New Roman"/>
@@ -4044,8 +4103,105 @@
           <w:sz w:val="24"/>
           <w:szCs w:val="24"/>
         </w:rPr>
+        <w:t xml:space="preserve">Fig </w:t>
+      </w:r>
+      <w:r>
+        <w:rPr>
+          <w:rFonts w:ascii="Times New Roman" w:hAnsi="Times New Roman"/>
+          <w:b w:val="false"/>
+          <w:bCs w:val="false"/>
+          <w:i w:val="false"/>
+          <w:iCs w:val="false"/>
+          <w:sz w:val="24"/>
+          <w:szCs w:val="24"/>
+        </w:rPr>
+        <w:t>17</w:t>
+      </w:r>
+      <w:r>
+        <w:rPr>
+          <w:rFonts w:ascii="Times New Roman" w:hAnsi="Times New Roman"/>
+          <w:b w:val="false"/>
+          <w:bCs w:val="false"/>
+          <w:i w:val="false"/>
+          <w:iCs w:val="false"/>
+          <w:sz w:val="24"/>
+          <w:szCs w:val="24"/>
+        </w:rPr>
+        <w:t>: All Repositories Considered</w:t>
+      </w:r>
+      <w:r>
+        <w:rPr>
+          <w:rFonts w:ascii="Times New Roman" w:hAnsi="Times New Roman"/>
+          <w:b w:val="false"/>
+          <w:bCs w:val="false"/>
+          <w:i w:val="false"/>
+          <w:iCs w:val="false"/>
+          <w:sz w:val="24"/>
+          <w:szCs w:val="24"/>
+        </w:rPr>
+        <w:t>…………..…………..</w:t>
+      </w:r>
+    </w:p>
+    <w:p>
+      <w:pPr>
+        <w:pStyle w:val="Normal"/>
+        <w:spacing w:lineRule="auto" w:line="480"/>
+        <w:jc w:val="left"/>
+        <w:rPr>
+          <w:rFonts w:ascii="Times New Roman" w:hAnsi="Times New Roman"/>
+          <w:b w:val="false"/>
+          <w:b w:val="false"/>
+          <w:bCs w:val="false"/>
+        </w:rPr>
+      </w:pPr>
+      <w:r>
+        <w:rPr>
+          <w:rFonts w:ascii="Times New Roman" w:hAnsi="Times New Roman"/>
+          <w:b w:val="false"/>
+          <w:bCs w:val="false"/>
+          <w:i w:val="false"/>
+          <w:iCs w:val="false"/>
+          <w:sz w:val="24"/>
+          <w:szCs w:val="24"/>
+        </w:rPr>
+        <w:t xml:space="preserve">Fig. </w:t>
+      </w:r>
+      <w:r>
+        <w:rPr>
+          <w:rFonts w:ascii="Times New Roman" w:hAnsi="Times New Roman"/>
+          <w:b w:val="false"/>
+          <w:bCs w:val="false"/>
+          <w:i w:val="false"/>
+          <w:iCs w:val="false"/>
+          <w:sz w:val="24"/>
+          <w:szCs w:val="24"/>
+        </w:rPr>
+        <w:t>18</w:t>
+      </w:r>
+      <w:r>
+        <w:rPr>
+          <w:rFonts w:ascii="Times New Roman" w:hAnsi="Times New Roman"/>
+          <w:b w:val="false"/>
+          <w:bCs w:val="false"/>
+          <w:i w:val="false"/>
+          <w:iCs w:val="false"/>
+          <w:sz w:val="24"/>
+          <w:szCs w:val="24"/>
+        </w:rPr>
         <w:t>: CommonMark.NET Details</w:t>
       </w:r>
+      <w:r>
+        <w:rPr>
+          <w:rFonts w:ascii="Times New Roman" w:hAnsi="Times New Roman"/>
+          <w:b w:val="false"/>
+          <w:bCs w:val="false"/>
+          <w:i w:val="false"/>
+          <w:iCs w:val="false"/>
+          <w:sz w:val="24"/>
+          <w:szCs w:val="24"/>
+        </w:rPr>
+        <w:t>…………..…………..</w:t>
+      </w:r>
     </w:p>
     <w:p>
       <w:pPr>
@@ -4089,6 +4245,16 @@
         </w:rPr>
         <w:t>: Dapper Details</w:t>
       </w:r>
+      <w:r>
+        <w:rPr>
+          <w:rFonts w:ascii="Times New Roman" w:hAnsi="Times New Roman"/>
+          <w:b w:val="false"/>
+          <w:bCs w:val="false"/>
+          <w:i w:val="false"/>
+          <w:iCs w:val="false"/>
+        </w:rPr>
+        <w:t>…………..…………..…………..</w:t>
+      </w:r>
     </w:p>
     <w:p>
       <w:pPr>
@@ -4155,21 +4321,8 @@
           <w:iCs w:val="false"/>
           <w:u w:val="none"/>
         </w:rPr>
-        <w:t xml:space="preserve">Models </w:t>
-      </w:r>
-    </w:p>
-    <w:p>
-      <w:pPr>
-        <w:pStyle w:val="Normal"/>
-        <w:spacing w:lineRule="auto" w:line="480"/>
-        <w:jc w:val="left"/>
-        <w:rPr>
-          <w:rFonts w:ascii="Times New Roman" w:hAnsi="Times New Roman"/>
-          <w:b w:val="false"/>
-          <w:b w:val="false"/>
-          <w:bCs w:val="false"/>
-        </w:rPr>
-      </w:pPr>
+        <w:t>Models</w:t>
+      </w:r>
       <w:r>
         <w:rPr>
           <w:rFonts w:ascii="Times New Roman" w:hAnsi="Times New Roman"/>
@@ -4179,6 +4332,30 @@
           <w:iCs w:val="false"/>
           <w:u w:val="none"/>
         </w:rPr>
+        <w:t>…………..…………..</w:t>
+      </w:r>
+    </w:p>
+    <w:p>
+      <w:pPr>
+        <w:pStyle w:val="Normal"/>
+        <w:spacing w:lineRule="auto" w:line="480"/>
+        <w:jc w:val="left"/>
+        <w:rPr>
+          <w:rFonts w:ascii="Times New Roman" w:hAnsi="Times New Roman"/>
+          <w:b w:val="false"/>
+          <w:b w:val="false"/>
+          <w:bCs w:val="false"/>
+        </w:rPr>
+      </w:pPr>
+      <w:r>
+        <w:rPr>
+          <w:rFonts w:ascii="Times New Roman" w:hAnsi="Times New Roman"/>
+          <w:b w:val="false"/>
+          <w:bCs w:val="false"/>
+          <w:i w:val="false"/>
+          <w:iCs w:val="false"/>
+          <w:u w:val="none"/>
+        </w:rPr>
         <w:t>Fig. 2</w:t>
       </w:r>
       <w:r>
@@ -4214,6 +4391,17 @@
         </w:rPr>
         <w:t>Gated Graph Neural Networks</w:t>
       </w:r>
+      <w:r>
+        <w:rPr>
+          <w:rFonts w:ascii="Times New Roman" w:hAnsi="Times New Roman"/>
+          <w:b w:val="false"/>
+          <w:bCs w:val="false"/>
+          <w:i w:val="false"/>
+          <w:iCs w:val="false"/>
+          <w:u w:val="none"/>
+        </w:rPr>
+        <w:t>…………..…………..</w:t>
+      </w:r>
     </w:p>
     <w:p>
       <w:pPr>
@@ -4279,19 +4467,6 @@
         </w:rPr>
         <w:t>Tasks And Hyperparameters</w:t>
       </w:r>
-    </w:p>
-    <w:p>
-      <w:pPr>
-        <w:pStyle w:val="Normal"/>
-        <w:spacing w:lineRule="auto" w:line="480"/>
-        <w:jc w:val="left"/>
-        <w:rPr>
-          <w:rFonts w:ascii="Times New Roman" w:hAnsi="Times New Roman"/>
-          <w:b w:val="false"/>
-          <w:b w:val="false"/>
-          <w:bCs w:val="false"/>
-        </w:rPr>
-      </w:pPr>
       <w:r>
         <w:rPr>
           <w:rFonts w:ascii="Times New Roman" w:hAnsi="Times New Roman"/>
@@ -4301,6 +4476,30 @@
           <w:iCs w:val="false"/>
           <w:u w:val="none"/>
         </w:rPr>
+        <w:t>…………..…………..</w:t>
+      </w:r>
+    </w:p>
+    <w:p>
+      <w:pPr>
+        <w:pStyle w:val="Normal"/>
+        <w:spacing w:lineRule="auto" w:line="480"/>
+        <w:jc w:val="left"/>
+        <w:rPr>
+          <w:rFonts w:ascii="Times New Roman" w:hAnsi="Times New Roman"/>
+          <w:b w:val="false"/>
+          <w:b w:val="false"/>
+          <w:bCs w:val="false"/>
+        </w:rPr>
+      </w:pPr>
+      <w:r>
+        <w:rPr>
+          <w:rFonts w:ascii="Times New Roman" w:hAnsi="Times New Roman"/>
+          <w:b w:val="false"/>
+          <w:bCs w:val="false"/>
+          <w:i w:val="false"/>
+          <w:iCs w:val="false"/>
+          <w:u w:val="none"/>
+        </w:rPr>
         <w:t>Fig. 2</w:t>
       </w:r>
       <w:r>
@@ -4323,21 +4522,8 @@
           <w:iCs w:val="false"/>
           <w:u w:val="none"/>
         </w:rPr>
-        <w:t xml:space="preserve">: List of Scripts </w:t>
-      </w:r>
-    </w:p>
-    <w:p>
-      <w:pPr>
-        <w:pStyle w:val="Normal"/>
-        <w:spacing w:lineRule="auto" w:line="480"/>
-        <w:jc w:val="left"/>
-        <w:rPr>
-          <w:rFonts w:ascii="Times New Roman" w:hAnsi="Times New Roman"/>
-          <w:b w:val="false"/>
-          <w:b w:val="false"/>
-          <w:bCs w:val="false"/>
-        </w:rPr>
-      </w:pPr>
+        <w:t>: List of Scripts</w:t>
+      </w:r>
       <w:r>
         <w:rPr>
           <w:rFonts w:ascii="Times New Roman" w:hAnsi="Times New Roman"/>
@@ -4347,6 +4533,30 @@
           <w:iCs w:val="false"/>
           <w:u w:val="none"/>
         </w:rPr>
+        <w:t>…………..…………..…………..…………..</w:t>
+      </w:r>
+    </w:p>
+    <w:p>
+      <w:pPr>
+        <w:pStyle w:val="Normal"/>
+        <w:spacing w:lineRule="auto" w:line="480"/>
+        <w:jc w:val="left"/>
+        <w:rPr>
+          <w:rFonts w:ascii="Times New Roman" w:hAnsi="Times New Roman"/>
+          <w:b w:val="false"/>
+          <w:b w:val="false"/>
+          <w:bCs w:val="false"/>
+        </w:rPr>
+      </w:pPr>
+      <w:r>
+        <w:rPr>
+          <w:rFonts w:ascii="Times New Roman" w:hAnsi="Times New Roman"/>
+          <w:b w:val="false"/>
+          <w:bCs w:val="false"/>
+          <w:i w:val="false"/>
+          <w:iCs w:val="false"/>
+          <w:u w:val="none"/>
+        </w:rPr>
         <w:t xml:space="preserve">Fig. </w:t>
       </w:r>
       <w:r>
@@ -4382,19 +4592,6 @@
         </w:rPr>
         <w:t>: Mockup of the Pipeline</w:t>
       </w:r>
-    </w:p>
-    <w:p>
-      <w:pPr>
-        <w:pStyle w:val="Normal"/>
-        <w:spacing w:lineRule="auto" w:line="480"/>
-        <w:jc w:val="left"/>
-        <w:rPr>
-          <w:rFonts w:ascii="Times New Roman" w:hAnsi="Times New Roman"/>
-          <w:b w:val="false"/>
-          <w:b w:val="false"/>
-          <w:bCs w:val="false"/>
-        </w:rPr>
-      </w:pPr>
       <w:r>
         <w:rPr>
           <w:rFonts w:ascii="Times New Roman" w:hAnsi="Times New Roman"/>
@@ -4404,6 +4601,30 @@
           <w:iCs w:val="false"/>
           <w:u w:val="none"/>
         </w:rPr>
+        <w:t>…………..…………..…………..</w:t>
+      </w:r>
+    </w:p>
+    <w:p>
+      <w:pPr>
+        <w:pStyle w:val="Normal"/>
+        <w:spacing w:lineRule="auto" w:line="480"/>
+        <w:jc w:val="left"/>
+        <w:rPr>
+          <w:rFonts w:ascii="Times New Roman" w:hAnsi="Times New Roman"/>
+          <w:b w:val="false"/>
+          <w:b w:val="false"/>
+          <w:bCs w:val="false"/>
+        </w:rPr>
+      </w:pPr>
+      <w:r>
+        <w:rPr>
+          <w:rFonts w:ascii="Times New Roman" w:hAnsi="Times New Roman"/>
+          <w:b w:val="false"/>
+          <w:bCs w:val="false"/>
+          <w:i w:val="false"/>
+          <w:iCs w:val="false"/>
+          <w:u w:val="none"/>
+        </w:rPr>
         <w:t>F</w:t>
       </w:r>
       <w:r>
@@ -4450,19 +4671,6 @@
         </w:rPr>
         <w:t>Data Needed For Each of the Experiments</w:t>
       </w:r>
-    </w:p>
-    <w:p>
-      <w:pPr>
-        <w:pStyle w:val="Normal"/>
-        <w:spacing w:lineRule="auto" w:line="480"/>
-        <w:jc w:val="left"/>
-        <w:rPr>
-          <w:rFonts w:ascii="Times New Roman" w:hAnsi="Times New Roman"/>
-          <w:b w:val="false"/>
-          <w:b w:val="false"/>
-          <w:bCs w:val="false"/>
-        </w:rPr>
-      </w:pPr>
       <w:r>
         <w:rPr>
           <w:rFonts w:ascii="Times New Roman" w:hAnsi="Times New Roman"/>
@@ -4472,6 +4680,30 @@
           <w:iCs w:val="false"/>
           <w:u w:val="none"/>
         </w:rPr>
+        <w:t>…………..…………..</w:t>
+      </w:r>
+    </w:p>
+    <w:p>
+      <w:pPr>
+        <w:pStyle w:val="Normal"/>
+        <w:spacing w:lineRule="auto" w:line="480"/>
+        <w:jc w:val="left"/>
+        <w:rPr>
+          <w:rFonts w:ascii="Times New Roman" w:hAnsi="Times New Roman"/>
+          <w:b w:val="false"/>
+          <w:b w:val="false"/>
+          <w:bCs w:val="false"/>
+        </w:rPr>
+      </w:pPr>
+      <w:r>
+        <w:rPr>
+          <w:rFonts w:ascii="Times New Roman" w:hAnsi="Times New Roman"/>
+          <w:b w:val="false"/>
+          <w:bCs w:val="false"/>
+          <w:i w:val="false"/>
+          <w:iCs w:val="false"/>
+          <w:u w:val="none"/>
+        </w:rPr>
         <w:t>F</w:t>
       </w:r>
       <w:r>
@@ -4540,19 +4772,6 @@
         </w:rPr>
         <w:t>Args</w:t>
       </w:r>
-    </w:p>
-    <w:p>
-      <w:pPr>
-        <w:pStyle w:val="Normal"/>
-        <w:spacing w:lineRule="auto" w:line="480"/>
-        <w:jc w:val="left"/>
-        <w:rPr>
-          <w:rFonts w:ascii="Times New Roman" w:hAnsi="Times New Roman"/>
-          <w:b w:val="false"/>
-          <w:b w:val="false"/>
-          <w:bCs w:val="false"/>
-        </w:rPr>
-      </w:pPr>
       <w:r>
         <w:rPr>
           <w:rFonts w:ascii="Times New Roman" w:hAnsi="Times New Roman"/>
@@ -4562,6 +4781,30 @@
           <w:iCs w:val="false"/>
           <w:u w:val="none"/>
         </w:rPr>
+        <w:t>…………..…………..…………..</w:t>
+      </w:r>
+    </w:p>
+    <w:p>
+      <w:pPr>
+        <w:pStyle w:val="Normal"/>
+        <w:spacing w:lineRule="auto" w:line="480"/>
+        <w:jc w:val="left"/>
+        <w:rPr>
+          <w:rFonts w:ascii="Times New Roman" w:hAnsi="Times New Roman"/>
+          <w:b w:val="false"/>
+          <w:b w:val="false"/>
+          <w:bCs w:val="false"/>
+        </w:rPr>
+      </w:pPr>
+      <w:r>
+        <w:rPr>
+          <w:rFonts w:ascii="Times New Roman" w:hAnsi="Times New Roman"/>
+          <w:b w:val="false"/>
+          <w:bCs w:val="false"/>
+          <w:i w:val="false"/>
+          <w:iCs w:val="false"/>
+          <w:u w:val="none"/>
+        </w:rPr>
         <w:t>F</w:t>
       </w:r>
       <w:r>
@@ -4608,19 +4851,6 @@
         </w:rPr>
         <w:t>Command Line Output For Training</w:t>
       </w:r>
-    </w:p>
-    <w:p>
-      <w:pPr>
-        <w:pStyle w:val="Normal"/>
-        <w:spacing w:lineRule="auto" w:line="480"/>
-        <w:jc w:val="left"/>
-        <w:rPr>
-          <w:rFonts w:ascii="Times New Roman" w:hAnsi="Times New Roman"/>
-          <w:b w:val="false"/>
-          <w:b w:val="false"/>
-          <w:bCs w:val="false"/>
-        </w:rPr>
-      </w:pPr>
       <w:r>
         <w:rPr>
           <w:rFonts w:ascii="Times New Roman" w:hAnsi="Times New Roman"/>
@@ -4630,6 +4860,30 @@
           <w:iCs w:val="false"/>
           <w:u w:val="none"/>
         </w:rPr>
+        <w:t>…………..…………..…………..</w:t>
+      </w:r>
+    </w:p>
+    <w:p>
+      <w:pPr>
+        <w:pStyle w:val="Normal"/>
+        <w:spacing w:lineRule="auto" w:line="480"/>
+        <w:jc w:val="left"/>
+        <w:rPr>
+          <w:rFonts w:ascii="Times New Roman" w:hAnsi="Times New Roman"/>
+          <w:b w:val="false"/>
+          <w:b w:val="false"/>
+          <w:bCs w:val="false"/>
+        </w:rPr>
+      </w:pPr>
+      <w:r>
+        <w:rPr>
+          <w:rFonts w:ascii="Times New Roman" w:hAnsi="Times New Roman"/>
+          <w:b w:val="false"/>
+          <w:bCs w:val="false"/>
+          <w:i w:val="false"/>
+          <w:iCs w:val="false"/>
+          <w:u w:val="none"/>
+        </w:rPr>
         <w:t xml:space="preserve">Fig. </w:t>
       </w:r>
       <w:r>
@@ -4674,7 +4928,7 @@
           <w:iCs w:val="false"/>
           <w:u w:val="none"/>
         </w:rPr>
-        <w:t>Line Arguments</w:t>
+        <w:t>Line Arguments…………..…………..…………..</w:t>
       </w:r>
     </w:p>
     <w:p>
@@ -4720,7 +4974,7 @@
           <w:iCs w:val="false"/>
           <w:u w:val="none"/>
         </w:rPr>
-        <w:t>: Testing Terminal Output</w:t>
+        <w:t>: Testing Terminal Output…………..…………..…………..</w:t>
       </w:r>
     </w:p>
     <w:p>
@@ -4774,26 +5028,115 @@
         </w:rPr>
         <w:t>: Final Results</w:t>
       </w:r>
-    </w:p>
-    <w:p>
-      <w:pPr>
-        <w:pStyle w:val="Normal"/>
-        <w:spacing w:lineRule="auto" w:line="480"/>
-        <w:jc w:val="left"/>
-        <w:rPr>
-          <w:i w:val="false"/>
+      <w:r>
+        <w:rPr>
+          <w:rFonts w:ascii="Times New Roman" w:hAnsi="Times New Roman"/>
+          <w:b w:val="false"/>
+          <w:bCs w:val="false"/>
           <w:i w:val="false"/>
           <w:iCs w:val="false"/>
           <w:sz w:val="24"/>
           <w:szCs w:val="24"/>
           <w:u w:val="none"/>
         </w:rPr>
-      </w:pPr>
-      <w:r>
-        <w:rPr>
-          <w:rFonts w:ascii="Times New Roman" w:hAnsi="Times New Roman"/>
-          <w:b w:val="false"/>
-          <w:bCs w:val="false"/>
+        <w:t>…………..…………..…………..…………..</w:t>
+      </w:r>
+    </w:p>
+    <w:p>
+      <w:pPr>
+        <w:pStyle w:val="Normal"/>
+        <w:spacing w:lineRule="auto" w:line="480"/>
+        <w:jc w:val="left"/>
+        <w:rPr>
+          <w:i w:val="false"/>
+          <w:i w:val="false"/>
+          <w:iCs w:val="false"/>
+          <w:sz w:val="24"/>
+          <w:szCs w:val="24"/>
+          <w:u w:val="none"/>
+        </w:rPr>
+      </w:pPr>
+      <w:r>
+        <w:rPr>
+          <w:rFonts w:ascii="Times New Roman" w:hAnsi="Times New Roman"/>
+          <w:b w:val="false"/>
+          <w:bCs w:val="false"/>
+        </w:rPr>
+      </w:r>
+    </w:p>
+    <w:p>
+      <w:pPr>
+        <w:pStyle w:val="Normal"/>
+        <w:spacing w:lineRule="auto" w:line="480"/>
+        <w:jc w:val="center"/>
+        <w:rPr>
+          <w:i w:val="false"/>
+          <w:i w:val="false"/>
+          <w:iCs w:val="false"/>
+        </w:rPr>
+      </w:pPr>
+      <w:r>
+        <w:rPr>
+          <w:rFonts w:ascii="Times New Roman" w:hAnsi="Times New Roman"/>
+          <w:b/>
+          <w:bCs/>
+        </w:rPr>
+      </w:r>
+    </w:p>
+    <w:p>
+      <w:pPr>
+        <w:pStyle w:val="Normal"/>
+        <w:spacing w:lineRule="auto" w:line="480"/>
+        <w:jc w:val="center"/>
+        <w:rPr>
+          <w:i w:val="false"/>
+          <w:i w:val="false"/>
+          <w:iCs w:val="false"/>
+        </w:rPr>
+      </w:pPr>
+      <w:r>
+        <w:rPr>
+          <w:rFonts w:ascii="Times New Roman" w:hAnsi="Times New Roman"/>
+          <w:b/>
+          <w:bCs/>
+        </w:rPr>
+      </w:r>
+    </w:p>
+    <w:p>
+      <w:pPr>
+        <w:pStyle w:val="Normal"/>
+        <w:spacing w:lineRule="auto" w:line="480"/>
+        <w:jc w:val="center"/>
+        <w:rPr>
+          <w:i w:val="false"/>
+          <w:i w:val="false"/>
+          <w:iCs w:val="false"/>
+        </w:rPr>
+      </w:pPr>
+      <w:r>
+        <w:rPr>
+          <w:rFonts w:ascii="Times New Roman" w:hAnsi="Times New Roman"/>
+          <w:b/>
+          <w:bCs/>
+        </w:rPr>
+      </w:r>
+    </w:p>
+    <w:p>
+      <w:pPr>
+        <w:pStyle w:val="Normal"/>
+        <w:spacing w:lineRule="auto" w:line="480"/>
+        <w:jc w:val="center"/>
+        <w:rPr>
+          <w:i w:val="false"/>
+          <w:i w:val="false"/>
+          <w:iCs w:val="false"/>
+        </w:rPr>
+      </w:pPr>
+      <w:r>
+        <w:rPr>
+          <w:rFonts w:ascii="Times New Roman" w:hAnsi="Times New Roman"/>
+          <w:b/>
+          <w:bCs/>
         </w:rPr>
       </w:r>
     </w:p>
@@ -8546,30 +8889,7 @@
         <w:spacing w:lineRule="auto" w:line="480"/>
         <w:jc w:val="left"/>
         <w:rPr>
-          <w:b w:val="false"/>
-          <w:b w:val="false"/>
-          <w:bCs w:val="false"/>
-          <w:i w:val="false"/>
-          <w:i w:val="false"/>
-          <w:iCs w:val="false"/>
-        </w:rPr>
-      </w:pPr>
-      <w:r>
-        <w:rPr>
-          <w:rFonts w:ascii="Times New Roman" w:hAnsi="Times New Roman"/>
-        </w:rPr>
-      </w:r>
-    </w:p>
-    <w:p>
-      <w:pPr>
-        <w:pStyle w:val="Normal"/>
-        <w:spacing w:lineRule="auto" w:line="480"/>
-        <w:jc w:val="left"/>
-        <w:rPr>
-          <w:rFonts w:ascii="Times New Roman" w:hAnsi="Times New Roman"/>
-          <w:b/>
-          <w:b/>
-          <w:bCs/>
+          <w:rFonts w:ascii="Times New Roman" w:hAnsi="Times New Roman"/>
         </w:rPr>
       </w:pPr>
       <w:r>
@@ -8828,6 +9148,26 @@
           <w:b w:val="false"/>
           <w:b w:val="false"/>
           <w:bCs w:val="false"/>
+          <w:i w:val="false"/>
+          <w:i w:val="false"/>
+          <w:iCs w:val="false"/>
+        </w:rPr>
+      </w:pPr>
+      <w:r>
+        <w:rPr>
+          <w:rFonts w:ascii="Times New Roman" w:hAnsi="Times New Roman"/>
+        </w:rPr>
+      </w:r>
+    </w:p>
+    <w:p>
+      <w:pPr>
+        <w:pStyle w:val="Normal"/>
+        <w:spacing w:lineRule="auto" w:line="480"/>
+        <w:jc w:val="center"/>
+        <w:rPr>
+          <w:b/>
+          <w:b/>
+          <w:bCs/>
           <w:i w:val="false"/>
           <w:i w:val="false"/>
           <w:iCs w:val="false"/>
@@ -34202,267 +34542,28 @@
         <w:spacing w:lineRule="auto" w:line="480"/>
         <w:jc w:val="left"/>
         <w:rPr>
-          <w:rFonts w:ascii="Times New Roman" w:hAnsi="Times New Roman"/>
-        </w:rPr>
-      </w:pPr>
-      <w:r>
-        <w:rPr>
-          <w:rFonts w:ascii="Times New Roman" w:hAnsi="Times New Roman"/>
-          <w:b w:val="false"/>
-          <w:bCs w:val="false"/>
-          <w:i w:val="false"/>
-          <w:iCs w:val="false"/>
-        </w:rPr>
-        <w:t>TODO:</w:t>
-      </w:r>
-    </w:p>
-    <w:p>
-      <w:pPr>
-        <w:pStyle w:val="Normal"/>
-        <w:spacing w:lineRule="auto" w:line="480"/>
-        <w:jc w:val="left"/>
-        <w:rPr>
-          <w:rFonts w:ascii="Times New Roman" w:hAnsi="Times New Roman"/>
-          <w:b w:val="false"/>
-          <w:b w:val="false"/>
-          <w:bCs w:val="false"/>
-          <w:i w:val="false"/>
-          <w:i w:val="false"/>
-          <w:iCs w:val="false"/>
-        </w:rPr>
-      </w:pPr>
-      <w:r>
-        <w:rPr>
-          <w:rFonts w:ascii="Times New Roman" w:hAnsi="Times New Roman"/>
-          <w:b w:val="false"/>
-          <w:bCs w:val="false"/>
-          <w:i w:val="false"/>
-          <w:iCs w:val="false"/>
-        </w:rPr>
-      </w:r>
-    </w:p>
-    <w:p>
-      <w:pPr>
-        <w:pStyle w:val="Normal"/>
-        <w:spacing w:lineRule="auto" w:line="480"/>
-        <w:jc w:val="left"/>
-        <w:rPr>
-          <w:rFonts w:ascii="Times New Roman" w:hAnsi="Times New Roman"/>
-          <w:b w:val="false"/>
-          <w:b w:val="false"/>
-          <w:bCs w:val="false"/>
-          <w:i w:val="false"/>
-          <w:i w:val="false"/>
-          <w:iCs w:val="false"/>
-        </w:rPr>
-      </w:pPr>
-      <w:r>
-        <w:rPr>
-          <w:rFonts w:ascii="Times New Roman" w:hAnsi="Times New Roman"/>
-          <w:b w:val="false"/>
-          <w:bCs w:val="false"/>
-          <w:i w:val="false"/>
-          <w:iCs w:val="false"/>
-        </w:rPr>
-        <w:t>1. Figure Page</w:t>
-      </w:r>
-    </w:p>
-    <w:p>
-      <w:pPr>
-        <w:pStyle w:val="Normal"/>
-        <w:spacing w:lineRule="auto" w:line="480"/>
-        <w:jc w:val="left"/>
-        <w:rPr>
-          <w:rFonts w:ascii="Times New Roman" w:hAnsi="Times New Roman"/>
-          <w:b w:val="false"/>
-          <w:b w:val="false"/>
-          <w:bCs w:val="false"/>
-          <w:i w:val="false"/>
-          <w:i w:val="false"/>
-          <w:iCs w:val="false"/>
-        </w:rPr>
-      </w:pPr>
-      <w:r>
-        <w:rPr>
-          <w:rFonts w:ascii="Times New Roman" w:hAnsi="Times New Roman"/>
-          <w:b w:val="false"/>
-          <w:bCs w:val="false"/>
-          <w:i w:val="false"/>
-          <w:iCs w:val="false"/>
-        </w:rPr>
-        <w:t>2. Page Numbers</w:t>
-      </w:r>
-    </w:p>
-    <w:p>
-      <w:pPr>
-        <w:pStyle w:val="Normal"/>
-        <w:spacing w:lineRule="auto" w:line="480"/>
-        <w:jc w:val="left"/>
-        <w:rPr>
-          <w:rFonts w:ascii="Times New Roman" w:hAnsi="Times New Roman"/>
-          <w:b w:val="false"/>
-          <w:b w:val="false"/>
-          <w:bCs w:val="false"/>
-          <w:i w:val="false"/>
-          <w:i w:val="false"/>
-          <w:iCs w:val="false"/>
-        </w:rPr>
-      </w:pPr>
-      <w:r>
-        <w:rPr>
-          <w:rFonts w:ascii="Times New Roman" w:hAnsi="Times New Roman"/>
-          <w:b w:val="false"/>
-          <w:bCs w:val="false"/>
-          <w:i w:val="false"/>
-          <w:iCs w:val="false"/>
-        </w:rPr>
-        <w:t>3. Style Adherence</w:t>
-      </w:r>
-    </w:p>
-    <w:p>
-      <w:pPr>
-        <w:pStyle w:val="Normal"/>
-        <w:spacing w:lineRule="auto" w:line="480"/>
-        <w:jc w:val="left"/>
-        <w:rPr>
-          <w:rFonts w:ascii="Times New Roman" w:hAnsi="Times New Roman"/>
-          <w:b w:val="false"/>
-          <w:b w:val="false"/>
-          <w:bCs w:val="false"/>
-          <w:i w:val="false"/>
-          <w:i w:val="false"/>
-          <w:iCs w:val="false"/>
-        </w:rPr>
-      </w:pPr>
-      <w:r>
-        <w:rPr>
-          <w:rFonts w:ascii="Times New Roman" w:hAnsi="Times New Roman"/>
-          <w:b w:val="false"/>
-          <w:bCs w:val="false"/>
-          <w:i w:val="false"/>
-          <w:iCs w:val="false"/>
-        </w:rPr>
-        <w:t>4. Page Breaks</w:t>
-      </w:r>
-    </w:p>
-    <w:p>
-      <w:pPr>
-        <w:pStyle w:val="Normal"/>
-        <w:spacing w:lineRule="auto" w:line="480"/>
-        <w:jc w:val="left"/>
-        <w:rPr>
-          <w:rFonts w:ascii="Times New Roman" w:hAnsi="Times New Roman"/>
-          <w:b w:val="false"/>
-          <w:b w:val="false"/>
-          <w:bCs w:val="false"/>
-          <w:i w:val="false"/>
-          <w:i w:val="false"/>
-          <w:iCs w:val="false"/>
-          <w:strike/>
-        </w:rPr>
-      </w:pPr>
-      <w:r>
-        <w:rPr>
-          <w:rFonts w:ascii="Times New Roman" w:hAnsi="Times New Roman"/>
-          <w:b w:val="false"/>
-          <w:bCs w:val="false"/>
-          <w:i w:val="false"/>
-          <w:iCs w:val="false"/>
-          <w:strike/>
-        </w:rPr>
-        <w:t>5. Mistakes</w:t>
-      </w:r>
-    </w:p>
-    <w:p>
-      <w:pPr>
-        <w:pStyle w:val="Normal"/>
-        <w:spacing w:lineRule="auto" w:line="480"/>
-        <w:jc w:val="left"/>
-        <w:rPr>
-          <w:rFonts w:ascii="Times New Roman" w:hAnsi="Times New Roman"/>
-          <w:b w:val="false"/>
-          <w:b w:val="false"/>
-          <w:bCs w:val="false"/>
-          <w:i w:val="false"/>
-          <w:i w:val="false"/>
-          <w:iCs w:val="false"/>
-          <w:strike/>
-        </w:rPr>
-      </w:pPr>
-      <w:r>
-        <w:rPr>
-          <w:rFonts w:ascii="Times New Roman" w:hAnsi="Times New Roman"/>
-          <w:b w:val="false"/>
-          <w:bCs w:val="false"/>
-          <w:i w:val="false"/>
-          <w:iCs w:val="false"/>
-          <w:strike/>
-        </w:rPr>
-        <w:t>6. Spacing</w:t>
-      </w:r>
-    </w:p>
-    <w:p>
-      <w:pPr>
-        <w:pStyle w:val="Normal"/>
-        <w:spacing w:lineRule="auto" w:line="480"/>
-        <w:jc w:val="left"/>
-        <w:rPr>
-          <w:rFonts w:ascii="Times New Roman" w:hAnsi="Times New Roman"/>
-        </w:rPr>
-      </w:pPr>
-      <w:r>
-        <w:rPr>
-          <w:rFonts w:ascii="Times New Roman" w:hAnsi="Times New Roman"/>
-          <w:b w:val="false"/>
-          <w:bCs w:val="false"/>
-          <w:i w:val="false"/>
-          <w:iCs w:val="false"/>
-        </w:rPr>
-        <w:t>7. References</w:t>
-      </w:r>
-    </w:p>
-    <w:p>
-      <w:pPr>
-        <w:pStyle w:val="Normal"/>
-        <w:spacing w:lineRule="auto" w:line="480"/>
-        <w:jc w:val="left"/>
-        <w:rPr>
-          <w:rFonts w:ascii="Times New Roman" w:hAnsi="Times New Roman"/>
-        </w:rPr>
-      </w:pPr>
-      <w:r>
-        <w:rPr>
-          <w:rFonts w:ascii="Times New Roman" w:hAnsi="Times New Roman"/>
-          <w:b w:val="false"/>
-          <w:bCs w:val="false"/>
-          <w:i w:val="false"/>
-          <w:iCs w:val="false"/>
-        </w:rPr>
-        <w:t xml:space="preserve">8. </w:t>
-      </w:r>
-      <w:r>
-        <w:rPr>
-          <w:rFonts w:ascii="Times New Roman" w:hAnsi="Times New Roman"/>
-          <w:b w:val="false"/>
-          <w:bCs w:val="false"/>
-          <w:i w:val="false"/>
-          <w:iCs w:val="false"/>
-        </w:rPr>
-        <w:t>Appendix</w:t>
+          <w:b w:val="false"/>
+          <w:b w:val="false"/>
+          <w:bCs w:val="false"/>
+          <w:i w:val="false"/>
+          <w:i w:val="false"/>
+          <w:iCs w:val="false"/>
+        </w:rPr>
+      </w:pPr>
+      <w:r>
+        <w:rPr>
+          <w:rFonts w:ascii="Times New Roman" w:hAnsi="Times New Roman"/>
+        </w:rPr>
       </w:r>
     </w:p>
     <w:sectPr>
-      <w:headerReference w:type="even" r:id="rId54"/>
-      <w:headerReference w:type="default" r:id="rId55"/>
-      <w:headerReference w:type="first" r:id="rId56"/>
-      <w:footerReference w:type="default" r:id="rId57"/>
-      <w:footerReference w:type="first" r:id="rId58"/>
+      <w:headerReference w:type="default" r:id="rId54"/>
+      <w:footerReference w:type="default" r:id="rId55"/>
       <w:type w:val="nextPage"/>
       <w:pgSz w:w="12240" w:h="15840"/>
       <w:pgMar w:left="2160" w:right="1440" w:header="1134" w:top="1696" w:footer="2160" w:bottom="2736" w:gutter="0"/>
       <w:pgNumType w:fmt="decimal"/>
       <w:formProt w:val="false"/>
-      <w:titlePg/>
       <w:textDirection w:val="lrTb"/>
       <w:docGrid w:type="default" w:linePitch="100" w:charSpace="0"/>
     </w:sectPr>
@@ -34493,60 +34594,7 @@
 </w:ftr>
 </file>
 
-<file path=word/footer2.xml><?xml version="1.0" encoding="utf-8"?>
-<w:ftr xmlns:o="urn:schemas-microsoft-com:office:office" xmlns:r="http://schemas.openxmlformats.org/officeDocument/2006/relationships" xmlns:v="urn:schemas-microsoft-com:vml" xmlns:w="http://schemas.openxmlformats.org/wordprocessingml/2006/main" xmlns:w10="urn:schemas-microsoft-com:office:word" xmlns:wp="http://schemas.openxmlformats.org/drawingml/2006/wordprocessingDrawing" xmlns:wps="http://schemas.microsoft.com/office/word/2010/wordprocessingShape" xmlns:wpg="http://schemas.microsoft.com/office/word/2010/wordprocessingGroup" xmlns:mc="http://schemas.openxmlformats.org/markup-compatibility/2006" xmlns:wp14="http://schemas.microsoft.com/office/word/2010/wordprocessingDrawing" xmlns:w14="http://schemas.microsoft.com/office/word/2010/wordml" mc:Ignorable="w14 wp14">
-  <w:p>
-    <w:pPr>
-      <w:pStyle w:val="Footer"/>
-      <w:rPr/>
-    </w:pPr>
-    <w:r>
-      <w:rPr/>
-    </w:r>
-  </w:p>
-  <w:p>
-    <w:pPr>
-      <w:pStyle w:val="Footer"/>
-      <w:rPr/>
-    </w:pPr>
-    <w:r>
-      <w:rPr/>
-    </w:r>
-  </w:p>
-</w:ftr>
-</file>
-
 <file path=word/header1.xml><?xml version="1.0" encoding="utf-8"?>
-<w:hdr xmlns:o="urn:schemas-microsoft-com:office:office" xmlns:r="http://schemas.openxmlformats.org/officeDocument/2006/relationships" xmlns:v="urn:schemas-microsoft-com:vml" xmlns:w="http://schemas.openxmlformats.org/wordprocessingml/2006/main" xmlns:w10="urn:schemas-microsoft-com:office:word" xmlns:wp="http://schemas.openxmlformats.org/drawingml/2006/wordprocessingDrawing" xmlns:wps="http://schemas.microsoft.com/office/word/2010/wordprocessingShape" xmlns:wpg="http://schemas.microsoft.com/office/word/2010/wordprocessingGroup" xmlns:mc="http://schemas.openxmlformats.org/markup-compatibility/2006" xmlns:wp14="http://schemas.microsoft.com/office/word/2010/wordprocessingDrawing" xmlns:w14="http://schemas.microsoft.com/office/word/2010/wordml" mc:Ignorable="w14 wp14">
-  <w:p>
-    <w:pPr>
-      <w:pStyle w:val="Header"/>
-      <w:jc w:val="right"/>
-      <w:rPr/>
-    </w:pPr>
-    <w:r>
-      <w:rPr/>
-    </w:r>
-  </w:p>
-</w:hdr>
-</file>
-
-<file path=word/header2.xml><?xml version="1.0" encoding="utf-8"?>
-<w:hdr xmlns:o="urn:schemas-microsoft-com:office:office" xmlns:r="http://schemas.openxmlformats.org/officeDocument/2006/relationships" xmlns:v="urn:schemas-microsoft-com:vml" xmlns:w="http://schemas.openxmlformats.org/wordprocessingml/2006/main" xmlns:w10="urn:schemas-microsoft-com:office:word" xmlns:wp="http://schemas.openxmlformats.org/drawingml/2006/wordprocessingDrawing" xmlns:wps="http://schemas.microsoft.com/office/word/2010/wordprocessingShape" xmlns:wpg="http://schemas.microsoft.com/office/word/2010/wordprocessingGroup" xmlns:mc="http://schemas.openxmlformats.org/markup-compatibility/2006" xmlns:wp14="http://schemas.microsoft.com/office/word/2010/wordprocessingDrawing" xmlns:w14="http://schemas.microsoft.com/office/word/2010/wordml" mc:Ignorable="w14 wp14">
-  <w:p>
-    <w:pPr>
-      <w:pStyle w:val="Header"/>
-      <w:jc w:val="right"/>
-      <w:rPr/>
-    </w:pPr>
-    <w:r>
-      <w:rPr/>
-    </w:r>
-  </w:p>
-</w:hdr>
-</file>
-
-<file path=word/header3.xml><?xml version="1.0" encoding="utf-8"?>
 <w:hdr xmlns:o="urn:schemas-microsoft-com:office:office" xmlns:r="http://schemas.openxmlformats.org/officeDocument/2006/relationships" xmlns:v="urn:schemas-microsoft-com:vml" xmlns:w="http://schemas.openxmlformats.org/wordprocessingml/2006/main" xmlns:w10="urn:schemas-microsoft-com:office:word" xmlns:wp="http://schemas.openxmlformats.org/drawingml/2006/wordprocessingDrawing" xmlns:wps="http://schemas.microsoft.com/office/word/2010/wordprocessingShape" xmlns:wpg="http://schemas.microsoft.com/office/word/2010/wordprocessingGroup" xmlns:mc="http://schemas.openxmlformats.org/markup-compatibility/2006" xmlns:wp14="http://schemas.microsoft.com/office/word/2010/wordprocessingDrawing" xmlns:w14="http://schemas.microsoft.com/office/word/2010/wordml" mc:Ignorable="w14 wp14">
   <w:p>
     <w:pPr>

</xml_diff>